<commit_message>
přidano info o fuzzy
</commit_message>
<xml_diff>
--- a/diplomova_prace_mikulik.docx
+++ b/diplomova_prace_mikulik.docx
@@ -917,7 +917,7 @@
       <w:r>
         <w:fldChar w:fldCharType="separate"/>
       </w:r>
-      <w:hyperlink w:anchor="_Toc20676004" w:history="1">
+      <w:hyperlink w:anchor="_Toc21339668" w:history="1">
         <w:r>
           <w:rPr>
             <w:rStyle w:val="Hypertextovodkaz"/>
@@ -944,7 +944,7 @@
             <w:noProof/>
             <w:webHidden/>
           </w:rPr>
-          <w:instrText xml:space="preserve"> PAGEREF _Toc20676004 \h </w:instrText>
+          <w:instrText xml:space="preserve"> PAGEREF _Toc21339668 \h </w:instrText>
         </w:r>
         <w:r>
           <w:rPr>
@@ -991,7 +991,7 @@
           <w:szCs w:val="22"/>
         </w:rPr>
       </w:pPr>
-      <w:hyperlink w:anchor="_Toc20676005" w:history="1">
+      <w:hyperlink w:anchor="_Toc21339669" w:history="1">
         <w:r>
           <w:rPr>
             <w:rStyle w:val="Hypertextovodkaz"/>
@@ -1036,7 +1036,7 @@
             <w:noProof/>
             <w:webHidden/>
           </w:rPr>
-          <w:instrText xml:space="preserve"> PAGEREF _Toc20676005 \h </w:instrText>
+          <w:instrText xml:space="preserve"> PAGEREF _Toc21339669 \h </w:instrText>
         </w:r>
         <w:r>
           <w:rPr>
@@ -1083,7 +1083,7 @@
           <w:szCs w:val="22"/>
         </w:rPr>
       </w:pPr>
-      <w:hyperlink w:anchor="_Toc20676006" w:history="1">
+      <w:hyperlink w:anchor="_Toc21339670" w:history="1">
         <w:r>
           <w:rPr>
             <w:rStyle w:val="Hypertextovodkaz"/>
@@ -1128,7 +1128,7 @@
             <w:noProof/>
             <w:webHidden/>
           </w:rPr>
-          <w:instrText xml:space="preserve"> PAGEREF _Toc20676006 \h </w:instrText>
+          <w:instrText xml:space="preserve"> PAGEREF _Toc21339670 \h </w:instrText>
         </w:r>
         <w:r>
           <w:rPr>
@@ -1173,7 +1173,7 @@
           <w:szCs w:val="22"/>
         </w:rPr>
       </w:pPr>
-      <w:hyperlink w:anchor="_Toc20676007" w:history="1">
+      <w:hyperlink w:anchor="_Toc21339671" w:history="1">
         <w:r>
           <w:rPr>
             <w:rStyle w:val="Hypertextovodkaz"/>
@@ -1195,7 +1195,7 @@
             <w:rStyle w:val="Hypertextovodkaz"/>
             <w:noProof/>
           </w:rPr>
-          <w:t>moje bakalářská práce…?</w:t>
+          <w:t>Simulátor dopravní sítě - HakChol Pak</w:t>
         </w:r>
         <w:r>
           <w:rPr>
@@ -1216,7 +1216,7 @@
             <w:noProof/>
             <w:webHidden/>
           </w:rPr>
-          <w:instrText xml:space="preserve"> PAGEREF _Toc20676007 \h </w:instrText>
+          <w:instrText xml:space="preserve"> PAGEREF _Toc21339671 \h </w:instrText>
         </w:r>
         <w:r>
           <w:rPr>
@@ -1237,6 +1237,270 @@
             <w:webHidden/>
           </w:rPr>
           <w:t>11</w:t>
+        </w:r>
+        <w:r>
+          <w:rPr>
+            <w:noProof/>
+            <w:webHidden/>
+          </w:rPr>
+          <w:fldChar w:fldCharType="end"/>
+        </w:r>
+      </w:hyperlink>
+    </w:p>
+    <w:p>
+      <w:pPr>
+        <w:pStyle w:val="Obsah2"/>
+        <w:tabs>
+          <w:tab w:val="left" w:pos="880"/>
+          <w:tab w:val="right" w:leader="dot" w:pos="8777"/>
+        </w:tabs>
+        <w:rPr>
+          <w:rFonts w:ascii="Calibri" w:hAnsi="Calibri"/>
+          <w:noProof/>
+          <w:sz w:val="22"/>
+          <w:szCs w:val="22"/>
+        </w:rPr>
+      </w:pPr>
+      <w:hyperlink w:anchor="_Toc21339672" w:history="1">
+        <w:r>
+          <w:rPr>
+            <w:rStyle w:val="Hypertextovodkaz"/>
+            <w:noProof/>
+          </w:rPr>
+          <w:t>2.2</w:t>
+        </w:r>
+        <w:r>
+          <w:rPr>
+            <w:rFonts w:ascii="Calibri" w:hAnsi="Calibri"/>
+            <w:noProof/>
+            <w:sz w:val="22"/>
+            <w:szCs w:val="22"/>
+          </w:rPr>
+          <w:tab/>
+        </w:r>
+        <w:r>
+          <w:rPr>
+            <w:rStyle w:val="Hypertextovodkaz"/>
+            <w:noProof/>
+          </w:rPr>
+          <w:t>Simulace automobilového provozu – Ivan Gregor</w:t>
+        </w:r>
+        <w:r>
+          <w:rPr>
+            <w:noProof/>
+            <w:webHidden/>
+          </w:rPr>
+          <w:tab/>
+        </w:r>
+        <w:r>
+          <w:rPr>
+            <w:noProof/>
+            <w:webHidden/>
+          </w:rPr>
+          <w:fldChar w:fldCharType="begin"/>
+        </w:r>
+        <w:r>
+          <w:rPr>
+            <w:noProof/>
+            <w:webHidden/>
+          </w:rPr>
+          <w:instrText xml:space="preserve"> PAGEREF _Toc21339672 \h </w:instrText>
+        </w:r>
+        <w:r>
+          <w:rPr>
+            <w:noProof/>
+            <w:webHidden/>
+          </w:rPr>
+        </w:r>
+        <w:r>
+          <w:rPr>
+            <w:noProof/>
+            <w:webHidden/>
+          </w:rPr>
+          <w:fldChar w:fldCharType="separate"/>
+        </w:r>
+        <w:r>
+          <w:rPr>
+            <w:noProof/>
+            <w:webHidden/>
+          </w:rPr>
+          <w:t>11</w:t>
+        </w:r>
+        <w:r>
+          <w:rPr>
+            <w:noProof/>
+            <w:webHidden/>
+          </w:rPr>
+          <w:fldChar w:fldCharType="end"/>
+        </w:r>
+      </w:hyperlink>
+    </w:p>
+    <w:p>
+      <w:pPr>
+        <w:pStyle w:val="Obsah2"/>
+        <w:tabs>
+          <w:tab w:val="left" w:pos="880"/>
+          <w:tab w:val="right" w:leader="dot" w:pos="8777"/>
+        </w:tabs>
+        <w:rPr>
+          <w:rFonts w:ascii="Calibri" w:hAnsi="Calibri"/>
+          <w:noProof/>
+          <w:sz w:val="22"/>
+          <w:szCs w:val="22"/>
+        </w:rPr>
+      </w:pPr>
+      <w:hyperlink w:anchor="_Toc21339673" w:history="1">
+        <w:r>
+          <w:rPr>
+            <w:rStyle w:val="Hypertextovodkaz"/>
+            <w:noProof/>
+          </w:rPr>
+          <w:t>2.3</w:t>
+        </w:r>
+        <w:r>
+          <w:rPr>
+            <w:rFonts w:ascii="Calibri" w:hAnsi="Calibri"/>
+            <w:noProof/>
+            <w:sz w:val="22"/>
+            <w:szCs w:val="22"/>
+          </w:rPr>
+          <w:tab/>
+        </w:r>
+        <w:r>
+          <w:rPr>
+            <w:rStyle w:val="Hypertextovodkaz"/>
+            <w:noProof/>
+          </w:rPr>
+          <w:t>Traffic Lanes - ShadowTree</w:t>
+        </w:r>
+        <w:r>
+          <w:rPr>
+            <w:noProof/>
+            <w:webHidden/>
+          </w:rPr>
+          <w:tab/>
+        </w:r>
+        <w:r>
+          <w:rPr>
+            <w:noProof/>
+            <w:webHidden/>
+          </w:rPr>
+          <w:fldChar w:fldCharType="begin"/>
+        </w:r>
+        <w:r>
+          <w:rPr>
+            <w:noProof/>
+            <w:webHidden/>
+          </w:rPr>
+          <w:instrText xml:space="preserve"> PAGEREF _Toc21339673 \h </w:instrText>
+        </w:r>
+        <w:r>
+          <w:rPr>
+            <w:noProof/>
+            <w:webHidden/>
+          </w:rPr>
+        </w:r>
+        <w:r>
+          <w:rPr>
+            <w:noProof/>
+            <w:webHidden/>
+          </w:rPr>
+          <w:fldChar w:fldCharType="separate"/>
+        </w:r>
+        <w:r>
+          <w:rPr>
+            <w:noProof/>
+            <w:webHidden/>
+          </w:rPr>
+          <w:t>12</w:t>
+        </w:r>
+        <w:r>
+          <w:rPr>
+            <w:noProof/>
+            <w:webHidden/>
+          </w:rPr>
+          <w:fldChar w:fldCharType="end"/>
+        </w:r>
+      </w:hyperlink>
+    </w:p>
+    <w:p>
+      <w:pPr>
+        <w:pStyle w:val="Obsah2"/>
+        <w:tabs>
+          <w:tab w:val="left" w:pos="880"/>
+          <w:tab w:val="right" w:leader="dot" w:pos="8777"/>
+        </w:tabs>
+        <w:rPr>
+          <w:rFonts w:ascii="Calibri" w:hAnsi="Calibri"/>
+          <w:noProof/>
+          <w:sz w:val="22"/>
+          <w:szCs w:val="22"/>
+        </w:rPr>
+      </w:pPr>
+      <w:hyperlink w:anchor="_Toc21339674" w:history="1">
+        <w:r>
+          <w:rPr>
+            <w:rStyle w:val="Hypertextovodkaz"/>
+            <w:noProof/>
+          </w:rPr>
+          <w:t>2.4</w:t>
+        </w:r>
+        <w:r>
+          <w:rPr>
+            <w:rFonts w:ascii="Calibri" w:hAnsi="Calibri"/>
+            <w:noProof/>
+            <w:sz w:val="22"/>
+            <w:szCs w:val="22"/>
+          </w:rPr>
+          <w:tab/>
+        </w:r>
+        <w:r>
+          <w:rPr>
+            <w:rStyle w:val="Hypertextovodkaz"/>
+            <w:noProof/>
+          </w:rPr>
+          <w:t>moje bakalářská práce</w:t>
+        </w:r>
+        <w:r>
+          <w:rPr>
+            <w:noProof/>
+            <w:webHidden/>
+          </w:rPr>
+          <w:tab/>
+        </w:r>
+        <w:r>
+          <w:rPr>
+            <w:noProof/>
+            <w:webHidden/>
+          </w:rPr>
+          <w:fldChar w:fldCharType="begin"/>
+        </w:r>
+        <w:r>
+          <w:rPr>
+            <w:noProof/>
+            <w:webHidden/>
+          </w:rPr>
+          <w:instrText xml:space="preserve"> PAGEREF _Toc21339674 \h </w:instrText>
+        </w:r>
+        <w:r>
+          <w:rPr>
+            <w:noProof/>
+            <w:webHidden/>
+          </w:rPr>
+        </w:r>
+        <w:r>
+          <w:rPr>
+            <w:noProof/>
+            <w:webHidden/>
+          </w:rPr>
+          <w:fldChar w:fldCharType="separate"/>
+        </w:r>
+        <w:r>
+          <w:rPr>
+            <w:noProof/>
+            <w:webHidden/>
+          </w:rPr>
+          <w:t>12</w:t>
         </w:r>
         <w:r>
           <w:rPr>
@@ -1263,7 +1527,7 @@
           <w:szCs w:val="22"/>
         </w:rPr>
       </w:pPr>
-      <w:hyperlink w:anchor="_Toc20676008" w:history="1">
+      <w:hyperlink w:anchor="_Toc21339675" w:history="1">
         <w:r>
           <w:rPr>
             <w:rStyle w:val="Hypertextovodkaz"/>
@@ -1308,7 +1572,7 @@
             <w:noProof/>
             <w:webHidden/>
           </w:rPr>
-          <w:instrText xml:space="preserve"> PAGEREF _Toc20676008 \h </w:instrText>
+          <w:instrText xml:space="preserve"> PAGEREF _Toc21339675 \h </w:instrText>
         </w:r>
         <w:r>
           <w:rPr>
@@ -1328,7 +1592,7 @@
             <w:noProof/>
             <w:webHidden/>
           </w:rPr>
-          <w:t>12</w:t>
+          <w:t>13</w:t>
         </w:r>
         <w:r>
           <w:rPr>
@@ -1353,7 +1617,7 @@
           <w:szCs w:val="22"/>
         </w:rPr>
       </w:pPr>
-      <w:hyperlink w:anchor="_Toc20676009" w:history="1">
+      <w:hyperlink w:anchor="_Toc21339676" w:history="1">
         <w:r>
           <w:rPr>
             <w:rStyle w:val="Hypertextovodkaz"/>
@@ -1396,7 +1660,7 @@
             <w:noProof/>
             <w:webHidden/>
           </w:rPr>
-          <w:instrText xml:space="preserve"> PAGEREF _Toc20676009 \h </w:instrText>
+          <w:instrText xml:space="preserve"> PAGEREF _Toc21339676 \h </w:instrText>
         </w:r>
         <w:r>
           <w:rPr>
@@ -1416,7 +1680,7 @@
             <w:noProof/>
             <w:webHidden/>
           </w:rPr>
-          <w:t>12</w:t>
+          <w:t>13</w:t>
         </w:r>
         <w:r>
           <w:rPr>
@@ -1441,7 +1705,7 @@
           <w:szCs w:val="22"/>
         </w:rPr>
       </w:pPr>
-      <w:hyperlink w:anchor="_Toc20676010" w:history="1">
+      <w:hyperlink w:anchor="_Toc21339677" w:history="1">
         <w:r>
           <w:rPr>
             <w:rStyle w:val="Hypertextovodkaz"/>
@@ -1484,7 +1748,7 @@
             <w:noProof/>
             <w:webHidden/>
           </w:rPr>
-          <w:instrText xml:space="preserve"> PAGEREF _Toc20676010 \h </w:instrText>
+          <w:instrText xml:space="preserve"> PAGEREF _Toc21339677 \h </w:instrText>
         </w:r>
         <w:r>
           <w:rPr>
@@ -1504,7 +1768,7 @@
             <w:noProof/>
             <w:webHidden/>
           </w:rPr>
-          <w:t>12</w:t>
+          <w:t>13</w:t>
         </w:r>
         <w:r>
           <w:rPr>
@@ -1529,7 +1793,7 @@
           <w:szCs w:val="22"/>
         </w:rPr>
       </w:pPr>
-      <w:hyperlink w:anchor="_Toc20676011" w:history="1">
+      <w:hyperlink w:anchor="_Toc21339678" w:history="1">
         <w:r>
           <w:rPr>
             <w:rStyle w:val="Hypertextovodkaz"/>
@@ -1572,7 +1836,7 @@
             <w:noProof/>
             <w:webHidden/>
           </w:rPr>
-          <w:instrText xml:space="preserve"> PAGEREF _Toc20676011 \h </w:instrText>
+          <w:instrText xml:space="preserve"> PAGEREF _Toc21339678 \h </w:instrText>
         </w:r>
         <w:r>
           <w:rPr>
@@ -1592,7 +1856,7 @@
             <w:noProof/>
             <w:webHidden/>
           </w:rPr>
-          <w:t>12</w:t>
+          <w:t>13</w:t>
         </w:r>
         <w:r>
           <w:rPr>
@@ -1617,7 +1881,7 @@
           <w:szCs w:val="22"/>
         </w:rPr>
       </w:pPr>
-      <w:hyperlink w:anchor="_Toc20676012" w:history="1">
+      <w:hyperlink w:anchor="_Toc21339679" w:history="1">
         <w:r>
           <w:rPr>
             <w:rStyle w:val="Hypertextovodkaz"/>
@@ -1660,7 +1924,7 @@
             <w:noProof/>
             <w:webHidden/>
           </w:rPr>
-          <w:instrText xml:space="preserve"> PAGEREF _Toc20676012 \h </w:instrText>
+          <w:instrText xml:space="preserve"> PAGEREF _Toc21339679 \h </w:instrText>
         </w:r>
         <w:r>
           <w:rPr>
@@ -1680,7 +1944,7 @@
             <w:noProof/>
             <w:webHidden/>
           </w:rPr>
-          <w:t>12</w:t>
+          <w:t>13</w:t>
         </w:r>
         <w:r>
           <w:rPr>
@@ -1705,7 +1969,7 @@
           <w:szCs w:val="22"/>
         </w:rPr>
       </w:pPr>
-      <w:hyperlink w:anchor="_Toc20676013" w:history="1">
+      <w:hyperlink w:anchor="_Toc21339680" w:history="1">
         <w:r>
           <w:rPr>
             <w:rStyle w:val="Hypertextovodkaz"/>
@@ -1748,7 +2012,7 @@
             <w:noProof/>
             <w:webHidden/>
           </w:rPr>
-          <w:instrText xml:space="preserve"> PAGEREF _Toc20676013 \h </w:instrText>
+          <w:instrText xml:space="preserve"> PAGEREF _Toc21339680 \h </w:instrText>
         </w:r>
         <w:r>
           <w:rPr>
@@ -1768,7 +2032,7 @@
             <w:noProof/>
             <w:webHidden/>
           </w:rPr>
-          <w:t>12</w:t>
+          <w:t>13</w:t>
         </w:r>
         <w:r>
           <w:rPr>
@@ -1793,7 +2057,7 @@
           <w:szCs w:val="22"/>
         </w:rPr>
       </w:pPr>
-      <w:hyperlink w:anchor="_Toc20676014" w:history="1">
+      <w:hyperlink w:anchor="_Toc21339681" w:history="1">
         <w:r>
           <w:rPr>
             <w:rStyle w:val="Hypertextovodkaz"/>
@@ -1836,7 +2100,7 @@
             <w:noProof/>
             <w:webHidden/>
           </w:rPr>
-          <w:instrText xml:space="preserve"> PAGEREF _Toc20676014 \h </w:instrText>
+          <w:instrText xml:space="preserve"> PAGEREF _Toc21339681 \h </w:instrText>
         </w:r>
         <w:r>
           <w:rPr>
@@ -1856,7 +2120,7 @@
             <w:noProof/>
             <w:webHidden/>
           </w:rPr>
-          <w:t>12</w:t>
+          <w:t>13</w:t>
         </w:r>
         <w:r>
           <w:rPr>
@@ -1881,7 +2145,7 @@
           <w:szCs w:val="22"/>
         </w:rPr>
       </w:pPr>
-      <w:hyperlink w:anchor="_Toc20676015" w:history="1">
+      <w:hyperlink w:anchor="_Toc21339682" w:history="1">
         <w:r>
           <w:rPr>
             <w:rStyle w:val="Hypertextovodkaz"/>
@@ -1924,7 +2188,7 @@
             <w:noProof/>
             <w:webHidden/>
           </w:rPr>
-          <w:instrText xml:space="preserve"> PAGEREF _Toc20676015 \h </w:instrText>
+          <w:instrText xml:space="preserve"> PAGEREF _Toc21339682 \h </w:instrText>
         </w:r>
         <w:r>
           <w:rPr>
@@ -1944,7 +2208,7 @@
             <w:noProof/>
             <w:webHidden/>
           </w:rPr>
-          <w:t>12</w:t>
+          <w:t>13</w:t>
         </w:r>
         <w:r>
           <w:rPr>
@@ -1969,7 +2233,7 @@
           <w:szCs w:val="22"/>
         </w:rPr>
       </w:pPr>
-      <w:hyperlink w:anchor="_Toc20676016" w:history="1">
+      <w:hyperlink w:anchor="_Toc21339683" w:history="1">
         <w:r>
           <w:rPr>
             <w:rStyle w:val="Hypertextovodkaz"/>
@@ -2012,7 +2276,7 @@
             <w:noProof/>
             <w:webHidden/>
           </w:rPr>
-          <w:instrText xml:space="preserve"> PAGEREF _Toc20676016 \h </w:instrText>
+          <w:instrText xml:space="preserve"> PAGEREF _Toc21339683 \h </w:instrText>
         </w:r>
         <w:r>
           <w:rPr>
@@ -2032,7 +2296,7 @@
             <w:noProof/>
             <w:webHidden/>
           </w:rPr>
-          <w:t>13</w:t>
+          <w:t>14</w:t>
         </w:r>
         <w:r>
           <w:rPr>
@@ -2057,7 +2321,7 @@
           <w:szCs w:val="22"/>
         </w:rPr>
       </w:pPr>
-      <w:hyperlink w:anchor="_Toc20676017" w:history="1">
+      <w:hyperlink w:anchor="_Toc21339684" w:history="1">
         <w:r>
           <w:rPr>
             <w:rStyle w:val="Hypertextovodkaz"/>
@@ -2100,7 +2364,7 @@
             <w:noProof/>
             <w:webHidden/>
           </w:rPr>
-          <w:instrText xml:space="preserve"> PAGEREF _Toc20676017 \h </w:instrText>
+          <w:instrText xml:space="preserve"> PAGEREF _Toc21339684 \h </w:instrText>
         </w:r>
         <w:r>
           <w:rPr>
@@ -2120,7 +2384,7 @@
             <w:noProof/>
             <w:webHidden/>
           </w:rPr>
-          <w:t>13</w:t>
+          <w:t>14</w:t>
         </w:r>
         <w:r>
           <w:rPr>
@@ -2145,7 +2409,7 @@
           <w:szCs w:val="22"/>
         </w:rPr>
       </w:pPr>
-      <w:hyperlink w:anchor="_Toc20676018" w:history="1">
+      <w:hyperlink w:anchor="_Toc21339685" w:history="1">
         <w:r>
           <w:rPr>
             <w:rStyle w:val="Hypertextovodkaz"/>
@@ -2188,7 +2452,7 @@
             <w:noProof/>
             <w:webHidden/>
           </w:rPr>
-          <w:instrText xml:space="preserve"> PAGEREF _Toc20676018 \h </w:instrText>
+          <w:instrText xml:space="preserve"> PAGEREF _Toc21339685 \h </w:instrText>
         </w:r>
         <w:r>
           <w:rPr>
@@ -2208,7 +2472,7 @@
             <w:noProof/>
             <w:webHidden/>
           </w:rPr>
-          <w:t>13</w:t>
+          <w:t>14</w:t>
         </w:r>
         <w:r>
           <w:rPr>
@@ -2233,7 +2497,7 @@
           <w:szCs w:val="22"/>
         </w:rPr>
       </w:pPr>
-      <w:hyperlink w:anchor="_Toc20676019" w:history="1">
+      <w:hyperlink w:anchor="_Toc21339686" w:history="1">
         <w:r>
           <w:rPr>
             <w:rStyle w:val="Hypertextovodkaz"/>
@@ -2276,7 +2540,7 @@
             <w:noProof/>
             <w:webHidden/>
           </w:rPr>
-          <w:instrText xml:space="preserve"> PAGEREF _Toc20676019 \h </w:instrText>
+          <w:instrText xml:space="preserve"> PAGEREF _Toc21339686 \h </w:instrText>
         </w:r>
         <w:r>
           <w:rPr>
@@ -2296,7 +2560,7 @@
             <w:noProof/>
             <w:webHidden/>
           </w:rPr>
-          <w:t>13</w:t>
+          <w:t>14</w:t>
         </w:r>
         <w:r>
           <w:rPr>
@@ -2321,7 +2585,7 @@
           <w:szCs w:val="22"/>
         </w:rPr>
       </w:pPr>
-      <w:hyperlink w:anchor="_Toc20676020" w:history="1">
+      <w:hyperlink w:anchor="_Toc21339687" w:history="1">
         <w:r>
           <w:rPr>
             <w:rStyle w:val="Hypertextovodkaz"/>
@@ -2364,7 +2628,7 @@
             <w:noProof/>
             <w:webHidden/>
           </w:rPr>
-          <w:instrText xml:space="preserve"> PAGEREF _Toc20676020 \h </w:instrText>
+          <w:instrText xml:space="preserve"> PAGEREF _Toc21339687 \h </w:instrText>
         </w:r>
         <w:r>
           <w:rPr>
@@ -2384,7 +2648,7 @@
             <w:noProof/>
             <w:webHidden/>
           </w:rPr>
-          <w:t>13</w:t>
+          <w:t>14</w:t>
         </w:r>
         <w:r>
           <w:rPr>
@@ -2409,7 +2673,7 @@
           <w:szCs w:val="22"/>
         </w:rPr>
       </w:pPr>
-      <w:hyperlink w:anchor="_Toc20676021" w:history="1">
+      <w:hyperlink w:anchor="_Toc21339688" w:history="1">
         <w:r>
           <w:rPr>
             <w:rStyle w:val="Hypertextovodkaz"/>
@@ -2452,7 +2716,7 @@
             <w:noProof/>
             <w:webHidden/>
           </w:rPr>
-          <w:instrText xml:space="preserve"> PAGEREF _Toc20676021 \h </w:instrText>
+          <w:instrText xml:space="preserve"> PAGEREF _Toc21339688 \h </w:instrText>
         </w:r>
         <w:r>
           <w:rPr>
@@ -2472,7 +2736,7 @@
             <w:noProof/>
             <w:webHidden/>
           </w:rPr>
-          <w:t>13</w:t>
+          <w:t>14</w:t>
         </w:r>
         <w:r>
           <w:rPr>
@@ -2497,7 +2761,7 @@
           <w:szCs w:val="22"/>
         </w:rPr>
       </w:pPr>
-      <w:hyperlink w:anchor="_Toc20676022" w:history="1">
+      <w:hyperlink w:anchor="_Toc21339689" w:history="1">
         <w:r>
           <w:rPr>
             <w:rStyle w:val="Hypertextovodkaz"/>
@@ -2540,7 +2804,7 @@
             <w:noProof/>
             <w:webHidden/>
           </w:rPr>
-          <w:instrText xml:space="preserve"> PAGEREF _Toc20676022 \h </w:instrText>
+          <w:instrText xml:space="preserve"> PAGEREF _Toc21339689 \h </w:instrText>
         </w:r>
         <w:r>
           <w:rPr>
@@ -2560,7 +2824,7 @@
             <w:noProof/>
             <w:webHidden/>
           </w:rPr>
-          <w:t>13</w:t>
+          <w:t>14</w:t>
         </w:r>
         <w:r>
           <w:rPr>
@@ -2585,7 +2849,7 @@
           <w:szCs w:val="22"/>
         </w:rPr>
       </w:pPr>
-      <w:hyperlink w:anchor="_Toc20676023" w:history="1">
+      <w:hyperlink w:anchor="_Toc21339690" w:history="1">
         <w:r>
           <w:rPr>
             <w:rStyle w:val="Hypertextovodkaz"/>
@@ -2628,7 +2892,7 @@
             <w:noProof/>
             <w:webHidden/>
           </w:rPr>
-          <w:instrText xml:space="preserve"> PAGEREF _Toc20676023 \h </w:instrText>
+          <w:instrText xml:space="preserve"> PAGEREF _Toc21339690 \h </w:instrText>
         </w:r>
         <w:r>
           <w:rPr>
@@ -2648,7 +2912,7 @@
             <w:noProof/>
             <w:webHidden/>
           </w:rPr>
-          <w:t>14</w:t>
+          <w:t>15</w:t>
         </w:r>
         <w:r>
           <w:rPr>
@@ -2673,7 +2937,7 @@
           <w:szCs w:val="22"/>
         </w:rPr>
       </w:pPr>
-      <w:hyperlink w:anchor="_Toc20676024" w:history="1">
+      <w:hyperlink w:anchor="_Toc21339691" w:history="1">
         <w:r>
           <w:rPr>
             <w:rStyle w:val="Hypertextovodkaz"/>
@@ -2716,7 +2980,7 @@
             <w:noProof/>
             <w:webHidden/>
           </w:rPr>
-          <w:instrText xml:space="preserve"> PAGEREF _Toc20676024 \h </w:instrText>
+          <w:instrText xml:space="preserve"> PAGEREF _Toc21339691 \h </w:instrText>
         </w:r>
         <w:r>
           <w:rPr>
@@ -2736,7 +3000,7 @@
             <w:noProof/>
             <w:webHidden/>
           </w:rPr>
-          <w:t>14</w:t>
+          <w:t>15</w:t>
         </w:r>
         <w:r>
           <w:rPr>
@@ -2761,7 +3025,7 @@
           <w:szCs w:val="22"/>
         </w:rPr>
       </w:pPr>
-      <w:hyperlink w:anchor="_Toc20676025" w:history="1">
+      <w:hyperlink w:anchor="_Toc21339692" w:history="1">
         <w:r>
           <w:rPr>
             <w:rStyle w:val="Hypertextovodkaz"/>
@@ -2804,7 +3068,7 @@
             <w:noProof/>
             <w:webHidden/>
           </w:rPr>
-          <w:instrText xml:space="preserve"> PAGEREF _Toc20676025 \h </w:instrText>
+          <w:instrText xml:space="preserve"> PAGEREF _Toc21339692 \h </w:instrText>
         </w:r>
         <w:r>
           <w:rPr>
@@ -2824,7 +3088,7 @@
             <w:noProof/>
             <w:webHidden/>
           </w:rPr>
-          <w:t>14</w:t>
+          <w:t>15</w:t>
         </w:r>
         <w:r>
           <w:rPr>
@@ -2851,7 +3115,7 @@
           <w:szCs w:val="22"/>
         </w:rPr>
       </w:pPr>
-      <w:hyperlink w:anchor="_Toc20676026" w:history="1">
+      <w:hyperlink w:anchor="_Toc21339693" w:history="1">
         <w:r>
           <w:rPr>
             <w:rStyle w:val="Hypertextovodkaz"/>
@@ -2896,7 +3160,7 @@
             <w:noProof/>
             <w:webHidden/>
           </w:rPr>
-          <w:instrText xml:space="preserve"> PAGEREF _Toc20676026 \h </w:instrText>
+          <w:instrText xml:space="preserve"> PAGEREF _Toc21339693 \h </w:instrText>
         </w:r>
         <w:r>
           <w:rPr>
@@ -2916,7 +3180,7 @@
             <w:noProof/>
             <w:webHidden/>
           </w:rPr>
-          <w:t>15</w:t>
+          <w:t>16</w:t>
         </w:r>
         <w:r>
           <w:rPr>
@@ -2941,7 +3205,7 @@
           <w:szCs w:val="22"/>
         </w:rPr>
       </w:pPr>
-      <w:hyperlink w:anchor="_Toc20676027" w:history="1">
+      <w:hyperlink w:anchor="_Toc21339694" w:history="1">
         <w:r>
           <w:rPr>
             <w:rStyle w:val="Hypertextovodkaz"/>
@@ -2984,7 +3248,7 @@
             <w:noProof/>
             <w:webHidden/>
           </w:rPr>
-          <w:instrText xml:space="preserve"> PAGEREF _Toc20676027 \h </w:instrText>
+          <w:instrText xml:space="preserve"> PAGEREF _Toc21339694 \h </w:instrText>
         </w:r>
         <w:r>
           <w:rPr>
@@ -3004,7 +3268,7 @@
             <w:noProof/>
             <w:webHidden/>
           </w:rPr>
-          <w:t>15</w:t>
+          <w:t>16</w:t>
         </w:r>
         <w:r>
           <w:rPr>
@@ -3029,7 +3293,7 @@
           <w:szCs w:val="22"/>
         </w:rPr>
       </w:pPr>
-      <w:hyperlink w:anchor="_Toc20676028" w:history="1">
+      <w:hyperlink w:anchor="_Toc21339695" w:history="1">
         <w:r>
           <w:rPr>
             <w:rStyle w:val="Hypertextovodkaz"/>
@@ -3072,7 +3336,7 @@
             <w:noProof/>
             <w:webHidden/>
           </w:rPr>
-          <w:instrText xml:space="preserve"> PAGEREF _Toc20676028 \h </w:instrText>
+          <w:instrText xml:space="preserve"> PAGEREF _Toc21339695 \h </w:instrText>
         </w:r>
         <w:r>
           <w:rPr>
@@ -3092,7 +3356,7 @@
             <w:noProof/>
             <w:webHidden/>
           </w:rPr>
-          <w:t>15</w:t>
+          <w:t>16</w:t>
         </w:r>
         <w:r>
           <w:rPr>
@@ -3118,7 +3382,7 @@
           <w:szCs w:val="22"/>
         </w:rPr>
       </w:pPr>
-      <w:hyperlink w:anchor="_Toc20676029" w:history="1">
+      <w:hyperlink w:anchor="_Toc21339696" w:history="1">
         <w:r>
           <w:rPr>
             <w:rStyle w:val="Hypertextovodkaz"/>
@@ -3145,7 +3409,7 @@
             <w:noProof/>
             <w:webHidden/>
           </w:rPr>
-          <w:instrText xml:space="preserve"> PAGEREF _Toc20676029 \h </w:instrText>
+          <w:instrText xml:space="preserve"> PAGEREF _Toc21339696 \h </w:instrText>
         </w:r>
         <w:r>
           <w:rPr>
@@ -3165,7 +3429,7 @@
             <w:noProof/>
             <w:webHidden/>
           </w:rPr>
-          <w:t>16</w:t>
+          <w:t>17</w:t>
         </w:r>
         <w:r>
           <w:rPr>
@@ -3191,7 +3455,7 @@
           <w:szCs w:val="22"/>
         </w:rPr>
       </w:pPr>
-      <w:hyperlink w:anchor="_Toc20676030" w:history="1">
+      <w:hyperlink w:anchor="_Toc21339697" w:history="1">
         <w:r>
           <w:rPr>
             <w:rStyle w:val="Hypertextovodkaz"/>
@@ -3218,7 +3482,7 @@
             <w:noProof/>
             <w:webHidden/>
           </w:rPr>
-          <w:instrText xml:space="preserve"> PAGEREF _Toc20676030 \h </w:instrText>
+          <w:instrText xml:space="preserve"> PAGEREF _Toc21339697 \h </w:instrText>
         </w:r>
         <w:r>
           <w:rPr>
@@ -3238,7 +3502,7 @@
             <w:noProof/>
             <w:webHidden/>
           </w:rPr>
-          <w:t>17</w:t>
+          <w:t>18</w:t>
         </w:r>
         <w:r>
           <w:rPr>
@@ -3264,7 +3528,7 @@
           <w:szCs w:val="22"/>
         </w:rPr>
       </w:pPr>
-      <w:hyperlink w:anchor="_Toc20676031" w:history="1">
+      <w:hyperlink w:anchor="_Toc21339698" w:history="1">
         <w:r>
           <w:rPr>
             <w:rStyle w:val="Hypertextovodkaz"/>
@@ -3291,7 +3555,7 @@
             <w:noProof/>
             <w:webHidden/>
           </w:rPr>
-          <w:instrText xml:space="preserve"> PAGEREF _Toc20676031 \h </w:instrText>
+          <w:instrText xml:space="preserve"> PAGEREF _Toc21339698 \h </w:instrText>
         </w:r>
         <w:r>
           <w:rPr>
@@ -3311,7 +3575,7 @@
             <w:noProof/>
             <w:webHidden/>
           </w:rPr>
-          <w:t>18</w:t>
+          <w:t>19</w:t>
         </w:r>
         <w:r>
           <w:rPr>
@@ -3337,7 +3601,7 @@
           <w:szCs w:val="22"/>
         </w:rPr>
       </w:pPr>
-      <w:hyperlink w:anchor="_Toc20676032" w:history="1">
+      <w:hyperlink w:anchor="_Toc21339699" w:history="1">
         <w:r>
           <w:rPr>
             <w:rStyle w:val="Hypertextovodkaz"/>
@@ -3364,7 +3628,7 @@
             <w:noProof/>
             <w:webHidden/>
           </w:rPr>
-          <w:instrText xml:space="preserve"> PAGEREF _Toc20676032 \h </w:instrText>
+          <w:instrText xml:space="preserve"> PAGEREF _Toc21339699 \h </w:instrText>
         </w:r>
         <w:r>
           <w:rPr>
@@ -3384,7 +3648,7 @@
             <w:noProof/>
             <w:webHidden/>
           </w:rPr>
-          <w:t>19</w:t>
+          <w:t>20</w:t>
         </w:r>
         <w:r>
           <w:rPr>
@@ -3410,7 +3674,7 @@
           <w:szCs w:val="22"/>
         </w:rPr>
       </w:pPr>
-      <w:hyperlink w:anchor="_Toc20676033" w:history="1">
+      <w:hyperlink w:anchor="_Toc21339700" w:history="1">
         <w:r>
           <w:rPr>
             <w:rStyle w:val="Hypertextovodkaz"/>
@@ -3437,7 +3701,7 @@
             <w:noProof/>
             <w:webHidden/>
           </w:rPr>
-          <w:instrText xml:space="preserve"> PAGEREF _Toc20676033 \h </w:instrText>
+          <w:instrText xml:space="preserve"> PAGEREF _Toc21339700 \h </w:instrText>
         </w:r>
         <w:r>
           <w:rPr>
@@ -3457,7 +3721,7 @@
             <w:noProof/>
             <w:webHidden/>
           </w:rPr>
-          <w:t>20</w:t>
+          <w:t>21</w:t>
         </w:r>
         <w:r>
           <w:rPr>
@@ -3483,7 +3747,7 @@
           <w:szCs w:val="22"/>
         </w:rPr>
       </w:pPr>
-      <w:hyperlink w:anchor="_Toc20676034" w:history="1">
+      <w:hyperlink w:anchor="_Toc21339701" w:history="1">
         <w:r>
           <w:rPr>
             <w:rStyle w:val="Hypertextovodkaz"/>
@@ -3510,7 +3774,7 @@
             <w:noProof/>
             <w:webHidden/>
           </w:rPr>
-          <w:instrText xml:space="preserve"> PAGEREF _Toc20676034 \h </w:instrText>
+          <w:instrText xml:space="preserve"> PAGEREF _Toc21339701 \h </w:instrText>
         </w:r>
         <w:r>
           <w:rPr>
@@ -3530,7 +3794,7 @@
             <w:noProof/>
             <w:webHidden/>
           </w:rPr>
-          <w:t>21</w:t>
+          <w:t>22</w:t>
         </w:r>
         <w:r>
           <w:rPr>
@@ -3556,7 +3820,7 @@
           <w:szCs w:val="22"/>
         </w:rPr>
       </w:pPr>
-      <w:hyperlink w:anchor="_Toc20676035" w:history="1">
+      <w:hyperlink w:anchor="_Toc21339702" w:history="1">
         <w:r>
           <w:rPr>
             <w:rStyle w:val="Hypertextovodkaz"/>
@@ -3583,7 +3847,7 @@
             <w:noProof/>
             <w:webHidden/>
           </w:rPr>
-          <w:instrText xml:space="preserve"> PAGEREF _Toc20676035 \h </w:instrText>
+          <w:instrText xml:space="preserve"> PAGEREF _Toc21339702 \h </w:instrText>
         </w:r>
         <w:r>
           <w:rPr>
@@ -3603,7 +3867,7 @@
             <w:noProof/>
             <w:webHidden/>
           </w:rPr>
-          <w:t>22</w:t>
+          <w:t>23</w:t>
         </w:r>
         <w:r>
           <w:rPr>
@@ -3629,7 +3893,7 @@
           <w:szCs w:val="22"/>
         </w:rPr>
       </w:pPr>
-      <w:hyperlink w:anchor="_Toc20676036" w:history="1">
+      <w:hyperlink w:anchor="_Toc21339703" w:history="1">
         <w:r>
           <w:rPr>
             <w:rStyle w:val="Hypertextovodkaz"/>
@@ -3656,7 +3920,7 @@
             <w:noProof/>
             <w:webHidden/>
           </w:rPr>
-          <w:instrText xml:space="preserve"> PAGEREF _Toc20676036 \h </w:instrText>
+          <w:instrText xml:space="preserve"> PAGEREF _Toc21339703 \h </w:instrText>
         </w:r>
         <w:r>
           <w:rPr>
@@ -3676,7 +3940,7 @@
             <w:noProof/>
             <w:webHidden/>
           </w:rPr>
-          <w:t>23</w:t>
+          <w:t>24</w:t>
         </w:r>
         <w:r>
           <w:rPr>
@@ -3709,7 +3973,7 @@
       <w:bookmarkStart w:id="17" w:name="_Toc209253204"/>
       <w:bookmarkStart w:id="18" w:name="_Toc209253391"/>
       <w:bookmarkStart w:id="19" w:name="_Toc209321245"/>
-      <w:bookmarkStart w:id="20" w:name="_Toc20676004"/>
+      <w:bookmarkStart w:id="20" w:name="_Toc21339668"/>
       <w:r>
         <w:lastRenderedPageBreak/>
         <w:t>ÚVOD</w:t>
@@ -3734,7 +3998,7 @@
       <w:r>
         <w:br w:type="page"/>
       </w:r>
-      <w:bookmarkStart w:id="21" w:name="_Toc20676005"/>
+      <w:bookmarkStart w:id="21" w:name="_Toc21339669"/>
       <w:r>
         <w:lastRenderedPageBreak/>
         <w:t>CÍL PRÁCE</w:t>
@@ -3764,7 +4028,7 @@
       <w:r>
         <w:br w:type="page"/>
       </w:r>
-      <w:bookmarkStart w:id="22" w:name="_Toc20676006"/>
+      <w:bookmarkStart w:id="22" w:name="_Toc21339670"/>
       <w:r>
         <w:lastRenderedPageBreak/>
         <w:t>SOUČASNÁ ŘEŠENÍ</w:t>
@@ -3775,7 +4039,7 @@
       <w:pPr>
         <w:pStyle w:val="NadpisB"/>
       </w:pPr>
-      <w:bookmarkStart w:id="23" w:name="_Toc20676007"/>
+      <w:bookmarkStart w:id="23" w:name="_Toc21339671"/>
       <w:r>
         <w:t xml:space="preserve">Simulátor dopravní sítě - </w:t>
       </w:r>
@@ -3785,7 +4049,11 @@
       </w:r>
       <w:proofErr w:type="spellEnd"/>
       <w:r>
-        <w:t xml:space="preserve"> Pak </w:t>
+        <w:t xml:space="preserve"> Pak</w:t>
+      </w:r>
+      <w:bookmarkEnd w:id="23"/>
+      <w:r>
+        <w:t xml:space="preserve"> </w:t>
       </w:r>
     </w:p>
     <w:p>
@@ -3793,19 +4061,7 @@
         <w:pStyle w:val="normlntext"/>
       </w:pPr>
       <w:r>
-        <w:t>Aplikace byla vytvořena studentem na</w:t>
-      </w:r>
-      <w:r>
-        <w:t xml:space="preserve"> Karlov</w:t>
-      </w:r>
-      <w:r>
-        <w:t>ě</w:t>
-      </w:r>
-      <w:r>
-        <w:t xml:space="preserve"> Univerzit</w:t>
-      </w:r>
-      <w:r>
-        <w:t>ě v</w:t>
+        <w:t>Aplikace byla vytvořena studentem na Karlově Univerzitě v</w:t>
       </w:r>
       <w:r>
         <w:t> </w:t>
@@ -3817,10 +4073,7 @@
         <w:t xml:space="preserve"> roku 2010</w:t>
       </w:r>
       <w:r>
-        <w:t xml:space="preserve">, </w:t>
-      </w:r>
-      <w:r>
-        <w:t>na které pracoval v rámci bakalářské práce.</w:t>
+        <w:t>, na které pracoval v rámci bakalářské práce.</w:t>
       </w:r>
     </w:p>
     <w:p>
@@ -3828,31 +4081,86 @@
         <w:pStyle w:val="normlntext"/>
       </w:pPr>
       <w:r>
-        <w:t>Tato aplikace</w:t>
+        <w:t>Tato aplikace umožňuje uživateli editaci silničních situací, jež jsou vyznačeny úsečkami. Navrženou situaci lze během simulace libovolně upravovat.</w:t>
+      </w:r>
+    </w:p>
+    <w:p>
+      <w:pPr>
+        <w:pStyle w:val="normlntext"/>
+      </w:pPr>
+      <w:r>
+        <w:t xml:space="preserve">Doprava je řízena pomocí semaforů, které zde jsou pro řízení provozu jediná možnost. </w:t>
+      </w:r>
+    </w:p>
+    <w:p>
+      <w:pPr>
+        <w:pStyle w:val="normlntext"/>
+      </w:pPr>
+      <w:r>
+        <w:t>Během simulace lze upravovat její rychlost, aktuální počet vozidel na silnicích a jejich frekvenci generování. Při spuštění simulace se zaznamenávají statistické údaje, jako je celkový počet vozidel, ujetá vzdálenost či dobra jízdy po jednotlivých cest</w:t>
+      </w:r>
+      <w:r>
+        <w:t>á</w:t>
+      </w:r>
+      <w:r>
+        <w:t>ch.</w:t>
+      </w:r>
+    </w:p>
+    <w:p>
+      <w:pPr>
+        <w:pStyle w:val="normlntext"/>
+      </w:pPr>
+      <w:r>
+        <w:t>Aplikace</w:t>
       </w:r>
       <w:r>
         <w:t xml:space="preserve"> </w:t>
       </w:r>
       <w:r>
-        <w:t>umožňuje</w:t>
-      </w:r>
-      <w:r>
-        <w:t xml:space="preserve"> uživateli editac</w:t>
-      </w:r>
-      <w:r>
-        <w:t>i</w:t>
+        <w:t>je</w:t>
+      </w:r>
+      <w:r>
+        <w:t xml:space="preserve"> vytvořen</w:t>
+      </w:r>
+      <w:r>
+        <w:t>a</w:t>
       </w:r>
       <w:r>
         <w:t xml:space="preserve"> </w:t>
       </w:r>
       <w:r>
-        <w:t>silničních situací</w:t>
-      </w:r>
-      <w:r>
-        <w:t xml:space="preserve">, </w:t>
-      </w:r>
-      <w:r>
-        <w:t>jež jsou vyznačeny úsečkami. Navrženou situaci lze během simulace libovolně upravovat.</w:t>
+        <w:t>v</w:t>
+      </w:r>
+      <w:r>
+        <w:t xml:space="preserve"> programovací</w:t>
+      </w:r>
+      <w:r>
+        <w:t>m</w:t>
+      </w:r>
+      <w:r>
+        <w:t xml:space="preserve"> jazy</w:t>
+      </w:r>
+      <w:r>
+        <w:t>ce</w:t>
+      </w:r>
+      <w:r>
+        <w:t xml:space="preserve"> C#. </w:t>
+      </w:r>
+      <w:r>
+        <w:t>Samotnou aplikace ovšem nebylo možno otestovat, jelikož není dostupná ke stažení.</w:t>
+      </w:r>
+    </w:p>
+    <w:p>
+      <w:pPr>
+        <w:pStyle w:val="NadpisB"/>
+      </w:pPr>
+      <w:bookmarkStart w:id="24" w:name="_Toc21339672"/>
+      <w:r>
+        <w:t>Simulace automobilového provozu – Ivan Gregor</w:t>
+      </w:r>
+      <w:bookmarkEnd w:id="24"/>
+      <w:r>
+        <w:t xml:space="preserve"> </w:t>
       </w:r>
     </w:p>
     <w:p>
@@ -3860,7 +4168,22 @@
         <w:pStyle w:val="normlntext"/>
       </w:pPr>
       <w:r>
-        <w:t xml:space="preserve">Doprava je řízena pomocí semaforů, které zde jsou pro řízení provozu jediná možnost. </w:t>
+        <w:t>Tato a</w:t>
+      </w:r>
+      <w:r>
+        <w:t xml:space="preserve">plikace </w:t>
+      </w:r>
+      <w:r>
+        <w:t>byla taktéž</w:t>
+      </w:r>
+      <w:r>
+        <w:t xml:space="preserve"> vytvořena </w:t>
+      </w:r>
+      <w:r>
+        <w:t>v rámci</w:t>
+      </w:r>
+      <w:r>
+        <w:t xml:space="preserve"> bakalářské práce, na Karlově Univerzitě v Praze, roku 2006. </w:t>
       </w:r>
     </w:p>
     <w:p>
@@ -3868,13 +4191,19 @@
         <w:pStyle w:val="normlntext"/>
       </w:pPr>
       <w:r>
-        <w:t>Během simulace lze upravovat její rychlost, aktuální počet vozidel na silnicích a jejich frekvenci generování. Při spuštění simulace se zaznamenávají statistické údaje, jako je celkový počet vozidel, ujetá vzdálenost či dobra jízdy po jednotlivých cest</w:t>
-      </w:r>
-      <w:r>
-        <w:t>á</w:t>
-      </w:r>
-      <w:r>
-        <w:t>ch.</w:t>
+        <w:t xml:space="preserve">Práce </w:t>
+      </w:r>
+      <w:r>
+        <w:t>obsahuje</w:t>
+      </w:r>
+      <w:r>
+        <w:t xml:space="preserve"> především popis programu pro simulaci </w:t>
+      </w:r>
+      <w:r>
+        <w:t>silničního</w:t>
+      </w:r>
+      <w:r>
+        <w:t xml:space="preserve"> provozu, který byl vytvořen v jazyce Java. </w:t>
       </w:r>
     </w:p>
     <w:p>
@@ -3882,168 +4211,78 @@
         <w:pStyle w:val="normlntext"/>
       </w:pPr>
       <w:r>
-        <w:t>Aplikace</w:t>
+        <w:t>Silniční situace jsou tvořeny úsečkami znázorňujícími cesty. Tyto situace lze do aplikace pouze vložit, nelze je vytvářet ani editovat.</w:t>
+      </w:r>
+    </w:p>
+    <w:p>
+      <w:pPr>
+        <w:pStyle w:val="normlntext"/>
+      </w:pPr>
+      <w:r>
+        <w:t>Doprava je řízena pouze semafory a omezením rychlosti. Jednotlivé silnice zaznamenávají statistické údaje o jízdě vozidel jako je průměrná, maximální a minimální doba jízdy, aktuální a celkový počet vozidel</w:t>
       </w:r>
       <w:r>
         <w:t xml:space="preserve"> </w:t>
       </w:r>
       <w:r>
-        <w:t>je</w:t>
-      </w:r>
-      <w:r>
-        <w:t xml:space="preserve"> vytvořen</w:t>
-      </w:r>
-      <w:r>
-        <w:t>a</w:t>
-      </w:r>
-      <w:r>
-        <w:t xml:space="preserve"> </w:t>
-      </w:r>
-      <w:r>
-        <w:t>v</w:t>
-      </w:r>
-      <w:r>
-        <w:t xml:space="preserve"> programovací</w:t>
-      </w:r>
-      <w:r>
-        <w:t>m</w:t>
-      </w:r>
-      <w:r>
-        <w:t xml:space="preserve"> jazy</w:t>
-      </w:r>
-      <w:r>
-        <w:t>ce</w:t>
-      </w:r>
-      <w:r>
-        <w:t xml:space="preserve"> C#. </w:t>
-      </w:r>
-      <w:r>
-        <w:t>Samotnou aplikace ovšem nebylo možno otestovat, jelikož není dostupná ke stažení.</w:t>
+        <w:t>na silnici.</w:t>
+      </w:r>
+    </w:p>
+    <w:p>
+      <w:pPr>
+        <w:pStyle w:val="normlntext"/>
+      </w:pPr>
+      <w:r>
+        <w:t xml:space="preserve">Vozidla jedou po předem definovaných trasách a zároveň mají </w:t>
+      </w:r>
+      <w:r>
+        <w:t>své fyzické vlastnosti, tedy délku vozidla, váhu, spotřebu, maximální rychlost či zrychlení. O jednotlivých vozidlech se také zaznamenávají údaje, které jsou závislé na jejich vlastnostech.</w:t>
+      </w:r>
+    </w:p>
+    <w:p>
+      <w:pPr>
+        <w:pStyle w:val="normlntext"/>
+      </w:pPr>
+      <w:r>
+        <w:t xml:space="preserve">Aplikaci </w:t>
+      </w:r>
+      <w:r>
+        <w:t>ovšem nebylo</w:t>
+      </w:r>
+      <w:r>
+        <w:t xml:space="preserve"> možno </w:t>
+      </w:r>
+      <w:r>
+        <w:t>otestovat</w:t>
+      </w:r>
+      <w:r>
+        <w:t xml:space="preserve">, není veřejně ke stažení. Informace </w:t>
+      </w:r>
+      <w:r>
+        <w:t>byly získány</w:t>
+      </w:r>
+      <w:r>
+        <w:t xml:space="preserve"> pouze z dokumentace, a nelze </w:t>
+      </w:r>
+      <w:r>
+        <w:t>ověřit jejich pravost.</w:t>
       </w:r>
     </w:p>
     <w:p>
       <w:pPr>
         <w:pStyle w:val="NadpisB"/>
       </w:pPr>
-      <w:r>
-        <w:t xml:space="preserve">Simulace automobilového provozu – Ivan Gregor </w:t>
-      </w:r>
-    </w:p>
-    <w:p>
-      <w:pPr>
-        <w:pStyle w:val="normlntext"/>
-      </w:pPr>
-      <w:r>
-        <w:t>Tato a</w:t>
-      </w:r>
-      <w:r>
-        <w:t xml:space="preserve">plikace </w:t>
-      </w:r>
-      <w:r>
-        <w:t>byla taktéž</w:t>
-      </w:r>
-      <w:r>
-        <w:t xml:space="preserve"> vytvořena </w:t>
-      </w:r>
-      <w:r>
-        <w:t>v rámci</w:t>
-      </w:r>
-      <w:r>
-        <w:t xml:space="preserve"> bakalářské práce, na Karlově Univerzitě v Praze, roku 2006. </w:t>
-      </w:r>
-    </w:p>
-    <w:p>
-      <w:pPr>
-        <w:pStyle w:val="normlntext"/>
-      </w:pPr>
-      <w:r>
-        <w:t xml:space="preserve">Práce </w:t>
-      </w:r>
-      <w:r>
-        <w:t>obsahuje</w:t>
-      </w:r>
-      <w:r>
-        <w:t xml:space="preserve"> především popis programu pro simulaci </w:t>
-      </w:r>
-      <w:r>
-        <w:t>silničního</w:t>
-      </w:r>
-      <w:r>
-        <w:t xml:space="preserve"> provozu, který byl vytvořen v jazyce Java. </w:t>
-      </w:r>
-    </w:p>
-    <w:p>
-      <w:pPr>
-        <w:pStyle w:val="normlntext"/>
-      </w:pPr>
-      <w:r>
-        <w:t>Silniční situace jsou tvořeny úsečkami znázorňujícími cesty. Tyto situace lze do aplikace pouze vložit, nelze je vytvářet ani editovat.</w:t>
-      </w:r>
-    </w:p>
-    <w:p>
-      <w:pPr>
-        <w:pStyle w:val="normlntext"/>
-      </w:pPr>
-      <w:r>
-        <w:t>Doprava je řízena pouze semafory a omezením rychlosti. Jednotlivé silnice zaznamenávají statistické údaje o jízdě vozidel jako je průměrná, maximální a minimální doba jízdy, aktuální a celkový počet vozidel</w:t>
-      </w:r>
-      <w:r>
-        <w:t xml:space="preserve"> </w:t>
-      </w:r>
-      <w:r>
-        <w:t>na silnici.</w:t>
-      </w:r>
-    </w:p>
-    <w:p>
-      <w:pPr>
-        <w:pStyle w:val="normlntext"/>
-      </w:pPr>
-      <w:r>
-        <w:t xml:space="preserve">Vozidla jedou po předem definovaných trasách a zároveň mají </w:t>
-      </w:r>
-      <w:r>
-        <w:t>své fyzické vlastnosti, tedy délku vozidla, váhu, spotřebu, maximální rychlost či zrychlení. O jednotlivých vozidlech se také zaznamenávají údaje, které jsou závislé na jejich vlastnostech.</w:t>
-      </w:r>
-    </w:p>
-    <w:p>
-      <w:pPr>
-        <w:pStyle w:val="normlntext"/>
-      </w:pPr>
-      <w:r>
-        <w:t xml:space="preserve">Aplikaci </w:t>
-      </w:r>
-      <w:r>
-        <w:t>ovšem nebylo</w:t>
-      </w:r>
-      <w:r>
-        <w:t xml:space="preserve"> možno </w:t>
-      </w:r>
-      <w:r>
-        <w:t>otestovat</w:t>
-      </w:r>
-      <w:r>
-        <w:t xml:space="preserve">, není veřejně ke stažení. Informace </w:t>
-      </w:r>
-      <w:r>
-        <w:t>byly získány</w:t>
-      </w:r>
-      <w:r>
-        <w:t xml:space="preserve"> pouze z dokumentace, a nelze </w:t>
-      </w:r>
-      <w:r>
-        <w:t>ověřit jejich pravost.</w:t>
-      </w:r>
-    </w:p>
-    <w:p>
-      <w:pPr>
-        <w:pStyle w:val="NadpisB"/>
-      </w:pPr>
+      <w:bookmarkStart w:id="25" w:name="_Toc21339673"/>
       <w:r>
         <w:lastRenderedPageBreak/>
         <w:t>Traffic Lanes</w:t>
       </w:r>
       <w:r>
-        <w:t xml:space="preserve"> - ShadowTree </w:t>
+        <w:t xml:space="preserve"> - ShadowTree</w:t>
+      </w:r>
+      <w:bookmarkEnd w:id="25"/>
+      <w:r>
+        <w:t xml:space="preserve"> </w:t>
       </w:r>
     </w:p>
     <w:p>
@@ -4134,12 +4373,14 @@
       <w:pPr>
         <w:pStyle w:val="NadpisB"/>
       </w:pPr>
-      <w:r>
-        <w:t>moje bakalářská práce…?</w:t>
-      </w:r>
-      <w:bookmarkStart w:id="24" w:name="_GoBack"/>
-      <w:bookmarkEnd w:id="23"/>
-      <w:bookmarkEnd w:id="24"/>
+      <w:bookmarkStart w:id="26" w:name="_Toc21339674"/>
+      <w:r>
+        <w:t>moje bakalářská prác</w:t>
+      </w:r>
+      <w:r>
+        <w:t>e</w:t>
+      </w:r>
+      <w:bookmarkEnd w:id="26"/>
     </w:p>
     <w:p>
       <w:pPr>
@@ -4148,7 +4389,7 @@
       <w:r>
         <w:br w:type="page"/>
       </w:r>
-      <w:bookmarkStart w:id="25" w:name="_Toc20676008"/>
+      <w:bookmarkStart w:id="27" w:name="_Toc21339675"/>
       <w:r>
         <w:lastRenderedPageBreak/>
         <w:t xml:space="preserve">požadavky na </w:t>
@@ -4162,7 +4403,7 @@
       <w:r>
         <w:t>e</w:t>
       </w:r>
-      <w:bookmarkEnd w:id="25"/>
+      <w:bookmarkEnd w:id="27"/>
     </w:p>
     <w:p>
       <w:pPr>
@@ -4176,24 +4417,24 @@
       <w:pPr>
         <w:pStyle w:val="NadpisB"/>
       </w:pPr>
-      <w:bookmarkStart w:id="26" w:name="_Toc20676009"/>
+      <w:bookmarkStart w:id="28" w:name="_Toc21339676"/>
       <w:r>
         <w:t>Seznam požadavků</w:t>
       </w:r>
-      <w:bookmarkEnd w:id="26"/>
+      <w:bookmarkEnd w:id="28"/>
     </w:p>
     <w:p>
       <w:pPr>
         <w:pStyle w:val="NadpisC"/>
       </w:pPr>
-      <w:bookmarkStart w:id="27" w:name="_Toc20676010"/>
-      <w:bookmarkStart w:id="28" w:name="_Toc209253214"/>
-      <w:bookmarkStart w:id="29" w:name="_Toc209253401"/>
-      <w:bookmarkStart w:id="30" w:name="_Toc209321255"/>
+      <w:bookmarkStart w:id="29" w:name="_Toc21339677"/>
+      <w:bookmarkStart w:id="30" w:name="_Toc209253214"/>
+      <w:bookmarkStart w:id="31" w:name="_Toc209253401"/>
+      <w:bookmarkStart w:id="32" w:name="_Toc209321255"/>
       <w:r>
         <w:t>Fuzzy logika</w:t>
       </w:r>
-      <w:bookmarkEnd w:id="27"/>
+      <w:bookmarkEnd w:id="29"/>
     </w:p>
     <w:p>
       <w:pPr>
@@ -4216,11 +4457,11 @@
       <w:pPr>
         <w:pStyle w:val="NadpisC"/>
       </w:pPr>
-      <w:bookmarkStart w:id="31" w:name="_Toc20676011"/>
+      <w:bookmarkStart w:id="33" w:name="_Toc21339678"/>
       <w:r>
         <w:t>Detekce křižovatek</w:t>
       </w:r>
-      <w:bookmarkEnd w:id="31"/>
+      <w:bookmarkEnd w:id="33"/>
     </w:p>
     <w:p>
       <w:pPr>
@@ -4234,7 +4475,7 @@
       <w:pPr>
         <w:pStyle w:val="NadpisC"/>
       </w:pPr>
-      <w:bookmarkStart w:id="32" w:name="_Toc20676012"/>
+      <w:bookmarkStart w:id="34" w:name="_Toc21339679"/>
       <w:r>
         <w:t>Určení přednosti v</w:t>
       </w:r>
@@ -4244,7 +4485,7 @@
       <w:r>
         <w:t>jízdě</w:t>
       </w:r>
-      <w:bookmarkEnd w:id="32"/>
+      <w:bookmarkEnd w:id="34"/>
     </w:p>
     <w:p>
       <w:pPr>
@@ -4258,11 +4499,11 @@
       <w:pPr>
         <w:pStyle w:val="NadpisC"/>
       </w:pPr>
-      <w:bookmarkStart w:id="33" w:name="_Toc20676013"/>
+      <w:bookmarkStart w:id="35" w:name="_Toc21339680"/>
       <w:r>
         <w:t>Návrh silnic</w:t>
       </w:r>
-      <w:bookmarkEnd w:id="33"/>
+      <w:bookmarkEnd w:id="35"/>
     </w:p>
     <w:p>
       <w:pPr>
@@ -4276,11 +4517,11 @@
       <w:pPr>
         <w:pStyle w:val="NadpisC"/>
       </w:pPr>
-      <w:bookmarkStart w:id="34" w:name="_Toc20676014"/>
+      <w:bookmarkStart w:id="36" w:name="_Toc21339681"/>
       <w:r>
         <w:t>Řízení dopravy semafory</w:t>
       </w:r>
-      <w:bookmarkEnd w:id="34"/>
+      <w:bookmarkEnd w:id="36"/>
     </w:p>
     <w:p>
       <w:pPr>
@@ -4294,11 +4535,11 @@
       <w:pPr>
         <w:pStyle w:val="NadpisC"/>
       </w:pPr>
-      <w:bookmarkStart w:id="35" w:name="_Toc20676015"/>
+      <w:bookmarkStart w:id="37" w:name="_Toc21339682"/>
       <w:r>
         <w:t>Řízení dopravy policistou</w:t>
       </w:r>
-      <w:bookmarkEnd w:id="35"/>
+      <w:bookmarkEnd w:id="37"/>
     </w:p>
     <w:p>
       <w:pPr>
@@ -4312,12 +4553,12 @@
       <w:pPr>
         <w:pStyle w:val="NadpisC"/>
       </w:pPr>
-      <w:bookmarkStart w:id="36" w:name="_Toc20676016"/>
+      <w:bookmarkStart w:id="38" w:name="_Toc21339683"/>
       <w:r>
         <w:lastRenderedPageBreak/>
         <w:t>Uložení/načtení návrhu</w:t>
       </w:r>
-      <w:bookmarkEnd w:id="36"/>
+      <w:bookmarkEnd w:id="38"/>
     </w:p>
     <w:p>
       <w:pPr>
@@ -4331,11 +4572,11 @@
       <w:pPr>
         <w:pStyle w:val="NadpisC"/>
       </w:pPr>
-      <w:bookmarkStart w:id="37" w:name="_Toc20676017"/>
+      <w:bookmarkStart w:id="39" w:name="_Toc21339684"/>
       <w:r>
         <w:t>Editace celého návrhu</w:t>
       </w:r>
-      <w:bookmarkEnd w:id="37"/>
+      <w:bookmarkEnd w:id="39"/>
     </w:p>
     <w:p>
       <w:pPr>
@@ -4349,11 +4590,11 @@
       <w:pPr>
         <w:pStyle w:val="NadpisC"/>
       </w:pPr>
-      <w:bookmarkStart w:id="38" w:name="_Toc20676018"/>
+      <w:bookmarkStart w:id="40" w:name="_Toc21339685"/>
       <w:r>
         <w:t>Rozlišení trasy pro auta/tramvaje</w:t>
       </w:r>
-      <w:bookmarkEnd w:id="38"/>
+      <w:bookmarkEnd w:id="40"/>
     </w:p>
     <w:p>
       <w:pPr>
@@ -4367,11 +4608,11 @@
       <w:pPr>
         <w:pStyle w:val="NadpisC"/>
       </w:pPr>
-      <w:bookmarkStart w:id="39" w:name="_Toc20676019"/>
+      <w:bookmarkStart w:id="41" w:name="_Toc21339686"/>
       <w:r>
         <w:t>Editace pozadí</w:t>
       </w:r>
-      <w:bookmarkEnd w:id="39"/>
+      <w:bookmarkEnd w:id="41"/>
     </w:p>
     <w:p>
       <w:pPr>
@@ -4385,11 +4626,11 @@
       <w:pPr>
         <w:pStyle w:val="NadpisC"/>
       </w:pPr>
-      <w:bookmarkStart w:id="40" w:name="_Toc20676020"/>
+      <w:bookmarkStart w:id="42" w:name="_Toc21339687"/>
       <w:r>
         <w:t>Signalizace odbočení vozidel</w:t>
       </w:r>
-      <w:bookmarkEnd w:id="40"/>
+      <w:bookmarkEnd w:id="42"/>
     </w:p>
     <w:p>
       <w:pPr>
@@ -4403,11 +4644,11 @@
       <w:pPr>
         <w:pStyle w:val="NadpisC"/>
       </w:pPr>
-      <w:bookmarkStart w:id="41" w:name="_Toc20676021"/>
+      <w:bookmarkStart w:id="43" w:name="_Toc21339688"/>
       <w:r>
         <w:t>Ovládání vlastního vozidla</w:t>
       </w:r>
-      <w:bookmarkEnd w:id="41"/>
+      <w:bookmarkEnd w:id="43"/>
     </w:p>
     <w:p>
       <w:pPr>
@@ -4421,11 +4662,11 @@
       <w:pPr>
         <w:pStyle w:val="NadpisC"/>
       </w:pPr>
-      <w:bookmarkStart w:id="42" w:name="_Toc20676022"/>
+      <w:bookmarkStart w:id="44" w:name="_Toc21339689"/>
       <w:r>
         <w:t>Statistické údaje</w:t>
       </w:r>
-      <w:bookmarkEnd w:id="42"/>
+      <w:bookmarkEnd w:id="44"/>
     </w:p>
     <w:p>
       <w:pPr>
@@ -4439,12 +4680,12 @@
       <w:pPr>
         <w:pStyle w:val="NadpisC"/>
       </w:pPr>
-      <w:bookmarkStart w:id="43" w:name="_Toc20676023"/>
+      <w:bookmarkStart w:id="45" w:name="_Toc21339690"/>
       <w:r>
         <w:lastRenderedPageBreak/>
         <w:t>Nastavení simulace</w:t>
       </w:r>
-      <w:bookmarkEnd w:id="43"/>
+      <w:bookmarkEnd w:id="45"/>
     </w:p>
     <w:p>
       <w:pPr>
@@ -4458,11 +4699,11 @@
       <w:pPr>
         <w:pStyle w:val="NadpisC"/>
       </w:pPr>
-      <w:bookmarkStart w:id="44" w:name="_Toc20676024"/>
+      <w:bookmarkStart w:id="46" w:name="_Toc21339691"/>
       <w:r>
         <w:t>Režimy aplikace</w:t>
       </w:r>
-      <w:bookmarkEnd w:id="44"/>
+      <w:bookmarkEnd w:id="46"/>
     </w:p>
     <w:p>
       <w:pPr>
@@ -4476,14 +4717,14 @@
       <w:pPr>
         <w:pStyle w:val="NadpisB"/>
       </w:pPr>
-      <w:bookmarkStart w:id="45" w:name="_Toc20676025"/>
-      <w:bookmarkEnd w:id="28"/>
-      <w:bookmarkEnd w:id="29"/>
+      <w:bookmarkStart w:id="47" w:name="_Toc21339692"/>
       <w:bookmarkEnd w:id="30"/>
+      <w:bookmarkEnd w:id="31"/>
+      <w:bookmarkEnd w:id="32"/>
       <w:r>
         <w:t>Priorita dokončení požadavků</w:t>
       </w:r>
-      <w:bookmarkEnd w:id="45"/>
+      <w:bookmarkEnd w:id="47"/>
     </w:p>
     <w:p>
       <w:pPr>
@@ -6284,141 +6525,502 @@
       <w:r>
         <w:br w:type="page"/>
       </w:r>
-      <w:bookmarkStart w:id="46" w:name="_Toc209253215"/>
-      <w:bookmarkStart w:id="47" w:name="_Toc209253402"/>
-      <w:bookmarkStart w:id="48" w:name="_Toc209321256"/>
-      <w:bookmarkStart w:id="49" w:name="_Toc20676026"/>
       <w:r>
         <w:lastRenderedPageBreak/>
-        <w:t>NADPIS</w:t>
-      </w:r>
-      <w:bookmarkEnd w:id="46"/>
-      <w:bookmarkEnd w:id="47"/>
+        <w:t>Fuzzy logika</w:t>
+      </w:r>
+    </w:p>
+    <w:p>
+      <w:pPr>
+        <w:pStyle w:val="normlntext"/>
+      </w:pPr>
+      <w:r>
+        <w:t>Práce se zabývá implementací fuzzy logiky do simulace silniční dopravy. V této kapitole jsou základní informace o tom, co je fuzzy logika, proč a jak je využita. Také je zde popsána samotná implementace v aplikaci ukázán rozdíl oproti původní aplikaci, kde fuzzy logika implementována nebyla.</w:t>
+      </w:r>
+    </w:p>
+    <w:p>
+      <w:pPr>
+        <w:pStyle w:val="NadpisB"/>
+      </w:pPr>
+      <w:r>
+        <w:t>Co je fuzzy logika</w:t>
+      </w:r>
+    </w:p>
+    <w:p>
+      <w:pPr>
+        <w:pStyle w:val="normlntext"/>
+      </w:pPr>
+      <w:r>
+        <w:t xml:space="preserve">Fuzzy logika se zabývá, jak již název napovídá, </w:t>
+      </w:r>
+      <w:r>
+        <w:t xml:space="preserve">prací </w:t>
+      </w:r>
+      <w:r>
+        <w:t xml:space="preserve">s nepřesnými daty. </w:t>
+      </w:r>
+      <w:r>
+        <w:t xml:space="preserve">Lze tedy na základě pouze několika hodnot vyvodit závěry, což by při jiném způsobu řešení bylo mnohem složitější, nebo nepřesné. </w:t>
+      </w:r>
+    </w:p>
+    <w:p>
+      <w:pPr>
+        <w:pStyle w:val="normlntext"/>
+      </w:pPr>
+      <w:r>
+        <w:t xml:space="preserve">Pro příklad řekněme, </w:t>
+      </w:r>
+      <w:r>
+        <w:t>že chceme automatizovaně na základě teploty určovat účinnost klimatizace. Při běžném přístupu by musely být určeny parametry nebo hranice pro jednotlivé teploty, na jejichž základě by se klimatizace spustila nebo vypnula. Díky fuzzy logice tyto hranice nemusí být přesně definovány a určeny budou jen základní podmínky.</w:t>
+      </w:r>
+    </w:p>
+    <w:p>
+      <w:pPr>
+        <w:pStyle w:val="normlntext"/>
+      </w:pPr>
+      <w:r>
+        <w:br w:type="page"/>
+      </w:r>
+    </w:p>
+    <w:p>
+      <w:pPr>
+        <w:pStyle w:val="NadpisC"/>
+      </w:pPr>
+      <w:r>
+        <w:t xml:space="preserve">Fuzzy </w:t>
+      </w:r>
+      <w:r>
+        <w:t>proměnn</w:t>
+      </w:r>
+      <w:r>
+        <w:t>á</w:t>
+      </w:r>
+    </w:p>
+    <w:p>
+      <w:pPr>
+        <w:pStyle w:val="normlntext"/>
+      </w:pPr>
+      <w:r>
+        <w:t>Pro využití fuzzy logiky musí být definovány proměnné. Tyto proměnné obsahují hodnoty, se kterými se pracuje. Proměnné jsou rozděleny na vstupní, kterých může být více a jednu výstupní.</w:t>
+      </w:r>
+    </w:p>
+    <w:p>
+      <w:pPr>
+        <w:pStyle w:val="normlntext"/>
+      </w:pPr>
+      <w:r>
+        <w:t>Proměnná má definovanou svou minimální a maximální hodnotu, a její střední hodnotu, které ovšem určuje rozložení proměnné, nikoliv její střed.</w:t>
+      </w:r>
+    </w:p>
+    <w:p>
+      <w:pPr>
+        <w:pStyle w:val="normlntext"/>
+      </w:pPr>
+      <w:r>
+        <w:t>Každá proměnná má své výrazy, které definují jistou množinu, mezi minimální a maximální hodnotou.</w:t>
+      </w:r>
+      <w:r>
+        <w:t xml:space="preserve"> </w:t>
+      </w:r>
+    </w:p>
+    <w:p>
+      <w:pPr>
+        <w:pStyle w:val="normlntext"/>
+      </w:pPr>
+      <w:r>
+        <w:pict>
+          <v:shapetype id="_x0000_t75" coordsize="21600,21600" o:spt="75" o:preferrelative="t" path="m@4@5l@4@11@9@11@9@5xe" filled="f" stroked="f">
+            <v:stroke joinstyle="miter"/>
+            <v:formulas>
+              <v:f eqn="if lineDrawn pixelLineWidth 0"/>
+              <v:f eqn="sum @0 1 0"/>
+              <v:f eqn="sum 0 0 @1"/>
+              <v:f eqn="prod @2 1 2"/>
+              <v:f eqn="prod @3 21600 pixelWidth"/>
+              <v:f eqn="prod @3 21600 pixelHeight"/>
+              <v:f eqn="sum @0 0 1"/>
+              <v:f eqn="prod @6 1 2"/>
+              <v:f eqn="prod @7 21600 pixelWidth"/>
+              <v:f eqn="sum @8 21600 0"/>
+              <v:f eqn="prod @7 21600 pixelHeight"/>
+              <v:f eqn="sum @10 21600 0"/>
+            </v:formulas>
+            <v:path o:extrusionok="f" gradientshapeok="t" o:connecttype="rect"/>
+            <o:lock v:ext="edit" aspectratio="t"/>
+          </v:shapetype>
+          <v:shape id="_x0000_i1025" type="#_x0000_t75" style="width:439.5pt;height:197.25pt">
+            <v:imagedata r:id="rId11" o:title=""/>
+          </v:shape>
+        </w:pict>
+      </w:r>
+    </w:p>
+    <w:p>
+      <w:pPr>
+        <w:pStyle w:val="NadpisC"/>
+      </w:pPr>
+      <w:r>
+        <w:t>Fuzzy v</w:t>
+      </w:r>
+      <w:r>
+        <w:t>ýrazy</w:t>
+      </w:r>
+    </w:p>
+    <w:p>
+      <w:pPr>
+        <w:pStyle w:val="normlntext"/>
+      </w:pPr>
+      <w:r>
+        <w:t xml:space="preserve">Výrazy </w:t>
+      </w:r>
+      <w:r>
+        <w:t xml:space="preserve">jsou parametry, které </w:t>
+      </w:r>
+      <w:r>
+        <w:t>rozdělují proměnnou na menší množiny,</w:t>
+      </w:r>
+      <w:r>
+        <w:t xml:space="preserve"> a jednotlivým hodnotám přiřazuje stupe</w:t>
+      </w:r>
+      <w:r>
+        <w:t>ň příslušnosti.</w:t>
+      </w:r>
+    </w:p>
+    <w:p>
+      <w:pPr>
+        <w:pStyle w:val="normlntext"/>
+      </w:pPr>
+      <w:r>
+        <w:t xml:space="preserve">Stupeň příslušnosti určuje, jak moc hodnota náleží do </w:t>
+      </w:r>
+      <w:r>
+        <w:t xml:space="preserve">dané množiny. Tento stupeň má hodnotu mezi 0 a 1, při čemž 0 znamená, že do množiny nepatří a 1 že </w:t>
+      </w:r>
+      <w:r>
+        <w:t xml:space="preserve">do množiny </w:t>
+      </w:r>
+      <w:r>
+        <w:t>náleží určitě.</w:t>
+      </w:r>
+    </w:p>
+    <w:p>
+      <w:pPr>
+        <w:pStyle w:val="normlntext"/>
+      </w:pPr>
+      <w:r>
+        <w:t xml:space="preserve">Pro jednodušší práci má každý výraz také svůj název, s nímž se pracuje při určování pravidel. </w:t>
+      </w:r>
+    </w:p>
+    <w:p>
+      <w:pPr>
+        <w:pStyle w:val="normlntext"/>
+      </w:pPr>
+      <w:r>
+        <w:t xml:space="preserve">Množiny a stupně příslušnosti jsou pro jednoduchou práci </w:t>
+      </w:r>
+      <w:r>
+        <w:t>tvořeny</w:t>
+      </w:r>
+      <w:r>
+        <w:t xml:space="preserve"> grafy, které mají </w:t>
+      </w:r>
+      <w:r>
+        <w:t>základní tvary. Tyto tvary jsou trojúhelník, čtyřhran a křivka.</w:t>
+      </w:r>
+    </w:p>
+    <w:p>
+      <w:pPr>
+        <w:pStyle w:val="normlntext"/>
+      </w:pPr>
+    </w:p>
+    <w:p>
+      <w:pPr>
+        <w:pStyle w:val="NadpisC"/>
+      </w:pPr>
+      <w:r>
+        <w:t>Fuzzy p</w:t>
+      </w:r>
+      <w:r>
+        <w:t>ravidla</w:t>
+      </w:r>
+    </w:p>
+    <w:p>
+      <w:pPr>
+        <w:pStyle w:val="normlntext"/>
+      </w:pPr>
+      <w:r>
+        <w:t>Pravidla určují vztahy mezi vstupními a výstupními proměnnými. Tedy vztahy jednotlivých výrazů</w:t>
+      </w:r>
+      <w:r>
+        <w:t>.</w:t>
+      </w:r>
+    </w:p>
+    <w:p>
+      <w:pPr>
+        <w:pStyle w:val="normlntext"/>
+      </w:pPr>
+      <w:r>
+        <w:t xml:space="preserve"> </w:t>
+      </w:r>
+      <w:r>
+        <w:rPr>
+          <w:rFonts w:ascii="Times New (W1)" w:hAnsi="Times New (W1)"/>
+          <w:b/>
+          <w:bCs/>
+        </w:rPr>
+        <w:pict>
+          <v:shape id="_x0000_i1026" type="#_x0000_t75" style="width:408pt;height:246.75pt">
+            <v:imagedata r:id="rId12" o:title=""/>
+          </v:shape>
+        </w:pict>
+      </w:r>
+    </w:p>
+    <w:p>
+      <w:pPr>
+        <w:pStyle w:val="NadpisC"/>
+      </w:pPr>
+      <w:r>
+        <w:t>Výpočet …</w:t>
+      </w:r>
+    </w:p>
+    <w:p>
+      <w:r>
+        <w:t>Aproximace DNF</w:t>
+      </w:r>
+    </w:p>
+    <w:p>
+      <w:proofErr w:type="spellStart"/>
+      <w:r>
+        <w:t>Defuzivikace</w:t>
+      </w:r>
+      <w:proofErr w:type="spellEnd"/>
+      <w:r>
+        <w:t xml:space="preserve"> COG</w:t>
+      </w:r>
+    </w:p>
+    <w:p/>
+    <w:p>
+      <w:r>
+        <w:t>//vzorečky DNF, COG</w:t>
+      </w:r>
+    </w:p>
+    <w:p/>
+    <w:p>
+      <w:pPr>
+        <w:pStyle w:val="NadpisB"/>
+      </w:pPr>
+      <w:r>
+        <w:t>Implementace v</w:t>
+      </w:r>
+      <w:r>
+        <w:t> </w:t>
+      </w:r>
+      <w:r>
+        <w:t>aplikaci</w:t>
+      </w:r>
+    </w:p>
+    <w:p>
+      <w:pPr>
+        <w:pStyle w:val="normlntext"/>
+      </w:pPr>
+      <w:r>
+        <w:t>Fuzzy logika v aplikaci je využita pro dvě základní části, a to jsou jízda vozidel za sebou a rozhodování, zda dát přednost v jízdě či nikoliv.</w:t>
+      </w:r>
+    </w:p>
+    <w:p>
+      <w:pPr>
+        <w:pStyle w:val="normlntext"/>
+      </w:pPr>
+      <w:r>
+        <w:t xml:space="preserve">K vytvoření dané logiky byl použit nástroj LFLC, který nabízí mnoho možností při práci s fuzzy </w:t>
+      </w:r>
+      <w:r>
+        <w:t>logikou</w:t>
+      </w:r>
+      <w:r>
+        <w:t>.</w:t>
+      </w:r>
+    </w:p>
+    <w:p>
+      <w:pPr>
+        <w:pStyle w:val="NadpisC"/>
+      </w:pPr>
+      <w:r>
+        <w:lastRenderedPageBreak/>
+        <w:t>LFLC</w:t>
+      </w:r>
+      <w:r>
+        <w:t>ontroller</w:t>
+      </w:r>
+    </w:p>
+    <w:p>
+      <w:pPr>
+        <w:pStyle w:val="normlntext"/>
+      </w:pPr>
+      <w:proofErr w:type="spellStart"/>
+      <w:r>
+        <w:t>Linguistic</w:t>
+      </w:r>
+      <w:proofErr w:type="spellEnd"/>
+      <w:r>
+        <w:t xml:space="preserve"> Fuzzy </w:t>
+      </w:r>
+      <w:proofErr w:type="spellStart"/>
+      <w:r>
+        <w:t>Logic</w:t>
+      </w:r>
+      <w:proofErr w:type="spellEnd"/>
+      <w:r>
+        <w:t xml:space="preserve"> </w:t>
+      </w:r>
+      <w:proofErr w:type="spellStart"/>
+      <w:r>
+        <w:t>Controller</w:t>
+      </w:r>
+      <w:proofErr w:type="spellEnd"/>
+      <w:r>
+        <w:t xml:space="preserve"> je specializovaný nástroj </w:t>
+      </w:r>
+      <w:r>
+        <w:t xml:space="preserve">založen na teorii fuzzy logiky. </w:t>
+      </w:r>
+      <w:r>
+        <w:t xml:space="preserve">Slouží pro </w:t>
+      </w:r>
+      <w:r>
+        <w:t xml:space="preserve">práci s fuzzy logikou, modelování a testování pravidel. </w:t>
+      </w:r>
+    </w:p>
+    <w:p>
+      <w:pPr>
+        <w:pStyle w:val="normlntext"/>
+      </w:pPr>
+      <w:r>
+        <w:pict>
+          <v:shape id="_x0000_i1027" type="#_x0000_t75" style="width:438.75pt;height:237.75pt">
+            <v:imagedata r:id="rId13" o:title=""/>
+          </v:shape>
+        </w:pict>
+      </w:r>
+    </w:p>
+    <w:p>
+      <w:pPr>
+        <w:pStyle w:val="normlntext"/>
+      </w:pPr>
+      <w:r>
+        <w:t>Nástroj byl vytvořen na Ostravské univerzitě, v institutu pro výzkum a aplikaci fuzzy modelování – IRAFM.</w:t>
+      </w:r>
+    </w:p>
+    <w:p>
+      <w:pPr>
+        <w:pStyle w:val="NadpisC"/>
+      </w:pPr>
+      <w:r>
+        <w:t>Pohyb vozidel za sebou</w:t>
+      </w:r>
+    </w:p>
+    <w:p>
+      <w:pPr>
+        <w:pStyle w:val="NadpisC"/>
+      </w:pPr>
+      <w:r>
+        <w:t xml:space="preserve">Rozhodnutí </w:t>
+      </w:r>
+      <w:r>
+        <w:t>udělení předno</w:t>
+      </w:r>
+      <w:bookmarkStart w:id="48" w:name="_GoBack"/>
       <w:bookmarkEnd w:id="48"/>
+      <w:r>
+        <w:t>sti</w:t>
+      </w:r>
+    </w:p>
+    <w:p>
+      <w:pPr>
+        <w:pStyle w:val="NadpisC"/>
+      </w:pPr>
+      <w:r>
+        <w:t>R</w:t>
+      </w:r>
+      <w:r>
+        <w:t xml:space="preserve">ozdíl </w:t>
+      </w:r>
+      <w:r>
+        <w:t>obyčejný</w:t>
+      </w:r>
+      <w:r>
+        <w:t>/</w:t>
+      </w:r>
+      <w:r>
+        <w:t xml:space="preserve"> fuzzy</w:t>
+      </w:r>
+    </w:p>
+    <w:p>
+      <w:pPr>
+        <w:pStyle w:val="Nadpisy"/>
+      </w:pPr>
+      <w:r>
+        <w:br w:type="page"/>
+      </w:r>
+      <w:bookmarkStart w:id="49" w:name="_Toc209253218"/>
+      <w:bookmarkStart w:id="50" w:name="_Toc209253405"/>
+      <w:bookmarkStart w:id="51" w:name="_Toc209321259"/>
+      <w:bookmarkStart w:id="52" w:name="_Toc21339696"/>
+      <w:r>
+        <w:lastRenderedPageBreak/>
+        <w:t>ZÁVĚR</w:t>
+      </w:r>
       <w:bookmarkEnd w:id="49"/>
-    </w:p>
-    <w:p>
-      <w:pPr>
-        <w:pStyle w:val="normlntext"/>
-      </w:pPr>
-      <w:r>
-        <w:t>Text</w:t>
-      </w:r>
-    </w:p>
-    <w:p>
-      <w:pPr>
-        <w:pStyle w:val="NadpisB"/>
-      </w:pPr>
-      <w:bookmarkStart w:id="50" w:name="_Toc209253216"/>
-      <w:bookmarkStart w:id="51" w:name="_Toc209253403"/>
-      <w:bookmarkStart w:id="52" w:name="_Toc209321257"/>
-      <w:bookmarkStart w:id="53" w:name="_Toc20676027"/>
-      <w:r>
-        <w:t>Podnadpis</w:t>
-      </w:r>
       <w:bookmarkEnd w:id="50"/>
       <w:bookmarkEnd w:id="51"/>
       <w:bookmarkEnd w:id="52"/>
+    </w:p>
+    <w:p>
+      <w:pPr>
+        <w:pStyle w:val="Nadpisy"/>
+      </w:pPr>
+      <w:r>
+        <w:br w:type="page"/>
+      </w:r>
+      <w:bookmarkStart w:id="53" w:name="_Toc21339697"/>
+      <w:bookmarkStart w:id="54" w:name="_Toc209253219"/>
+      <w:bookmarkStart w:id="55" w:name="_Toc209253406"/>
+      <w:bookmarkStart w:id="56" w:name="_Toc209321260"/>
+      <w:r>
+        <w:lastRenderedPageBreak/>
+        <w:t>RESUMÉ</w:t>
+      </w:r>
       <w:bookmarkEnd w:id="53"/>
     </w:p>
     <w:p>
       <w:pPr>
-        <w:pStyle w:val="normlntext"/>
-      </w:pPr>
-      <w:r>
-        <w:t>Text</w:t>
-      </w:r>
-    </w:p>
-    <w:p>
-      <w:pPr>
-        <w:pStyle w:val="NadpisC"/>
-      </w:pPr>
-      <w:bookmarkStart w:id="54" w:name="_Toc209253217"/>
-      <w:bookmarkStart w:id="55" w:name="_Toc209253404"/>
-      <w:bookmarkStart w:id="56" w:name="_Toc209321258"/>
-      <w:bookmarkStart w:id="57" w:name="_Toc20676028"/>
-      <w:proofErr w:type="spellStart"/>
-      <w:r>
-        <w:t>Podpodnadpis</w:t>
+        <w:pStyle w:val="Nadpisy"/>
+      </w:pPr>
+      <w:r>
+        <w:br w:type="page"/>
+      </w:r>
+      <w:bookmarkStart w:id="57" w:name="_Toc21339698"/>
+      <w:r>
+        <w:lastRenderedPageBreak/>
+        <w:t>SUMMARY</w:t>
+      </w:r>
+      <w:bookmarkEnd w:id="57"/>
+    </w:p>
+    <w:p>
+      <w:pPr>
+        <w:pStyle w:val="Nadpisy"/>
+      </w:pPr>
+      <w:r>
+        <w:br w:type="page"/>
+      </w:r>
+      <w:bookmarkStart w:id="58" w:name="_Toc21339699"/>
+      <w:r>
+        <w:lastRenderedPageBreak/>
+        <w:t>SEZNAM POUŽITÉ LITERATURY</w:t>
       </w:r>
       <w:bookmarkEnd w:id="54"/>
       <w:bookmarkEnd w:id="55"/>
       <w:bookmarkEnd w:id="56"/>
-      <w:bookmarkEnd w:id="57"/>
-      <w:proofErr w:type="spellEnd"/>
-    </w:p>
-    <w:p>
-      <w:r>
-        <w:t>Text</w:t>
-      </w:r>
-    </w:p>
-    <w:p>
-      <w:pPr>
-        <w:pStyle w:val="Nadpisy"/>
-      </w:pPr>
-      <w:r>
-        <w:br w:type="page"/>
-      </w:r>
-      <w:bookmarkStart w:id="58" w:name="_Toc209253218"/>
-      <w:bookmarkStart w:id="59" w:name="_Toc209253405"/>
-      <w:bookmarkStart w:id="60" w:name="_Toc209321259"/>
-      <w:bookmarkStart w:id="61" w:name="_Toc20676029"/>
-      <w:r>
-        <w:lastRenderedPageBreak/>
-        <w:t>ZÁVĚR</w:t>
-      </w:r>
       <w:bookmarkEnd w:id="58"/>
-      <w:bookmarkEnd w:id="59"/>
-      <w:bookmarkEnd w:id="60"/>
-      <w:bookmarkEnd w:id="61"/>
-    </w:p>
-    <w:p>
-      <w:pPr>
-        <w:pStyle w:val="Nadpisy"/>
-      </w:pPr>
-      <w:r>
-        <w:br w:type="page"/>
-      </w:r>
-      <w:bookmarkStart w:id="62" w:name="_Toc20676030"/>
-      <w:bookmarkStart w:id="63" w:name="_Toc209253219"/>
-      <w:bookmarkStart w:id="64" w:name="_Toc209253406"/>
-      <w:bookmarkStart w:id="65" w:name="_Toc209321260"/>
-      <w:r>
-        <w:lastRenderedPageBreak/>
-        <w:t>RESUMÉ</w:t>
-      </w:r>
-      <w:bookmarkEnd w:id="62"/>
-    </w:p>
-    <w:p>
-      <w:pPr>
-        <w:pStyle w:val="Nadpisy"/>
-      </w:pPr>
-      <w:r>
-        <w:br w:type="page"/>
-      </w:r>
-      <w:bookmarkStart w:id="66" w:name="_Toc20676031"/>
-      <w:r>
-        <w:lastRenderedPageBreak/>
-        <w:t>SUMMARY</w:t>
-      </w:r>
-      <w:bookmarkEnd w:id="66"/>
-    </w:p>
-    <w:p>
-      <w:pPr>
-        <w:pStyle w:val="Nadpisy"/>
-      </w:pPr>
-      <w:r>
-        <w:br w:type="page"/>
-      </w:r>
-      <w:bookmarkStart w:id="67" w:name="_Toc20676032"/>
-      <w:r>
-        <w:lastRenderedPageBreak/>
-        <w:t>SEZNAM POUŽITÉ LITERATURY</w:t>
-      </w:r>
-      <w:bookmarkEnd w:id="63"/>
-      <w:bookmarkEnd w:id="64"/>
-      <w:bookmarkEnd w:id="65"/>
-      <w:bookmarkEnd w:id="67"/>
     </w:p>
     <w:p>
       <w:pPr>
@@ -6520,18 +7122,18 @@
       <w:r>
         <w:br w:type="page"/>
       </w:r>
-      <w:bookmarkStart w:id="68" w:name="_Toc209253220"/>
-      <w:bookmarkStart w:id="69" w:name="_Toc209253407"/>
-      <w:bookmarkStart w:id="70" w:name="_Toc209321261"/>
-      <w:bookmarkStart w:id="71" w:name="_Toc20676033"/>
+      <w:bookmarkStart w:id="59" w:name="_Toc209253220"/>
+      <w:bookmarkStart w:id="60" w:name="_Toc209253407"/>
+      <w:bookmarkStart w:id="61" w:name="_Toc209321261"/>
+      <w:bookmarkStart w:id="62" w:name="_Toc21339700"/>
       <w:r>
         <w:lastRenderedPageBreak/>
         <w:t>SEZNAM POUŽITÝCH SYMBOLŮ</w:t>
       </w:r>
-      <w:bookmarkEnd w:id="68"/>
-      <w:bookmarkEnd w:id="69"/>
-      <w:bookmarkEnd w:id="70"/>
-      <w:bookmarkEnd w:id="71"/>
+      <w:bookmarkEnd w:id="59"/>
+      <w:bookmarkEnd w:id="60"/>
+      <w:bookmarkEnd w:id="61"/>
+      <w:bookmarkEnd w:id="62"/>
     </w:p>
     <w:tbl>
       <w:tblPr>
@@ -6705,58 +7307,58 @@
       <w:r>
         <w:br w:type="page"/>
       </w:r>
-      <w:bookmarkStart w:id="72" w:name="_Toc209253221"/>
-      <w:bookmarkStart w:id="73" w:name="_Toc209253408"/>
-      <w:bookmarkStart w:id="74" w:name="_Toc209321262"/>
-      <w:bookmarkStart w:id="75" w:name="_Toc20676034"/>
+      <w:bookmarkStart w:id="63" w:name="_Toc209253221"/>
+      <w:bookmarkStart w:id="64" w:name="_Toc209253408"/>
+      <w:bookmarkStart w:id="65" w:name="_Toc209321262"/>
+      <w:bookmarkStart w:id="66" w:name="_Toc21339701"/>
       <w:r>
         <w:lastRenderedPageBreak/>
         <w:t>SEZNAM OBRÁZKŮ</w:t>
       </w:r>
+      <w:bookmarkEnd w:id="63"/>
+      <w:bookmarkEnd w:id="64"/>
+      <w:bookmarkEnd w:id="65"/>
+      <w:bookmarkEnd w:id="66"/>
+    </w:p>
+    <w:p>
+      <w:pPr>
+        <w:pStyle w:val="Nadpisy"/>
+      </w:pPr>
+      <w:r>
+        <w:br w:type="page"/>
+      </w:r>
+      <w:bookmarkStart w:id="67" w:name="_Toc209253222"/>
+      <w:bookmarkStart w:id="68" w:name="_Toc209253409"/>
+      <w:bookmarkStart w:id="69" w:name="_Toc209321263"/>
+      <w:bookmarkStart w:id="70" w:name="_Toc21339702"/>
+      <w:r>
+        <w:lastRenderedPageBreak/>
+        <w:t>SEZNAM TABULEK</w:t>
+      </w:r>
+      <w:bookmarkEnd w:id="67"/>
+      <w:bookmarkEnd w:id="68"/>
+      <w:bookmarkEnd w:id="69"/>
+      <w:bookmarkEnd w:id="70"/>
+    </w:p>
+    <w:p>
+      <w:pPr>
+        <w:pStyle w:val="Nadpisy"/>
+      </w:pPr>
+      <w:r>
+        <w:br w:type="page"/>
+      </w:r>
+      <w:bookmarkStart w:id="71" w:name="_Toc209253223"/>
+      <w:bookmarkStart w:id="72" w:name="_Toc209253410"/>
+      <w:bookmarkStart w:id="73" w:name="_Toc209321264"/>
+      <w:bookmarkStart w:id="74" w:name="_Toc21339703"/>
+      <w:r>
+        <w:lastRenderedPageBreak/>
+        <w:t>SEZNAM PŘÍLOH</w:t>
+      </w:r>
+      <w:bookmarkEnd w:id="71"/>
       <w:bookmarkEnd w:id="72"/>
       <w:bookmarkEnd w:id="73"/>
       <w:bookmarkEnd w:id="74"/>
-      <w:bookmarkEnd w:id="75"/>
-    </w:p>
-    <w:p>
-      <w:pPr>
-        <w:pStyle w:val="Nadpisy"/>
-      </w:pPr>
-      <w:r>
-        <w:br w:type="page"/>
-      </w:r>
-      <w:bookmarkStart w:id="76" w:name="_Toc209253222"/>
-      <w:bookmarkStart w:id="77" w:name="_Toc209253409"/>
-      <w:bookmarkStart w:id="78" w:name="_Toc209321263"/>
-      <w:bookmarkStart w:id="79" w:name="_Toc20676035"/>
-      <w:r>
-        <w:lastRenderedPageBreak/>
-        <w:t>SEZNAM TABULEK</w:t>
-      </w:r>
-      <w:bookmarkEnd w:id="76"/>
-      <w:bookmarkEnd w:id="77"/>
-      <w:bookmarkEnd w:id="78"/>
-      <w:bookmarkEnd w:id="79"/>
-    </w:p>
-    <w:p>
-      <w:pPr>
-        <w:pStyle w:val="Nadpisy"/>
-      </w:pPr>
-      <w:r>
-        <w:br w:type="page"/>
-      </w:r>
-      <w:bookmarkStart w:id="80" w:name="_Toc209253223"/>
-      <w:bookmarkStart w:id="81" w:name="_Toc209253410"/>
-      <w:bookmarkStart w:id="82" w:name="_Toc209321264"/>
-      <w:bookmarkStart w:id="83" w:name="_Toc20676036"/>
-      <w:r>
-        <w:lastRenderedPageBreak/>
-        <w:t>SEZNAM PŘÍLOH</w:t>
-      </w:r>
-      <w:bookmarkEnd w:id="80"/>
-      <w:bookmarkEnd w:id="81"/>
-      <w:bookmarkEnd w:id="82"/>
-      <w:bookmarkEnd w:id="83"/>
     </w:p>
     <w:p>
       <w:pPr>
@@ -6764,8 +7366,8 @@
       </w:pPr>
     </w:p>
     <w:sectPr>
-      <w:headerReference w:type="default" r:id="rId11"/>
-      <w:footerReference w:type="default" r:id="rId12"/>
+      <w:headerReference w:type="default" r:id="rId14"/>
+      <w:footerReference w:type="default" r:id="rId15"/>
       <w:pgSz w:w="11906" w:h="16838"/>
       <w:pgMar w:top="1701" w:right="1134" w:bottom="1134" w:left="1985" w:header="708" w:footer="708" w:gutter="0"/>
       <w:cols w:space="708"/>
@@ -6830,7 +7432,7 @@
       <w:rPr>
         <w:noProof/>
       </w:rPr>
-      <w:t>12</w:t>
+      <w:t>20</w:t>
     </w:r>
     <w:r>
       <w:fldChar w:fldCharType="end"/>
@@ -8876,6 +9478,7 @@
   <w:style w:type="character" w:default="1" w:styleId="Standardnpsmoodstavce">
     <w:name w:val="Default Paragraph Font"/>
     <w:uiPriority w:val="1"/>
+    <w:semiHidden/>
     <w:unhideWhenUsed/>
   </w:style>
   <w:style w:type="table" w:default="1" w:styleId="Normlntabulka">
@@ -9804,7 +10407,7 @@
 </file>
 
 <file path=customXml/itemProps1.xml><?xml version="1.0" encoding="utf-8"?>
-<ds:datastoreItem xmlns:ds="http://schemas.openxmlformats.org/officeDocument/2006/customXml" ds:itemID="{1B635767-4EF9-4E9F-83A9-A0375B5334A0}">
+<ds:datastoreItem xmlns:ds="http://schemas.openxmlformats.org/officeDocument/2006/customXml" ds:itemID="{CF0736FA-6713-4171-9C4B-5FF2AF7964DA}">
   <ds:schemaRefs>
     <ds:schemaRef ds:uri="http://schemas.openxmlformats.org/officeDocument/2006/bibliography"/>
   </ds:schemaRefs>

</xml_diff>

<commit_message>
pridany kriteria vlastni reseni
</commit_message>
<xml_diff>
--- a/diplomova_prace_mikulik.docx
+++ b/diplomova_prace_mikulik.docx
@@ -5661,6 +5661,11 @@
       <w:r>
         <w:t>Aplikace je funkční, lze spustit a používat bez chyb/pádů aplikace</w:t>
       </w:r>
+      <w:r>
+        <w:t>.</w:t>
+      </w:r>
+      <w:bookmarkStart w:id="50" w:name="_GoBack"/>
+      <w:bookmarkEnd w:id="50"/>
     </w:p>
     <w:p>
       <w:pPr>
@@ -5700,6 +5705,9 @@
       <w:r>
         <w:t>)</w:t>
       </w:r>
+      <w:r>
+        <w:t>.</w:t>
+      </w:r>
     </w:p>
     <w:p>
       <w:pPr>
@@ -5713,10 +5721,8 @@
         <w:t>Aplikace využívá pro řízení provozu fuzzy logiku, auta akcelerují a brzdí plynule s ohledem na okolní provoz</w:t>
       </w:r>
       <w:r>
-        <w:t xml:space="preserve"> </w:t>
-      </w:r>
-      <w:bookmarkStart w:id="50" w:name="_GoBack"/>
-      <w:bookmarkEnd w:id="50"/>
+        <w:t>.</w:t>
+      </w:r>
     </w:p>
     <w:p>
       <w:pPr>
@@ -9010,7 +9016,7 @@
           <v:shape id="_x0000_i1025" type="#_x0000_t75" style="width:281.4pt;height:174pt" o:ole="">
             <v:imagedata r:id="rId22" o:title=""/>
           </v:shape>
-          <o:OLEObject Type="Embed" ProgID="Excel.Sheet.12" ShapeID="_x0000_i1025" DrawAspect="Content" ObjectID="_1640156972" r:id="rId23"/>
+          <o:OLEObject Type="Embed" ProgID="Excel.Sheet.12" ShapeID="_x0000_i1025" DrawAspect="Content" ObjectID="_1640157108" r:id="rId23"/>
         </w:object>
       </w:r>
     </w:p>
@@ -9020,14 +9026,27 @@
         <w:keepNext/>
         <w:jc w:val="both"/>
       </w:pPr>
-      <w:fldSimple w:instr=" SEQ Tabulka \* ARABIC ">
-        <w:r>
-          <w:rPr>
-            <w:noProof/>
-          </w:rPr>
-          <w:t>1</w:t>
-        </w:r>
-      </w:fldSimple>
+      <w:r>
+        <w:fldChar w:fldCharType="begin"/>
+      </w:r>
+      <w:r>
+        <w:instrText xml:space="preserve"> SEQ Tabulka \* ARABIC </w:instrText>
+      </w:r>
+      <w:r>
+        <w:fldChar w:fldCharType="separate"/>
+      </w:r>
+      <w:r>
+        <w:rPr>
+          <w:noProof/>
+        </w:rPr>
+        <w:t>1</w:t>
+      </w:r>
+      <w:r>
+        <w:rPr>
+          <w:noProof/>
+        </w:rPr>
+        <w:fldChar w:fldCharType="end"/>
+      </w:r>
       <w:r>
         <w:t xml:space="preserve"> Pravidla pro jízdu za sebou</w:t>
       </w:r>
@@ -9191,7 +9210,7 @@
           <v:shape id="_x0000_i1026" type="#_x0000_t75" style="width:258.6pt;height:150pt" o:ole="">
             <v:imagedata r:id="rId25" o:title=""/>
           </v:shape>
-          <o:OLEObject Type="Embed" ProgID="Excel.Sheet.12" ShapeID="_x0000_i1026" DrawAspect="Content" ObjectID="_1640156973" r:id="rId26"/>
+          <o:OLEObject Type="Embed" ProgID="Excel.Sheet.12" ShapeID="_x0000_i1026" DrawAspect="Content" ObjectID="_1640157109" r:id="rId26"/>
         </w:object>
       </w:r>
     </w:p>
@@ -9200,14 +9219,27 @@
         <w:pStyle w:val="Titulek"/>
         <w:keepNext/>
       </w:pPr>
-      <w:fldSimple w:instr=" SEQ Tabulka \* ARABIC ">
-        <w:r>
-          <w:rPr>
-            <w:noProof/>
-          </w:rPr>
-          <w:t>2</w:t>
-        </w:r>
-      </w:fldSimple>
+      <w:r>
+        <w:fldChar w:fldCharType="begin"/>
+      </w:r>
+      <w:r>
+        <w:instrText xml:space="preserve"> SEQ Tabulka \* ARABIC </w:instrText>
+      </w:r>
+      <w:r>
+        <w:fldChar w:fldCharType="separate"/>
+      </w:r>
+      <w:r>
+        <w:rPr>
+          <w:noProof/>
+        </w:rPr>
+        <w:t>2</w:t>
+      </w:r>
+      <w:r>
+        <w:rPr>
+          <w:noProof/>
+        </w:rPr>
+        <w:fldChar w:fldCharType="end"/>
+      </w:r>
       <w:r>
         <w:t xml:space="preserve"> Pravidla pro určení přednosti</w:t>
       </w:r>
@@ -9720,13 +9752,7 @@
         <w:annotationRef/>
       </w:r>
       <w:r>
-        <w:t xml:space="preserve">Nechápu, připište příklad. </w:t>
-      </w:r>
-      <w:r>
-        <w:t xml:space="preserve">Obecn, tohle vůbec není dobře popsáno, je to hodně </w:t>
-      </w:r>
-      <w:r>
-        <w:t>vágní a ne moc přesné. Zkuste to nastudovat a lépe popsat podle nějakého textU/učebnice.</w:t>
+        <w:t>Nechápu, připište příklad. Obecn, tohle vůbec není dobře popsáno, je to hodně vágní a ne moc přesné. Zkuste to nastudovat a lépe popsat podle nějakého textU/učebnice.</w:t>
       </w:r>
     </w:p>
   </w:comment>
@@ -13411,7 +13437,7 @@
 </file>
 
 <file path=customXml/itemProps1.xml><?xml version="1.0" encoding="utf-8"?>
-<ds:datastoreItem xmlns:ds="http://schemas.openxmlformats.org/officeDocument/2006/customXml" ds:itemID="{D412B0D1-60AF-40C4-B524-423318D9624B}">
+<ds:datastoreItem xmlns:ds="http://schemas.openxmlformats.org/officeDocument/2006/customXml" ds:itemID="{318FF138-AF4E-4B0E-A6FC-49CCA897DD0D}">
   <ds:schemaRefs>
     <ds:schemaRef ds:uri="http://schemas.openxmlformats.org/officeDocument/2006/bibliography"/>
   </ds:schemaRefs>

</xml_diff>

<commit_message>
vice info o implementaci fuzzy
</commit_message>
<xml_diff>
--- a/diplomova_prace_mikulik.docx
+++ b/diplomova_prace_mikulik.docx
@@ -157,23 +157,7 @@
                 <w:rFonts w:cs="csr12"/>
                 <w:szCs w:val="29"/>
               </w:rPr>
-              <w:t xml:space="preserve">RNDr. Marek Vajgl </w:t>
-            </w:r>
-            <w:proofErr w:type="spellStart"/>
-            <w:r>
-              <w:rPr>
-                <w:rFonts w:cs="csr12"/>
-                <w:szCs w:val="29"/>
-              </w:rPr>
-              <w:t>Ph</w:t>
-            </w:r>
-            <w:proofErr w:type="spellEnd"/>
-            <w:r>
-              <w:rPr>
-                <w:rFonts w:cs="csr12"/>
-                <w:szCs w:val="29"/>
-              </w:rPr>
-              <w:t>. D.</w:t>
+              <w:t>RNDr. Marek Vajgl Ph.D.</w:t>
             </w:r>
           </w:p>
           <w:p>
@@ -420,15 +404,7 @@
             </w:r>
             <w:bookmarkEnd w:id="1"/>
             <w:r>
-              <w:t xml:space="preserve">RNDr. Marek Vajgl </w:t>
-            </w:r>
-            <w:proofErr w:type="spellStart"/>
-            <w:r>
-              <w:t>Ph</w:t>
-            </w:r>
-            <w:proofErr w:type="spellEnd"/>
-            <w:r>
-              <w:t>. D.</w:t>
+              <w:t>RNDr. Marek Vajgl Ph.D.</w:t>
             </w:r>
           </w:p>
           <w:p>
@@ -907,7 +883,7 @@
       <w:r>
         <w:fldChar w:fldCharType="separate"/>
       </w:r>
-      <w:hyperlink w:anchor="_Toc29543259" w:history="1">
+      <w:hyperlink w:anchor="_Toc29971630" w:history="1">
         <w:r>
           <w:rPr>
             <w:rStyle w:val="Hypertextovodkaz"/>
@@ -934,7 +910,7 @@
             <w:noProof/>
             <w:webHidden/>
           </w:rPr>
-          <w:instrText xml:space="preserve"> PAGEREF _Toc29543259 \h </w:instrText>
+          <w:instrText xml:space="preserve"> PAGEREF _Toc29971630 \h </w:instrText>
         </w:r>
         <w:r>
           <w:rPr>
@@ -981,7 +957,7 @@
           <w:szCs w:val="22"/>
         </w:rPr>
       </w:pPr>
-      <w:hyperlink w:anchor="_Toc29543260" w:history="1">
+      <w:hyperlink w:anchor="_Toc29971631" w:history="1">
         <w:r>
           <w:rPr>
             <w:rStyle w:val="Hypertextovodkaz"/>
@@ -1026,7 +1002,7 @@
             <w:noProof/>
             <w:webHidden/>
           </w:rPr>
-          <w:instrText xml:space="preserve"> PAGEREF _Toc29543260 \h </w:instrText>
+          <w:instrText xml:space="preserve"> PAGEREF _Toc29971631 \h </w:instrText>
         </w:r>
         <w:r>
           <w:rPr>
@@ -1073,7 +1049,7 @@
           <w:szCs w:val="22"/>
         </w:rPr>
       </w:pPr>
-      <w:hyperlink w:anchor="_Toc29543261" w:history="1">
+      <w:hyperlink w:anchor="_Toc29971632" w:history="1">
         <w:r>
           <w:rPr>
             <w:rStyle w:val="Hypertextovodkaz"/>
@@ -1118,7 +1094,7 @@
             <w:noProof/>
             <w:webHidden/>
           </w:rPr>
-          <w:instrText xml:space="preserve"> PAGEREF _Toc29543261 \h </w:instrText>
+          <w:instrText xml:space="preserve"> PAGEREF _Toc29971632 \h </w:instrText>
         </w:r>
         <w:r>
           <w:rPr>
@@ -1163,7 +1139,7 @@
           <w:szCs w:val="22"/>
         </w:rPr>
       </w:pPr>
-      <w:hyperlink w:anchor="_Toc29543262" w:history="1">
+      <w:hyperlink w:anchor="_Toc29971633" w:history="1">
         <w:r>
           <w:rPr>
             <w:rStyle w:val="Hypertextovodkaz"/>
@@ -1206,7 +1182,7 @@
             <w:noProof/>
             <w:webHidden/>
           </w:rPr>
-          <w:instrText xml:space="preserve"> PAGEREF _Toc29543262 \h </w:instrText>
+          <w:instrText xml:space="preserve"> PAGEREF _Toc29971633 \h </w:instrText>
         </w:r>
         <w:r>
           <w:rPr>
@@ -1251,7 +1227,7 @@
           <w:szCs w:val="22"/>
         </w:rPr>
       </w:pPr>
-      <w:hyperlink w:anchor="_Toc29543263" w:history="1">
+      <w:hyperlink w:anchor="_Toc29971634" w:history="1">
         <w:r>
           <w:rPr>
             <w:rStyle w:val="Hypertextovodkaz"/>
@@ -1294,7 +1270,7 @@
             <w:noProof/>
             <w:webHidden/>
           </w:rPr>
-          <w:instrText xml:space="preserve"> PAGEREF _Toc29543263 \h </w:instrText>
+          <w:instrText xml:space="preserve"> PAGEREF _Toc29971634 \h </w:instrText>
         </w:r>
         <w:r>
           <w:rPr>
@@ -1339,7 +1315,7 @@
           <w:szCs w:val="22"/>
         </w:rPr>
       </w:pPr>
-      <w:hyperlink w:anchor="_Toc29543264" w:history="1">
+      <w:hyperlink w:anchor="_Toc29971635" w:history="1">
         <w:r>
           <w:rPr>
             <w:rStyle w:val="Hypertextovodkaz"/>
@@ -1382,7 +1358,7 @@
             <w:noProof/>
             <w:webHidden/>
           </w:rPr>
-          <w:instrText xml:space="preserve"> PAGEREF _Toc29543264 \h </w:instrText>
+          <w:instrText xml:space="preserve"> PAGEREF _Toc29971635 \h </w:instrText>
         </w:r>
         <w:r>
           <w:rPr>
@@ -1429,7 +1405,7 @@
           <w:szCs w:val="22"/>
         </w:rPr>
       </w:pPr>
-      <w:hyperlink w:anchor="_Toc29543265" w:history="1">
+      <w:hyperlink w:anchor="_Toc29971636" w:history="1">
         <w:r>
           <w:rPr>
             <w:rStyle w:val="Hypertextovodkaz"/>
@@ -1474,7 +1450,7 @@
             <w:noProof/>
             <w:webHidden/>
           </w:rPr>
-          <w:instrText xml:space="preserve"> PAGEREF _Toc29543265 \h </w:instrText>
+          <w:instrText xml:space="preserve"> PAGEREF _Toc29971636 \h </w:instrText>
         </w:r>
         <w:r>
           <w:rPr>
@@ -1519,7 +1495,7 @@
           <w:szCs w:val="22"/>
         </w:rPr>
       </w:pPr>
-      <w:hyperlink w:anchor="_Toc29543266" w:history="1">
+      <w:hyperlink w:anchor="_Toc29971637" w:history="1">
         <w:r>
           <w:rPr>
             <w:rStyle w:val="Hypertextovodkaz"/>
@@ -1562,7 +1538,7 @@
             <w:noProof/>
             <w:webHidden/>
           </w:rPr>
-          <w:instrText xml:space="preserve"> PAGEREF _Toc29543266 \h </w:instrText>
+          <w:instrText xml:space="preserve"> PAGEREF _Toc29971637 \h </w:instrText>
         </w:r>
         <w:r>
           <w:rPr>
@@ -1607,7 +1583,7 @@
           <w:szCs w:val="22"/>
         </w:rPr>
       </w:pPr>
-      <w:hyperlink w:anchor="_Toc29543267" w:history="1">
+      <w:hyperlink w:anchor="_Toc29971638" w:history="1">
         <w:r>
           <w:rPr>
             <w:rStyle w:val="Hypertextovodkaz"/>
@@ -1650,7 +1626,7 @@
             <w:noProof/>
             <w:webHidden/>
           </w:rPr>
-          <w:instrText xml:space="preserve"> PAGEREF _Toc29543267 \h </w:instrText>
+          <w:instrText xml:space="preserve"> PAGEREF _Toc29971638 \h </w:instrText>
         </w:r>
         <w:r>
           <w:rPr>
@@ -1695,7 +1671,7 @@
           <w:szCs w:val="22"/>
         </w:rPr>
       </w:pPr>
-      <w:hyperlink w:anchor="_Toc29543268" w:history="1">
+      <w:hyperlink w:anchor="_Toc29971639" w:history="1">
         <w:r>
           <w:rPr>
             <w:rStyle w:val="Hypertextovodkaz"/>
@@ -1738,7 +1714,7 @@
             <w:noProof/>
             <w:webHidden/>
           </w:rPr>
-          <w:instrText xml:space="preserve"> PAGEREF _Toc29543268 \h </w:instrText>
+          <w:instrText xml:space="preserve"> PAGEREF _Toc29971639 \h </w:instrText>
         </w:r>
         <w:r>
           <w:rPr>
@@ -1783,7 +1759,7 @@
           <w:szCs w:val="22"/>
         </w:rPr>
       </w:pPr>
-      <w:hyperlink w:anchor="_Toc29543269" w:history="1">
+      <w:hyperlink w:anchor="_Toc29971640" w:history="1">
         <w:r>
           <w:rPr>
             <w:rStyle w:val="Hypertextovodkaz"/>
@@ -1826,7 +1802,7 @@
             <w:noProof/>
             <w:webHidden/>
           </w:rPr>
-          <w:instrText xml:space="preserve"> PAGEREF _Toc29543269 \h </w:instrText>
+          <w:instrText xml:space="preserve"> PAGEREF _Toc29971640 \h </w:instrText>
         </w:r>
         <w:r>
           <w:rPr>
@@ -1871,7 +1847,7 @@
           <w:szCs w:val="22"/>
         </w:rPr>
       </w:pPr>
-      <w:hyperlink w:anchor="_Toc29543270" w:history="1">
+      <w:hyperlink w:anchor="_Toc29971641" w:history="1">
         <w:r>
           <w:rPr>
             <w:rStyle w:val="Hypertextovodkaz"/>
@@ -1914,7 +1890,7 @@
             <w:noProof/>
             <w:webHidden/>
           </w:rPr>
-          <w:instrText xml:space="preserve"> PAGEREF _Toc29543270 \h </w:instrText>
+          <w:instrText xml:space="preserve"> PAGEREF _Toc29971641 \h </w:instrText>
         </w:r>
         <w:r>
           <w:rPr>
@@ -1959,7 +1935,7 @@
           <w:szCs w:val="22"/>
         </w:rPr>
       </w:pPr>
-      <w:hyperlink w:anchor="_Toc29543271" w:history="1">
+      <w:hyperlink w:anchor="_Toc29971642" w:history="1">
         <w:r>
           <w:rPr>
             <w:rStyle w:val="Hypertextovodkaz"/>
@@ -2002,7 +1978,7 @@
             <w:noProof/>
             <w:webHidden/>
           </w:rPr>
-          <w:instrText xml:space="preserve"> PAGEREF _Toc29543271 \h </w:instrText>
+          <w:instrText xml:space="preserve"> PAGEREF _Toc29971642 \h </w:instrText>
         </w:r>
         <w:r>
           <w:rPr>
@@ -2047,7 +2023,7 @@
           <w:szCs w:val="22"/>
         </w:rPr>
       </w:pPr>
-      <w:hyperlink w:anchor="_Toc29543272" w:history="1">
+      <w:hyperlink w:anchor="_Toc29971643" w:history="1">
         <w:r>
           <w:rPr>
             <w:rStyle w:val="Hypertextovodkaz"/>
@@ -2090,7 +2066,7 @@
             <w:noProof/>
             <w:webHidden/>
           </w:rPr>
-          <w:instrText xml:space="preserve"> PAGEREF _Toc29543272 \h </w:instrText>
+          <w:instrText xml:space="preserve"> PAGEREF _Toc29971643 \h </w:instrText>
         </w:r>
         <w:r>
           <w:rPr>
@@ -2135,7 +2111,7 @@
           <w:szCs w:val="22"/>
         </w:rPr>
       </w:pPr>
-      <w:hyperlink w:anchor="_Toc29543273" w:history="1">
+      <w:hyperlink w:anchor="_Toc29971644" w:history="1">
         <w:r>
           <w:rPr>
             <w:rStyle w:val="Hypertextovodkaz"/>
@@ -2178,7 +2154,7 @@
             <w:noProof/>
             <w:webHidden/>
           </w:rPr>
-          <w:instrText xml:space="preserve"> PAGEREF _Toc29543273 \h </w:instrText>
+          <w:instrText xml:space="preserve"> PAGEREF _Toc29971644 \h </w:instrText>
         </w:r>
         <w:r>
           <w:rPr>
@@ -2223,7 +2199,7 @@
           <w:szCs w:val="22"/>
         </w:rPr>
       </w:pPr>
-      <w:hyperlink w:anchor="_Toc29543274" w:history="1">
+      <w:hyperlink w:anchor="_Toc29971645" w:history="1">
         <w:r>
           <w:rPr>
             <w:rStyle w:val="Hypertextovodkaz"/>
@@ -2266,7 +2242,7 @@
             <w:noProof/>
             <w:webHidden/>
           </w:rPr>
-          <w:instrText xml:space="preserve"> PAGEREF _Toc29543274 \h </w:instrText>
+          <w:instrText xml:space="preserve"> PAGEREF _Toc29971645 \h </w:instrText>
         </w:r>
         <w:r>
           <w:rPr>
@@ -2311,7 +2287,7 @@
           <w:szCs w:val="22"/>
         </w:rPr>
       </w:pPr>
-      <w:hyperlink w:anchor="_Toc29543275" w:history="1">
+      <w:hyperlink w:anchor="_Toc29971646" w:history="1">
         <w:r>
           <w:rPr>
             <w:rStyle w:val="Hypertextovodkaz"/>
@@ -2354,7 +2330,7 @@
             <w:noProof/>
             <w:webHidden/>
           </w:rPr>
-          <w:instrText xml:space="preserve"> PAGEREF _Toc29543275 \h </w:instrText>
+          <w:instrText xml:space="preserve"> PAGEREF _Toc29971646 \h </w:instrText>
         </w:r>
         <w:r>
           <w:rPr>
@@ -2399,7 +2375,7 @@
           <w:szCs w:val="22"/>
         </w:rPr>
       </w:pPr>
-      <w:hyperlink w:anchor="_Toc29543276" w:history="1">
+      <w:hyperlink w:anchor="_Toc29971647" w:history="1">
         <w:r>
           <w:rPr>
             <w:rStyle w:val="Hypertextovodkaz"/>
@@ -2442,7 +2418,7 @@
             <w:noProof/>
             <w:webHidden/>
           </w:rPr>
-          <w:instrText xml:space="preserve"> PAGEREF _Toc29543276 \h </w:instrText>
+          <w:instrText xml:space="preserve"> PAGEREF _Toc29971647 \h </w:instrText>
         </w:r>
         <w:r>
           <w:rPr>
@@ -2487,7 +2463,7 @@
           <w:szCs w:val="22"/>
         </w:rPr>
       </w:pPr>
-      <w:hyperlink w:anchor="_Toc29543277" w:history="1">
+      <w:hyperlink w:anchor="_Toc29971648" w:history="1">
         <w:r>
           <w:rPr>
             <w:rStyle w:val="Hypertextovodkaz"/>
@@ -2530,7 +2506,7 @@
             <w:noProof/>
             <w:webHidden/>
           </w:rPr>
-          <w:instrText xml:space="preserve"> PAGEREF _Toc29543277 \h </w:instrText>
+          <w:instrText xml:space="preserve"> PAGEREF _Toc29971648 \h </w:instrText>
         </w:r>
         <w:r>
           <w:rPr>
@@ -2575,7 +2551,7 @@
           <w:szCs w:val="22"/>
         </w:rPr>
       </w:pPr>
-      <w:hyperlink w:anchor="_Toc29543278" w:history="1">
+      <w:hyperlink w:anchor="_Toc29971649" w:history="1">
         <w:r>
           <w:rPr>
             <w:rStyle w:val="Hypertextovodkaz"/>
@@ -2618,7 +2594,7 @@
             <w:noProof/>
             <w:webHidden/>
           </w:rPr>
-          <w:instrText xml:space="preserve"> PAGEREF _Toc29543278 \h </w:instrText>
+          <w:instrText xml:space="preserve"> PAGEREF _Toc29971649 \h </w:instrText>
         </w:r>
         <w:r>
           <w:rPr>
@@ -2663,7 +2639,7 @@
           <w:szCs w:val="22"/>
         </w:rPr>
       </w:pPr>
-      <w:hyperlink w:anchor="_Toc29543279" w:history="1">
+      <w:hyperlink w:anchor="_Toc29971650" w:history="1">
         <w:r>
           <w:rPr>
             <w:rStyle w:val="Hypertextovodkaz"/>
@@ -2706,7 +2682,7 @@
             <w:noProof/>
             <w:webHidden/>
           </w:rPr>
-          <w:instrText xml:space="preserve"> PAGEREF _Toc29543279 \h </w:instrText>
+          <w:instrText xml:space="preserve"> PAGEREF _Toc29971650 \h </w:instrText>
         </w:r>
         <w:r>
           <w:rPr>
@@ -2751,7 +2727,7 @@
           <w:szCs w:val="22"/>
         </w:rPr>
       </w:pPr>
-      <w:hyperlink w:anchor="_Toc29543280" w:history="1">
+      <w:hyperlink w:anchor="_Toc29971651" w:history="1">
         <w:r>
           <w:rPr>
             <w:rStyle w:val="Hypertextovodkaz"/>
@@ -2794,7 +2770,7 @@
             <w:noProof/>
             <w:webHidden/>
           </w:rPr>
-          <w:instrText xml:space="preserve"> PAGEREF _Toc29543280 \h </w:instrText>
+          <w:instrText xml:space="preserve"> PAGEREF _Toc29971651 \h </w:instrText>
         </w:r>
         <w:r>
           <w:rPr>
@@ -2839,7 +2815,7 @@
           <w:szCs w:val="22"/>
         </w:rPr>
       </w:pPr>
-      <w:hyperlink w:anchor="_Toc29543281" w:history="1">
+      <w:hyperlink w:anchor="_Toc29971652" w:history="1">
         <w:r>
           <w:rPr>
             <w:rStyle w:val="Hypertextovodkaz"/>
@@ -2882,7 +2858,7 @@
             <w:noProof/>
             <w:webHidden/>
           </w:rPr>
-          <w:instrText xml:space="preserve"> PAGEREF _Toc29543281 \h </w:instrText>
+          <w:instrText xml:space="preserve"> PAGEREF _Toc29971652 \h </w:instrText>
         </w:r>
         <w:r>
           <w:rPr>
@@ -2927,7 +2903,7 @@
           <w:szCs w:val="22"/>
         </w:rPr>
       </w:pPr>
-      <w:hyperlink w:anchor="_Toc29543282" w:history="1">
+      <w:hyperlink w:anchor="_Toc29971653" w:history="1">
         <w:r>
           <w:rPr>
             <w:rStyle w:val="Hypertextovodkaz"/>
@@ -2970,7 +2946,7 @@
             <w:noProof/>
             <w:webHidden/>
           </w:rPr>
-          <w:instrText xml:space="preserve"> PAGEREF _Toc29543282 \h </w:instrText>
+          <w:instrText xml:space="preserve"> PAGEREF _Toc29971653 \h </w:instrText>
         </w:r>
         <w:r>
           <w:rPr>
@@ -3015,7 +2991,7 @@
           <w:szCs w:val="22"/>
         </w:rPr>
       </w:pPr>
-      <w:hyperlink w:anchor="_Toc29543283" w:history="1">
+      <w:hyperlink w:anchor="_Toc29971654" w:history="1">
         <w:r>
           <w:rPr>
             <w:rStyle w:val="Hypertextovodkaz"/>
@@ -3037,7 +3013,7 @@
             <w:rStyle w:val="Hypertextovodkaz"/>
             <w:noProof/>
           </w:rPr>
-          <w:t>Kritéria pro splnění cílů</w:t>
+          <w:t>Kritéria pro splnění cílů práce</w:t>
         </w:r>
         <w:r>
           <w:rPr>
@@ -3058,7 +3034,7 @@
             <w:noProof/>
             <w:webHidden/>
           </w:rPr>
-          <w:instrText xml:space="preserve"> PAGEREF _Toc29543283 \h </w:instrText>
+          <w:instrText xml:space="preserve"> PAGEREF _Toc29971654 \h </w:instrText>
         </w:r>
         <w:r>
           <w:rPr>
@@ -3103,7 +3079,7 @@
           <w:szCs w:val="22"/>
         </w:rPr>
       </w:pPr>
-      <w:hyperlink w:anchor="_Toc29543284" w:history="1">
+      <w:hyperlink w:anchor="_Toc29971655" w:history="1">
         <w:r>
           <w:rPr>
             <w:rStyle w:val="Hypertextovodkaz"/>
@@ -3146,7 +3122,7 @@
             <w:noProof/>
             <w:webHidden/>
           </w:rPr>
-          <w:instrText xml:space="preserve"> PAGEREF _Toc29543284 \h </w:instrText>
+          <w:instrText xml:space="preserve"> PAGEREF _Toc29971655 \h </w:instrText>
         </w:r>
         <w:r>
           <w:rPr>
@@ -3193,7 +3169,7 @@
           <w:szCs w:val="22"/>
         </w:rPr>
       </w:pPr>
-      <w:hyperlink w:anchor="_Toc29543285" w:history="1">
+      <w:hyperlink w:anchor="_Toc29971656" w:history="1">
         <w:r>
           <w:rPr>
             <w:rStyle w:val="Hypertextovodkaz"/>
@@ -3238,7 +3214,7 @@
             <w:noProof/>
             <w:webHidden/>
           </w:rPr>
-          <w:instrText xml:space="preserve"> PAGEREF _Toc29543285 \h </w:instrText>
+          <w:instrText xml:space="preserve"> PAGEREF _Toc29971656 \h </w:instrText>
         </w:r>
         <w:r>
           <w:rPr>
@@ -3283,7 +3259,7 @@
           <w:szCs w:val="22"/>
         </w:rPr>
       </w:pPr>
-      <w:hyperlink w:anchor="_Toc29543286" w:history="1">
+      <w:hyperlink w:anchor="_Toc29971657" w:history="1">
         <w:r>
           <w:rPr>
             <w:rStyle w:val="Hypertextovodkaz"/>
@@ -3326,7 +3302,7 @@
             <w:noProof/>
             <w:webHidden/>
           </w:rPr>
-          <w:instrText xml:space="preserve"> PAGEREF _Toc29543286 \h </w:instrText>
+          <w:instrText xml:space="preserve"> PAGEREF _Toc29971657 \h </w:instrText>
         </w:r>
         <w:r>
           <w:rPr>
@@ -3371,7 +3347,7 @@
           <w:szCs w:val="22"/>
         </w:rPr>
       </w:pPr>
-      <w:hyperlink w:anchor="_Toc29543287" w:history="1">
+      <w:hyperlink w:anchor="_Toc29971658" w:history="1">
         <w:r>
           <w:rPr>
             <w:rStyle w:val="Hypertextovodkaz"/>
@@ -3414,7 +3390,7 @@
             <w:noProof/>
             <w:webHidden/>
           </w:rPr>
-          <w:instrText xml:space="preserve"> PAGEREF _Toc29543287 \h </w:instrText>
+          <w:instrText xml:space="preserve"> PAGEREF _Toc29971658 \h </w:instrText>
         </w:r>
         <w:r>
           <w:rPr>
@@ -3459,7 +3435,7 @@
           <w:szCs w:val="22"/>
         </w:rPr>
       </w:pPr>
-      <w:hyperlink w:anchor="_Toc29543288" w:history="1">
+      <w:hyperlink w:anchor="_Toc29971659" w:history="1">
         <w:r>
           <w:rPr>
             <w:rStyle w:val="Hypertextovodkaz"/>
@@ -3502,7 +3478,7 @@
             <w:noProof/>
             <w:webHidden/>
           </w:rPr>
-          <w:instrText xml:space="preserve"> PAGEREF _Toc29543288 \h </w:instrText>
+          <w:instrText xml:space="preserve"> PAGEREF _Toc29971659 \h </w:instrText>
         </w:r>
         <w:r>
           <w:rPr>
@@ -3547,7 +3523,7 @@
           <w:szCs w:val="22"/>
         </w:rPr>
       </w:pPr>
-      <w:hyperlink w:anchor="_Toc29543289" w:history="1">
+      <w:hyperlink w:anchor="_Toc29971660" w:history="1">
         <w:r>
           <w:rPr>
             <w:rStyle w:val="Hypertextovodkaz"/>
@@ -3590,7 +3566,7 @@
             <w:noProof/>
             <w:webHidden/>
           </w:rPr>
-          <w:instrText xml:space="preserve"> PAGEREF _Toc29543289 \h </w:instrText>
+          <w:instrText xml:space="preserve"> PAGEREF _Toc29971660 \h </w:instrText>
         </w:r>
         <w:r>
           <w:rPr>
@@ -3635,7 +3611,7 @@
           <w:szCs w:val="22"/>
         </w:rPr>
       </w:pPr>
-      <w:hyperlink w:anchor="_Toc29543290" w:history="1">
+      <w:hyperlink w:anchor="_Toc29971661" w:history="1">
         <w:r>
           <w:rPr>
             <w:rStyle w:val="Hypertextovodkaz"/>
@@ -3678,7 +3654,7 @@
             <w:noProof/>
             <w:webHidden/>
           </w:rPr>
-          <w:instrText xml:space="preserve"> PAGEREF _Toc29543290 \h </w:instrText>
+          <w:instrText xml:space="preserve"> PAGEREF _Toc29971661 \h </w:instrText>
         </w:r>
         <w:r>
           <w:rPr>
@@ -3723,7 +3699,7 @@
           <w:szCs w:val="22"/>
         </w:rPr>
       </w:pPr>
-      <w:hyperlink w:anchor="_Toc29543291" w:history="1">
+      <w:hyperlink w:anchor="_Toc29971662" w:history="1">
         <w:r>
           <w:rPr>
             <w:rStyle w:val="Hypertextovodkaz"/>
@@ -3766,7 +3742,7 @@
             <w:noProof/>
             <w:webHidden/>
           </w:rPr>
-          <w:instrText xml:space="preserve"> PAGEREF _Toc29543291 \h </w:instrText>
+          <w:instrText xml:space="preserve"> PAGEREF _Toc29971662 \h </w:instrText>
         </w:r>
         <w:r>
           <w:rPr>
@@ -3811,7 +3787,7 @@
           <w:szCs w:val="22"/>
         </w:rPr>
       </w:pPr>
-      <w:hyperlink w:anchor="_Toc29543292" w:history="1">
+      <w:hyperlink w:anchor="_Toc29971663" w:history="1">
         <w:r>
           <w:rPr>
             <w:rStyle w:val="Hypertextovodkaz"/>
@@ -3854,7 +3830,7 @@
             <w:noProof/>
             <w:webHidden/>
           </w:rPr>
-          <w:instrText xml:space="preserve"> PAGEREF _Toc29543292 \h </w:instrText>
+          <w:instrText xml:space="preserve"> PAGEREF _Toc29971663 \h </w:instrText>
         </w:r>
         <w:r>
           <w:rPr>
@@ -3899,7 +3875,7 @@
           <w:szCs w:val="22"/>
         </w:rPr>
       </w:pPr>
-      <w:hyperlink w:anchor="_Toc29543293" w:history="1">
+      <w:hyperlink w:anchor="_Toc29971664" w:history="1">
         <w:r>
           <w:rPr>
             <w:rStyle w:val="Hypertextovodkaz"/>
@@ -3921,7 +3897,21 @@
             <w:rStyle w:val="Hypertextovodkaz"/>
             <w:noProof/>
           </w:rPr>
-          <w:t>Použití dat z LFLC v aplikaci</w:t>
+          <w:t xml:space="preserve">Použití dat </w:t>
+        </w:r>
+        <w:r>
+          <w:rPr>
+            <w:rStyle w:val="Hypertextovodkaz"/>
+            <w:noProof/>
+          </w:rPr>
+          <w:t>z</w:t>
+        </w:r>
+        <w:r>
+          <w:rPr>
+            <w:rStyle w:val="Hypertextovodkaz"/>
+            <w:noProof/>
+          </w:rPr>
+          <w:t> LFLC v aplikaci</w:t>
         </w:r>
         <w:r>
           <w:rPr>
@@ -3942,7 +3932,7 @@
             <w:noProof/>
             <w:webHidden/>
           </w:rPr>
-          <w:instrText xml:space="preserve"> PAGEREF _Toc29543293 \h </w:instrText>
+          <w:instrText xml:space="preserve"> PAGEREF _Toc29971664 \h </w:instrText>
         </w:r>
         <w:r>
           <w:rPr>
@@ -3987,7 +3977,7 @@
           <w:szCs w:val="22"/>
         </w:rPr>
       </w:pPr>
-      <w:hyperlink w:anchor="_Toc29543294" w:history="1">
+      <w:hyperlink w:anchor="_Toc29971665" w:history="1">
         <w:r>
           <w:rPr>
             <w:rStyle w:val="Hypertextovodkaz"/>
@@ -4030,7 +4020,7 @@
             <w:noProof/>
             <w:webHidden/>
           </w:rPr>
-          <w:instrText xml:space="preserve"> PAGEREF _Toc29543294 \h </w:instrText>
+          <w:instrText xml:space="preserve"> PAGEREF _Toc29971665 \h </w:instrText>
         </w:r>
         <w:r>
           <w:rPr>
@@ -4075,7 +4065,7 @@
           <w:szCs w:val="22"/>
         </w:rPr>
       </w:pPr>
-      <w:hyperlink w:anchor="_Toc29543295" w:history="1">
+      <w:hyperlink w:anchor="_Toc29971666" w:history="1">
         <w:r>
           <w:rPr>
             <w:rStyle w:val="Hypertextovodkaz"/>
@@ -4118,7 +4108,7 @@
             <w:noProof/>
             <w:webHidden/>
           </w:rPr>
-          <w:instrText xml:space="preserve"> PAGEREF _Toc29543295 \h </w:instrText>
+          <w:instrText xml:space="preserve"> PAGEREF _Toc29971666 \h </w:instrText>
         </w:r>
         <w:r>
           <w:rPr>
@@ -4163,7 +4153,7 @@
           <w:szCs w:val="22"/>
         </w:rPr>
       </w:pPr>
-      <w:hyperlink w:anchor="_Toc29543296" w:history="1">
+      <w:hyperlink w:anchor="_Toc29971667" w:history="1">
         <w:r>
           <w:rPr>
             <w:rStyle w:val="Hypertextovodkaz"/>
@@ -4206,7 +4196,7 @@
             <w:noProof/>
             <w:webHidden/>
           </w:rPr>
-          <w:instrText xml:space="preserve"> PAGEREF _Toc29543296 \h </w:instrText>
+          <w:instrText xml:space="preserve"> PAGEREF _Toc29971667 \h </w:instrText>
         </w:r>
         <w:r>
           <w:rPr>
@@ -4252,7 +4242,7 @@
           <w:szCs w:val="22"/>
         </w:rPr>
       </w:pPr>
-      <w:hyperlink w:anchor="_Toc29543297" w:history="1">
+      <w:hyperlink w:anchor="_Toc29971668" w:history="1">
         <w:r>
           <w:rPr>
             <w:rStyle w:val="Hypertextovodkaz"/>
@@ -4279,7 +4269,7 @@
             <w:noProof/>
             <w:webHidden/>
           </w:rPr>
-          <w:instrText xml:space="preserve"> PAGEREF _Toc29543297 \h </w:instrText>
+          <w:instrText xml:space="preserve"> PAGEREF _Toc29971668 \h </w:instrText>
         </w:r>
         <w:r>
           <w:rPr>
@@ -4325,7 +4315,7 @@
           <w:szCs w:val="22"/>
         </w:rPr>
       </w:pPr>
-      <w:hyperlink w:anchor="_Toc29543298" w:history="1">
+      <w:hyperlink w:anchor="_Toc29971669" w:history="1">
         <w:r>
           <w:rPr>
             <w:rStyle w:val="Hypertextovodkaz"/>
@@ -4352,7 +4342,7 @@
             <w:noProof/>
             <w:webHidden/>
           </w:rPr>
-          <w:instrText xml:space="preserve"> PAGEREF _Toc29543298 \h </w:instrText>
+          <w:instrText xml:space="preserve"> PAGEREF _Toc29971669 \h </w:instrText>
         </w:r>
         <w:r>
           <w:rPr>
@@ -4398,7 +4388,7 @@
           <w:szCs w:val="22"/>
         </w:rPr>
       </w:pPr>
-      <w:hyperlink w:anchor="_Toc29543299" w:history="1">
+      <w:hyperlink w:anchor="_Toc29971670" w:history="1">
         <w:r>
           <w:rPr>
             <w:rStyle w:val="Hypertextovodkaz"/>
@@ -4425,7 +4415,7 @@
             <w:noProof/>
             <w:webHidden/>
           </w:rPr>
-          <w:instrText xml:space="preserve"> PAGEREF _Toc29543299 \h </w:instrText>
+          <w:instrText xml:space="preserve"> PAGEREF _Toc29971670 \h </w:instrText>
         </w:r>
         <w:r>
           <w:rPr>
@@ -4471,7 +4461,7 @@
           <w:szCs w:val="22"/>
         </w:rPr>
       </w:pPr>
-      <w:hyperlink w:anchor="_Toc29543300" w:history="1">
+      <w:hyperlink w:anchor="_Toc29971671" w:history="1">
         <w:r>
           <w:rPr>
             <w:rStyle w:val="Hypertextovodkaz"/>
@@ -4498,7 +4488,7 @@
             <w:noProof/>
             <w:webHidden/>
           </w:rPr>
-          <w:instrText xml:space="preserve"> PAGEREF _Toc29543300 \h </w:instrText>
+          <w:instrText xml:space="preserve"> PAGEREF _Toc29971671 \h </w:instrText>
         </w:r>
         <w:r>
           <w:rPr>
@@ -4544,7 +4534,7 @@
           <w:szCs w:val="22"/>
         </w:rPr>
       </w:pPr>
-      <w:hyperlink w:anchor="_Toc29543301" w:history="1">
+      <w:hyperlink w:anchor="_Toc29971672" w:history="1">
         <w:r>
           <w:rPr>
             <w:rStyle w:val="Hypertextovodkaz"/>
@@ -4571,7 +4561,7 @@
             <w:noProof/>
             <w:webHidden/>
           </w:rPr>
-          <w:instrText xml:space="preserve"> PAGEREF _Toc29543301 \h </w:instrText>
+          <w:instrText xml:space="preserve"> PAGEREF _Toc29971672 \h </w:instrText>
         </w:r>
         <w:r>
           <w:rPr>
@@ -4617,7 +4607,7 @@
           <w:szCs w:val="22"/>
         </w:rPr>
       </w:pPr>
-      <w:hyperlink w:anchor="_Toc29543302" w:history="1">
+      <w:hyperlink w:anchor="_Toc29971673" w:history="1">
         <w:r>
           <w:rPr>
             <w:rStyle w:val="Hypertextovodkaz"/>
@@ -4644,7 +4634,7 @@
             <w:noProof/>
             <w:webHidden/>
           </w:rPr>
-          <w:instrText xml:space="preserve"> PAGEREF _Toc29543302 \h </w:instrText>
+          <w:instrText xml:space="preserve"> PAGEREF _Toc29971673 \h </w:instrText>
         </w:r>
         <w:r>
           <w:rPr>
@@ -4690,7 +4680,7 @@
           <w:szCs w:val="22"/>
         </w:rPr>
       </w:pPr>
-      <w:hyperlink w:anchor="_Toc29543303" w:history="1">
+      <w:hyperlink w:anchor="_Toc29971674" w:history="1">
         <w:r>
           <w:rPr>
             <w:rStyle w:val="Hypertextovodkaz"/>
@@ -4717,7 +4707,7 @@
             <w:noProof/>
             <w:webHidden/>
           </w:rPr>
-          <w:instrText xml:space="preserve"> PAGEREF _Toc29543303 \h </w:instrText>
+          <w:instrText xml:space="preserve"> PAGEREF _Toc29971674 \h </w:instrText>
         </w:r>
         <w:r>
           <w:rPr>
@@ -4763,7 +4753,7 @@
           <w:szCs w:val="22"/>
         </w:rPr>
       </w:pPr>
-      <w:hyperlink w:anchor="_Toc29543304" w:history="1">
+      <w:hyperlink w:anchor="_Toc29971675" w:history="1">
         <w:r>
           <w:rPr>
             <w:rStyle w:val="Hypertextovodkaz"/>
@@ -4790,7 +4780,7 @@
             <w:noProof/>
             <w:webHidden/>
           </w:rPr>
-          <w:instrText xml:space="preserve"> PAGEREF _Toc29543304 \h </w:instrText>
+          <w:instrText xml:space="preserve"> PAGEREF _Toc29971675 \h </w:instrText>
         </w:r>
         <w:r>
           <w:rPr>
@@ -4843,7 +4833,7 @@
       <w:bookmarkStart w:id="17" w:name="_Toc209253204"/>
       <w:bookmarkStart w:id="18" w:name="_Toc209253391"/>
       <w:bookmarkStart w:id="19" w:name="_Toc209321245"/>
-      <w:bookmarkStart w:id="20" w:name="_Toc29543259"/>
+      <w:bookmarkStart w:id="20" w:name="_Toc29971630"/>
       <w:r>
         <w:lastRenderedPageBreak/>
         <w:t>ÚVOD</w:t>
@@ -4868,7 +4858,7 @@
       <w:r>
         <w:br w:type="page"/>
       </w:r>
-      <w:bookmarkStart w:id="21" w:name="_Toc29543260"/>
+      <w:bookmarkStart w:id="21" w:name="_Toc29971631"/>
       <w:r>
         <w:lastRenderedPageBreak/>
         <w:t>CÍL PRÁCE</w:t>
@@ -4907,7 +4897,7 @@
       <w:r>
         <w:br w:type="page"/>
       </w:r>
-      <w:bookmarkStart w:id="23" w:name="_Toc29543261"/>
+      <w:bookmarkStart w:id="23" w:name="_Toc29971632"/>
       <w:r>
         <w:lastRenderedPageBreak/>
         <w:t>SOUČASNÁ ŘEŠENÍ</w:t>
@@ -4918,7 +4908,7 @@
       <w:pPr>
         <w:pStyle w:val="NadpisB"/>
       </w:pPr>
-      <w:bookmarkStart w:id="24" w:name="_Toc29543262"/>
+      <w:bookmarkStart w:id="24" w:name="_Toc29971633"/>
       <w:r>
         <w:t xml:space="preserve">Simulátor dopravní </w:t>
       </w:r>
@@ -5050,7 +5040,7 @@
       <w:pPr>
         <w:pStyle w:val="NadpisB"/>
       </w:pPr>
-      <w:bookmarkStart w:id="26" w:name="_Toc29543263"/>
+      <w:bookmarkStart w:id="26" w:name="_Toc29971634"/>
       <w:r>
         <w:t>Simulace automobilového provozu – Ivan Gregor</w:t>
       </w:r>
@@ -5168,7 +5158,7 @@
       <w:pPr>
         <w:pStyle w:val="NadpisB"/>
       </w:pPr>
-      <w:bookmarkStart w:id="27" w:name="_Toc29543264"/>
+      <w:bookmarkStart w:id="27" w:name="_Toc29971635"/>
       <w:proofErr w:type="spellStart"/>
       <w:r>
         <w:lastRenderedPageBreak/>
@@ -5289,7 +5279,7 @@
       <w:r>
         <w:br w:type="page"/>
       </w:r>
-      <w:bookmarkStart w:id="28" w:name="_Toc29543265"/>
+      <w:bookmarkStart w:id="28" w:name="_Toc29971636"/>
       <w:r>
         <w:lastRenderedPageBreak/>
         <w:t xml:space="preserve">požadavky na </w:t>
@@ -5317,7 +5307,7 @@
       <w:pPr>
         <w:pStyle w:val="NadpisB"/>
       </w:pPr>
-      <w:bookmarkStart w:id="29" w:name="_Toc29543266"/>
+      <w:bookmarkStart w:id="29" w:name="_Toc29971637"/>
       <w:r>
         <w:t>Seznam požadavků</w:t>
       </w:r>
@@ -5327,14 +5317,14 @@
       <w:pPr>
         <w:pStyle w:val="NadpisC"/>
       </w:pPr>
-      <w:bookmarkStart w:id="30" w:name="_Toc29543267"/>
-      <w:bookmarkStart w:id="31" w:name="_Toc209253214"/>
-      <w:bookmarkStart w:id="32" w:name="_Toc209253401"/>
-      <w:bookmarkStart w:id="33" w:name="_Toc209321255"/>
+      <w:bookmarkStart w:id="30" w:name="_Toc209253214"/>
+      <w:bookmarkStart w:id="31" w:name="_Toc209253401"/>
+      <w:bookmarkStart w:id="32" w:name="_Toc209321255"/>
+      <w:bookmarkStart w:id="33" w:name="_Toc29971638"/>
       <w:r>
         <w:t>Fuzzy logika</w:t>
       </w:r>
-      <w:bookmarkEnd w:id="30"/>
+      <w:bookmarkEnd w:id="33"/>
     </w:p>
     <w:p>
       <w:pPr>
@@ -5360,7 +5350,7 @@
       <w:pPr>
         <w:pStyle w:val="NadpisC"/>
       </w:pPr>
-      <w:bookmarkStart w:id="34" w:name="_Toc29543268"/>
+      <w:bookmarkStart w:id="34" w:name="_Toc29971639"/>
       <w:r>
         <w:t>Detekce křižovatek</w:t>
       </w:r>
@@ -5378,7 +5368,7 @@
       <w:pPr>
         <w:pStyle w:val="NadpisC"/>
       </w:pPr>
-      <w:bookmarkStart w:id="35" w:name="_Toc29543269"/>
+      <w:bookmarkStart w:id="35" w:name="_Toc29971640"/>
       <w:r>
         <w:t>Určení přednosti v</w:t>
       </w:r>
@@ -5402,7 +5392,7 @@
       <w:pPr>
         <w:pStyle w:val="NadpisC"/>
       </w:pPr>
-      <w:bookmarkStart w:id="36" w:name="_Toc29543270"/>
+      <w:bookmarkStart w:id="36" w:name="_Toc29971641"/>
       <w:r>
         <w:t>Návrh silnic</w:t>
       </w:r>
@@ -5420,7 +5410,7 @@
       <w:pPr>
         <w:pStyle w:val="NadpisC"/>
       </w:pPr>
-      <w:bookmarkStart w:id="37" w:name="_Toc29543271"/>
+      <w:bookmarkStart w:id="37" w:name="_Toc29971642"/>
       <w:r>
         <w:t>Řízení dopravy semafory</w:t>
       </w:r>
@@ -5438,7 +5428,7 @@
       <w:pPr>
         <w:pStyle w:val="NadpisC"/>
       </w:pPr>
-      <w:bookmarkStart w:id="38" w:name="_Toc29543272"/>
+      <w:bookmarkStart w:id="38" w:name="_Toc29971643"/>
       <w:r>
         <w:lastRenderedPageBreak/>
         <w:t>Řízení dopravy policistou</w:t>
@@ -5457,7 +5447,7 @@
       <w:pPr>
         <w:pStyle w:val="NadpisC"/>
       </w:pPr>
-      <w:bookmarkStart w:id="39" w:name="_Toc29543273"/>
+      <w:bookmarkStart w:id="39" w:name="_Toc29971644"/>
       <w:r>
         <w:t>Uložení/načtení návrhu</w:t>
       </w:r>
@@ -5475,7 +5465,7 @@
       <w:pPr>
         <w:pStyle w:val="NadpisC"/>
       </w:pPr>
-      <w:bookmarkStart w:id="40" w:name="_Toc29543274"/>
+      <w:bookmarkStart w:id="40" w:name="_Toc29971645"/>
       <w:r>
         <w:t>Editace celého návrhu</w:t>
       </w:r>
@@ -5493,7 +5483,7 @@
       <w:pPr>
         <w:pStyle w:val="NadpisC"/>
       </w:pPr>
-      <w:bookmarkStart w:id="41" w:name="_Toc29543275"/>
+      <w:bookmarkStart w:id="41" w:name="_Toc29971646"/>
       <w:r>
         <w:t>Rozlišení trasy pro auta/tramvaje</w:t>
       </w:r>
@@ -5511,7 +5501,7 @@
       <w:pPr>
         <w:pStyle w:val="NadpisC"/>
       </w:pPr>
-      <w:bookmarkStart w:id="42" w:name="_Toc29543276"/>
+      <w:bookmarkStart w:id="42" w:name="_Toc29971647"/>
       <w:r>
         <w:t>Editace pozadí</w:t>
       </w:r>
@@ -5529,7 +5519,7 @@
       <w:pPr>
         <w:pStyle w:val="NadpisC"/>
       </w:pPr>
-      <w:bookmarkStart w:id="43" w:name="_Toc29543277"/>
+      <w:bookmarkStart w:id="43" w:name="_Toc29971648"/>
       <w:r>
         <w:t>Signalizace brzd</w:t>
       </w:r>
@@ -5547,7 +5537,7 @@
       <w:pPr>
         <w:pStyle w:val="NadpisC"/>
       </w:pPr>
-      <w:bookmarkStart w:id="44" w:name="_Toc29543278"/>
+      <w:bookmarkStart w:id="44" w:name="_Toc29971649"/>
       <w:r>
         <w:t>Signalizace odbočení vozidel</w:t>
       </w:r>
@@ -5565,7 +5555,7 @@
       <w:pPr>
         <w:pStyle w:val="NadpisC"/>
       </w:pPr>
-      <w:bookmarkStart w:id="45" w:name="_Toc29543279"/>
+      <w:bookmarkStart w:id="45" w:name="_Toc29971650"/>
       <w:r>
         <w:t>Ovládání vlastního vozidla</w:t>
       </w:r>
@@ -5583,7 +5573,7 @@
       <w:pPr>
         <w:pStyle w:val="NadpisC"/>
       </w:pPr>
-      <w:bookmarkStart w:id="46" w:name="_Toc29543280"/>
+      <w:bookmarkStart w:id="46" w:name="_Toc29971651"/>
       <w:r>
         <w:lastRenderedPageBreak/>
         <w:t>Statistické údaje</w:t>
@@ -5602,7 +5592,7 @@
       <w:pPr>
         <w:pStyle w:val="NadpisC"/>
       </w:pPr>
-      <w:bookmarkStart w:id="47" w:name="_Toc29543281"/>
+      <w:bookmarkStart w:id="47" w:name="_Toc29971652"/>
       <w:r>
         <w:t>Nastavení simulace</w:t>
       </w:r>
@@ -5620,7 +5610,7 @@
       <w:pPr>
         <w:pStyle w:val="NadpisC"/>
       </w:pPr>
-      <w:bookmarkStart w:id="48" w:name="_Toc29543282"/>
+      <w:bookmarkStart w:id="48" w:name="_Toc29971653"/>
       <w:r>
         <w:t>Režimy aplikace</w:t>
       </w:r>
@@ -5638,17 +5628,17 @@
       <w:pPr>
         <w:pStyle w:val="NadpisB"/>
       </w:pPr>
-      <w:bookmarkStart w:id="49" w:name="_Toc29543283"/>
+      <w:bookmarkStart w:id="49" w:name="_Toc29971654"/>
+      <w:bookmarkEnd w:id="30"/>
       <w:bookmarkEnd w:id="31"/>
       <w:bookmarkEnd w:id="32"/>
-      <w:bookmarkEnd w:id="33"/>
       <w:r>
         <w:t>Kritéria pro splnění cílů</w:t>
       </w:r>
+      <w:r>
+        <w:t xml:space="preserve"> práce</w:t>
+      </w:r>
       <w:bookmarkEnd w:id="49"/>
-      <w:r>
-        <w:t xml:space="preserve"> práce</w:t>
-      </w:r>
     </w:p>
     <w:p>
       <w:pPr>
@@ -5661,11 +5651,6 @@
       <w:r>
         <w:t>Aplikace je funkční, lze spustit a používat bez chyb/pádů aplikace</w:t>
       </w:r>
-      <w:r>
-        <w:t>.</w:t>
-      </w:r>
-      <w:bookmarkStart w:id="50" w:name="_GoBack"/>
-      <w:bookmarkEnd w:id="50"/>
     </w:p>
     <w:p>
       <w:pPr>
@@ -5705,9 +5690,6 @@
       <w:r>
         <w:t>)</w:t>
       </w:r>
-      <w:r>
-        <w:t>.</w:t>
-      </w:r>
     </w:p>
     <w:p>
       <w:pPr>
@@ -5720,9 +5702,6 @@
       <w:r>
         <w:t>Aplikace využívá pro řízení provozu fuzzy logiku, auta akcelerují a brzdí plynule s ohledem na okolní provoz</w:t>
       </w:r>
-      <w:r>
-        <w:t>.</w:t>
-      </w:r>
     </w:p>
     <w:p>
       <w:pPr>
@@ -5731,12 +5710,12 @@
       <w:r>
         <w:br w:type="page"/>
       </w:r>
-      <w:bookmarkStart w:id="51" w:name="_Toc29543284"/>
+      <w:bookmarkStart w:id="50" w:name="_Toc29971655"/>
       <w:r>
         <w:lastRenderedPageBreak/>
         <w:t>Priorita dokončení požadavků</w:t>
       </w:r>
-      <w:bookmarkEnd w:id="51"/>
+      <w:bookmarkEnd w:id="50"/>
     </w:p>
     <w:p>
       <w:pPr>
@@ -7537,11 +7516,29 @@
       <w:r>
         <w:br w:type="page"/>
       </w:r>
-      <w:bookmarkStart w:id="52" w:name="_Toc29543285"/>
+      <w:bookmarkStart w:id="51" w:name="_Toc29971656"/>
       <w:r>
         <w:lastRenderedPageBreak/>
         <w:t>Fuzzy logika</w:t>
       </w:r>
+      <w:bookmarkEnd w:id="51"/>
+    </w:p>
+    <w:p>
+      <w:pPr>
+        <w:pStyle w:val="normlntext"/>
+      </w:pPr>
+      <w:r>
+        <w:t>Práce se zabývá implementací fuzzy logiky do simulace silniční dopravy. V této kapitole jsou základní informace o tom, co je fuzzy logika, proč a jak je využita. Také je zde popsána samotná implementace v aplikaci ukázán rozdíl oproti původní aplikaci, kde fuzzy logika implementována nebyla.</w:t>
+      </w:r>
+    </w:p>
+    <w:p>
+      <w:pPr>
+        <w:pStyle w:val="NadpisB"/>
+      </w:pPr>
+      <w:bookmarkStart w:id="52" w:name="_Toc29971657"/>
+      <w:r>
+        <w:t>Co je fuzzy logika</w:t>
+      </w:r>
       <w:bookmarkEnd w:id="52"/>
     </w:p>
     <w:p>
@@ -7549,34 +7546,27 @@
         <w:pStyle w:val="normlntext"/>
       </w:pPr>
       <w:r>
-        <w:t>Práce se zabývá implementací fuzzy logiky do simulace silniční dopravy. V této kapitole jsou základní informace o tom, co je fuzzy logika, proč a jak je využita. Také je zde popsána samotná implementace v aplikaci ukázán rozdíl oproti původní aplikaci, kde fuzzy logika implementována nebyla.</w:t>
-      </w:r>
-    </w:p>
-    <w:p>
-      <w:pPr>
-        <w:pStyle w:val="NadpisB"/>
-      </w:pPr>
-      <w:bookmarkStart w:id="53" w:name="_Toc29543286"/>
-      <w:r>
-        <w:t>Co je fuzzy logika</w:t>
-      </w:r>
-      <w:bookmarkEnd w:id="53"/>
+        <w:t xml:space="preserve">Fuzzy logika se zabývá, jak již název napovídá, </w:t>
+      </w:r>
+      <w:r>
+        <w:t xml:space="preserve">prací </w:t>
+      </w:r>
+      <w:r>
+        <w:t xml:space="preserve">s nepřesnými daty. </w:t>
+      </w:r>
+      <w:r>
+        <w:t xml:space="preserve">Lze tedy na základě pouze několika hodnot vyvodit závěry, což by při jiném způsobu řešení bylo mnohem složitější, nebo nepřesné. </w:t>
+      </w:r>
     </w:p>
     <w:p>
       <w:pPr>
         <w:pStyle w:val="normlntext"/>
       </w:pPr>
       <w:r>
-        <w:t xml:space="preserve">Fuzzy logika se zabývá, jak již název napovídá, </w:t>
-      </w:r>
-      <w:r>
-        <w:t xml:space="preserve">prací </w:t>
-      </w:r>
-      <w:r>
-        <w:t xml:space="preserve">s nepřesnými daty. </w:t>
-      </w:r>
-      <w:r>
-        <w:t xml:space="preserve">Lze tedy na základě pouze několika hodnot vyvodit závěry, což by při jiném způsobu řešení bylo mnohem složitější, nebo nepřesné. </w:t>
+        <w:t xml:space="preserve">Pro příklad řekněme, </w:t>
+      </w:r>
+      <w:r>
+        <w:t>že chceme automatizovaně na základě teploty určovat účinnost klimatizace. Při běžném přístupu by musely být určeny parametry nebo hranice pro jednotlivé teploty, na jejichž základě by se klimatizace spustila nebo vypnula. Díky fuzzy logice tyto hranice nemusí být přesně definovány a určeny budou jen základní podmínky.</w:t>
       </w:r>
     </w:p>
     <w:p>
@@ -7584,10 +7574,37 @@
         <w:pStyle w:val="normlntext"/>
       </w:pPr>
       <w:r>
-        <w:t xml:space="preserve">Pro příklad řekněme, </w:t>
-      </w:r>
-      <w:r>
-        <w:t>že chceme automatizovaně na základě teploty určovat účinnost klimatizace. Při běžném přístupu by musely být určeny parametry nebo hranice pro jednotlivé teploty, na jejichž základě by se klimatizace spustila nebo vypnula. Díky fuzzy logice tyto hranice nemusí být přesně definovány a určeny budou jen základní podmínky.</w:t>
+        <w:t xml:space="preserve">K práci s fuzzy logikou jsou využity fuzzy proměnné, což jsou vstupní </w:t>
+      </w:r>
+      <w:r>
+        <w:t>a výstupní parametry</w:t>
+      </w:r>
+      <w:r>
+        <w:t xml:space="preserve"> logiky</w:t>
+      </w:r>
+      <w:r>
+        <w:t xml:space="preserve">. Tyto proměnné jsou rozděleny na fuzzy výrazy, </w:t>
+      </w:r>
+      <w:r>
+        <w:t xml:space="preserve">které znázorňují rozdělení rozsahu vstupních a výstupních </w:t>
+      </w:r>
+      <w:r>
+        <w:t xml:space="preserve">proměnné </w:t>
+      </w:r>
+      <w:r>
+        <w:t xml:space="preserve">na „skupiny“, pomocí kterých se následně tvoří fuzzy pravidla. Fuzzy pravidla </w:t>
+      </w:r>
+      <w:r>
+        <w:t xml:space="preserve">tvoří kombinace jednotlivých fuzzy výrazů pro dané </w:t>
+      </w:r>
+      <w:r>
+        <w:t>fuzzy proměn</w:t>
+      </w:r>
+      <w:r>
+        <w:t>né</w:t>
+      </w:r>
+      <w:r>
+        <w:t>. Pro výpočet výsledné hodnoty je na vstupní hodnoty aplikována aproximace a následně deffuzifikace.</w:t>
       </w:r>
     </w:p>
     <w:p>
@@ -7595,44 +7612,6 @@
         <w:pStyle w:val="normlntext"/>
       </w:pPr>
       <w:r>
-        <w:t xml:space="preserve">K práci s fuzzy logikou jsou využity fuzzy proměnné, což jsou vstupní </w:t>
-      </w:r>
-      <w:r>
-        <w:t>a výstupní parametry</w:t>
-      </w:r>
-      <w:r>
-        <w:t xml:space="preserve"> logiky</w:t>
-      </w:r>
-      <w:r>
-        <w:t xml:space="preserve">. Tyto proměnné jsou rozděleny na fuzzy výrazy, </w:t>
-      </w:r>
-      <w:r>
-        <w:t xml:space="preserve">které znázorňují rozdělení rozsahu vstupních a výstupních </w:t>
-      </w:r>
-      <w:r>
-        <w:t xml:space="preserve">proměnné </w:t>
-      </w:r>
-      <w:r>
-        <w:t xml:space="preserve">na „skupiny“, pomocí kterých se následně tvoří fuzzy pravidla. Fuzzy pravidla </w:t>
-      </w:r>
-      <w:r>
-        <w:t xml:space="preserve">tvoří kombinace jednotlivých fuzzy výrazů pro dané </w:t>
-      </w:r>
-      <w:r>
-        <w:t>fuzzy proměn</w:t>
-      </w:r>
-      <w:r>
-        <w:t>né</w:t>
-      </w:r>
-      <w:r>
-        <w:t>. Pro výpočet výsledné hodnoty je na vstupní hodnoty aplikována aproximace a následně deffuzifikace.</w:t>
-      </w:r>
-    </w:p>
-    <w:p>
-      <w:pPr>
-        <w:pStyle w:val="normlntext"/>
-      </w:pPr>
-      <w:r>
         <w:br w:type="page"/>
       </w:r>
     </w:p>
@@ -7640,7 +7619,7 @@
       <w:pPr>
         <w:pStyle w:val="NadpisC"/>
       </w:pPr>
-      <w:bookmarkStart w:id="54" w:name="_Toc29543287"/>
+      <w:bookmarkStart w:id="53" w:name="_Toc29971658"/>
       <w:r>
         <w:lastRenderedPageBreak/>
         <w:t xml:space="preserve">Fuzzy </w:t>
@@ -7651,7 +7630,7 @@
       <w:r>
         <w:t>á</w:t>
       </w:r>
-      <w:bookmarkEnd w:id="54"/>
+      <w:bookmarkEnd w:id="53"/>
     </w:p>
     <w:p>
       <w:pPr>
@@ -7786,14 +7765,14 @@
       <w:pPr>
         <w:pStyle w:val="NadpisC"/>
       </w:pPr>
-      <w:bookmarkStart w:id="55" w:name="_Toc29543288"/>
+      <w:bookmarkStart w:id="54" w:name="_Toc29971659"/>
       <w:r>
         <w:t>Fuzzy v</w:t>
       </w:r>
       <w:r>
         <w:t>ýrazy</w:t>
       </w:r>
-      <w:bookmarkEnd w:id="55"/>
+      <w:bookmarkEnd w:id="54"/>
     </w:p>
     <w:p>
       <w:pPr>
@@ -7836,17 +7815,17 @@
       <w:pPr>
         <w:pStyle w:val="normlntext"/>
       </w:pPr>
-      <w:commentRangeStart w:id="56"/>
+      <w:commentRangeStart w:id="55"/>
       <w:r>
         <w:t xml:space="preserve">Pro jednodušší práci má každý výraz také svůj název, s nímž se pracuje při určování pravidel. </w:t>
       </w:r>
-      <w:commentRangeEnd w:id="56"/>
+      <w:commentRangeEnd w:id="55"/>
       <w:r>
         <w:rPr>
           <w:rStyle w:val="Odkaznakoment"/>
           <w:rFonts w:ascii="Times New (W1)" w:hAnsi="Times New (W1)"/>
         </w:rPr>
-        <w:commentReference w:id="56"/>
+        <w:commentReference w:id="55"/>
       </w:r>
       <w:r>
         <w:t>Například na výše uvedeném obr 1. je označen fuzzy výraz „</w:t>
@@ -7898,33 +7877,33 @@
       <w:pPr>
         <w:pStyle w:val="NadpisC"/>
       </w:pPr>
-      <w:bookmarkStart w:id="57" w:name="_Toc29543289"/>
+      <w:bookmarkStart w:id="56" w:name="_Toc29971660"/>
       <w:r>
         <w:t>Fuzzy p</w:t>
       </w:r>
       <w:r>
         <w:t>ravidla</w:t>
       </w:r>
-      <w:bookmarkEnd w:id="57"/>
+      <w:bookmarkEnd w:id="56"/>
     </w:p>
     <w:p>
       <w:pPr>
         <w:pStyle w:val="normlntext"/>
       </w:pPr>
-      <w:commentRangeStart w:id="58"/>
+      <w:commentRangeStart w:id="57"/>
       <w:r>
         <w:t>Pravidla určují vztahy mezi vstupními a výstupními proměnnými. Tedy vztahy jednotlivých výrazů</w:t>
       </w:r>
       <w:r>
         <w:t>.</w:t>
       </w:r>
-      <w:commentRangeEnd w:id="58"/>
+      <w:commentRangeEnd w:id="57"/>
       <w:r>
         <w:rPr>
           <w:rStyle w:val="Odkaznakoment"/>
           <w:rFonts w:ascii="Times New (W1)" w:hAnsi="Times New (W1)"/>
         </w:rPr>
-        <w:commentReference w:id="58"/>
+        <w:commentReference w:id="57"/>
       </w:r>
     </w:p>
     <w:p>
@@ -8038,56 +8017,56 @@
       <w:pPr>
         <w:pStyle w:val="NadpisC"/>
       </w:pPr>
-      <w:bookmarkStart w:id="59" w:name="_Toc29543290"/>
+      <w:bookmarkStart w:id="58" w:name="_Toc29971661"/>
       <w:r>
         <w:t>Výpočet …</w:t>
       </w:r>
+      <w:bookmarkEnd w:id="58"/>
+    </w:p>
+    <w:p>
+      <w:r>
+        <w:t>Aproximace DNF</w:t>
+      </w:r>
+    </w:p>
+    <w:p>
+      <w:proofErr w:type="spellStart"/>
+      <w:r>
+        <w:t>Defu</w:t>
+      </w:r>
+      <w:r>
+        <w:t>z</w:t>
+      </w:r>
+      <w:r>
+        <w:t>z</w:t>
+      </w:r>
+      <w:r>
+        <w:t>y</w:t>
+      </w:r>
+      <w:r>
+        <w:t>vikace</w:t>
+      </w:r>
+      <w:proofErr w:type="spellEnd"/>
+      <w:r>
+        <w:t xml:space="preserve"> COG</w:t>
+      </w:r>
+    </w:p>
+    <w:p>
+      <w:pPr>
+        <w:pStyle w:val="NadpisB"/>
+      </w:pPr>
+      <w:bookmarkStart w:id="59" w:name="_Toc29971662"/>
+      <w:r>
+        <w:t>Implementace v</w:t>
+      </w:r>
+      <w:r>
+        <w:t> </w:t>
+      </w:r>
+      <w:r>
+        <w:t>aplikaci</w:t>
+      </w:r>
       <w:bookmarkEnd w:id="59"/>
     </w:p>
     <w:p>
-      <w:r>
-        <w:t>Aproximace DNF</w:t>
-      </w:r>
-    </w:p>
-    <w:p>
-      <w:proofErr w:type="spellStart"/>
-      <w:r>
-        <w:t>Defu</w:t>
-      </w:r>
-      <w:r>
-        <w:t>z</w:t>
-      </w:r>
-      <w:r>
-        <w:t>z</w:t>
-      </w:r>
-      <w:r>
-        <w:t>y</w:t>
-      </w:r>
-      <w:r>
-        <w:t>vikace</w:t>
-      </w:r>
-      <w:proofErr w:type="spellEnd"/>
-      <w:r>
-        <w:t xml:space="preserve"> COG</w:t>
-      </w:r>
-    </w:p>
-    <w:p>
-      <w:pPr>
-        <w:pStyle w:val="NadpisB"/>
-      </w:pPr>
-      <w:bookmarkStart w:id="60" w:name="_Toc29543291"/>
-      <w:r>
-        <w:t>Implementace v</w:t>
-      </w:r>
-      <w:r>
-        <w:t> </w:t>
-      </w:r>
-      <w:r>
-        <w:t>aplikaci</w:t>
-      </w:r>
-      <w:bookmarkEnd w:id="60"/>
-    </w:p>
-    <w:p>
       <w:pPr>
         <w:pStyle w:val="normlntext"/>
       </w:pPr>
@@ -8113,7 +8092,7 @@
       <w:pPr>
         <w:pStyle w:val="NadpisC"/>
       </w:pPr>
-      <w:bookmarkStart w:id="61" w:name="_Toc29543292"/>
+      <w:bookmarkStart w:id="60" w:name="_Toc29971663"/>
       <w:proofErr w:type="spellStart"/>
       <w:r>
         <w:lastRenderedPageBreak/>
@@ -8122,7 +8101,7 @@
       <w:r>
         <w:t>ontroller</w:t>
       </w:r>
-      <w:bookmarkEnd w:id="61"/>
+      <w:bookmarkEnd w:id="60"/>
       <w:proofErr w:type="spellEnd"/>
     </w:p>
     <w:p>
@@ -8294,7 +8273,7 @@
       <w:r>
         <w:br w:type="page"/>
       </w:r>
-      <w:bookmarkStart w:id="62" w:name="_Toc29543293"/>
+      <w:bookmarkStart w:id="61" w:name="_Toc29971664"/>
       <w:r>
         <w:lastRenderedPageBreak/>
         <w:t>Použití dat z LFLC v</w:t>
@@ -8305,7 +8284,7 @@
       <w:r>
         <w:t>aplikaci</w:t>
       </w:r>
-      <w:bookmarkEnd w:id="62"/>
+      <w:bookmarkEnd w:id="61"/>
     </w:p>
     <w:p>
       <w:pPr>
@@ -8573,7 +8552,24 @@
         <w:pStyle w:val="normlntext"/>
       </w:pPr>
       <w:r>
-        <w:t>Data jsou do aplikace načítány jednoduchým procházením řádků soubor</w:t>
+        <w:t>O načtení d</w:t>
+      </w:r>
+      <w:r>
+        <w:t>at do aplikace</w:t>
+      </w:r>
+      <w:r>
+        <w:t xml:space="preserve"> se stará třída </w:t>
+      </w:r>
+      <w:proofErr w:type="spellStart"/>
+      <w:r>
+        <w:t>RuleBaseReader</w:t>
+      </w:r>
+      <w:proofErr w:type="spellEnd"/>
+      <w:r>
+        <w:t>, kde jsou data</w:t>
+      </w:r>
+      <w:r>
+        <w:t xml:space="preserve"> načítány jednoduchým procházením řádků soubor</w:t>
       </w:r>
       <w:r>
         <w:t>u</w:t>
@@ -8608,22 +8604,91 @@
         <w:t>aplikaci</w:t>
       </w:r>
       <w:r>
-        <w:t>, je vytvořen objekt, který tvoří celou logiku</w:t>
+        <w:t>, je vytvořen objekt</w:t>
+      </w:r>
+      <w:r>
+        <w:t xml:space="preserve"> třídy </w:t>
+      </w:r>
+      <w:proofErr w:type="spellStart"/>
+      <w:proofErr w:type="gramStart"/>
+      <w:r>
+        <w:t>RuleBaseCalculator</w:t>
+      </w:r>
+      <w:proofErr w:type="spellEnd"/>
+      <w:r>
+        <w:t xml:space="preserve"> </w:t>
+      </w:r>
+      <w:r>
+        <w:t>,</w:t>
+      </w:r>
+      <w:proofErr w:type="gramEnd"/>
+      <w:r>
+        <w:t xml:space="preserve"> který tvoří celou logiku</w:t>
       </w:r>
       <w:r>
         <w:t>, tedy výše zmíněnou aproximaci DNF</w:t>
       </w:r>
       <w:r>
-        <w:t>. Z tohoto objektu lze poté získat výstupní data použitím jedné metody</w:t>
-      </w:r>
-      <w:r>
-        <w:t xml:space="preserve"> s parametry vstupních hodnot, která zajistí výpočet defuzzyfikace COG. </w:t>
+        <w:t xml:space="preserve"> a </w:t>
+      </w:r>
+      <w:proofErr w:type="spellStart"/>
+      <w:r>
+        <w:t>defuzzyfikac</w:t>
+      </w:r>
+      <w:r>
+        <w:t>i</w:t>
+      </w:r>
+      <w:r>
+        <w:t>e</w:t>
+      </w:r>
+      <w:proofErr w:type="spellEnd"/>
+      <w:r>
+        <w:t xml:space="preserve"> COG</w:t>
+      </w:r>
+      <w:r>
+        <w:t>. Parametry této třídy jsou výstupní fuzzy proměnná, a fuzzy pravidla</w:t>
+      </w:r>
+      <w:r>
+        <w:t>, jež</w:t>
+      </w:r>
+      <w:r>
+        <w:t xml:space="preserve"> byly již dříve načteny třídou </w:t>
+      </w:r>
+      <w:proofErr w:type="spellStart"/>
+      <w:r>
+        <w:t>RuleBaseReader</w:t>
+      </w:r>
+      <w:proofErr w:type="spellEnd"/>
+      <w:r>
+        <w:t>.</w:t>
       </w:r>
     </w:p>
     <w:p>
       <w:pPr>
         <w:pStyle w:val="normlntext"/>
       </w:pPr>
+      <w:r>
+        <w:t>Požadovaná hodnota se z vytvořeného objektu získá zavoláním metody „</w:t>
+      </w:r>
+      <w:proofErr w:type="spellStart"/>
+      <w:r>
+        <w:t>calculateByValues</w:t>
+      </w:r>
+      <w:proofErr w:type="spellEnd"/>
+      <w:r>
+        <w:t>“ s parametrem všech vstupních hodnot. Jakmile je tato metoda použita, vypočte se výsledná hodnota výpočtem</w:t>
+      </w:r>
+      <w:r>
+        <w:t xml:space="preserve"> defuzzyfikace COG</w:t>
+      </w:r>
+      <w:r>
+        <w:t xml:space="preserve"> </w:t>
+      </w:r>
+    </w:p>
+    <w:p>
+      <w:pPr>
+        <w:pStyle w:val="normlntext"/>
+      </w:pPr>
     </w:p>
     <w:p>
       <w:pPr>
@@ -8632,12 +8697,12 @@
       <w:r>
         <w:br w:type="page"/>
       </w:r>
-      <w:bookmarkStart w:id="63" w:name="_Toc29543294"/>
+      <w:bookmarkStart w:id="62" w:name="_Toc29971665"/>
       <w:r>
         <w:lastRenderedPageBreak/>
         <w:t>Pohyb vozidel za sebou</w:t>
       </w:r>
-      <w:bookmarkEnd w:id="63"/>
+      <w:bookmarkEnd w:id="62"/>
     </w:p>
     <w:p>
       <w:pPr>
@@ -8984,6 +9049,7 @@
         <w:t xml:space="preserve">, kde místo vozidla jedoucího vepředu je „pevný bod“, který nemá žádnou rychlost. </w:t>
       </w:r>
     </w:p>
+    <w:bookmarkStart w:id="63" w:name="_GoBack"/>
     <w:bookmarkStart w:id="64" w:name="_MON_1640148615"/>
     <w:bookmarkEnd w:id="64"/>
     <w:p>
@@ -8993,7 +9059,7 @@
         <w:jc w:val="both"/>
       </w:pPr>
       <w:r>
-        <w:object w:dxaOrig="4920" w:dyaOrig="3511" w14:anchorId="3F946962">
+        <w:object w:dxaOrig="4914" w:dyaOrig="3513" w14:anchorId="3F946962">
           <v:shapetype id="_x0000_t75" coordsize="21600,21600" o:spt="75" o:preferrelative="t" path="m@4@5l@4@11@9@11@9@5xe" filled="f" stroked="f">
             <v:stroke joinstyle="miter"/>
             <v:formulas>
@@ -9013,12 +9079,13 @@
             <v:path o:extrusionok="f" gradientshapeok="t" o:connecttype="rect"/>
             <o:lock v:ext="edit" aspectratio="t"/>
           </v:shapetype>
-          <v:shape id="_x0000_i1025" type="#_x0000_t75" style="width:281.4pt;height:174pt" o:ole="">
+          <v:shape id="_x0000_i1035" type="#_x0000_t75" style="width:281.25pt;height:174pt" o:ole="">
             <v:imagedata r:id="rId22" o:title=""/>
           </v:shape>
-          <o:OLEObject Type="Embed" ProgID="Excel.Sheet.12" ShapeID="_x0000_i1025" DrawAspect="Content" ObjectID="_1640157108" r:id="rId23"/>
+          <o:OLEObject Type="Embed" ProgID="Excel.Sheet.12" ShapeID="_x0000_i1035" DrawAspect="Content" ObjectID="_1640585970" r:id="rId23"/>
         </w:object>
       </w:r>
+      <w:bookmarkEnd w:id="63"/>
     </w:p>
     <w:p>
       <w:pPr>
@@ -9026,27 +9093,14 @@
         <w:keepNext/>
         <w:jc w:val="both"/>
       </w:pPr>
-      <w:r>
-        <w:fldChar w:fldCharType="begin"/>
-      </w:r>
-      <w:r>
-        <w:instrText xml:space="preserve"> SEQ Tabulka \* ARABIC </w:instrText>
-      </w:r>
-      <w:r>
-        <w:fldChar w:fldCharType="separate"/>
-      </w:r>
-      <w:r>
-        <w:rPr>
-          <w:noProof/>
-        </w:rPr>
-        <w:t>1</w:t>
-      </w:r>
-      <w:r>
-        <w:rPr>
-          <w:noProof/>
-        </w:rPr>
-        <w:fldChar w:fldCharType="end"/>
-      </w:r>
+      <w:fldSimple w:instr=" SEQ Tabulka \* ARABIC ">
+        <w:r>
+          <w:rPr>
+            <w:noProof/>
+          </w:rPr>
+          <w:t>1</w:t>
+        </w:r>
+      </w:fldSimple>
       <w:r>
         <w:t xml:space="preserve"> Pravidla pro jízdu za sebou</w:t>
       </w:r>
@@ -9064,7 +9118,7 @@
       <w:r>
         <w:br w:type="page"/>
       </w:r>
-      <w:bookmarkStart w:id="65" w:name="_Toc29543295"/>
+      <w:bookmarkStart w:id="65" w:name="_Toc29971666"/>
       <w:r>
         <w:lastRenderedPageBreak/>
         <w:t xml:space="preserve">Rozhodnutí </w:t>
@@ -9207,10 +9261,10 @@
       </w:pPr>
       <w:r>
         <w:object w:dxaOrig="5048" w:dyaOrig="2931" w14:anchorId="06883DCB">
-          <v:shape id="_x0000_i1026" type="#_x0000_t75" style="width:258.6pt;height:150pt" o:ole="">
+          <v:shape id="_x0000_i1026" type="#_x0000_t75" style="width:258.75pt;height:150pt" o:ole="">
             <v:imagedata r:id="rId25" o:title=""/>
           </v:shape>
-          <o:OLEObject Type="Embed" ProgID="Excel.Sheet.12" ShapeID="_x0000_i1026" DrawAspect="Content" ObjectID="_1640157109" r:id="rId26"/>
+          <o:OLEObject Type="Embed" ProgID="Excel.Sheet.12" ShapeID="_x0000_i1026" DrawAspect="Content" ObjectID="_1640585971" r:id="rId26"/>
         </w:object>
       </w:r>
     </w:p>
@@ -9219,27 +9273,14 @@
         <w:pStyle w:val="Titulek"/>
         <w:keepNext/>
       </w:pPr>
-      <w:r>
-        <w:fldChar w:fldCharType="begin"/>
-      </w:r>
-      <w:r>
-        <w:instrText xml:space="preserve"> SEQ Tabulka \* ARABIC </w:instrText>
-      </w:r>
-      <w:r>
-        <w:fldChar w:fldCharType="separate"/>
-      </w:r>
-      <w:r>
-        <w:rPr>
-          <w:noProof/>
-        </w:rPr>
-        <w:t>2</w:t>
-      </w:r>
-      <w:r>
-        <w:rPr>
-          <w:noProof/>
-        </w:rPr>
-        <w:fldChar w:fldCharType="end"/>
-      </w:r>
+      <w:fldSimple w:instr=" SEQ Tabulka \* ARABIC ">
+        <w:r>
+          <w:rPr>
+            <w:noProof/>
+          </w:rPr>
+          <w:t>2</w:t>
+        </w:r>
+      </w:fldSimple>
       <w:r>
         <w:t xml:space="preserve"> Pravidla pro určení přednosti</w:t>
       </w:r>
@@ -9267,7 +9308,7 @@
       <w:pPr>
         <w:pStyle w:val="NadpisC"/>
       </w:pPr>
-      <w:bookmarkStart w:id="67" w:name="_Toc29543296"/>
+      <w:bookmarkStart w:id="67" w:name="_Toc29971667"/>
       <w:r>
         <w:lastRenderedPageBreak/>
         <w:t xml:space="preserve">Rozdíl </w:t>
@@ -9293,7 +9334,7 @@
       <w:bookmarkStart w:id="68" w:name="_Toc209253218"/>
       <w:bookmarkStart w:id="69" w:name="_Toc209253405"/>
       <w:bookmarkStart w:id="70" w:name="_Toc209321259"/>
-      <w:bookmarkStart w:id="71" w:name="_Toc29543297"/>
+      <w:bookmarkStart w:id="71" w:name="_Toc29971668"/>
       <w:r>
         <w:lastRenderedPageBreak/>
         <w:t>ZÁVĚR</w:t>
@@ -9310,15 +9351,15 @@
       <w:r>
         <w:br w:type="page"/>
       </w:r>
-      <w:bookmarkStart w:id="72" w:name="_Toc29543298"/>
-      <w:bookmarkStart w:id="73" w:name="_Toc209253219"/>
-      <w:bookmarkStart w:id="74" w:name="_Toc209253406"/>
-      <w:bookmarkStart w:id="75" w:name="_Toc209321260"/>
+      <w:bookmarkStart w:id="72" w:name="_Toc209253219"/>
+      <w:bookmarkStart w:id="73" w:name="_Toc209253406"/>
+      <w:bookmarkStart w:id="74" w:name="_Toc209321260"/>
+      <w:bookmarkStart w:id="75" w:name="_Toc29971669"/>
       <w:r>
         <w:lastRenderedPageBreak/>
         <w:t>RESUMÉ</w:t>
       </w:r>
-      <w:bookmarkEnd w:id="72"/>
+      <w:bookmarkEnd w:id="75"/>
     </w:p>
     <w:p>
       <w:pPr>
@@ -9327,7 +9368,7 @@
       <w:r>
         <w:br w:type="page"/>
       </w:r>
-      <w:bookmarkStart w:id="76" w:name="_Toc29543299"/>
+      <w:bookmarkStart w:id="76" w:name="_Toc29971670"/>
       <w:r>
         <w:lastRenderedPageBreak/>
         <w:t>SUMMARY</w:t>
@@ -9341,14 +9382,14 @@
       <w:r>
         <w:br w:type="page"/>
       </w:r>
-      <w:bookmarkStart w:id="77" w:name="_Toc29543300"/>
+      <w:bookmarkStart w:id="77" w:name="_Toc29971671"/>
       <w:r>
         <w:lastRenderedPageBreak/>
         <w:t>SEZNAM POUŽITÉ LITERATURY</w:t>
       </w:r>
+      <w:bookmarkEnd w:id="72"/>
       <w:bookmarkEnd w:id="73"/>
       <w:bookmarkEnd w:id="74"/>
-      <w:bookmarkEnd w:id="75"/>
       <w:bookmarkEnd w:id="77"/>
     </w:p>
     <w:p>
@@ -9454,7 +9495,7 @@
       <w:bookmarkStart w:id="78" w:name="_Toc209253220"/>
       <w:bookmarkStart w:id="79" w:name="_Toc209253407"/>
       <w:bookmarkStart w:id="80" w:name="_Toc209321261"/>
-      <w:bookmarkStart w:id="81" w:name="_Toc29543301"/>
+      <w:bookmarkStart w:id="81" w:name="_Toc29971672"/>
       <w:r>
         <w:lastRenderedPageBreak/>
         <w:t>SEZNAM POUŽITÝCH SYMBOLŮ</w:t>
@@ -9639,7 +9680,7 @@
       <w:bookmarkStart w:id="82" w:name="_Toc209253221"/>
       <w:bookmarkStart w:id="83" w:name="_Toc209253408"/>
       <w:bookmarkStart w:id="84" w:name="_Toc209321262"/>
-      <w:bookmarkStart w:id="85" w:name="_Toc29543302"/>
+      <w:bookmarkStart w:id="85" w:name="_Toc29971673"/>
       <w:r>
         <w:lastRenderedPageBreak/>
         <w:t>SEZNAM OBRÁZKŮ</w:t>
@@ -9659,7 +9700,7 @@
       <w:bookmarkStart w:id="86" w:name="_Toc209253222"/>
       <w:bookmarkStart w:id="87" w:name="_Toc209253409"/>
       <w:bookmarkStart w:id="88" w:name="_Toc209321263"/>
-      <w:bookmarkStart w:id="89" w:name="_Toc29543303"/>
+      <w:bookmarkStart w:id="89" w:name="_Toc29971674"/>
       <w:r>
         <w:lastRenderedPageBreak/>
         <w:t>SEZNAM TABULEK</w:t>
@@ -9679,7 +9720,7 @@
       <w:bookmarkStart w:id="90" w:name="_Toc209253223"/>
       <w:bookmarkStart w:id="91" w:name="_Toc209253410"/>
       <w:bookmarkStart w:id="92" w:name="_Toc209321264"/>
-      <w:bookmarkStart w:id="93" w:name="_Toc29543304"/>
+      <w:bookmarkStart w:id="93" w:name="_Toc29971675"/>
       <w:r>
         <w:lastRenderedPageBreak/>
         <w:t>SEZNAM PŘÍLOH</w:t>
@@ -9740,7 +9781,7 @@
       </w:r>
     </w:p>
   </w:comment>
-  <w:comment w:id="56" w:author="Marek Vajgl" w:date="2019-12-20T14:06:00Z" w:initials="MV">
+  <w:comment w:id="55" w:author="Marek Vajgl" w:date="2019-12-20T14:06:00Z" w:initials="MV">
     <w:p>
       <w:pPr>
         <w:pStyle w:val="Textkomente"/>
@@ -9752,11 +9793,35 @@
         <w:annotationRef/>
       </w:r>
       <w:r>
-        <w:t>Nechápu, připište příklad. Obecn, tohle vůbec není dobře popsáno, je to hodně vágní a ne moc přesné. Zkuste to nastudovat a lépe popsat podle nějakého textU/učebnice.</w:t>
+        <w:t xml:space="preserve">Nechápu, připište příklad. </w:t>
+      </w:r>
+      <w:proofErr w:type="spellStart"/>
+      <w:r>
+        <w:t>Obecn</w:t>
+      </w:r>
+      <w:proofErr w:type="spellEnd"/>
+      <w:r>
+        <w:t xml:space="preserve">, tohle vůbec není dobře popsáno, je to hodně </w:t>
+      </w:r>
+      <w:proofErr w:type="gramStart"/>
+      <w:r>
+        <w:t>vágní</w:t>
+      </w:r>
+      <w:proofErr w:type="gramEnd"/>
+      <w:r>
+        <w:t xml:space="preserve"> a ne moc přesné. Zkuste to nastudovat a lépe popsat podle nějakého </w:t>
+      </w:r>
+      <w:proofErr w:type="spellStart"/>
+      <w:r>
+        <w:t>textU</w:t>
+      </w:r>
+      <w:proofErr w:type="spellEnd"/>
+      <w:r>
+        <w:t>/učebnice.</w:t>
       </w:r>
     </w:p>
   </w:comment>
-  <w:comment w:id="58" w:author="Marek Vajgl" w:date="2019-12-20T14:07:00Z" w:initials="MV">
+  <w:comment w:id="57" w:author="Marek Vajgl" w:date="2019-12-20T14:07:00Z" w:initials="MV">
     <w:p>
       <w:pPr>
         <w:pStyle w:val="Textkomente"/>
@@ -13437,7 +13502,7 @@
 </file>
 
 <file path=customXml/itemProps1.xml><?xml version="1.0" encoding="utf-8"?>
-<ds:datastoreItem xmlns:ds="http://schemas.openxmlformats.org/officeDocument/2006/customXml" ds:itemID="{318FF138-AF4E-4B0E-A6FC-49CCA897DD0D}">
+<ds:datastoreItem xmlns:ds="http://schemas.openxmlformats.org/officeDocument/2006/customXml" ds:itemID="{F32B4CBE-15B3-439F-AC1F-C1F937E835FE}">
   <ds:schemaRefs>
     <ds:schemaRef ds:uri="http://schemas.openxmlformats.org/officeDocument/2006/bibliography"/>
   </ds:schemaRefs>

</xml_diff>

<commit_message>
upraveno propojeni cest pridana vytvorena mapa
</commit_message>
<xml_diff>
--- a/diplomova_prace_mikulik.docx
+++ b/diplomova_prace_mikulik.docx
@@ -859,13 +859,11 @@
         <w:lastRenderedPageBreak/>
         <w:t>OBSAH</w:t>
       </w:r>
-      <w:bookmarkStart w:id="15" w:name="_GoBack"/>
       <w:bookmarkEnd w:id="10"/>
       <w:bookmarkEnd w:id="11"/>
       <w:bookmarkEnd w:id="12"/>
       <w:bookmarkEnd w:id="13"/>
       <w:bookmarkEnd w:id="14"/>
-      <w:bookmarkEnd w:id="15"/>
     </w:p>
     <w:p>
       <w:pPr>
@@ -4824,18 +4822,18 @@
       <w:pPr>
         <w:pStyle w:val="Nadpisy"/>
       </w:pPr>
-      <w:bookmarkStart w:id="16" w:name="_Toc209253204"/>
-      <w:bookmarkStart w:id="17" w:name="_Toc209253391"/>
-      <w:bookmarkStart w:id="18" w:name="_Toc209321245"/>
-      <w:bookmarkStart w:id="19" w:name="_Toc31188516"/>
+      <w:bookmarkStart w:id="15" w:name="_Toc209253204"/>
+      <w:bookmarkStart w:id="16" w:name="_Toc209253391"/>
+      <w:bookmarkStart w:id="17" w:name="_Toc209321245"/>
+      <w:bookmarkStart w:id="18" w:name="_Toc31188516"/>
       <w:r>
         <w:lastRenderedPageBreak/>
         <w:t>ÚVOD</w:t>
       </w:r>
+      <w:bookmarkEnd w:id="15"/>
       <w:bookmarkEnd w:id="16"/>
       <w:bookmarkEnd w:id="17"/>
       <w:bookmarkEnd w:id="18"/>
-      <w:bookmarkEnd w:id="19"/>
     </w:p>
     <w:p>
       <w:pPr>
@@ -4852,18 +4850,18 @@
       <w:r>
         <w:br w:type="page"/>
       </w:r>
-      <w:bookmarkStart w:id="20" w:name="_Toc31188517"/>
+      <w:bookmarkStart w:id="19" w:name="_Toc31188517"/>
       <w:r>
         <w:lastRenderedPageBreak/>
         <w:t>CÍL PRÁCE</w:t>
       </w:r>
-      <w:bookmarkEnd w:id="20"/>
+      <w:bookmarkEnd w:id="19"/>
     </w:p>
     <w:p>
       <w:pPr>
         <w:pStyle w:val="normlntext"/>
       </w:pPr>
-      <w:commentRangeStart w:id="21"/>
+      <w:commentRangeStart w:id="20"/>
       <w:r>
         <w:t xml:space="preserve">Cílem práce je aplikace fuzzy přístupu do řízení pohybu vozidel v simulátoru křižovatky. Autor ve svém řešení pokračuje bakalářské práci. Do jím vytvořeného simulačního modelu začlení chování vozidel na základě fuzzy přístupu, čímž by měl navýšit subjektivní </w:t>
       </w:r>
@@ -4875,13 +4873,13 @@
       <w:r>
         <w:t xml:space="preserve"> pocit z chování simulace.</w:t>
       </w:r>
-      <w:commentRangeEnd w:id="21"/>
+      <w:commentRangeEnd w:id="20"/>
       <w:r>
         <w:rPr>
           <w:rStyle w:val="Odkaznakoment"/>
           <w:rFonts w:ascii="Times New (W1)" w:hAnsi="Times New (W1)"/>
         </w:rPr>
-        <w:commentReference w:id="21"/>
+        <w:commentReference w:id="20"/>
       </w:r>
     </w:p>
     <w:p>
@@ -4891,18 +4889,18 @@
       <w:r>
         <w:br w:type="page"/>
       </w:r>
-      <w:bookmarkStart w:id="22" w:name="_Toc31188518"/>
+      <w:bookmarkStart w:id="21" w:name="_Toc31188518"/>
       <w:r>
         <w:lastRenderedPageBreak/>
         <w:t>SOUČASNÁ ŘEŠENÍ</w:t>
       </w:r>
-      <w:bookmarkEnd w:id="22"/>
+      <w:bookmarkEnd w:id="21"/>
     </w:p>
     <w:p>
       <w:pPr>
         <w:pStyle w:val="NadpisB"/>
       </w:pPr>
-      <w:bookmarkStart w:id="23" w:name="_Toc31188519"/>
+      <w:bookmarkStart w:id="22" w:name="_Toc31188519"/>
       <w:r>
         <w:t xml:space="preserve">Simulátor dopravní </w:t>
       </w:r>
@@ -4919,7 +4917,7 @@
       <w:r>
         <w:t xml:space="preserve"> Pak</w:t>
       </w:r>
-      <w:bookmarkEnd w:id="23"/>
+      <w:bookmarkEnd w:id="22"/>
       <w:r>
         <w:t xml:space="preserve"> </w:t>
       </w:r>
@@ -4928,7 +4926,7 @@
       <w:pPr>
         <w:pStyle w:val="normlntext"/>
       </w:pPr>
-      <w:commentRangeStart w:id="24"/>
+      <w:commentRangeStart w:id="23"/>
       <w:r>
         <w:t>Aplikace byla vytvořena studentem na Karlově Univerzitě v</w:t>
       </w:r>
@@ -4944,13 +4942,13 @@
       <w:r>
         <w:t xml:space="preserve">, na které </w:t>
       </w:r>
-      <w:commentRangeEnd w:id="24"/>
+      <w:commentRangeEnd w:id="23"/>
       <w:r>
         <w:rPr>
           <w:rStyle w:val="Odkaznakoment"/>
           <w:rFonts w:ascii="Times New (W1)" w:hAnsi="Times New (W1)"/>
         </w:rPr>
-        <w:commentReference w:id="24"/>
+        <w:commentReference w:id="23"/>
       </w:r>
       <w:r>
         <w:t>pracoval v rámci bakalářské práce.</w:t>
@@ -5037,171 +5035,153 @@
           <w:rPr>
             <w:rStyle w:val="Hypertextovodkaz"/>
           </w:rPr>
-          <w:t>[</w:t>
-        </w:r>
+          <w:t>[1]</w:t>
+        </w:r>
+      </w:hyperlink>
+      <w:r>
+        <w:t>.</w:t>
+      </w:r>
+      <w:r>
+        <w:t xml:space="preserve"> </w:t>
+      </w:r>
+    </w:p>
+    <w:p>
+      <w:pPr>
+        <w:pStyle w:val="NadpisB"/>
+      </w:pPr>
+      <w:bookmarkStart w:id="24" w:name="_Toc31188520"/>
+      <w:r>
+        <w:t>Simulace automobilového provozu – Ivan Gregor</w:t>
+      </w:r>
+      <w:bookmarkEnd w:id="24"/>
+      <w:r>
+        <w:t xml:space="preserve"> </w:t>
+      </w:r>
+    </w:p>
+    <w:p>
+      <w:pPr>
+        <w:pStyle w:val="normlntext"/>
+      </w:pPr>
+      <w:r>
+        <w:t>Tato a</w:t>
+      </w:r>
+      <w:r>
+        <w:t xml:space="preserve">plikace </w:t>
+      </w:r>
+      <w:r>
+        <w:t>byla taktéž</w:t>
+      </w:r>
+      <w:r>
+        <w:t xml:space="preserve"> vytvořena </w:t>
+      </w:r>
+      <w:r>
+        <w:t>v rámci</w:t>
+      </w:r>
+      <w:r>
+        <w:t xml:space="preserve"> bakalářské práce, na Karlově Univerzitě v Praze, roku 2006. </w:t>
+      </w:r>
+    </w:p>
+    <w:p>
+      <w:pPr>
+        <w:pStyle w:val="normlntext"/>
+      </w:pPr>
+      <w:r>
+        <w:t xml:space="preserve">Práce </w:t>
+      </w:r>
+      <w:r>
+        <w:t>obsahuje</w:t>
+      </w:r>
+      <w:r>
+        <w:t xml:space="preserve"> především popis programu pro simulaci </w:t>
+      </w:r>
+      <w:r>
+        <w:t>silničního</w:t>
+      </w:r>
+      <w:r>
+        <w:t xml:space="preserve"> provozu, který byl vytvořen v jazyce Java. </w:t>
+      </w:r>
+    </w:p>
+    <w:p>
+      <w:pPr>
+        <w:pStyle w:val="normlntext"/>
+      </w:pPr>
+      <w:r>
+        <w:t>Silniční situace jsou tvořeny úsečkami znázorňujícími cesty. Tyto situace lze do aplikace pouze vložit, nelze je vytvářet ani editovat.</w:t>
+      </w:r>
+    </w:p>
+    <w:p>
+      <w:pPr>
+        <w:pStyle w:val="normlntext"/>
+      </w:pPr>
+      <w:r>
+        <w:t>Doprava je řízena pouze semafory a omezením rychlosti. Jednotlivé silnice zaznamenávají statistické údaje o jízdě vozidel jako je průměrná, maximální a minimální doba jízdy, aktuální a celkový počet vozidel</w:t>
+      </w:r>
+      <w:r>
+        <w:t xml:space="preserve"> </w:t>
+      </w:r>
+      <w:r>
+        <w:t>na silnici.</w:t>
+      </w:r>
+    </w:p>
+    <w:p>
+      <w:pPr>
+        <w:pStyle w:val="normlntext"/>
+      </w:pPr>
+      <w:r>
+        <w:t xml:space="preserve">Vozidla jedou po předem definovaných trasách a zároveň mají </w:t>
+      </w:r>
+      <w:r>
+        <w:t>své fyzické vlastnosti, tedy délku vozidla, váhu, spotřebu, maximální rychlost či zrychlení. O jednotlivých vozidlech se také zaznamenávají údaje, které jsou závislé na jejich vlastnostech.</w:t>
+      </w:r>
+    </w:p>
+    <w:p>
+      <w:pPr>
+        <w:pStyle w:val="normlntext"/>
+      </w:pPr>
+      <w:r>
+        <w:t xml:space="preserve">Aplikaci </w:t>
+      </w:r>
+      <w:r>
+        <w:t>ovšem nebylo</w:t>
+      </w:r>
+      <w:r>
+        <w:t xml:space="preserve"> možno </w:t>
+      </w:r>
+      <w:r>
+        <w:t>otestovat</w:t>
+      </w:r>
+      <w:r>
+        <w:t xml:space="preserve">, není veřejně ke stažení. Informace </w:t>
+      </w:r>
+      <w:r>
+        <w:t>byly získány</w:t>
+      </w:r>
+      <w:r>
+        <w:t xml:space="preserve"> pouze z dokumentace, a nelze </w:t>
+      </w:r>
+      <w:r>
+        <w:t>ověřit jejich pravost</w:t>
+      </w:r>
+      <w:r>
+        <w:t xml:space="preserve"> </w:t>
+      </w:r>
+      <w:hyperlink w:anchor="GregorIvan" w:history="1">
         <w:r>
           <w:rPr>
             <w:rStyle w:val="Hypertextovodkaz"/>
           </w:rPr>
-          <w:t>1</w:t>
-        </w:r>
-        <w:r>
-          <w:rPr>
-            <w:rStyle w:val="Hypertextovodkaz"/>
-          </w:rPr>
-          <w:t>]</w:t>
+          <w:t>[2]</w:t>
         </w:r>
       </w:hyperlink>
       <w:r>
         <w:t>.</w:t>
       </w:r>
-      <w:r>
-        <w:t xml:space="preserve"> </w:t>
-      </w:r>
     </w:p>
     <w:p>
       <w:pPr>
         <w:pStyle w:val="NadpisB"/>
       </w:pPr>
-      <w:bookmarkStart w:id="25" w:name="_Toc31188520"/>
-      <w:r>
-        <w:t>Simulace automobilového provozu – Ivan Gregor</w:t>
-      </w:r>
-      <w:bookmarkEnd w:id="25"/>
-      <w:r>
-        <w:t xml:space="preserve"> </w:t>
-      </w:r>
-    </w:p>
-    <w:p>
-      <w:pPr>
-        <w:pStyle w:val="normlntext"/>
-      </w:pPr>
-      <w:r>
-        <w:t>Tato a</w:t>
-      </w:r>
-      <w:r>
-        <w:t xml:space="preserve">plikace </w:t>
-      </w:r>
-      <w:r>
-        <w:t>byla taktéž</w:t>
-      </w:r>
-      <w:r>
-        <w:t xml:space="preserve"> vytvořena </w:t>
-      </w:r>
-      <w:r>
-        <w:t>v rámci</w:t>
-      </w:r>
-      <w:r>
-        <w:t xml:space="preserve"> bakalářské práce, na Karlově Univerzitě v Praze, roku 2006. </w:t>
-      </w:r>
-    </w:p>
-    <w:p>
-      <w:pPr>
-        <w:pStyle w:val="normlntext"/>
-      </w:pPr>
-      <w:r>
-        <w:t xml:space="preserve">Práce </w:t>
-      </w:r>
-      <w:r>
-        <w:t>obsahuje</w:t>
-      </w:r>
-      <w:r>
-        <w:t xml:space="preserve"> především popis programu pro simulaci </w:t>
-      </w:r>
-      <w:r>
-        <w:t>silničního</w:t>
-      </w:r>
-      <w:r>
-        <w:t xml:space="preserve"> provozu, který byl vytvořen v jazyce Java. </w:t>
-      </w:r>
-    </w:p>
-    <w:p>
-      <w:pPr>
-        <w:pStyle w:val="normlntext"/>
-      </w:pPr>
-      <w:r>
-        <w:t>Silniční situace jsou tvořeny úsečkami znázorňujícími cesty. Tyto situace lze do aplikace pouze vložit, nelze je vytvářet ani editovat.</w:t>
-      </w:r>
-    </w:p>
-    <w:p>
-      <w:pPr>
-        <w:pStyle w:val="normlntext"/>
-      </w:pPr>
-      <w:r>
-        <w:t>Doprava je řízena pouze semafory a omezením rychlosti. Jednotlivé silnice zaznamenávají statistické údaje o jízdě vozidel jako je průměrná, maximální a minimální doba jízdy, aktuální a celkový počet vozidel</w:t>
-      </w:r>
-      <w:r>
-        <w:t xml:space="preserve"> </w:t>
-      </w:r>
-      <w:r>
-        <w:t>na silnici.</w:t>
-      </w:r>
-    </w:p>
-    <w:p>
-      <w:pPr>
-        <w:pStyle w:val="normlntext"/>
-      </w:pPr>
-      <w:r>
-        <w:t xml:space="preserve">Vozidla jedou po předem definovaných trasách a zároveň mají </w:t>
-      </w:r>
-      <w:r>
-        <w:t>své fyzické vlastnosti, tedy délku vozidla, váhu, spotřebu, maximální rychlost či zrychlení. O jednotlivých vozidlech se také zaznamenávají údaje, které jsou závislé na jejich vlastnostech.</w:t>
-      </w:r>
-    </w:p>
-    <w:p>
-      <w:pPr>
-        <w:pStyle w:val="normlntext"/>
-      </w:pPr>
-      <w:r>
-        <w:t xml:space="preserve">Aplikaci </w:t>
-      </w:r>
-      <w:r>
-        <w:t>ovšem nebylo</w:t>
-      </w:r>
-      <w:r>
-        <w:t xml:space="preserve"> možno </w:t>
-      </w:r>
-      <w:r>
-        <w:t>otestovat</w:t>
-      </w:r>
-      <w:r>
-        <w:t xml:space="preserve">, není veřejně ke stažení. Informace </w:t>
-      </w:r>
-      <w:r>
-        <w:t>byly získány</w:t>
-      </w:r>
-      <w:r>
-        <w:t xml:space="preserve"> pouze z dokumentace, a nelze </w:t>
-      </w:r>
-      <w:r>
-        <w:t>ověřit jejich pravost</w:t>
-      </w:r>
-      <w:r>
-        <w:t xml:space="preserve"> </w:t>
-      </w:r>
-      <w:hyperlink w:anchor="GregorIvan" w:history="1">
-        <w:r>
-          <w:rPr>
-            <w:rStyle w:val="Hypertextovodkaz"/>
-          </w:rPr>
-          <w:t>[2</w:t>
-        </w:r>
-        <w:r>
-          <w:rPr>
-            <w:rStyle w:val="Hypertextovodkaz"/>
-          </w:rPr>
-          <w:t>]</w:t>
-        </w:r>
-      </w:hyperlink>
-      <w:r>
-        <w:t>.</w:t>
-      </w:r>
-    </w:p>
-    <w:p>
-      <w:pPr>
-        <w:pStyle w:val="NadpisB"/>
-      </w:pPr>
-      <w:bookmarkStart w:id="26" w:name="_Toc31188521"/>
+      <w:bookmarkStart w:id="25" w:name="_Toc31188521"/>
       <w:proofErr w:type="spellStart"/>
       <w:r>
         <w:lastRenderedPageBreak/>
@@ -5224,7 +5204,7 @@
       <w:r>
         <w:t>ShadowTree</w:t>
       </w:r>
-      <w:bookmarkEnd w:id="26"/>
+      <w:bookmarkEnd w:id="25"/>
       <w:proofErr w:type="spellEnd"/>
       <w:proofErr w:type="gramEnd"/>
       <w:r>
@@ -5333,7 +5313,7 @@
       <w:r>
         <w:br w:type="page"/>
       </w:r>
-      <w:bookmarkStart w:id="27" w:name="_Toc31188522"/>
+      <w:bookmarkStart w:id="26" w:name="_Toc31188522"/>
       <w:r>
         <w:lastRenderedPageBreak/>
         <w:t xml:space="preserve">požadavky na </w:t>
@@ -5347,37 +5327,67 @@
       <w:r>
         <w:t>e</w:t>
       </w:r>
+      <w:bookmarkEnd w:id="26"/>
+    </w:p>
+    <w:p>
+      <w:pPr>
+        <w:pStyle w:val="normlntext"/>
+      </w:pPr>
+      <w:r>
+        <w:t>Před začátkem práce na aplikace byly stanoveny základní funkce, které aplikace bude nabízet. Seznam také zahrnuje několik požadavků, které již dříve byly obsaženy v bakalářské práci autora, na kterou tato práce navazuje.</w:t>
+      </w:r>
+    </w:p>
+    <w:p>
+      <w:pPr>
+        <w:pStyle w:val="NadpisB"/>
+      </w:pPr>
+      <w:bookmarkStart w:id="27" w:name="_Toc31188523"/>
+      <w:r>
+        <w:t>Seznam požadavků</w:t>
+      </w:r>
       <w:bookmarkEnd w:id="27"/>
     </w:p>
     <w:p>
       <w:pPr>
-        <w:pStyle w:val="normlntext"/>
-      </w:pPr>
-      <w:r>
-        <w:t>Před začátkem práce na aplikace byly stanoveny základní funkce, které aplikace bude nabízet. Seznam také zahrnuje několik požadavků, které již dříve byly obsaženy v bakalářské práci autora, na kterou tato práce navazuje.</w:t>
-      </w:r>
-    </w:p>
-    <w:p>
-      <w:pPr>
-        <w:pStyle w:val="NadpisB"/>
-      </w:pPr>
-      <w:bookmarkStart w:id="28" w:name="_Toc31188523"/>
-      <w:r>
-        <w:t>Seznam požadavků</w:t>
-      </w:r>
-      <w:bookmarkEnd w:id="28"/>
-    </w:p>
-    <w:p>
-      <w:pPr>
         <w:pStyle w:val="NadpisC"/>
       </w:pPr>
+      <w:bookmarkStart w:id="28" w:name="_Toc31188524"/>
       <w:bookmarkStart w:id="29" w:name="_Toc209253214"/>
       <w:bookmarkStart w:id="30" w:name="_Toc209253401"/>
       <w:bookmarkStart w:id="31" w:name="_Toc209321255"/>
-      <w:bookmarkStart w:id="32" w:name="_Toc31188524"/>
       <w:r>
         <w:t>Fuzzy logika</w:t>
       </w:r>
+      <w:bookmarkEnd w:id="28"/>
+    </w:p>
+    <w:p>
+      <w:pPr>
+        <w:pStyle w:val="normlntext"/>
+      </w:pPr>
+      <w:r>
+        <w:t xml:space="preserve">Hlavním </w:t>
+      </w:r>
+      <w:r>
+        <w:t>požadavkem</w:t>
+      </w:r>
+      <w:r>
+        <w:t xml:space="preserve"> je implementace fuzzy logiky do aplikace. Pomocí této logiky se především určuje rychlost jedou</w:t>
+      </w:r>
+      <w:r>
+        <w:t>cích vozidel podle dané situace</w:t>
+      </w:r>
+      <w:r>
+        <w:t xml:space="preserve">. Účelem použití je plynulejší pohyb vozidel a jejich reakce na danou situaci. </w:t>
+      </w:r>
+    </w:p>
+    <w:p>
+      <w:pPr>
+        <w:pStyle w:val="NadpisC"/>
+      </w:pPr>
+      <w:bookmarkStart w:id="32" w:name="_Toc31188525"/>
+      <w:r>
+        <w:t>Detekce křižovatek</w:t>
+      </w:r>
       <w:bookmarkEnd w:id="32"/>
     </w:p>
     <w:p>
@@ -5385,28 +5395,22 @@
         <w:pStyle w:val="normlntext"/>
       </w:pPr>
       <w:r>
-        <w:t xml:space="preserve">Hlavním </w:t>
-      </w:r>
-      <w:r>
-        <w:t>požadavkem</w:t>
-      </w:r>
-      <w:r>
-        <w:t xml:space="preserve"> je implementace fuzzy logiky do aplikace. Pomocí této logiky se především určuje rychlost jedou</w:t>
-      </w:r>
-      <w:r>
-        <w:t>cích vozidel podle dané situace</w:t>
-      </w:r>
-      <w:r>
-        <w:t xml:space="preserve">. Účelem použití je plynulejší pohyb vozidel a jejich reakce na danou situaci. </w:t>
+        <w:t>Vzhledem k množnosti vytvoření složitých křižovatek je aplikaci možnost automatické detekce křížení silnic, což značně zjednodušuje její tvorbu.</w:t>
       </w:r>
     </w:p>
     <w:p>
       <w:pPr>
         <w:pStyle w:val="NadpisC"/>
       </w:pPr>
-      <w:bookmarkStart w:id="33" w:name="_Toc31188525"/>
-      <w:r>
-        <w:t>Detekce křižovatek</w:t>
+      <w:bookmarkStart w:id="33" w:name="_Toc31188526"/>
+      <w:r>
+        <w:t>Určení přednosti v</w:t>
+      </w:r>
+      <w:r>
+        <w:t> </w:t>
+      </w:r>
+      <w:r>
+        <w:t>jízdě</w:t>
       </w:r>
       <w:bookmarkEnd w:id="33"/>
     </w:p>
@@ -5415,22 +5419,16 @@
         <w:pStyle w:val="normlntext"/>
       </w:pPr>
       <w:r>
-        <w:t>Vzhledem k množnosti vytvoření složitých křižovatek je aplikaci možnost automatické detekce křížení silnic, což značně zjednodušuje její tvorbu.</w:t>
+        <w:t>Při spojení nebo křížení silnic je možno jednoduše zvolit, která ze silnic je hlavní a která vedlejší.</w:t>
       </w:r>
     </w:p>
     <w:p>
       <w:pPr>
         <w:pStyle w:val="NadpisC"/>
       </w:pPr>
-      <w:bookmarkStart w:id="34" w:name="_Toc31188526"/>
-      <w:r>
-        <w:t>Určení přednosti v</w:t>
-      </w:r>
-      <w:r>
-        <w:t> </w:t>
-      </w:r>
-      <w:r>
-        <w:t>jízdě</w:t>
+      <w:bookmarkStart w:id="34" w:name="_Toc31188527"/>
+      <w:r>
+        <w:t>Návrh silnic</w:t>
       </w:r>
       <w:bookmarkEnd w:id="34"/>
     </w:p>
@@ -5439,16 +5437,16 @@
         <w:pStyle w:val="normlntext"/>
       </w:pPr>
       <w:r>
-        <w:t>Při spojení nebo křížení silnic je možno jednoduše zvolit, která ze silnic je hlavní a která vedlejší.</w:t>
+        <w:t>Dopravní situaci lze vytvořit pomocí křivek znázorňujících silnice. Tyto křivky bude možno vytvořit, propojit či rozpojit nebo také smazat.</w:t>
       </w:r>
     </w:p>
     <w:p>
       <w:pPr>
         <w:pStyle w:val="NadpisC"/>
       </w:pPr>
-      <w:bookmarkStart w:id="35" w:name="_Toc31188527"/>
-      <w:r>
-        <w:t>Návrh silnic</w:t>
+      <w:bookmarkStart w:id="35" w:name="_Toc31188528"/>
+      <w:r>
+        <w:t>Řízení dopravy semafory</w:t>
       </w:r>
       <w:bookmarkEnd w:id="35"/>
     </w:p>
@@ -5457,36 +5455,36 @@
         <w:pStyle w:val="normlntext"/>
       </w:pPr>
       <w:r>
-        <w:t>Dopravní situaci lze vytvořit pomocí křivek znázorňujících silnice. Tyto křivky bude možno vytvořit, propojit či rozpojit nebo také smazat.</w:t>
+        <w:t>Do návrhu lze vložit semafory, nastavit časy jejich chodu, nebo je mezi sebou propojit.</w:t>
       </w:r>
     </w:p>
     <w:p>
       <w:pPr>
         <w:pStyle w:val="NadpisC"/>
       </w:pPr>
-      <w:bookmarkStart w:id="36" w:name="_Toc31188528"/>
-      <w:r>
-        <w:t>Řízení dopravy semafory</w:t>
-      </w:r>
-      <w:bookmarkEnd w:id="36"/>
-    </w:p>
-    <w:p>
-      <w:pPr>
-        <w:pStyle w:val="normlntext"/>
-      </w:pPr>
-      <w:r>
-        <w:t>Do návrhu lze vložit semafory, nastavit časy jejich chodu, nebo je mezi sebou propojit.</w:t>
-      </w:r>
-    </w:p>
-    <w:p>
-      <w:pPr>
-        <w:pStyle w:val="NadpisC"/>
-      </w:pPr>
-      <w:bookmarkStart w:id="37" w:name="_Toc31188529"/>
+      <w:bookmarkStart w:id="36" w:name="_Toc31188529"/>
       <w:r>
         <w:lastRenderedPageBreak/>
         <w:t>Řízení dopravy policistou</w:t>
       </w:r>
+      <w:bookmarkEnd w:id="36"/>
+    </w:p>
+    <w:p>
+      <w:pPr>
+        <w:pStyle w:val="normlntext"/>
+      </w:pPr>
+      <w:r>
+        <w:t>Vytvořené silniční situace je možno řídit také pokyny policistů, kteří určují povolený směr a dobu jízdy.</w:t>
+      </w:r>
+    </w:p>
+    <w:p>
+      <w:pPr>
+        <w:pStyle w:val="NadpisC"/>
+      </w:pPr>
+      <w:bookmarkStart w:id="37" w:name="_Toc31188530"/>
+      <w:r>
+        <w:t>Uložení/načtení návrhu</w:t>
+      </w:r>
       <w:bookmarkEnd w:id="37"/>
     </w:p>
     <w:p>
@@ -5494,16 +5492,16 @@
         <w:pStyle w:val="normlntext"/>
       </w:pPr>
       <w:r>
-        <w:t>Vytvořené silniční situace je možno řídit také pokyny policistů, kteří určují povolený směr a dobu jízdy.</w:t>
+        <w:t>Rozpracovaný návrh může být uložen do zvoleného souboru a poté opět načten do aplikace.</w:t>
       </w:r>
     </w:p>
     <w:p>
       <w:pPr>
         <w:pStyle w:val="NadpisC"/>
       </w:pPr>
-      <w:bookmarkStart w:id="38" w:name="_Toc31188530"/>
-      <w:r>
-        <w:t>Uložení/načtení návrhu</w:t>
+      <w:bookmarkStart w:id="38" w:name="_Toc31188531"/>
+      <w:r>
+        <w:t>Editace celého návrhu</w:t>
       </w:r>
       <w:bookmarkEnd w:id="38"/>
     </w:p>
@@ -5512,16 +5510,16 @@
         <w:pStyle w:val="normlntext"/>
       </w:pPr>
       <w:r>
-        <w:t>Rozpracovaný návrh může být uložen do zvoleného souboru a poté opět načten do aplikace.</w:t>
+        <w:t>S návrhem situace lze libovolně manipulovat, tedy jej posouvat, přiblížit či oddálit, nebo otočit.</w:t>
       </w:r>
     </w:p>
     <w:p>
       <w:pPr>
         <w:pStyle w:val="NadpisC"/>
       </w:pPr>
-      <w:bookmarkStart w:id="39" w:name="_Toc31188531"/>
-      <w:r>
-        <w:t>Editace celého návrhu</w:t>
+      <w:bookmarkStart w:id="39" w:name="_Toc31188532"/>
+      <w:r>
+        <w:t>Rozlišení trasy pro auta/tramvaje</w:t>
       </w:r>
       <w:bookmarkEnd w:id="39"/>
     </w:p>
@@ -5530,16 +5528,16 @@
         <w:pStyle w:val="normlntext"/>
       </w:pPr>
       <w:r>
-        <w:t>S návrhem situace lze libovolně manipulovat, tedy jej posouvat, přiblížit či oddálit, nebo otočit.</w:t>
+        <w:t>V návrhu jsou typy vozidel, tramvaje a automobily. Trasa, po které vozidlo jede, je zvolena pro každý typ vozidla zvlášť.</w:t>
       </w:r>
     </w:p>
     <w:p>
       <w:pPr>
         <w:pStyle w:val="NadpisC"/>
       </w:pPr>
-      <w:bookmarkStart w:id="40" w:name="_Toc31188532"/>
-      <w:r>
-        <w:t>Rozlišení trasy pro auta/tramvaje</w:t>
+      <w:bookmarkStart w:id="40" w:name="_Toc31188533"/>
+      <w:r>
+        <w:t>Editace pozadí</w:t>
       </w:r>
       <w:bookmarkEnd w:id="40"/>
     </w:p>
@@ -5548,16 +5546,16 @@
         <w:pStyle w:val="normlntext"/>
       </w:pPr>
       <w:r>
-        <w:t>V návrhu jsou typy vozidel, tramvaje a automobily. Trasa, po které vozidlo jede, je zvolena pro každý typ vozidla zvlášť.</w:t>
+        <w:t>Do návrhu lze vložit vlastní pozadí, kterým je možno pohybovat, změnit jeho velikost, otáčet, nebo jej smazat.</w:t>
       </w:r>
     </w:p>
     <w:p>
       <w:pPr>
         <w:pStyle w:val="NadpisC"/>
       </w:pPr>
-      <w:bookmarkStart w:id="41" w:name="_Toc31188533"/>
-      <w:r>
-        <w:t>Editace pozadí</w:t>
+      <w:bookmarkStart w:id="41" w:name="_Toc31188534"/>
+      <w:r>
+        <w:t>Signalizace brzd</w:t>
       </w:r>
       <w:bookmarkEnd w:id="41"/>
     </w:p>
@@ -5566,16 +5564,16 @@
         <w:pStyle w:val="normlntext"/>
       </w:pPr>
       <w:r>
-        <w:t>Do návrhu lze vložit vlastní pozadí, kterým je možno pohybovat, změnit jeho velikost, otáčet, nebo jej smazat.</w:t>
+        <w:t>Při zpomalení vozidla se rozsvítí zadní brzdová světla.</w:t>
       </w:r>
     </w:p>
     <w:p>
       <w:pPr>
         <w:pStyle w:val="NadpisC"/>
       </w:pPr>
-      <w:bookmarkStart w:id="42" w:name="_Toc31188534"/>
-      <w:r>
-        <w:t>Signalizace brzd</w:t>
+      <w:bookmarkStart w:id="42" w:name="_Toc31188535"/>
+      <w:r>
+        <w:t>Signalizace odbočení vozidel</w:t>
       </w:r>
       <w:bookmarkEnd w:id="42"/>
     </w:p>
@@ -5584,16 +5582,16 @@
         <w:pStyle w:val="normlntext"/>
       </w:pPr>
       <w:r>
-        <w:t>Při zpomalení vozidla se rozsvítí zadní brzdová světla.</w:t>
+        <w:t>Pokud vozidlo odbočuje, směr jeho jízdy je signalizován blinkrem.</w:t>
       </w:r>
     </w:p>
     <w:p>
       <w:pPr>
         <w:pStyle w:val="NadpisC"/>
       </w:pPr>
-      <w:bookmarkStart w:id="43" w:name="_Toc31188535"/>
-      <w:r>
-        <w:t>Signalizace odbočení vozidel</w:t>
+      <w:bookmarkStart w:id="43" w:name="_Toc31188536"/>
+      <w:r>
+        <w:t>Ovládání vlastního vozidla</w:t>
       </w:r>
       <w:bookmarkEnd w:id="43"/>
     </w:p>
@@ -5602,36 +5600,36 @@
         <w:pStyle w:val="normlntext"/>
       </w:pPr>
       <w:r>
-        <w:t>Pokud vozidlo odbočuje, směr jeho jízdy je signalizován blinkrem.</w:t>
+        <w:t>V testovacím režimu lze vložit vlastní vozidlo, které uživatel ovládá změnou jeho rychlosti.</w:t>
       </w:r>
     </w:p>
     <w:p>
       <w:pPr>
         <w:pStyle w:val="NadpisC"/>
       </w:pPr>
-      <w:bookmarkStart w:id="44" w:name="_Toc31188536"/>
-      <w:r>
-        <w:t>Ovládání vlastního vozidla</w:t>
-      </w:r>
-      <w:bookmarkEnd w:id="44"/>
-    </w:p>
-    <w:p>
-      <w:pPr>
-        <w:pStyle w:val="normlntext"/>
-      </w:pPr>
-      <w:r>
-        <w:t>V testovacím režimu lze vložit vlastní vozidlo, které uživatel ovládá změnou jeho rychlosti.</w:t>
-      </w:r>
-    </w:p>
-    <w:p>
-      <w:pPr>
-        <w:pStyle w:val="NadpisC"/>
-      </w:pPr>
-      <w:bookmarkStart w:id="45" w:name="_Toc31188537"/>
+      <w:bookmarkStart w:id="44" w:name="_Toc31188537"/>
       <w:r>
         <w:lastRenderedPageBreak/>
         <w:t>Statistické údaje</w:t>
       </w:r>
+      <w:bookmarkEnd w:id="44"/>
+    </w:p>
+    <w:p>
+      <w:pPr>
+        <w:pStyle w:val="normlntext"/>
+      </w:pPr>
+      <w:r>
+        <w:t>Během probíhající jízdy uživatele jsou zaznamenávány údaje o provozu, dopravních nehodách či přestupcích, kterých se dopustil. Po dokončení jízdy je uživatel ohodnocen.</w:t>
+      </w:r>
+    </w:p>
+    <w:p>
+      <w:pPr>
+        <w:pStyle w:val="NadpisC"/>
+      </w:pPr>
+      <w:bookmarkStart w:id="45" w:name="_Toc31188538"/>
+      <w:r>
+        <w:t>Nastavení simulace</w:t>
+      </w:r>
       <w:bookmarkEnd w:id="45"/>
     </w:p>
     <w:p>
@@ -5639,16 +5637,16 @@
         <w:pStyle w:val="normlntext"/>
       </w:pPr>
       <w:r>
-        <w:t>Během probíhající jízdy uživatele jsou zaznamenávány údaje o provozu, dopravních nehodách či přestupcích, kterých se dopustil. Po dokončení jízdy je uživatel ohodnocen.</w:t>
+        <w:t>Simulaci provozu lze nastavit dle potřeb. Může být nastavena frekvence generování vozidel, zapnutí pro každý typ vozidel zvlášť, nebo spuštění semaforů.</w:t>
       </w:r>
     </w:p>
     <w:p>
       <w:pPr>
         <w:pStyle w:val="NadpisC"/>
       </w:pPr>
-      <w:bookmarkStart w:id="46" w:name="_Toc31188538"/>
-      <w:r>
-        <w:t>Nastavení simulace</w:t>
+      <w:bookmarkStart w:id="46" w:name="_Toc31188539"/>
+      <w:r>
+        <w:t>Režimy aplikace</w:t>
       </w:r>
       <w:bookmarkEnd w:id="46"/>
     </w:p>
@@ -5657,24 +5655,6 @@
         <w:pStyle w:val="normlntext"/>
       </w:pPr>
       <w:r>
-        <w:t>Simulaci provozu lze nastavit dle potřeb. Může být nastavena frekvence generování vozidel, zapnutí pro každý typ vozidel zvlášť, nebo spuštění semaforů.</w:t>
-      </w:r>
-    </w:p>
-    <w:p>
-      <w:pPr>
-        <w:pStyle w:val="NadpisC"/>
-      </w:pPr>
-      <w:bookmarkStart w:id="47" w:name="_Toc31188539"/>
-      <w:r>
-        <w:t>Režimy aplikace</w:t>
-      </w:r>
-      <w:bookmarkEnd w:id="47"/>
-    </w:p>
-    <w:p>
-      <w:pPr>
-        <w:pStyle w:val="normlntext"/>
-      </w:pPr>
-      <w:r>
         <w:t>Aplikace je rozdělena do tří režimů. V editačním režimu se nejprve vytvoří návrh situace. Poté lze spustit testovací režim, ve kterém uživatel ovládá své vozidlo. Vytvořený návrh lze spustit jako spořič obrazovky, při čemž probíhá simulace provozu zobrazena přes celou obrazovku.</w:t>
       </w:r>
     </w:p>
@@ -5682,7 +5662,7 @@
       <w:pPr>
         <w:pStyle w:val="NadpisB"/>
       </w:pPr>
-      <w:bookmarkStart w:id="48" w:name="_Toc31188540"/>
+      <w:bookmarkStart w:id="47" w:name="_Toc31188540"/>
       <w:bookmarkEnd w:id="29"/>
       <w:bookmarkEnd w:id="30"/>
       <w:bookmarkEnd w:id="31"/>
@@ -5692,7 +5672,7 @@
       <w:r>
         <w:t xml:space="preserve"> práce</w:t>
       </w:r>
-      <w:bookmarkEnd w:id="48"/>
+      <w:bookmarkEnd w:id="47"/>
     </w:p>
     <w:p>
       <w:pPr>
@@ -5764,12 +5744,12 @@
       <w:r>
         <w:br w:type="page"/>
       </w:r>
-      <w:bookmarkStart w:id="49" w:name="_Toc31188541"/>
+      <w:bookmarkStart w:id="48" w:name="_Toc31188541"/>
       <w:r>
         <w:lastRenderedPageBreak/>
         <w:t>Priorita dokončení požadavků</w:t>
       </w:r>
-      <w:bookmarkEnd w:id="49"/>
+      <w:bookmarkEnd w:id="48"/>
     </w:p>
     <w:p>
       <w:pPr>
@@ -7570,11 +7550,29 @@
       <w:r>
         <w:br w:type="page"/>
       </w:r>
-      <w:bookmarkStart w:id="50" w:name="_Toc31188542"/>
+      <w:bookmarkStart w:id="49" w:name="_Toc31188542"/>
       <w:r>
         <w:lastRenderedPageBreak/>
         <w:t>Fuzzy logika</w:t>
       </w:r>
+      <w:bookmarkEnd w:id="49"/>
+    </w:p>
+    <w:p>
+      <w:pPr>
+        <w:pStyle w:val="normlntext"/>
+      </w:pPr>
+      <w:r>
+        <w:t>Práce se zabývá implementací fuzzy logiky do simulace silniční dopravy. V této kapitole jsou základní informace o tom, co je fuzzy logika, proč a jak je využita. Také je zde popsána samotná implementace v aplikaci ukázán rozdíl oproti původní aplikaci, kde fuzzy logika implementována nebyla.</w:t>
+      </w:r>
+    </w:p>
+    <w:p>
+      <w:pPr>
+        <w:pStyle w:val="NadpisB"/>
+      </w:pPr>
+      <w:bookmarkStart w:id="50" w:name="_Toc31188543"/>
+      <w:r>
+        <w:t>Co je fuzzy logika</w:t>
+      </w:r>
       <w:bookmarkEnd w:id="50"/>
     </w:p>
     <w:p>
@@ -7582,34 +7580,27 @@
         <w:pStyle w:val="normlntext"/>
       </w:pPr>
       <w:r>
-        <w:t>Práce se zabývá implementací fuzzy logiky do simulace silniční dopravy. V této kapitole jsou základní informace o tom, co je fuzzy logika, proč a jak je využita. Také je zde popsána samotná implementace v aplikaci ukázán rozdíl oproti původní aplikaci, kde fuzzy logika implementována nebyla.</w:t>
-      </w:r>
-    </w:p>
-    <w:p>
-      <w:pPr>
-        <w:pStyle w:val="NadpisB"/>
-      </w:pPr>
-      <w:bookmarkStart w:id="51" w:name="_Toc31188543"/>
-      <w:r>
-        <w:t>Co je fuzzy logika</w:t>
-      </w:r>
-      <w:bookmarkEnd w:id="51"/>
+        <w:t xml:space="preserve">Fuzzy logika se zabývá, jak již název napovídá, </w:t>
+      </w:r>
+      <w:r>
+        <w:t xml:space="preserve">prací </w:t>
+      </w:r>
+      <w:r>
+        <w:t xml:space="preserve">s nepřesnými daty. </w:t>
+      </w:r>
+      <w:r>
+        <w:t xml:space="preserve">Lze tedy na základě pouze několika hodnot vyvodit závěry, což by při jiném způsobu řešení bylo mnohem složitější, nebo nepřesné. </w:t>
+      </w:r>
     </w:p>
     <w:p>
       <w:pPr>
         <w:pStyle w:val="normlntext"/>
       </w:pPr>
       <w:r>
-        <w:t xml:space="preserve">Fuzzy logika se zabývá, jak již název napovídá, </w:t>
-      </w:r>
-      <w:r>
-        <w:t xml:space="preserve">prací </w:t>
-      </w:r>
-      <w:r>
-        <w:t xml:space="preserve">s nepřesnými daty. </w:t>
-      </w:r>
-      <w:r>
-        <w:t xml:space="preserve">Lze tedy na základě pouze několika hodnot vyvodit závěry, což by při jiném způsobu řešení bylo mnohem složitější, nebo nepřesné. </w:t>
+        <w:t xml:space="preserve">Pro příklad řekněme, </w:t>
+      </w:r>
+      <w:r>
+        <w:t>že chceme automatizovaně na základě teploty určovat účinnost klimatizace. Při běžném přístupu by musely být určeny parametry nebo hranice pro jednotlivé teploty, na jejichž základě by se klimatizace spustila nebo vypnula. Díky fuzzy logice tyto hranice nemusí být přesně definovány a určeny budou jen základní podmínky.</w:t>
       </w:r>
     </w:p>
     <w:p>
@@ -7617,10 +7608,37 @@
         <w:pStyle w:val="normlntext"/>
       </w:pPr>
       <w:r>
-        <w:t xml:space="preserve">Pro příklad řekněme, </w:t>
-      </w:r>
-      <w:r>
-        <w:t>že chceme automatizovaně na základě teploty určovat účinnost klimatizace. Při běžném přístupu by musely být určeny parametry nebo hranice pro jednotlivé teploty, na jejichž základě by se klimatizace spustila nebo vypnula. Díky fuzzy logice tyto hranice nemusí být přesně definovány a určeny budou jen základní podmínky.</w:t>
+        <w:t xml:space="preserve">K práci s fuzzy logikou jsou využity fuzzy proměnné, což jsou vstupní </w:t>
+      </w:r>
+      <w:r>
+        <w:t>a výstupní parametry</w:t>
+      </w:r>
+      <w:r>
+        <w:t xml:space="preserve"> logiky</w:t>
+      </w:r>
+      <w:r>
+        <w:t xml:space="preserve">. Tyto proměnné jsou rozděleny na fuzzy výrazy, </w:t>
+      </w:r>
+      <w:r>
+        <w:t xml:space="preserve">které znázorňují rozdělení rozsahu vstupních a výstupních </w:t>
+      </w:r>
+      <w:r>
+        <w:t xml:space="preserve">proměnné </w:t>
+      </w:r>
+      <w:r>
+        <w:t xml:space="preserve">na „skupiny“, pomocí kterých se následně tvoří fuzzy pravidla. Fuzzy pravidla </w:t>
+      </w:r>
+      <w:r>
+        <w:t xml:space="preserve">tvoří kombinace jednotlivých fuzzy výrazů pro dané </w:t>
+      </w:r>
+      <w:r>
+        <w:t>fuzzy proměn</w:t>
+      </w:r>
+      <w:r>
+        <w:t>né</w:t>
+      </w:r>
+      <w:r>
+        <w:t>. Pro výpočet výsledné hodnoty je na vstupní hodnoty aplikována aproximace a následně deffuzifikace.</w:t>
       </w:r>
     </w:p>
     <w:p>
@@ -7628,44 +7646,6 @@
         <w:pStyle w:val="normlntext"/>
       </w:pPr>
       <w:r>
-        <w:t xml:space="preserve">K práci s fuzzy logikou jsou využity fuzzy proměnné, což jsou vstupní </w:t>
-      </w:r>
-      <w:r>
-        <w:t>a výstupní parametry</w:t>
-      </w:r>
-      <w:r>
-        <w:t xml:space="preserve"> logiky</w:t>
-      </w:r>
-      <w:r>
-        <w:t xml:space="preserve">. Tyto proměnné jsou rozděleny na fuzzy výrazy, </w:t>
-      </w:r>
-      <w:r>
-        <w:t xml:space="preserve">které znázorňují rozdělení rozsahu vstupních a výstupních </w:t>
-      </w:r>
-      <w:r>
-        <w:t xml:space="preserve">proměnné </w:t>
-      </w:r>
-      <w:r>
-        <w:t xml:space="preserve">na „skupiny“, pomocí kterých se následně tvoří fuzzy pravidla. Fuzzy pravidla </w:t>
-      </w:r>
-      <w:r>
-        <w:t xml:space="preserve">tvoří kombinace jednotlivých fuzzy výrazů pro dané </w:t>
-      </w:r>
-      <w:r>
-        <w:t>fuzzy proměn</w:t>
-      </w:r>
-      <w:r>
-        <w:t>né</w:t>
-      </w:r>
-      <w:r>
-        <w:t>. Pro výpočet výsledné hodnoty je na vstupní hodnoty aplikována aproximace a následně deffuzifikace.</w:t>
-      </w:r>
-    </w:p>
-    <w:p>
-      <w:pPr>
-        <w:pStyle w:val="normlntext"/>
-      </w:pPr>
-      <w:r>
         <w:br w:type="page"/>
       </w:r>
     </w:p>
@@ -7673,7 +7653,7 @@
       <w:pPr>
         <w:pStyle w:val="NadpisC"/>
       </w:pPr>
-      <w:bookmarkStart w:id="52" w:name="_Toc31188544"/>
+      <w:bookmarkStart w:id="51" w:name="_Toc31188544"/>
       <w:r>
         <w:lastRenderedPageBreak/>
         <w:t xml:space="preserve">Fuzzy </w:t>
@@ -7684,6 +7664,46 @@
       <w:r>
         <w:t>á</w:t>
       </w:r>
+      <w:bookmarkEnd w:id="51"/>
+    </w:p>
+    <w:p>
+      <w:pPr>
+        <w:pStyle w:val="normlntext"/>
+      </w:pPr>
+      <w:r>
+        <w:t>Pro využití fuzzy logiky musí být definovány proměnné. Tyto proměnné obsahují hodnoty, se kterými se pracuje. Proměnné jsou rozděleny na vstupní, kterých může být více a jednu výstupní.</w:t>
+      </w:r>
+    </w:p>
+    <w:p>
+      <w:pPr>
+        <w:pStyle w:val="normlntext"/>
+      </w:pPr>
+      <w:r>
+        <w:t>Proměnná má definovanou svou minimální a maximální hodnotu, a její střední hodnotu, které ovšem určuje rozložení proměnné, nikoliv její střed.</w:t>
+      </w:r>
+    </w:p>
+    <w:p>
+      <w:pPr>
+        <w:pStyle w:val="normlntext"/>
+      </w:pPr>
+      <w:r>
+        <w:t>Každá proměnná má své výrazy, které definují jistou množinu, mezi minimální a maximální hodnotou.</w:t>
+      </w:r>
+      <w:r>
+        <w:t xml:space="preserve"> </w:t>
+      </w:r>
+    </w:p>
+    <w:p>
+      <w:pPr>
+        <w:pStyle w:val="NadpisC"/>
+      </w:pPr>
+      <w:bookmarkStart w:id="52" w:name="_Toc31188545"/>
+      <w:r>
+        <w:t>Fuzzy v</w:t>
+      </w:r>
+      <w:r>
+        <w:t>ýrazy</w:t>
+      </w:r>
       <w:bookmarkEnd w:id="52"/>
     </w:p>
     <w:p>
@@ -7691,7 +7711,19 @@
         <w:pStyle w:val="normlntext"/>
       </w:pPr>
       <w:r>
-        <w:t>Pro využití fuzzy logiky musí být definovány proměnné. Tyto proměnné obsahují hodnoty, se kterými se pracuje. Proměnné jsou rozděleny na vstupní, kterých může být více a jednu výstupní.</w:t>
+        <w:t xml:space="preserve">Výrazy </w:t>
+      </w:r>
+      <w:r>
+        <w:t xml:space="preserve">jsou parametry, které </w:t>
+      </w:r>
+      <w:r>
+        <w:t>rozdělují proměnnou na menší množiny,</w:t>
+      </w:r>
+      <w:r>
+        <w:t xml:space="preserve"> a jednotlivým hodnotám přiřazuje stupe</w:t>
+      </w:r>
+      <w:r>
+        <w:t>ň příslušnosti.</w:t>
       </w:r>
     </w:p>
     <w:p>
@@ -7699,85 +7731,33 @@
         <w:pStyle w:val="normlntext"/>
       </w:pPr>
       <w:r>
-        <w:t>Proměnná má definovanou svou minimální a maximální hodnotu, a její střední hodnotu, které ovšem určuje rozložení proměnné, nikoliv její střed.</w:t>
+        <w:t xml:space="preserve">Stupeň příslušnosti určuje, jak moc hodnota náleží do </w:t>
+      </w:r>
+      <w:r>
+        <w:t>dané množiny. Tento stupeň má hodnotu mezi 0 a 1, při čemž 0 znamená, že do množiny nepatří a 1 že do množiny</w:t>
+      </w:r>
+      <w:r>
+        <w:t xml:space="preserve"> zcela</w:t>
+      </w:r>
+      <w:r>
+        <w:t xml:space="preserve"> náleží.</w:t>
       </w:r>
     </w:p>
     <w:p>
       <w:pPr>
         <w:pStyle w:val="normlntext"/>
       </w:pPr>
-      <w:r>
-        <w:t>Každá proměnná má své výrazy, které definují jistou množinu, mezi minimální a maximální hodnotou.</w:t>
-      </w:r>
-      <w:r>
-        <w:t xml:space="preserve"> </w:t>
-      </w:r>
-    </w:p>
-    <w:p>
-      <w:pPr>
-        <w:pStyle w:val="NadpisC"/>
-      </w:pPr>
-      <w:bookmarkStart w:id="53" w:name="_Toc31188545"/>
-      <w:r>
-        <w:t>Fuzzy v</w:t>
-      </w:r>
-      <w:r>
-        <w:t>ýrazy</w:t>
-      </w:r>
-      <w:bookmarkEnd w:id="53"/>
-    </w:p>
-    <w:p>
-      <w:pPr>
-        <w:pStyle w:val="normlntext"/>
-      </w:pPr>
-      <w:r>
-        <w:t xml:space="preserve">Výrazy </w:t>
-      </w:r>
-      <w:r>
-        <w:t xml:space="preserve">jsou parametry, které </w:t>
-      </w:r>
-      <w:r>
-        <w:t>rozdělují proměnnou na menší množiny,</w:t>
-      </w:r>
-      <w:r>
-        <w:t xml:space="preserve"> a jednotlivým hodnotám přiřazuje stupe</w:t>
-      </w:r>
-      <w:r>
-        <w:t>ň příslušnosti.</w:t>
-      </w:r>
-    </w:p>
-    <w:p>
-      <w:pPr>
-        <w:pStyle w:val="normlntext"/>
-      </w:pPr>
-      <w:r>
-        <w:t xml:space="preserve">Stupeň příslušnosti určuje, jak moc hodnota náleží do </w:t>
-      </w:r>
-      <w:r>
-        <w:t>dané množiny. Tento stupeň má hodnotu mezi 0 a 1, při čemž 0 znamená, že do množiny nepatří a 1 že do množiny</w:t>
-      </w:r>
-      <w:r>
-        <w:t xml:space="preserve"> zcela</w:t>
-      </w:r>
-      <w:r>
-        <w:t xml:space="preserve"> náleží.</w:t>
-      </w:r>
-    </w:p>
-    <w:p>
-      <w:pPr>
-        <w:pStyle w:val="normlntext"/>
-      </w:pPr>
-      <w:commentRangeStart w:id="54"/>
+      <w:commentRangeStart w:id="53"/>
       <w:r>
         <w:t xml:space="preserve">Pro jednodušší práci má každý výraz také svůj název, s nímž se pracuje při určování pravidel. </w:t>
       </w:r>
-      <w:commentRangeEnd w:id="54"/>
+      <w:commentRangeEnd w:id="53"/>
       <w:r>
         <w:rPr>
           <w:rStyle w:val="Odkaznakoment"/>
           <w:rFonts w:ascii="Times New (W1)" w:hAnsi="Times New (W1)"/>
         </w:rPr>
-        <w:commentReference w:id="54"/>
+        <w:commentReference w:id="53"/>
       </w:r>
       <w:r>
         <w:t>Například na výše uvedeném obr 1. je označen fuzzy výraz „</w:t>
@@ -7964,14 +7944,27 @@
         <w:pStyle w:val="Titulek"/>
         <w:jc w:val="both"/>
       </w:pPr>
-      <w:fldSimple w:instr=" SEQ Obrázek \* ARABIC ">
-        <w:r>
-          <w:rPr>
-            <w:noProof/>
-          </w:rPr>
-          <w:t>1</w:t>
-        </w:r>
-      </w:fldSimple>
+      <w:r>
+        <w:fldChar w:fldCharType="begin"/>
+      </w:r>
+      <w:r>
+        <w:instrText xml:space="preserve"> SEQ Obrázek \* ARABIC </w:instrText>
+      </w:r>
+      <w:r>
+        <w:fldChar w:fldCharType="separate"/>
+      </w:r>
+      <w:r>
+        <w:rPr>
+          <w:noProof/>
+        </w:rPr>
+        <w:t>1</w:t>
+      </w:r>
+      <w:r>
+        <w:rPr>
+          <w:noProof/>
+        </w:rPr>
+        <w:fldChar w:fldCharType="end"/>
+      </w:r>
       <w:r>
         <w:t xml:space="preserve"> Fuzzy proměnné</w:t>
       </w:r>
@@ -7990,7 +7983,7 @@
       <w:pPr>
         <w:pStyle w:val="NadpisC"/>
       </w:pPr>
-      <w:bookmarkStart w:id="55" w:name="_Toc31188546"/>
+      <w:bookmarkStart w:id="54" w:name="_Toc31188546"/>
       <w:r>
         <w:lastRenderedPageBreak/>
         <w:t>Fuzzy p</w:t>
@@ -7998,7 +7991,7 @@
       <w:r>
         <w:t>ravidla</w:t>
       </w:r>
-      <w:bookmarkEnd w:id="55"/>
+      <w:bookmarkEnd w:id="54"/>
     </w:p>
     <w:p>
       <w:pPr>
@@ -8140,56 +8133,56 @@
       <w:pPr>
         <w:pStyle w:val="NadpisC"/>
       </w:pPr>
-      <w:bookmarkStart w:id="56" w:name="_Toc31188547"/>
+      <w:bookmarkStart w:id="55" w:name="_Toc31188547"/>
       <w:r>
         <w:t>Výpočet …</w:t>
       </w:r>
+      <w:bookmarkEnd w:id="55"/>
+    </w:p>
+    <w:p>
+      <w:r>
+        <w:t>Aproximace DNF</w:t>
+      </w:r>
+    </w:p>
+    <w:p>
+      <w:proofErr w:type="spellStart"/>
+      <w:r>
+        <w:t>Defu</w:t>
+      </w:r>
+      <w:r>
+        <w:t>z</w:t>
+      </w:r>
+      <w:r>
+        <w:t>z</w:t>
+      </w:r>
+      <w:r>
+        <w:t>y</w:t>
+      </w:r>
+      <w:r>
+        <w:t>vikace</w:t>
+      </w:r>
+      <w:proofErr w:type="spellEnd"/>
+      <w:r>
+        <w:t xml:space="preserve"> COG</w:t>
+      </w:r>
+    </w:p>
+    <w:p>
+      <w:pPr>
+        <w:pStyle w:val="NadpisB"/>
+      </w:pPr>
+      <w:bookmarkStart w:id="56" w:name="_Toc31188548"/>
+      <w:r>
+        <w:t>Implementace v</w:t>
+      </w:r>
+      <w:r>
+        <w:t> </w:t>
+      </w:r>
+      <w:r>
+        <w:t>aplikaci</w:t>
+      </w:r>
       <w:bookmarkEnd w:id="56"/>
     </w:p>
     <w:p>
-      <w:r>
-        <w:t>Aproximace DNF</w:t>
-      </w:r>
-    </w:p>
-    <w:p>
-      <w:proofErr w:type="spellStart"/>
-      <w:r>
-        <w:t>Defu</w:t>
-      </w:r>
-      <w:r>
-        <w:t>z</w:t>
-      </w:r>
-      <w:r>
-        <w:t>z</w:t>
-      </w:r>
-      <w:r>
-        <w:t>y</w:t>
-      </w:r>
-      <w:r>
-        <w:t>vikace</w:t>
-      </w:r>
-      <w:proofErr w:type="spellEnd"/>
-      <w:r>
-        <w:t xml:space="preserve"> COG</w:t>
-      </w:r>
-    </w:p>
-    <w:p>
-      <w:pPr>
-        <w:pStyle w:val="NadpisB"/>
-      </w:pPr>
-      <w:bookmarkStart w:id="57" w:name="_Toc31188548"/>
-      <w:r>
-        <w:t>Implementace v</w:t>
-      </w:r>
-      <w:r>
-        <w:t> </w:t>
-      </w:r>
-      <w:r>
-        <w:t>aplikaci</w:t>
-      </w:r>
-      <w:bookmarkEnd w:id="57"/>
-    </w:p>
-    <w:p>
       <w:pPr>
         <w:pStyle w:val="normlntext"/>
       </w:pPr>
@@ -8225,7 +8218,7 @@
       <w:pPr>
         <w:pStyle w:val="NadpisC"/>
       </w:pPr>
-      <w:bookmarkStart w:id="58" w:name="_Toc31188549"/>
+      <w:bookmarkStart w:id="57" w:name="_Toc31188549"/>
       <w:proofErr w:type="spellStart"/>
       <w:r>
         <w:lastRenderedPageBreak/>
@@ -8234,7 +8227,7 @@
       <w:r>
         <w:t>ontroller</w:t>
       </w:r>
-      <w:bookmarkEnd w:id="58"/>
+      <w:bookmarkEnd w:id="57"/>
       <w:proofErr w:type="spellEnd"/>
     </w:p>
     <w:p>
@@ -8406,7 +8399,7 @@
       <w:r>
         <w:br w:type="page"/>
       </w:r>
-      <w:bookmarkStart w:id="59" w:name="_Toc31188550"/>
+      <w:bookmarkStart w:id="58" w:name="_Toc31188550"/>
       <w:r>
         <w:lastRenderedPageBreak/>
         <w:t>Použití dat z LFLC v</w:t>
@@ -8417,7 +8410,7 @@
       <w:r>
         <w:t>aplikaci</w:t>
       </w:r>
-      <w:bookmarkEnd w:id="59"/>
+      <w:bookmarkEnd w:id="58"/>
     </w:p>
     <w:p>
       <w:pPr>
@@ -8821,19 +8814,24 @@
       <w:r>
         <w:br w:type="page"/>
       </w:r>
-      <w:bookmarkStart w:id="60" w:name="_Toc31188551"/>
+      <w:bookmarkStart w:id="59" w:name="_Toc31188551"/>
       <w:r>
         <w:lastRenderedPageBreak/>
         <w:t>Pohyb vozidel za sebou</w:t>
       </w:r>
+      <w:bookmarkEnd w:id="59"/>
+    </w:p>
+    <w:p>
+      <w:pPr>
+        <w:pStyle w:val="normlntext"/>
+      </w:pPr>
+      <w:r>
+        <w:t xml:space="preserve">Jak již název napovídá, jedna z vytvořených logik se stará o určování rychlosti jízdy jedoucího vozidla, které jede za </w:t>
+      </w:r>
+      <w:bookmarkStart w:id="60" w:name="_GoBack"/>
       <w:bookmarkEnd w:id="60"/>
-    </w:p>
-    <w:p>
-      <w:pPr>
-        <w:pStyle w:val="normlntext"/>
-      </w:pPr>
-      <w:r>
-        <w:t xml:space="preserve">Jak již název napovídá, jedna z vytvořených logik se stará o určování rychlosti jízdy jedoucího vozidla, které jede za vozidlem druhým. </w:t>
+      <w:r>
+        <w:t xml:space="preserve">vozidlem druhým. </w:t>
       </w:r>
       <w:r>
         <w:t xml:space="preserve">Vozidlo přizpůsobuje svou rychlost podle dané situace, pokud hrozí kolize vozidlo začne brzdit, naopak pokud je cesta volná, může jet rychlostí stanovenou parametry daného vozidla. </w:t>
@@ -9050,7 +9048,13 @@
       </w:r>
       <w:proofErr w:type="spellStart"/>
       <w:r>
-        <w:t>dspeed</w:t>
+        <w:t>d</w:t>
+      </w:r>
+      <w:r>
+        <w:t>S</w:t>
+      </w:r>
+      <w:r>
+        <w:t>peed</w:t>
       </w:r>
       <w:proofErr w:type="spellEnd"/>
       <w:r>
@@ -9449,10 +9453,10 @@
             <v:path o:extrusionok="f" gradientshapeok="t" o:connecttype="rect"/>
             <o:lock v:ext="edit" aspectratio="t"/>
           </v:shapetype>
-          <v:shape id="_x0000_i1043" type="#_x0000_t75" style="width:268.8pt;height:172.2pt" o:ole="">
+          <v:shape id="_x0000_i1025" type="#_x0000_t75" style="width:268.9pt;height:172.35pt" o:ole="">
             <v:imagedata r:id="rId21" o:title=""/>
           </v:shape>
-          <o:OLEObject Type="Embed" ProgID="Excel.Sheet.12" ShapeID="_x0000_i1043" DrawAspect="Content" ObjectID="_1641801286" r:id="rId22"/>
+          <o:OLEObject Type="Embed" ProgID="Excel.Sheet.12" ShapeID="_x0000_i1025" DrawAspect="Content" ObjectID="_1643023434" r:id="rId22"/>
         </w:object>
       </w:r>
     </w:p>
@@ -9462,14 +9466,27 @@
         <w:keepNext/>
         <w:jc w:val="both"/>
       </w:pPr>
-      <w:fldSimple w:instr=" SEQ Tabulka \* ARABIC ">
-        <w:r>
-          <w:rPr>
-            <w:noProof/>
-          </w:rPr>
-          <w:t>1</w:t>
-        </w:r>
-      </w:fldSimple>
+      <w:r>
+        <w:fldChar w:fldCharType="begin"/>
+      </w:r>
+      <w:r>
+        <w:instrText xml:space="preserve"> SEQ Tabulka \* ARABIC </w:instrText>
+      </w:r>
+      <w:r>
+        <w:fldChar w:fldCharType="separate"/>
+      </w:r>
+      <w:r>
+        <w:rPr>
+          <w:noProof/>
+        </w:rPr>
+        <w:t>1</w:t>
+      </w:r>
+      <w:r>
+        <w:rPr>
+          <w:noProof/>
+        </w:rPr>
+        <w:fldChar w:fldCharType="end"/>
+      </w:r>
       <w:r>
         <w:t xml:space="preserve"> Pravidla pro jízdu za sebou</w:t>
       </w:r>
@@ -9632,14 +9649,27 @@
         <w:pStyle w:val="Titulek"/>
         <w:jc w:val="both"/>
       </w:pPr>
-      <w:fldSimple w:instr=" SEQ Obrázek \* ARABIC ">
-        <w:r>
-          <w:rPr>
-            <w:noProof/>
-          </w:rPr>
-          <w:t>9</w:t>
-        </w:r>
-      </w:fldSimple>
+      <w:r>
+        <w:fldChar w:fldCharType="begin"/>
+      </w:r>
+      <w:r>
+        <w:instrText xml:space="preserve"> SEQ Obrázek \* ARABIC </w:instrText>
+      </w:r>
+      <w:r>
+        <w:fldChar w:fldCharType="separate"/>
+      </w:r>
+      <w:r>
+        <w:rPr>
+          <w:noProof/>
+        </w:rPr>
+        <w:t>9</w:t>
+      </w:r>
+      <w:r>
+        <w:rPr>
+          <w:noProof/>
+        </w:rPr>
+        <w:fldChar w:fldCharType="end"/>
+      </w:r>
       <w:r>
         <w:t xml:space="preserve"> </w:t>
       </w:r>
@@ -9775,14 +9805,27 @@
         <w:pStyle w:val="Titulek"/>
         <w:jc w:val="both"/>
       </w:pPr>
-      <w:fldSimple w:instr=" SEQ Obrázek \* ARABIC ">
-        <w:r>
-          <w:rPr>
-            <w:noProof/>
-          </w:rPr>
-          <w:t>10</w:t>
-        </w:r>
-      </w:fldSimple>
+      <w:r>
+        <w:fldChar w:fldCharType="begin"/>
+      </w:r>
+      <w:r>
+        <w:instrText xml:space="preserve"> SEQ Obrázek \* ARABIC </w:instrText>
+      </w:r>
+      <w:r>
+        <w:fldChar w:fldCharType="separate"/>
+      </w:r>
+      <w:r>
+        <w:rPr>
+          <w:noProof/>
+        </w:rPr>
+        <w:t>10</w:t>
+      </w:r>
+      <w:r>
+        <w:rPr>
+          <w:noProof/>
+        </w:rPr>
+        <w:fldChar w:fldCharType="end"/>
+      </w:r>
       <w:r>
         <w:t xml:space="preserve"> </w:t>
       </w:r>
@@ -9795,6 +9838,9 @@
     </w:p>
     <w:p/>
     <w:p>
+      <w:pPr>
+        <w:pStyle w:val="normlntext"/>
+      </w:pPr>
       <w:r>
         <w:t>Další dvě fuzzy proměnné se zabývají hodnotami druhého vozidla A</w:t>
       </w:r>
@@ -9920,14 +9966,27 @@
       <w:pPr>
         <w:pStyle w:val="Titulek"/>
       </w:pPr>
-      <w:fldSimple w:instr=" SEQ Obrázek \* ARABIC ">
-        <w:r>
-          <w:rPr>
-            <w:noProof/>
-          </w:rPr>
-          <w:t>11</w:t>
-        </w:r>
-      </w:fldSimple>
+      <w:r>
+        <w:fldChar w:fldCharType="begin"/>
+      </w:r>
+      <w:r>
+        <w:instrText xml:space="preserve"> SEQ Obrázek \* ARABIC </w:instrText>
+      </w:r>
+      <w:r>
+        <w:fldChar w:fldCharType="separate"/>
+      </w:r>
+      <w:r>
+        <w:rPr>
+          <w:noProof/>
+        </w:rPr>
+        <w:t>11</w:t>
+      </w:r>
+      <w:r>
+        <w:rPr>
+          <w:noProof/>
+        </w:rPr>
+        <w:fldChar w:fldCharType="end"/>
+      </w:r>
       <w:r>
         <w:t xml:space="preserve"> </w:t>
       </w:r>
@@ -9947,6 +10006,9 @@
       </w:r>
     </w:p>
     <w:p>
+      <w:pPr>
+        <w:pStyle w:val="normlntext"/>
+      </w:pPr>
       <w:r>
         <w:lastRenderedPageBreak/>
         <w:t xml:space="preserve">Poslední vstupní fuzzy proměnnou použitou v této logice je </w:t>
@@ -10034,14 +10096,27 @@
       <w:pPr>
         <w:pStyle w:val="Titulek"/>
       </w:pPr>
-      <w:fldSimple w:instr=" SEQ Obrázek \* ARABIC ">
-        <w:r>
-          <w:rPr>
-            <w:noProof/>
-          </w:rPr>
-          <w:t>12</w:t>
-        </w:r>
-      </w:fldSimple>
+      <w:r>
+        <w:fldChar w:fldCharType="begin"/>
+      </w:r>
+      <w:r>
+        <w:instrText xml:space="preserve"> SEQ Obrázek \* ARABIC </w:instrText>
+      </w:r>
+      <w:r>
+        <w:fldChar w:fldCharType="separate"/>
+      </w:r>
+      <w:r>
+        <w:rPr>
+          <w:noProof/>
+        </w:rPr>
+        <w:t>12</w:t>
+      </w:r>
+      <w:r>
+        <w:rPr>
+          <w:noProof/>
+        </w:rPr>
+        <w:fldChar w:fldCharType="end"/>
+      </w:r>
       <w:r>
         <w:t xml:space="preserve"> </w:t>
       </w:r>
@@ -10054,7 +10129,11 @@
       </w:r>
       <w:proofErr w:type="spellEnd"/>
     </w:p>
-    <w:p>
+    <w:p/>
+    <w:p>
+      <w:pPr>
+        <w:pStyle w:val="normlntext"/>
+      </w:pPr>
       <w:r>
         <w:t>Výstupní fuzzy proměnnou, jak již bylo na začátku této podkapitoly řečeno, je rozhodnutí, zda vozidlo A pojede, či zastaví. Pro toto rozhodnutí</w:t>
       </w:r>
@@ -10071,7 +10150,11 @@
         <w:t xml:space="preserve">. </w:t>
       </w:r>
     </w:p>
-    <w:p/>
+    <w:p>
+      <w:pPr>
+        <w:pStyle w:val="normlntext"/>
+      </w:pPr>
+    </w:p>
     <w:p>
       <w:pPr>
         <w:pStyle w:val="normlntext"/>
@@ -10175,6 +10258,9 @@
     </w:p>
     <w:p/>
     <w:p>
+      <w:pPr>
+        <w:pStyle w:val="normlntext"/>
+      </w:pPr>
       <w:r>
         <w:t>Následující tabulka obsahuje fuzzy pravidla vytvořená pro danou logiku. Vstupními hodnotami jsou všechny výše popsané proměnné, tedy rychlost a vzdálenost od křižovatky pro vozidlo jedoucí po vedlejší i hlavní silnici</w:t>
       </w:r>
@@ -10188,10 +10274,10 @@
       </w:pPr>
       <w:r>
         <w:object w:dxaOrig="5048" w:dyaOrig="2931" w14:anchorId="06883DCB">
-          <v:shape id="_x0000_i1026" type="#_x0000_t75" style="width:258.6pt;height:150pt" o:ole="">
+          <v:shape id="_x0000_i1026" type="#_x0000_t75" style="width:258.55pt;height:150pt" o:ole="">
             <v:imagedata r:id="rId28" o:title=""/>
           </v:shape>
-          <o:OLEObject Type="Embed" ProgID="Excel.Sheet.12" ShapeID="_x0000_i1026" DrawAspect="Content" ObjectID="_1641801287" r:id="rId29"/>
+          <o:OLEObject Type="Embed" ProgID="Excel.Sheet.12" ShapeID="_x0000_i1026" DrawAspect="Content" ObjectID="_1643023435" r:id="rId29"/>
         </w:object>
       </w:r>
     </w:p>
@@ -10200,14 +10286,27 @@
         <w:pStyle w:val="Titulek"/>
         <w:keepNext/>
       </w:pPr>
-      <w:fldSimple w:instr=" SEQ Tabulka \* ARABIC ">
-        <w:r>
-          <w:rPr>
-            <w:noProof/>
-          </w:rPr>
-          <w:t>2</w:t>
-        </w:r>
-      </w:fldSimple>
+      <w:r>
+        <w:fldChar w:fldCharType="begin"/>
+      </w:r>
+      <w:r>
+        <w:instrText xml:space="preserve"> SEQ Tabulka \* ARABIC </w:instrText>
+      </w:r>
+      <w:r>
+        <w:fldChar w:fldCharType="separate"/>
+      </w:r>
+      <w:r>
+        <w:rPr>
+          <w:noProof/>
+        </w:rPr>
+        <w:t>2</w:t>
+      </w:r>
+      <w:r>
+        <w:rPr>
+          <w:noProof/>
+        </w:rPr>
+        <w:fldChar w:fldCharType="end"/>
+      </w:r>
       <w:r>
         <w:t xml:space="preserve"> Pravidla pro určení přednosti</w:t>
       </w:r>
@@ -10278,15 +10377,15 @@
       <w:r>
         <w:br w:type="page"/>
       </w:r>
-      <w:bookmarkStart w:id="69" w:name="_Toc209253219"/>
-      <w:bookmarkStart w:id="70" w:name="_Toc209253406"/>
-      <w:bookmarkStart w:id="71" w:name="_Toc209321260"/>
-      <w:bookmarkStart w:id="72" w:name="_Toc31188555"/>
+      <w:bookmarkStart w:id="69" w:name="_Toc31188555"/>
+      <w:bookmarkStart w:id="70" w:name="_Toc209253219"/>
+      <w:bookmarkStart w:id="71" w:name="_Toc209253406"/>
+      <w:bookmarkStart w:id="72" w:name="_Toc209321260"/>
       <w:r>
         <w:lastRenderedPageBreak/>
         <w:t>RESUMÉ</w:t>
       </w:r>
-      <w:bookmarkEnd w:id="72"/>
+      <w:bookmarkEnd w:id="69"/>
     </w:p>
     <w:p>
       <w:pPr>
@@ -10314,9 +10413,9 @@
         <w:lastRenderedPageBreak/>
         <w:t>SEZNAM POUŽITÉ LITERATURY</w:t>
       </w:r>
-      <w:bookmarkEnd w:id="69"/>
       <w:bookmarkEnd w:id="70"/>
       <w:bookmarkEnd w:id="71"/>
+      <w:bookmarkEnd w:id="72"/>
       <w:bookmarkEnd w:id="74"/>
     </w:p>
     <w:p>
@@ -10951,7 +11050,7 @@
 
 <file path=word/comments.xml><?xml version="1.0" encoding="utf-8"?>
 <w:comments xmlns:wpc="http://schemas.microsoft.com/office/word/2010/wordprocessingCanvas" xmlns:cx="http://schemas.microsoft.com/office/drawing/2014/chartex" xmlns:cx1="http://schemas.microsoft.com/office/drawing/2015/9/8/chartex" xmlns:cx2="http://schemas.microsoft.com/office/drawing/2015/10/21/chartex" xmlns:cx3="http://schemas.microsoft.com/office/drawing/2016/5/9/chartex" xmlns:cx4="http://schemas.microsoft.com/office/drawing/2016/5/10/chartex" xmlns:cx5="http://schemas.microsoft.com/office/drawing/2016/5/11/chartex" xmlns:cx6="http://schemas.microsoft.com/office/drawing/2016/5/12/chartex" xmlns:cx7="http://schemas.microsoft.com/office/drawing/2016/5/13/chartex" xmlns:cx8="http://schemas.microsoft.com/office/drawing/2016/5/14/chartex" xmlns:mc="http://schemas.openxmlformats.org/markup-compatibility/2006" xmlns:aink="http://schemas.microsoft.com/office/drawing/2016/ink" xmlns:am3d="http://schemas.microsoft.com/office/drawing/2017/model3d" xmlns:o="urn:schemas-microsoft-com:office:office" xmlns:r="http://schemas.openxmlformats.org/officeDocument/2006/relationships" xmlns:m="http://schemas.openxmlformats.org/officeDocument/2006/math" xmlns:v="urn:schemas-microsoft-com:vml" xmlns:wp14="http://schemas.microsoft.com/office/word/2010/wordprocessingDrawing" xmlns:wp="http://schemas.openxmlformats.org/drawingml/2006/wordprocessingDrawing" xmlns:w10="urn:schemas-microsoft-com:office:word" xmlns:w="http://schemas.openxmlformats.org/wordprocessingml/2006/main" xmlns:w14="http://schemas.microsoft.com/office/word/2010/wordml" xmlns:w15="http://schemas.microsoft.com/office/word/2012/wordml" xmlns:w16cid="http://schemas.microsoft.com/office/word/2016/wordml/cid" xmlns:w16se="http://schemas.microsoft.com/office/word/2015/wordml/symex" xmlns:wpg="http://schemas.microsoft.com/office/word/2010/wordprocessingGroup" xmlns:wpi="http://schemas.microsoft.com/office/word/2010/wordprocessingInk" xmlns:wne="http://schemas.microsoft.com/office/word/2006/wordml" xmlns:wps="http://schemas.microsoft.com/office/word/2010/wordprocessingShape" mc:Ignorable="w14 w15 w16se w16cid wp14">
-  <w:comment w:id="21" w:author="Marek Vajgl" w:date="2019-12-20T14:02:00Z" w:initials="MV">
+  <w:comment w:id="20" w:author="Marek Vajgl" w:date="2019-12-20T14:02:00Z" w:initials="MV">
     <w:p>
       <w:pPr>
         <w:pStyle w:val="Textkomente"/>
@@ -10967,7 +11066,7 @@
       </w:r>
     </w:p>
   </w:comment>
-  <w:comment w:id="24" w:author="Marek Vajgl" w:date="2019-12-20T14:02:00Z" w:initials="MV">
+  <w:comment w:id="23" w:author="Marek Vajgl" w:date="2019-12-20T14:02:00Z" w:initials="MV">
     <w:p>
       <w:pPr>
         <w:pStyle w:val="Textkomente"/>
@@ -10983,7 +11082,7 @@
       </w:r>
     </w:p>
   </w:comment>
-  <w:comment w:id="54" w:author="Marek Vajgl" w:date="2019-12-20T14:06:00Z" w:initials="MV">
+  <w:comment w:id="53" w:author="Marek Vajgl" w:date="2019-12-20T14:06:00Z" w:initials="MV">
     <w:p>
       <w:pPr>
         <w:pStyle w:val="Textkomente"/>
@@ -10997,29 +11096,11 @@
       <w:r>
         <w:t xml:space="preserve">Nechápu, připište příklad. </w:t>
       </w:r>
-      <w:proofErr w:type="spellStart"/>
-      <w:r>
-        <w:t>Obecn</w:t>
-      </w:r>
-      <w:proofErr w:type="spellEnd"/>
-      <w:r>
-        <w:t xml:space="preserve">, tohle vůbec není dobře popsáno, je to hodně </w:t>
-      </w:r>
-      <w:proofErr w:type="gramStart"/>
-      <w:r>
-        <w:t>vágní</w:t>
-      </w:r>
-      <w:proofErr w:type="gramEnd"/>
-      <w:r>
-        <w:t xml:space="preserve"> a ne moc přesné. Zkuste to nastudovat a lépe popsat podle nějakého </w:t>
-      </w:r>
-      <w:proofErr w:type="spellStart"/>
-      <w:r>
-        <w:t>textU</w:t>
-      </w:r>
-      <w:proofErr w:type="spellEnd"/>
-      <w:r>
-        <w:t>/učebnice.</w:t>
+      <w:r>
+        <w:t xml:space="preserve">Obecn, tohle vůbec není dobře popsáno, je to hodně </w:t>
+      </w:r>
+      <w:r>
+        <w:t>vágní a ne moc přesné. Zkuste to nastudovat a lépe popsat podle nějakého textU/učebnice.</w:t>
       </w:r>
     </w:p>
   </w:comment>
@@ -13807,6 +13888,7 @@
     <w:lsdException w:name="HTML Sample" w:semiHidden="1" w:unhideWhenUsed="1"/>
     <w:lsdException w:name="HTML Typewriter" w:semiHidden="1" w:unhideWhenUsed="1"/>
     <w:lsdException w:name="HTML Variable" w:semiHidden="1" w:unhideWhenUsed="1"/>
+    <w:lsdException w:name="Normal Table" w:semiHidden="1" w:unhideWhenUsed="1"/>
     <w:lsdException w:name="annotation subject" w:semiHidden="1" w:unhideWhenUsed="1"/>
     <w:lsdException w:name="No List" w:semiHidden="1" w:unhideWhenUsed="1"/>
     <w:lsdException w:name="Outline List 1" w:semiHidden="1" w:unhideWhenUsed="1"/>
@@ -13852,8 +13934,10 @@
     <w:lsdException w:name="Table Subtle 1" w:semiHidden="1" w:unhideWhenUsed="1"/>
     <w:lsdException w:name="Table Subtle 2" w:semiHidden="1" w:unhideWhenUsed="1"/>
     <w:lsdException w:name="Table Web 1" w:semiHidden="1" w:unhideWhenUsed="1"/>
+    <w:lsdException w:name="Table Web 2" w:semiHidden="1" w:unhideWhenUsed="1"/>
     <w:lsdException w:name="Table Web 3" w:semiHidden="1" w:unhideWhenUsed="1"/>
     <w:lsdException w:name="Balloon Text" w:semiHidden="1" w:unhideWhenUsed="1"/>
+    <w:lsdException w:name="Table Theme" w:semiHidden="1" w:unhideWhenUsed="1"/>
     <w:lsdException w:name="Placeholder Text" w:semiHidden="1" w:uiPriority="99"/>
     <w:lsdException w:name="No Spacing" w:uiPriority="1" w:qFormat="1"/>
     <w:lsdException w:name="Light Shading" w:uiPriority="60"/>
@@ -14996,7 +15080,7 @@
 </file>
 
 <file path=customXml/itemProps1.xml><?xml version="1.0" encoding="utf-8"?>
-<ds:datastoreItem xmlns:ds="http://schemas.openxmlformats.org/officeDocument/2006/customXml" ds:itemID="{DA81CA8C-43D0-4547-B0CC-2F76A70E1E8D}">
+<ds:datastoreItem xmlns:ds="http://schemas.openxmlformats.org/officeDocument/2006/customXml" ds:itemID="{9B5F5731-4F95-466A-928A-BCE13C617165}">
   <ds:schemaRefs>
     <ds:schemaRef ds:uri="http://schemas.openxmlformats.org/officeDocument/2006/bibliography"/>
   </ds:schemaRefs>

</xml_diff>

<commit_message>
pridany vzorce pro vypocet
</commit_message>
<xml_diff>
--- a/diplomova_prace_mikulik.docx
+++ b/diplomova_prace_mikulik.docx
@@ -4926,7 +4926,6 @@
       <w:pPr>
         <w:pStyle w:val="normlntext"/>
       </w:pPr>
-      <w:commentRangeStart w:id="23"/>
       <w:r>
         <w:t>Aplikace byla vytvořena studentem na Karlově Univerzitě v</w:t>
       </w:r>
@@ -4940,18 +4939,7 @@
         <w:t xml:space="preserve"> roku 2010</w:t>
       </w:r>
       <w:r>
-        <w:t xml:space="preserve">, na které </w:t>
-      </w:r>
-      <w:commentRangeEnd w:id="23"/>
-      <w:r>
-        <w:rPr>
-          <w:rStyle w:val="Odkaznakoment"/>
-          <w:rFonts w:ascii="Times New (W1)" w:hAnsi="Times New (W1)"/>
-        </w:rPr>
-        <w:commentReference w:id="23"/>
-      </w:r>
-      <w:r>
-        <w:t>pracoval v rámci bakalářské práce.</w:t>
+        <w:t>, na které pracoval v rámci bakalářské práce.</w:t>
       </w:r>
     </w:p>
     <w:p>
@@ -5049,11 +5037,11 @@
       <w:pPr>
         <w:pStyle w:val="NadpisB"/>
       </w:pPr>
-      <w:bookmarkStart w:id="24" w:name="_Toc31188520"/>
+      <w:bookmarkStart w:id="23" w:name="_Toc31188520"/>
       <w:r>
         <w:t>Simulace automobilového provozu – Ivan Gregor</w:t>
       </w:r>
-      <w:bookmarkEnd w:id="24"/>
+      <w:bookmarkEnd w:id="23"/>
       <w:r>
         <w:t xml:space="preserve"> </w:t>
       </w:r>
@@ -5181,7 +5169,7 @@
       <w:pPr>
         <w:pStyle w:val="NadpisB"/>
       </w:pPr>
-      <w:bookmarkStart w:id="25" w:name="_Toc31188521"/>
+      <w:bookmarkStart w:id="24" w:name="_Toc31188521"/>
       <w:proofErr w:type="spellStart"/>
       <w:r>
         <w:lastRenderedPageBreak/>
@@ -5204,7 +5192,7 @@
       <w:r>
         <w:t>ShadowTree</w:t>
       </w:r>
-      <w:bookmarkEnd w:id="25"/>
+      <w:bookmarkEnd w:id="24"/>
       <w:proofErr w:type="spellEnd"/>
       <w:proofErr w:type="gramEnd"/>
       <w:r>
@@ -5313,7 +5301,7 @@
       <w:r>
         <w:br w:type="page"/>
       </w:r>
-      <w:bookmarkStart w:id="26" w:name="_Toc31188522"/>
+      <w:bookmarkStart w:id="25" w:name="_Toc31188522"/>
       <w:r>
         <w:lastRenderedPageBreak/>
         <w:t xml:space="preserve">požadavky na </w:t>
@@ -5327,66 +5315,90 @@
       <w:r>
         <w:t>e</w:t>
       </w:r>
+      <w:bookmarkEnd w:id="25"/>
+    </w:p>
+    <w:p>
+      <w:pPr>
+        <w:pStyle w:val="normlntext"/>
+      </w:pPr>
+      <w:r>
+        <w:t>Před začátkem práce na aplikace byly stanoveny základní funkce, které aplikace bude nabízet. Seznam také zahrnuje několik požadavků, které již dříve byly obsaženy v bakalářské práci autora, na kterou tato práce navazuje.</w:t>
+      </w:r>
+    </w:p>
+    <w:p>
+      <w:pPr>
+        <w:pStyle w:val="NadpisB"/>
+      </w:pPr>
+      <w:bookmarkStart w:id="26" w:name="_Toc31188523"/>
+      <w:r>
+        <w:t>Seznam požadavků</w:t>
+      </w:r>
       <w:bookmarkEnd w:id="26"/>
     </w:p>
     <w:p>
       <w:pPr>
+        <w:pStyle w:val="NadpisC"/>
+      </w:pPr>
+      <w:bookmarkStart w:id="27" w:name="_Toc31188524"/>
+      <w:bookmarkStart w:id="28" w:name="_Toc209253214"/>
+      <w:bookmarkStart w:id="29" w:name="_Toc209253401"/>
+      <w:bookmarkStart w:id="30" w:name="_Toc209321255"/>
+      <w:r>
+        <w:t>Fuzzy logika</w:t>
+      </w:r>
+      <w:bookmarkEnd w:id="27"/>
+    </w:p>
+    <w:p>
+      <w:pPr>
         <w:pStyle w:val="normlntext"/>
       </w:pPr>
       <w:r>
-        <w:t>Před začátkem práce na aplikace byly stanoveny základní funkce, které aplikace bude nabízet. Seznam také zahrnuje několik požadavků, které již dříve byly obsaženy v bakalářské práci autora, na kterou tato práce navazuje.</w:t>
-      </w:r>
-    </w:p>
-    <w:p>
-      <w:pPr>
-        <w:pStyle w:val="NadpisB"/>
-      </w:pPr>
-      <w:bookmarkStart w:id="27" w:name="_Toc31188523"/>
-      <w:r>
-        <w:t>Seznam požadavků</w:t>
-      </w:r>
-      <w:bookmarkEnd w:id="27"/>
+        <w:t xml:space="preserve">Hlavním </w:t>
+      </w:r>
+      <w:r>
+        <w:t>požadavkem</w:t>
+      </w:r>
+      <w:r>
+        <w:t xml:space="preserve"> je implementace fuzzy logiky do aplikace. Pomocí této logiky se především určuje rychlost jedou</w:t>
+      </w:r>
+      <w:r>
+        <w:t>cích vozidel podle dané situace</w:t>
+      </w:r>
+      <w:r>
+        <w:t xml:space="preserve">. Účelem použití je plynulejší pohyb vozidel a jejich reakce na danou situaci. </w:t>
+      </w:r>
     </w:p>
     <w:p>
       <w:pPr>
         <w:pStyle w:val="NadpisC"/>
       </w:pPr>
-      <w:bookmarkStart w:id="28" w:name="_Toc31188524"/>
-      <w:bookmarkStart w:id="29" w:name="_Toc209253214"/>
-      <w:bookmarkStart w:id="30" w:name="_Toc209253401"/>
-      <w:bookmarkStart w:id="31" w:name="_Toc209321255"/>
-      <w:r>
-        <w:t>Fuzzy logika</w:t>
-      </w:r>
-      <w:bookmarkEnd w:id="28"/>
+      <w:bookmarkStart w:id="31" w:name="_Toc31188525"/>
+      <w:r>
+        <w:t>Detekce křižovatek</w:t>
+      </w:r>
+      <w:bookmarkEnd w:id="31"/>
     </w:p>
     <w:p>
       <w:pPr>
         <w:pStyle w:val="normlntext"/>
       </w:pPr>
       <w:r>
-        <w:t xml:space="preserve">Hlavním </w:t>
-      </w:r>
-      <w:r>
-        <w:t>požadavkem</w:t>
-      </w:r>
-      <w:r>
-        <w:t xml:space="preserve"> je implementace fuzzy logiky do aplikace. Pomocí této logiky se především určuje rychlost jedou</w:t>
-      </w:r>
-      <w:r>
-        <w:t>cích vozidel podle dané situace</w:t>
-      </w:r>
-      <w:r>
-        <w:t xml:space="preserve">. Účelem použití je plynulejší pohyb vozidel a jejich reakce na danou situaci. </w:t>
+        <w:t>Vzhledem k množnosti vytvoření složitých křižovatek je aplikaci možnost automatické detekce křížení silnic, což značně zjednodušuje její tvorbu.</w:t>
       </w:r>
     </w:p>
     <w:p>
       <w:pPr>
         <w:pStyle w:val="NadpisC"/>
       </w:pPr>
-      <w:bookmarkStart w:id="32" w:name="_Toc31188525"/>
-      <w:r>
-        <w:t>Detekce křižovatek</w:t>
+      <w:bookmarkStart w:id="32" w:name="_Toc31188526"/>
+      <w:r>
+        <w:t>Určení přednosti v</w:t>
+      </w:r>
+      <w:r>
+        <w:t> </w:t>
+      </w:r>
+      <w:r>
+        <w:t>jízdě</w:t>
       </w:r>
       <w:bookmarkEnd w:id="32"/>
     </w:p>
@@ -5395,22 +5407,16 @@
         <w:pStyle w:val="normlntext"/>
       </w:pPr>
       <w:r>
-        <w:t>Vzhledem k množnosti vytvoření složitých křižovatek je aplikaci možnost automatické detekce křížení silnic, což značně zjednodušuje její tvorbu.</w:t>
+        <w:t>Při spojení nebo křížení silnic je možno jednoduše zvolit, která ze silnic je hlavní a která vedlejší.</w:t>
       </w:r>
     </w:p>
     <w:p>
       <w:pPr>
         <w:pStyle w:val="NadpisC"/>
       </w:pPr>
-      <w:bookmarkStart w:id="33" w:name="_Toc31188526"/>
-      <w:r>
-        <w:t>Určení přednosti v</w:t>
-      </w:r>
-      <w:r>
-        <w:t> </w:t>
-      </w:r>
-      <w:r>
-        <w:t>jízdě</w:t>
+      <w:bookmarkStart w:id="33" w:name="_Toc31188527"/>
+      <w:r>
+        <w:t>Návrh silnic</w:t>
       </w:r>
       <w:bookmarkEnd w:id="33"/>
     </w:p>
@@ -5419,16 +5425,16 @@
         <w:pStyle w:val="normlntext"/>
       </w:pPr>
       <w:r>
-        <w:t>Při spojení nebo křížení silnic je možno jednoduše zvolit, která ze silnic je hlavní a která vedlejší.</w:t>
+        <w:t>Dopravní situaci lze vytvořit pomocí křivek znázorňujících silnice. Tyto křivky bude možno vytvořit, propojit či rozpojit nebo také smazat.</w:t>
       </w:r>
     </w:p>
     <w:p>
       <w:pPr>
         <w:pStyle w:val="NadpisC"/>
       </w:pPr>
-      <w:bookmarkStart w:id="34" w:name="_Toc31188527"/>
-      <w:r>
-        <w:t>Návrh silnic</w:t>
+      <w:bookmarkStart w:id="34" w:name="_Toc31188528"/>
+      <w:r>
+        <w:t>Řízení dopravy semafory</w:t>
       </w:r>
       <w:bookmarkEnd w:id="34"/>
     </w:p>
@@ -5437,36 +5443,36 @@
         <w:pStyle w:val="normlntext"/>
       </w:pPr>
       <w:r>
-        <w:t>Dopravní situaci lze vytvořit pomocí křivek znázorňujících silnice. Tyto křivky bude možno vytvořit, propojit či rozpojit nebo také smazat.</w:t>
+        <w:t>Do návrhu lze vložit semafory, nastavit časy jejich chodu, nebo je mezi sebou propojit.</w:t>
       </w:r>
     </w:p>
     <w:p>
       <w:pPr>
         <w:pStyle w:val="NadpisC"/>
       </w:pPr>
-      <w:bookmarkStart w:id="35" w:name="_Toc31188528"/>
-      <w:r>
-        <w:t>Řízení dopravy semafory</w:t>
-      </w:r>
-      <w:bookmarkEnd w:id="35"/>
-    </w:p>
-    <w:p>
-      <w:pPr>
-        <w:pStyle w:val="normlntext"/>
-      </w:pPr>
-      <w:r>
-        <w:t>Do návrhu lze vložit semafory, nastavit časy jejich chodu, nebo je mezi sebou propojit.</w:t>
-      </w:r>
-    </w:p>
-    <w:p>
-      <w:pPr>
-        <w:pStyle w:val="NadpisC"/>
-      </w:pPr>
-      <w:bookmarkStart w:id="36" w:name="_Toc31188529"/>
+      <w:bookmarkStart w:id="35" w:name="_Toc31188529"/>
       <w:r>
         <w:lastRenderedPageBreak/>
         <w:t>Řízení dopravy policistou</w:t>
       </w:r>
+      <w:bookmarkEnd w:id="35"/>
+    </w:p>
+    <w:p>
+      <w:pPr>
+        <w:pStyle w:val="normlntext"/>
+      </w:pPr>
+      <w:r>
+        <w:t>Vytvořené silniční situace je možno řídit také pokyny policistů, kteří určují povolený směr a dobu jízdy.</w:t>
+      </w:r>
+    </w:p>
+    <w:p>
+      <w:pPr>
+        <w:pStyle w:val="NadpisC"/>
+      </w:pPr>
+      <w:bookmarkStart w:id="36" w:name="_Toc31188530"/>
+      <w:r>
+        <w:t>Uložení/načtení návrhu</w:t>
+      </w:r>
       <w:bookmarkEnd w:id="36"/>
     </w:p>
     <w:p>
@@ -5474,16 +5480,16 @@
         <w:pStyle w:val="normlntext"/>
       </w:pPr>
       <w:r>
-        <w:t>Vytvořené silniční situace je možno řídit také pokyny policistů, kteří určují povolený směr a dobu jízdy.</w:t>
+        <w:t>Rozpracovaný návrh může být uložen do zvoleného souboru a poté opět načten do aplikace.</w:t>
       </w:r>
     </w:p>
     <w:p>
       <w:pPr>
         <w:pStyle w:val="NadpisC"/>
       </w:pPr>
-      <w:bookmarkStart w:id="37" w:name="_Toc31188530"/>
-      <w:r>
-        <w:t>Uložení/načtení návrhu</w:t>
+      <w:bookmarkStart w:id="37" w:name="_Toc31188531"/>
+      <w:r>
+        <w:t>Editace celého návrhu</w:t>
       </w:r>
       <w:bookmarkEnd w:id="37"/>
     </w:p>
@@ -5492,16 +5498,16 @@
         <w:pStyle w:val="normlntext"/>
       </w:pPr>
       <w:r>
-        <w:t>Rozpracovaný návrh může být uložen do zvoleného souboru a poté opět načten do aplikace.</w:t>
+        <w:t>S návrhem situace lze libovolně manipulovat, tedy jej posouvat, přiblížit či oddálit, nebo otočit.</w:t>
       </w:r>
     </w:p>
     <w:p>
       <w:pPr>
         <w:pStyle w:val="NadpisC"/>
       </w:pPr>
-      <w:bookmarkStart w:id="38" w:name="_Toc31188531"/>
-      <w:r>
-        <w:t>Editace celého návrhu</w:t>
+      <w:bookmarkStart w:id="38" w:name="_Toc31188532"/>
+      <w:r>
+        <w:t>Rozlišení trasy pro auta/tramvaje</w:t>
       </w:r>
       <w:bookmarkEnd w:id="38"/>
     </w:p>
@@ -5510,16 +5516,16 @@
         <w:pStyle w:val="normlntext"/>
       </w:pPr>
       <w:r>
-        <w:t>S návrhem situace lze libovolně manipulovat, tedy jej posouvat, přiblížit či oddálit, nebo otočit.</w:t>
+        <w:t>V návrhu jsou typy vozidel, tramvaje a automobily. Trasa, po které vozidlo jede, je zvolena pro každý typ vozidla zvlášť.</w:t>
       </w:r>
     </w:p>
     <w:p>
       <w:pPr>
         <w:pStyle w:val="NadpisC"/>
       </w:pPr>
-      <w:bookmarkStart w:id="39" w:name="_Toc31188532"/>
-      <w:r>
-        <w:t>Rozlišení trasy pro auta/tramvaje</w:t>
+      <w:bookmarkStart w:id="39" w:name="_Toc31188533"/>
+      <w:r>
+        <w:t>Editace pozadí</w:t>
       </w:r>
       <w:bookmarkEnd w:id="39"/>
     </w:p>
@@ -5528,16 +5534,16 @@
         <w:pStyle w:val="normlntext"/>
       </w:pPr>
       <w:r>
-        <w:t>V návrhu jsou typy vozidel, tramvaje a automobily. Trasa, po které vozidlo jede, je zvolena pro každý typ vozidla zvlášť.</w:t>
+        <w:t>Do návrhu lze vložit vlastní pozadí, kterým je možno pohybovat, změnit jeho velikost, otáčet, nebo jej smazat.</w:t>
       </w:r>
     </w:p>
     <w:p>
       <w:pPr>
         <w:pStyle w:val="NadpisC"/>
       </w:pPr>
-      <w:bookmarkStart w:id="40" w:name="_Toc31188533"/>
-      <w:r>
-        <w:t>Editace pozadí</w:t>
+      <w:bookmarkStart w:id="40" w:name="_Toc31188534"/>
+      <w:r>
+        <w:t>Signalizace brzd</w:t>
       </w:r>
       <w:bookmarkEnd w:id="40"/>
     </w:p>
@@ -5546,16 +5552,16 @@
         <w:pStyle w:val="normlntext"/>
       </w:pPr>
       <w:r>
-        <w:t>Do návrhu lze vložit vlastní pozadí, kterým je možno pohybovat, změnit jeho velikost, otáčet, nebo jej smazat.</w:t>
+        <w:t>Při zpomalení vozidla se rozsvítí zadní brzdová světla.</w:t>
       </w:r>
     </w:p>
     <w:p>
       <w:pPr>
         <w:pStyle w:val="NadpisC"/>
       </w:pPr>
-      <w:bookmarkStart w:id="41" w:name="_Toc31188534"/>
-      <w:r>
-        <w:t>Signalizace brzd</w:t>
+      <w:bookmarkStart w:id="41" w:name="_Toc31188535"/>
+      <w:r>
+        <w:t>Signalizace odbočení vozidel</w:t>
       </w:r>
       <w:bookmarkEnd w:id="41"/>
     </w:p>
@@ -5564,16 +5570,16 @@
         <w:pStyle w:val="normlntext"/>
       </w:pPr>
       <w:r>
-        <w:t>Při zpomalení vozidla se rozsvítí zadní brzdová světla.</w:t>
+        <w:t>Pokud vozidlo odbočuje, směr jeho jízdy je signalizován blinkrem.</w:t>
       </w:r>
     </w:p>
     <w:p>
       <w:pPr>
         <w:pStyle w:val="NadpisC"/>
       </w:pPr>
-      <w:bookmarkStart w:id="42" w:name="_Toc31188535"/>
-      <w:r>
-        <w:t>Signalizace odbočení vozidel</w:t>
+      <w:bookmarkStart w:id="42" w:name="_Toc31188536"/>
+      <w:r>
+        <w:t>Ovládání vlastního vozidla</w:t>
       </w:r>
       <w:bookmarkEnd w:id="42"/>
     </w:p>
@@ -5582,36 +5588,36 @@
         <w:pStyle w:val="normlntext"/>
       </w:pPr>
       <w:r>
-        <w:t>Pokud vozidlo odbočuje, směr jeho jízdy je signalizován blinkrem.</w:t>
+        <w:t>V testovacím režimu lze vložit vlastní vozidlo, které uživatel ovládá změnou jeho rychlosti.</w:t>
       </w:r>
     </w:p>
     <w:p>
       <w:pPr>
         <w:pStyle w:val="NadpisC"/>
       </w:pPr>
-      <w:bookmarkStart w:id="43" w:name="_Toc31188536"/>
-      <w:r>
-        <w:t>Ovládání vlastního vozidla</w:t>
-      </w:r>
-      <w:bookmarkEnd w:id="43"/>
-    </w:p>
-    <w:p>
-      <w:pPr>
-        <w:pStyle w:val="normlntext"/>
-      </w:pPr>
-      <w:r>
-        <w:t>V testovacím režimu lze vložit vlastní vozidlo, které uživatel ovládá změnou jeho rychlosti.</w:t>
-      </w:r>
-    </w:p>
-    <w:p>
-      <w:pPr>
-        <w:pStyle w:val="NadpisC"/>
-      </w:pPr>
-      <w:bookmarkStart w:id="44" w:name="_Toc31188537"/>
+      <w:bookmarkStart w:id="43" w:name="_Toc31188537"/>
       <w:r>
         <w:lastRenderedPageBreak/>
         <w:t>Statistické údaje</w:t>
       </w:r>
+      <w:bookmarkEnd w:id="43"/>
+    </w:p>
+    <w:p>
+      <w:pPr>
+        <w:pStyle w:val="normlntext"/>
+      </w:pPr>
+      <w:r>
+        <w:t>Během probíhající jízdy uživatele jsou zaznamenávány údaje o provozu, dopravních nehodách či přestupcích, kterých se dopustil. Po dokončení jízdy je uživatel ohodnocen.</w:t>
+      </w:r>
+    </w:p>
+    <w:p>
+      <w:pPr>
+        <w:pStyle w:val="NadpisC"/>
+      </w:pPr>
+      <w:bookmarkStart w:id="44" w:name="_Toc31188538"/>
+      <w:r>
+        <w:t>Nastavení simulace</w:t>
+      </w:r>
       <w:bookmarkEnd w:id="44"/>
     </w:p>
     <w:p>
@@ -5619,16 +5625,16 @@
         <w:pStyle w:val="normlntext"/>
       </w:pPr>
       <w:r>
-        <w:t>Během probíhající jízdy uživatele jsou zaznamenávány údaje o provozu, dopravních nehodách či přestupcích, kterých se dopustil. Po dokončení jízdy je uživatel ohodnocen.</w:t>
+        <w:t>Simulaci provozu lze nastavit dle potřeb. Může být nastavena frekvence generování vozidel, zapnutí pro každý typ vozidel zvlášť, nebo spuštění semaforů.</w:t>
       </w:r>
     </w:p>
     <w:p>
       <w:pPr>
         <w:pStyle w:val="NadpisC"/>
       </w:pPr>
-      <w:bookmarkStart w:id="45" w:name="_Toc31188538"/>
-      <w:r>
-        <w:t>Nastavení simulace</w:t>
+      <w:bookmarkStart w:id="45" w:name="_Toc31188539"/>
+      <w:r>
+        <w:t>Režimy aplikace</w:t>
       </w:r>
       <w:bookmarkEnd w:id="45"/>
     </w:p>
@@ -5637,24 +5643,6 @@
         <w:pStyle w:val="normlntext"/>
       </w:pPr>
       <w:r>
-        <w:t>Simulaci provozu lze nastavit dle potřeb. Může být nastavena frekvence generování vozidel, zapnutí pro každý typ vozidel zvlášť, nebo spuštění semaforů.</w:t>
-      </w:r>
-    </w:p>
-    <w:p>
-      <w:pPr>
-        <w:pStyle w:val="NadpisC"/>
-      </w:pPr>
-      <w:bookmarkStart w:id="46" w:name="_Toc31188539"/>
-      <w:r>
-        <w:t>Režimy aplikace</w:t>
-      </w:r>
-      <w:bookmarkEnd w:id="46"/>
-    </w:p>
-    <w:p>
-      <w:pPr>
-        <w:pStyle w:val="normlntext"/>
-      </w:pPr>
-      <w:r>
         <w:t>Aplikace je rozdělena do tří režimů. V editačním režimu se nejprve vytvoří návrh situace. Poté lze spustit testovací režim, ve kterém uživatel ovládá své vozidlo. Vytvořený návrh lze spustit jako spořič obrazovky, při čemž probíhá simulace provozu zobrazena přes celou obrazovku.</w:t>
       </w:r>
     </w:p>
@@ -5662,17 +5650,17 @@
       <w:pPr>
         <w:pStyle w:val="NadpisB"/>
       </w:pPr>
-      <w:bookmarkStart w:id="47" w:name="_Toc31188540"/>
+      <w:bookmarkStart w:id="46" w:name="_Toc31188540"/>
+      <w:bookmarkEnd w:id="28"/>
       <w:bookmarkEnd w:id="29"/>
       <w:bookmarkEnd w:id="30"/>
-      <w:bookmarkEnd w:id="31"/>
       <w:r>
         <w:t>Kritéria pro splnění cílů</w:t>
       </w:r>
       <w:r>
         <w:t xml:space="preserve"> práce</w:t>
       </w:r>
-      <w:bookmarkEnd w:id="47"/>
+      <w:bookmarkEnd w:id="46"/>
     </w:p>
     <w:p>
       <w:pPr>
@@ -5744,12 +5732,12 @@
       <w:r>
         <w:br w:type="page"/>
       </w:r>
-      <w:bookmarkStart w:id="48" w:name="_Toc31188541"/>
+      <w:bookmarkStart w:id="47" w:name="_Toc31188541"/>
       <w:r>
         <w:lastRenderedPageBreak/>
         <w:t>Priorita dokončení požadavků</w:t>
       </w:r>
-      <w:bookmarkEnd w:id="48"/>
+      <w:bookmarkEnd w:id="47"/>
     </w:p>
     <w:p>
       <w:pPr>
@@ -7550,11 +7538,29 @@
       <w:r>
         <w:br w:type="page"/>
       </w:r>
-      <w:bookmarkStart w:id="49" w:name="_Toc31188542"/>
+      <w:bookmarkStart w:id="48" w:name="_Toc31188542"/>
       <w:r>
         <w:lastRenderedPageBreak/>
         <w:t>Fuzzy logika</w:t>
       </w:r>
+      <w:bookmarkEnd w:id="48"/>
+    </w:p>
+    <w:p>
+      <w:pPr>
+        <w:pStyle w:val="normlntext"/>
+      </w:pPr>
+      <w:r>
+        <w:t>Práce se zabývá implementací fuzzy logiky do simulace silniční dopravy. V této kapitole jsou základní informace o tom, co je fuzzy logika, proč a jak je využita. Také je zde popsána samotná implementace v aplikaci ukázán rozdíl oproti původní aplikaci, kde fuzzy logika implementována nebyla.</w:t>
+      </w:r>
+    </w:p>
+    <w:p>
+      <w:pPr>
+        <w:pStyle w:val="NadpisB"/>
+      </w:pPr>
+      <w:bookmarkStart w:id="49" w:name="_Toc31188543"/>
+      <w:r>
+        <w:t>Co je fuzzy logika</w:t>
+      </w:r>
       <w:bookmarkEnd w:id="49"/>
     </w:p>
     <w:p>
@@ -7562,34 +7568,27 @@
         <w:pStyle w:val="normlntext"/>
       </w:pPr>
       <w:r>
-        <w:t>Práce se zabývá implementací fuzzy logiky do simulace silniční dopravy. V této kapitole jsou základní informace o tom, co je fuzzy logika, proč a jak je využita. Také je zde popsána samotná implementace v aplikaci ukázán rozdíl oproti původní aplikaci, kde fuzzy logika implementována nebyla.</w:t>
-      </w:r>
-    </w:p>
-    <w:p>
-      <w:pPr>
-        <w:pStyle w:val="NadpisB"/>
-      </w:pPr>
-      <w:bookmarkStart w:id="50" w:name="_Toc31188543"/>
-      <w:r>
-        <w:t>Co je fuzzy logika</w:t>
-      </w:r>
-      <w:bookmarkEnd w:id="50"/>
+        <w:t xml:space="preserve">Fuzzy logika se zabývá, jak již název napovídá, </w:t>
+      </w:r>
+      <w:r>
+        <w:t xml:space="preserve">prací </w:t>
+      </w:r>
+      <w:r>
+        <w:t xml:space="preserve">s nepřesnými daty. </w:t>
+      </w:r>
+      <w:r>
+        <w:t xml:space="preserve">Lze tedy na základě pouze několika hodnot vyvodit závěry, což by při jiném způsobu řešení bylo mnohem složitější, nebo nepřesné. </w:t>
+      </w:r>
     </w:p>
     <w:p>
       <w:pPr>
         <w:pStyle w:val="normlntext"/>
       </w:pPr>
       <w:r>
-        <w:t xml:space="preserve">Fuzzy logika se zabývá, jak již název napovídá, </w:t>
-      </w:r>
-      <w:r>
-        <w:t xml:space="preserve">prací </w:t>
-      </w:r>
-      <w:r>
-        <w:t xml:space="preserve">s nepřesnými daty. </w:t>
-      </w:r>
-      <w:r>
-        <w:t xml:space="preserve">Lze tedy na základě pouze několika hodnot vyvodit závěry, což by při jiném způsobu řešení bylo mnohem složitější, nebo nepřesné. </w:t>
+        <w:t xml:space="preserve">Pro příklad řekněme, </w:t>
+      </w:r>
+      <w:r>
+        <w:t>že chceme automatizovaně na základě teploty určovat účinnost klimatizace. Při běžném přístupu by musely být určeny parametry nebo hranice pro jednotlivé teploty, na jejichž základě by se klimatizace spustila nebo vypnula. Díky fuzzy logice tyto hranice nemusí být přesně definovány a určeny budou jen základní podmínky.</w:t>
       </w:r>
     </w:p>
     <w:p>
@@ -7597,10 +7596,45 @@
         <w:pStyle w:val="normlntext"/>
       </w:pPr>
       <w:r>
-        <w:t xml:space="preserve">Pro příklad řekněme, </w:t>
-      </w:r>
-      <w:r>
-        <w:t>že chceme automatizovaně na základě teploty určovat účinnost klimatizace. Při běžném přístupu by musely být určeny parametry nebo hranice pro jednotlivé teploty, na jejichž základě by se klimatizace spustila nebo vypnula. Díky fuzzy logice tyto hranice nemusí být přesně definovány a určeny budou jen základní podmínky.</w:t>
+        <w:t xml:space="preserve">K práci s fuzzy logikou jsou využity fuzzy proměnné, což jsou vstupní </w:t>
+      </w:r>
+      <w:r>
+        <w:t>a výstupní parametry</w:t>
+      </w:r>
+      <w:r>
+        <w:t xml:space="preserve"> logiky</w:t>
+      </w:r>
+      <w:r>
+        <w:t xml:space="preserve">. Tyto proměnné jsou rozděleny na fuzzy výrazy, </w:t>
+      </w:r>
+      <w:r>
+        <w:t xml:space="preserve">které znázorňují rozdělení rozsahu vstupních a výstupních </w:t>
+      </w:r>
+      <w:r>
+        <w:t xml:space="preserve">proměnné </w:t>
+      </w:r>
+      <w:r>
+        <w:t xml:space="preserve">na „skupiny“, pomocí kterých se následně tvoří fuzzy pravidla. Fuzzy pravidla </w:t>
+      </w:r>
+      <w:r>
+        <w:t xml:space="preserve">tvoří kombinace jednotlivých fuzzy výrazů pro dané </w:t>
+      </w:r>
+      <w:r>
+        <w:t>fuzzy proměn</w:t>
+      </w:r>
+      <w:r>
+        <w:t>né</w:t>
+      </w:r>
+      <w:r>
+        <w:t xml:space="preserve">. Pro výpočet výsledné hodnoty je na vstupní hodnoty aplikována aproximace a následně </w:t>
+      </w:r>
+      <w:proofErr w:type="spellStart"/>
+      <w:r>
+        <w:t>deffuzifikace</w:t>
+      </w:r>
+      <w:proofErr w:type="spellEnd"/>
+      <w:r>
+        <w:t>.</w:t>
       </w:r>
     </w:p>
     <w:p>
@@ -7608,44 +7642,6 @@
         <w:pStyle w:val="normlntext"/>
       </w:pPr>
       <w:r>
-        <w:t xml:space="preserve">K práci s fuzzy logikou jsou využity fuzzy proměnné, což jsou vstupní </w:t>
-      </w:r>
-      <w:r>
-        <w:t>a výstupní parametry</w:t>
-      </w:r>
-      <w:r>
-        <w:t xml:space="preserve"> logiky</w:t>
-      </w:r>
-      <w:r>
-        <w:t xml:space="preserve">. Tyto proměnné jsou rozděleny na fuzzy výrazy, </w:t>
-      </w:r>
-      <w:r>
-        <w:t xml:space="preserve">které znázorňují rozdělení rozsahu vstupních a výstupních </w:t>
-      </w:r>
-      <w:r>
-        <w:t xml:space="preserve">proměnné </w:t>
-      </w:r>
-      <w:r>
-        <w:t xml:space="preserve">na „skupiny“, pomocí kterých se následně tvoří fuzzy pravidla. Fuzzy pravidla </w:t>
-      </w:r>
-      <w:r>
-        <w:t xml:space="preserve">tvoří kombinace jednotlivých fuzzy výrazů pro dané </w:t>
-      </w:r>
-      <w:r>
-        <w:t>fuzzy proměn</w:t>
-      </w:r>
-      <w:r>
-        <w:t>né</w:t>
-      </w:r>
-      <w:r>
-        <w:t>. Pro výpočet výsledné hodnoty je na vstupní hodnoty aplikována aproximace a následně deffuzifikace.</w:t>
-      </w:r>
-    </w:p>
-    <w:p>
-      <w:pPr>
-        <w:pStyle w:val="normlntext"/>
-      </w:pPr>
-      <w:r>
         <w:br w:type="page"/>
       </w:r>
     </w:p>
@@ -7653,7 +7649,7 @@
       <w:pPr>
         <w:pStyle w:val="NadpisC"/>
       </w:pPr>
-      <w:bookmarkStart w:id="51" w:name="_Toc31188544"/>
+      <w:bookmarkStart w:id="50" w:name="_Toc31188544"/>
       <w:r>
         <w:lastRenderedPageBreak/>
         <w:t xml:space="preserve">Fuzzy </w:t>
@@ -7664,6 +7660,46 @@
       <w:r>
         <w:t>á</w:t>
       </w:r>
+      <w:bookmarkEnd w:id="50"/>
+    </w:p>
+    <w:p>
+      <w:pPr>
+        <w:pStyle w:val="normlntext"/>
+      </w:pPr>
+      <w:r>
+        <w:t>Pro využití fuzzy logiky musí být definovány proměnné. Tyto proměnné obsahují hodnoty, se kterými se pracuje. Proměnné jsou rozděleny na vstupní, kterých může být více a jednu výstupní.</w:t>
+      </w:r>
+    </w:p>
+    <w:p>
+      <w:pPr>
+        <w:pStyle w:val="normlntext"/>
+      </w:pPr>
+      <w:r>
+        <w:t>Proměnná má definovanou svou minimální a maximální hodnotu, a její střední hodnotu, které ovšem určuje rozložení proměnné, nikoliv její střed.</w:t>
+      </w:r>
+    </w:p>
+    <w:p>
+      <w:pPr>
+        <w:pStyle w:val="normlntext"/>
+      </w:pPr>
+      <w:r>
+        <w:t>Každá proměnná má své výrazy, které definují jistou množinu, mezi minimální a maximální hodnotou.</w:t>
+      </w:r>
+      <w:r>
+        <w:t xml:space="preserve"> </w:t>
+      </w:r>
+    </w:p>
+    <w:p>
+      <w:pPr>
+        <w:pStyle w:val="NadpisC"/>
+      </w:pPr>
+      <w:bookmarkStart w:id="51" w:name="_Toc31188545"/>
+      <w:r>
+        <w:t>Fuzzy v</w:t>
+      </w:r>
+      <w:r>
+        <w:t>ýrazy</w:t>
+      </w:r>
       <w:bookmarkEnd w:id="51"/>
     </w:p>
     <w:p>
@@ -7671,7 +7707,19 @@
         <w:pStyle w:val="normlntext"/>
       </w:pPr>
       <w:r>
-        <w:t>Pro využití fuzzy logiky musí být definovány proměnné. Tyto proměnné obsahují hodnoty, se kterými se pracuje. Proměnné jsou rozděleny na vstupní, kterých může být více a jednu výstupní.</w:t>
+        <w:t xml:space="preserve">Výrazy </w:t>
+      </w:r>
+      <w:r>
+        <w:t xml:space="preserve">jsou parametry, které </w:t>
+      </w:r>
+      <w:r>
+        <w:t>rozdělují proměnnou na menší množiny,</w:t>
+      </w:r>
+      <w:r>
+        <w:t xml:space="preserve"> a jednotlivým hodnotám přiřazuje stupe</w:t>
+      </w:r>
+      <w:r>
+        <w:t>ň příslušnosti.</w:t>
       </w:r>
     </w:p>
     <w:p>
@@ -7679,7 +7727,16 @@
         <w:pStyle w:val="normlntext"/>
       </w:pPr>
       <w:r>
-        <w:t>Proměnná má definovanou svou minimální a maximální hodnotu, a její střední hodnotu, které ovšem určuje rozložení proměnné, nikoliv její střed.</w:t>
+        <w:t xml:space="preserve">Stupeň příslušnosti určuje, jak moc hodnota náleží do </w:t>
+      </w:r>
+      <w:r>
+        <w:t>dané množiny. Tento stupeň má hodnotu mezi 0 a 1, při čemž 0 znamená, že do množiny nepatří a 1 že do množiny</w:t>
+      </w:r>
+      <w:r>
+        <w:t xml:space="preserve"> zcela</w:t>
+      </w:r>
+      <w:r>
+        <w:t xml:space="preserve"> náleží.</w:t>
       </w:r>
     </w:p>
     <w:p>
@@ -7687,43 +7744,49 @@
         <w:pStyle w:val="normlntext"/>
       </w:pPr>
       <w:r>
-        <w:t>Každá proměnná má své výrazy, které definují jistou množinu, mezi minimální a maximální hodnotou.</w:t>
-      </w:r>
+        <w:t xml:space="preserve">Pro jednodušší práci má každý výraz také svůj název, s nímž se pracuje při určování pravidel. </w:t>
+      </w:r>
+      <w:r>
+        <w:t>Například na výše uvedeném obr 1. je označen fuzzy výraz „</w:t>
+      </w:r>
+      <w:proofErr w:type="spellStart"/>
+      <w:r>
+        <w:t>too</w:t>
+      </w:r>
+      <w:proofErr w:type="spellEnd"/>
       <w:r>
         <w:t xml:space="preserve"> </w:t>
       </w:r>
-    </w:p>
-    <w:p>
-      <w:pPr>
-        <w:pStyle w:val="NadpisC"/>
-      </w:pPr>
-      <w:bookmarkStart w:id="52" w:name="_Toc31188545"/>
-      <w:r>
-        <w:t>Fuzzy v</w:t>
-      </w:r>
-      <w:r>
-        <w:t>ýrazy</w:t>
-      </w:r>
-      <w:bookmarkEnd w:id="52"/>
+      <w:proofErr w:type="spellStart"/>
+      <w:r>
+        <w:t>close</w:t>
+      </w:r>
+      <w:proofErr w:type="spellEnd"/>
+      <w:r>
+        <w:t>“, který označuje část</w:t>
+      </w:r>
+      <w:r>
+        <w:t xml:space="preserve"> fuzzy proměnné v jistém rozsahu. Namísto práce s hodnotami tohoto rozsahu je dále pracováno pouze s názvem.</w:t>
+      </w:r>
     </w:p>
     <w:p>
       <w:pPr>
         <w:pStyle w:val="normlntext"/>
       </w:pPr>
       <w:r>
-        <w:t xml:space="preserve">Výrazy </w:t>
-      </w:r>
-      <w:r>
-        <w:t xml:space="preserve">jsou parametry, které </w:t>
-      </w:r>
-      <w:r>
-        <w:t>rozdělují proměnnou na menší množiny,</w:t>
-      </w:r>
-      <w:r>
-        <w:t xml:space="preserve"> a jednotlivým hodnotám přiřazuje stupe</w:t>
-      </w:r>
-      <w:r>
-        <w:t>ň příslušnosti.</w:t>
+        <w:t xml:space="preserve">Množiny a stupně příslušnosti jsou pro jednoduchou práci </w:t>
+      </w:r>
+      <w:r>
+        <w:t>tvořeny</w:t>
+      </w:r>
+      <w:r>
+        <w:t xml:space="preserve"> grafy, které mají </w:t>
+      </w:r>
+      <w:r>
+        <w:t>základní tvary. Tyto tvary jsou trojúhelník, čtyřhran a křivka.</w:t>
+      </w:r>
+      <w:r>
+        <w:t xml:space="preserve"> </w:t>
       </w:r>
     </w:p>
     <w:p>
@@ -7731,136 +7794,60 @@
         <w:pStyle w:val="normlntext"/>
       </w:pPr>
       <w:r>
-        <w:t xml:space="preserve">Stupeň příslušnosti určuje, jak moc hodnota náleží do </w:t>
-      </w:r>
-      <w:r>
-        <w:t>dané množiny. Tento stupeň má hodnotu mezi 0 a 1, při čemž 0 znamená, že do množiny nepatří a 1 že do množiny</w:t>
-      </w:r>
-      <w:r>
-        <w:t xml:space="preserve"> zcela</w:t>
-      </w:r>
-      <w:r>
-        <w:t xml:space="preserve"> náleží.</w:t>
+        <w:t xml:space="preserve">Každý fuzzy výraz má několik základních parametrů. Základním parametrem je „Support“, tedy základna, která </w:t>
+      </w:r>
+      <w:r>
+        <w:t>zahrnuje rozsah proměnní, kde je stupeň příslušnosti daného výrazu větší než 0. Tato základna má svou minimální (levou) a maximální (pravou) hranici. Na obrázku 1 to jsou sloupce „</w:t>
+      </w:r>
+      <w:proofErr w:type="spellStart"/>
+      <w:r>
+        <w:t>Left</w:t>
+      </w:r>
+      <w:proofErr w:type="spellEnd"/>
+      <w:r>
+        <w:t xml:space="preserve"> </w:t>
+      </w:r>
+      <w:proofErr w:type="spellStart"/>
+      <w:r>
+        <w:t>Supp</w:t>
+      </w:r>
+      <w:proofErr w:type="spellEnd"/>
+      <w:r>
+        <w:t>“ a „</w:t>
+      </w:r>
+      <w:proofErr w:type="spellStart"/>
+      <w:r>
+        <w:t>Right</w:t>
+      </w:r>
+      <w:proofErr w:type="spellEnd"/>
+      <w:r>
+        <w:t xml:space="preserve"> </w:t>
+      </w:r>
+      <w:proofErr w:type="spellStart"/>
+      <w:r>
+        <w:t>Supp</w:t>
+      </w:r>
+      <w:proofErr w:type="spellEnd"/>
+      <w:r>
+        <w:t xml:space="preserve">“. </w:t>
+      </w:r>
+    </w:p>
+    <w:p>
+      <w:pPr>
+        <w:rPr>
+          <w:rFonts w:ascii="Times New Roman" w:hAnsi="Times New Roman"/>
+        </w:rPr>
+      </w:pPr>
+      <w:r>
+        <w:br w:type="page"/>
       </w:r>
     </w:p>
     <w:p>
       <w:pPr>
         <w:pStyle w:val="normlntext"/>
       </w:pPr>
-      <w:commentRangeStart w:id="53"/>
-      <w:r>
-        <w:t xml:space="preserve">Pro jednodušší práci má každý výraz také svůj název, s nímž se pracuje při určování pravidel. </w:t>
-      </w:r>
-      <w:commentRangeEnd w:id="53"/>
-      <w:r>
-        <w:rPr>
-          <w:rStyle w:val="Odkaznakoment"/>
-          <w:rFonts w:ascii="Times New (W1)" w:hAnsi="Times New (W1)"/>
-        </w:rPr>
-        <w:commentReference w:id="53"/>
-      </w:r>
-      <w:r>
-        <w:t>Například na výše uvedeném obr 1. je označen fuzzy výraz „</w:t>
-      </w:r>
-      <w:proofErr w:type="spellStart"/>
-      <w:r>
-        <w:t>too</w:t>
-      </w:r>
-      <w:proofErr w:type="spellEnd"/>
-      <w:r>
-        <w:t xml:space="preserve"> </w:t>
-      </w:r>
-      <w:proofErr w:type="spellStart"/>
-      <w:r>
-        <w:t>close</w:t>
-      </w:r>
-      <w:proofErr w:type="spellEnd"/>
-      <w:r>
-        <w:t>“, který označuje část</w:t>
-      </w:r>
-      <w:r>
-        <w:t xml:space="preserve"> fuzzy proměnné v jistém rozsahu. Namísto práce s hodnotami tohoto rozsahu je dále pracováno pouze s názvem.</w:t>
-      </w:r>
-    </w:p>
-    <w:p>
-      <w:pPr>
-        <w:rPr>
-          <w:rFonts w:ascii="Times New Roman" w:hAnsi="Times New Roman"/>
-        </w:rPr>
-      </w:pPr>
-      <w:r>
-        <w:br w:type="page"/>
-      </w:r>
-    </w:p>
-    <w:p>
-      <w:pPr>
-        <w:pStyle w:val="normlntext"/>
-      </w:pPr>
       <w:r>
         <w:lastRenderedPageBreak/>
-        <w:t xml:space="preserve">Množiny a stupně příslušnosti jsou pro jednoduchou práci </w:t>
-      </w:r>
-      <w:r>
-        <w:t>tvořeny</w:t>
-      </w:r>
-      <w:r>
-        <w:t xml:space="preserve"> grafy, které mají </w:t>
-      </w:r>
-      <w:r>
-        <w:t>základní tvary. Tyto tvary jsou trojúhelník, čtyřhran a křivka.</w:t>
-      </w:r>
-      <w:r>
-        <w:t xml:space="preserve"> </w:t>
-      </w:r>
-    </w:p>
-    <w:p>
-      <w:pPr>
-        <w:pStyle w:val="normlntext"/>
-      </w:pPr>
-      <w:r>
-        <w:t xml:space="preserve">Každý fuzzy výraz má několik základních parametrů. Základním parametrem je „Support“, tedy základna, která </w:t>
-      </w:r>
-      <w:r>
-        <w:t>zahrnuje rozsah proměnní, kde je stupeň příslušnosti daného výrazu větší než 0. Tato základna má svou minimální (levou) a maximální (pravou) hranici. Na obrázku 1 to jsou sloupce „</w:t>
-      </w:r>
-      <w:proofErr w:type="spellStart"/>
-      <w:r>
-        <w:t>Left</w:t>
-      </w:r>
-      <w:proofErr w:type="spellEnd"/>
-      <w:r>
-        <w:t xml:space="preserve"> </w:t>
-      </w:r>
-      <w:proofErr w:type="spellStart"/>
-      <w:r>
-        <w:t>Supp</w:t>
-      </w:r>
-      <w:proofErr w:type="spellEnd"/>
-      <w:r>
-        <w:t>“ a „</w:t>
-      </w:r>
-      <w:proofErr w:type="spellStart"/>
-      <w:r>
-        <w:t>Right</w:t>
-      </w:r>
-      <w:proofErr w:type="spellEnd"/>
-      <w:r>
-        <w:t xml:space="preserve"> </w:t>
-      </w:r>
-      <w:proofErr w:type="spellStart"/>
-      <w:r>
-        <w:t>Supp</w:t>
-      </w:r>
-      <w:proofErr w:type="spellEnd"/>
-      <w:r>
-        <w:t xml:space="preserve">“. </w:t>
-      </w:r>
-    </w:p>
-    <w:p>
-      <w:pPr>
-        <w:pStyle w:val="normlntext"/>
-      </w:pPr>
-      <w:r>
         <w:t>Druhým parametrem je Kernel, což je jádro fuzzy výrazu. Jádro označuje rozsah, kde je stupeň příslušnosti 1. Stejně jako základna, i jádro je určeno dvěma parametry, tedy minimální a maximální hranicí. V LFLC jsou pojmenovány „</w:t>
       </w:r>
       <w:proofErr w:type="spellStart"/>
@@ -7975,23 +7962,19 @@
           <w:rFonts w:ascii="Times New Roman" w:hAnsi="Times New Roman"/>
         </w:rPr>
       </w:pPr>
-      <w:r>
-        <w:br w:type="page"/>
-      </w:r>
     </w:p>
     <w:p>
       <w:pPr>
         <w:pStyle w:val="NadpisC"/>
       </w:pPr>
-      <w:bookmarkStart w:id="54" w:name="_Toc31188546"/>
-      <w:r>
-        <w:lastRenderedPageBreak/>
+      <w:bookmarkStart w:id="52" w:name="_Toc31188546"/>
+      <w:r>
         <w:t>Fuzzy p</w:t>
       </w:r>
       <w:r>
         <w:t>ravidla</w:t>
       </w:r>
-      <w:bookmarkEnd w:id="54"/>
+      <w:bookmarkEnd w:id="52"/>
     </w:p>
     <w:p>
       <w:pPr>
@@ -8133,45 +8116,595 @@
       <w:pPr>
         <w:pStyle w:val="NadpisC"/>
       </w:pPr>
-      <w:bookmarkStart w:id="55" w:name="_Toc31188547"/>
-      <w:r>
-        <w:t>Výpočet …</w:t>
+      <w:r>
+        <w:lastRenderedPageBreak/>
+        <w:t>Výpočet výsledné hodnoty</w:t>
+      </w:r>
+    </w:p>
+    <w:p>
+      <w:pPr>
+        <w:pStyle w:val="normlntext"/>
+      </w:pPr>
+      <w:r>
+        <w:t>Pro získání výsledné hodnoty je potřeba provézt dva základní kroky. Prvním krokem je transform</w:t>
+      </w:r>
+      <w:r>
+        <w:t>ace</w:t>
+      </w:r>
+      <w:r>
+        <w:t xml:space="preserve"> dan</w:t>
+      </w:r>
+      <w:r>
+        <w:t>ých</w:t>
+      </w:r>
+      <w:r>
+        <w:t xml:space="preserve"> fuzzy pravid</w:t>
+      </w:r>
+      <w:r>
+        <w:t>el</w:t>
+      </w:r>
+      <w:r>
+        <w:t xml:space="preserve"> do funkce vysvětlující dané závislosti. Pro vytvoření této funkce je použita aproximace. Každé pravidlo charakterizuje výslednou funkci lokálně v nějakém vhodném okolí, při čemž každému pravidlu je přiřazena fuzzy relace. </w:t>
+      </w:r>
+      <w:r>
+        <w:t xml:space="preserve">V tomto případě je jako relace použita disjunktivní normální forma, dále jen DNF. </w:t>
+      </w:r>
+      <w:r>
+        <w:t xml:space="preserve">V DNF je použita jedna ze tří t-norem, zde tedy t-norma minimum. </w:t>
+      </w:r>
+      <w:r>
+        <w:t>Celá báze fuzzy pravidel je poté interpretována fuzzy relací</w:t>
+      </w:r>
+      <w:r>
+        <w:t xml:space="preserve"> dle rovnice 1.</w:t>
+      </w:r>
+    </w:p>
+    <w:p>
+      <w:pPr>
+        <w:pStyle w:val="normlntext"/>
+        <w:tabs>
+          <w:tab w:val="left" w:pos="2694"/>
+          <w:tab w:val="left" w:pos="8222"/>
+        </w:tabs>
+      </w:pPr>
+      <w:r>
+        <w:tab/>
+      </w:r>
+      <m:oMath>
+        <m:sSub>
+          <m:sSubPr>
+            <m:ctrlPr>
+              <w:rPr>
+                <w:rFonts w:ascii="Cambria Math" w:hAnsi="Cambria Math"/>
+                <w:i/>
+              </w:rPr>
+            </m:ctrlPr>
+          </m:sSubPr>
+          <m:e>
+            <m:r>
+              <w:rPr>
+                <w:rFonts w:ascii="Cambria Math" w:hAnsi="Cambria Math"/>
+              </w:rPr>
+              <m:t>R</m:t>
+            </m:r>
+          </m:e>
+          <m:sub>
+            <m:r>
+              <w:rPr>
+                <w:rFonts w:ascii="Cambria Math" w:hAnsi="Cambria Math"/>
+              </w:rPr>
+              <m:t>DNF</m:t>
+            </m:r>
+          </m:sub>
+        </m:sSub>
+        <m:d>
+          <m:dPr>
+            <m:ctrlPr>
+              <w:rPr>
+                <w:rFonts w:ascii="Cambria Math" w:hAnsi="Cambria Math"/>
+                <w:i/>
+              </w:rPr>
+            </m:ctrlPr>
+          </m:dPr>
+          <m:e>
+            <m:r>
+              <w:rPr>
+                <w:rFonts w:ascii="Cambria Math" w:hAnsi="Cambria Math"/>
+              </w:rPr>
+              <m:t>u,v</m:t>
+            </m:r>
+          </m:e>
+        </m:d>
+        <m:r>
+          <w:rPr>
+            <w:rFonts w:ascii="Cambria Math" w:hAnsi="Cambria Math"/>
+          </w:rPr>
+          <m:t xml:space="preserve">= </m:t>
+        </m:r>
+        <m:nary>
+          <m:naryPr>
+            <m:chr m:val="⋁"/>
+            <m:limLoc m:val="undOvr"/>
+            <m:ctrlPr>
+              <w:rPr>
+                <w:rFonts w:ascii="Cambria Math" w:hAnsi="Cambria Math"/>
+                <w:i/>
+              </w:rPr>
+            </m:ctrlPr>
+          </m:naryPr>
+          <m:sub>
+            <m:r>
+              <w:rPr>
+                <w:rFonts w:ascii="Cambria Math" w:hAnsi="Cambria Math"/>
+              </w:rPr>
+              <m:t>i=1</m:t>
+            </m:r>
+          </m:sub>
+          <m:sup>
+            <m:r>
+              <w:rPr>
+                <w:rFonts w:ascii="Cambria Math" w:hAnsi="Cambria Math"/>
+              </w:rPr>
+              <m:t>m</m:t>
+            </m:r>
+          </m:sup>
+          <m:e>
+            <m:r>
+              <w:rPr>
+                <w:rFonts w:ascii="Cambria Math" w:hAnsi="Cambria Math"/>
+              </w:rPr>
+              <m:t>(</m:t>
+            </m:r>
+          </m:e>
+        </m:nary>
+        <m:sSub>
+          <m:sSubPr>
+            <m:ctrlPr>
+              <w:rPr>
+                <w:rFonts w:ascii="Cambria Math" w:hAnsi="Cambria Math"/>
+                <w:i/>
+              </w:rPr>
+            </m:ctrlPr>
+          </m:sSubPr>
+          <m:e>
+            <m:r>
+              <w:rPr>
+                <w:rFonts w:ascii="Cambria Math" w:hAnsi="Cambria Math"/>
+              </w:rPr>
+              <m:t>A</m:t>
+            </m:r>
+          </m:e>
+          <m:sub>
+            <m:r>
+              <w:rPr>
+                <w:rFonts w:ascii="Cambria Math" w:hAnsi="Cambria Math"/>
+              </w:rPr>
+              <m:t>i</m:t>
+            </m:r>
+          </m:sub>
+        </m:sSub>
+        <m:d>
+          <m:dPr>
+            <m:ctrlPr>
+              <w:rPr>
+                <w:rFonts w:ascii="Cambria Math" w:hAnsi="Cambria Math"/>
+                <w:i/>
+              </w:rPr>
+            </m:ctrlPr>
+          </m:dPr>
+          <m:e>
+            <m:r>
+              <w:rPr>
+                <w:rFonts w:ascii="Cambria Math" w:hAnsi="Cambria Math"/>
+              </w:rPr>
+              <m:t>u</m:t>
+            </m:r>
+          </m:e>
+        </m:d>
+        <m:r>
+          <m:rPr>
+            <m:sty m:val="bi"/>
+          </m:rPr>
+          <w:rPr>
+            <w:rFonts w:ascii="Cambria Math" w:hAnsi="Cambria Math"/>
+          </w:rPr>
+          <m:t xml:space="preserve"> T</m:t>
+        </m:r>
+        <m:r>
+          <w:rPr>
+            <w:rFonts w:ascii="Cambria Math" w:hAnsi="Cambria Math"/>
+          </w:rPr>
+          <m:t xml:space="preserve"> </m:t>
+        </m:r>
+        <m:sSub>
+          <m:sSubPr>
+            <m:ctrlPr>
+              <w:rPr>
+                <w:rFonts w:ascii="Cambria Math" w:hAnsi="Cambria Math"/>
+                <w:i/>
+              </w:rPr>
+            </m:ctrlPr>
+          </m:sSubPr>
+          <m:e>
+            <m:r>
+              <w:rPr>
+                <w:rFonts w:ascii="Cambria Math" w:hAnsi="Cambria Math"/>
+              </w:rPr>
+              <m:t>B</m:t>
+            </m:r>
+          </m:e>
+          <m:sub>
+            <m:r>
+              <w:rPr>
+                <w:rFonts w:ascii="Cambria Math" w:hAnsi="Cambria Math"/>
+              </w:rPr>
+              <m:t>i</m:t>
+            </m:r>
+          </m:sub>
+        </m:sSub>
+        <m:r>
+          <w:rPr>
+            <w:rFonts w:ascii="Cambria Math" w:hAnsi="Cambria Math"/>
+          </w:rPr>
+          <m:t>(v))</m:t>
+        </m:r>
+      </m:oMath>
+      <w:r>
+        <w:t>.</w:t>
+      </w:r>
+      <w:r>
+        <w:tab/>
+      </w:r>
+      <w:bookmarkStart w:id="53" w:name="RDNF"/>
+      <w:r>
+        <w:t>(1)</w:t>
+      </w:r>
+      <w:bookmarkEnd w:id="53"/>
+    </w:p>
+    <w:p>
+      <w:pPr>
+        <w:pStyle w:val="normlntext"/>
+      </w:pPr>
+      <w:r>
+        <w:t>Druhý</w:t>
+      </w:r>
+      <w:bookmarkStart w:id="54" w:name="_GoBack"/>
+      <w:bookmarkEnd w:id="54"/>
+      <w:r>
+        <w:t xml:space="preserve">m krokem výpočtu je aplikace defuzzifikace na výslednou fuzzy relaci.  Společně s aproximací DNF je nejčastěji použita </w:t>
+      </w:r>
+      <w:r>
+        <w:t xml:space="preserve">defuzzifikace </w:t>
+      </w:r>
+      <w:r>
+        <w:t>c</w:t>
+      </w:r>
+      <w:r>
+        <w:t xml:space="preserve">enter </w:t>
+      </w:r>
+      <w:proofErr w:type="spellStart"/>
+      <w:r>
+        <w:t>of</w:t>
+      </w:r>
+      <w:proofErr w:type="spellEnd"/>
+      <w:r>
+        <w:t xml:space="preserve"> </w:t>
+      </w:r>
+      <w:proofErr w:type="spellStart"/>
+      <w:r>
+        <w:t>gravity</w:t>
+      </w:r>
+      <w:proofErr w:type="spellEnd"/>
+      <w:r>
+        <w:t xml:space="preserve"> (COG). Výsledná hodnota je získána jako těžiště fuzzy množiny. Pro výpočet </w:t>
+      </w:r>
+      <w:r>
+        <w:t xml:space="preserve">defuzzifikace </w:t>
+      </w:r>
+      <w:r>
+        <w:t>COG je použit</w:t>
+      </w:r>
+      <w:r>
+        <w:t>a</w:t>
+      </w:r>
+      <w:r>
+        <w:t xml:space="preserve"> </w:t>
+      </w:r>
+      <w:r>
+        <w:t>rovnice</w:t>
+      </w:r>
+      <w:r>
+        <w:t xml:space="preserve"> 2</w:t>
+      </w:r>
+      <w:r>
+        <w:t xml:space="preserve">. </w:t>
+      </w:r>
+    </w:p>
+    <w:p>
+      <w:pPr>
+        <w:pStyle w:val="normlntext"/>
+        <w:tabs>
+          <w:tab w:val="left" w:pos="3261"/>
+          <w:tab w:val="left" w:pos="8222"/>
+        </w:tabs>
+      </w:pPr>
+      <w:r>
+        <w:tab/>
+      </w:r>
+      <m:oMath>
+        <m:r>
+          <w:rPr>
+            <w:rFonts w:ascii="Cambria Math" w:hAnsi="Cambria Math"/>
+          </w:rPr>
+          <m:t>COG</m:t>
+        </m:r>
+        <m:d>
+          <m:dPr>
+            <m:ctrlPr>
+              <w:rPr>
+                <w:rFonts w:ascii="Cambria Math" w:hAnsi="Cambria Math"/>
+                <w:i/>
+              </w:rPr>
+            </m:ctrlPr>
+          </m:dPr>
+          <m:e>
+            <m:r>
+              <w:rPr>
+                <w:rFonts w:ascii="Cambria Math" w:hAnsi="Cambria Math"/>
+              </w:rPr>
+              <m:t>A</m:t>
+            </m:r>
+          </m:e>
+        </m:d>
+        <m:r>
+          <w:rPr>
+            <w:rFonts w:ascii="Cambria Math" w:hAnsi="Cambria Math"/>
+          </w:rPr>
+          <m:t>=</m:t>
+        </m:r>
+        <m:f>
+          <m:fPr>
+            <m:ctrlPr>
+              <w:rPr>
+                <w:rFonts w:ascii="Cambria Math" w:hAnsi="Cambria Math"/>
+                <w:i/>
+              </w:rPr>
+            </m:ctrlPr>
+          </m:fPr>
+          <m:num>
+            <m:nary>
+              <m:naryPr>
+                <m:chr m:val="∑"/>
+                <m:limLoc m:val="undOvr"/>
+                <m:ctrlPr>
+                  <w:rPr>
+                    <w:rFonts w:ascii="Cambria Math" w:hAnsi="Cambria Math"/>
+                    <w:i/>
+                  </w:rPr>
+                </m:ctrlPr>
+              </m:naryPr>
+              <m:sub>
+                <m:r>
+                  <w:rPr>
+                    <w:rFonts w:ascii="Cambria Math" w:hAnsi="Cambria Math"/>
+                  </w:rPr>
+                  <m:t>i=1</m:t>
+                </m:r>
+              </m:sub>
+              <m:sup>
+                <m:r>
+                  <w:rPr>
+                    <w:rFonts w:ascii="Cambria Math" w:hAnsi="Cambria Math"/>
+                  </w:rPr>
+                  <m:t>n</m:t>
+                </m:r>
+              </m:sup>
+              <m:e>
+                <m:r>
+                  <w:rPr>
+                    <w:rFonts w:ascii="Cambria Math" w:hAnsi="Cambria Math"/>
+                  </w:rPr>
+                  <m:t>A</m:t>
+                </m:r>
+                <m:d>
+                  <m:dPr>
+                    <m:ctrlPr>
+                      <w:rPr>
+                        <w:rFonts w:ascii="Cambria Math" w:hAnsi="Cambria Math"/>
+                        <w:i/>
+                      </w:rPr>
+                    </m:ctrlPr>
+                  </m:dPr>
+                  <m:e>
+                    <m:sSub>
+                      <m:sSubPr>
+                        <m:ctrlPr>
+                          <w:rPr>
+                            <w:rFonts w:ascii="Cambria Math" w:hAnsi="Cambria Math"/>
+                            <w:i/>
+                          </w:rPr>
+                        </m:ctrlPr>
+                      </m:sSubPr>
+                      <m:e>
+                        <m:r>
+                          <w:rPr>
+                            <w:rFonts w:ascii="Cambria Math" w:hAnsi="Cambria Math"/>
+                          </w:rPr>
+                          <m:t>u</m:t>
+                        </m:r>
+                      </m:e>
+                      <m:sub>
+                        <m:r>
+                          <w:rPr>
+                            <w:rFonts w:ascii="Cambria Math" w:hAnsi="Cambria Math"/>
+                          </w:rPr>
+                          <m:t>i</m:t>
+                        </m:r>
+                      </m:sub>
+                    </m:sSub>
+                  </m:e>
+                </m:d>
+                <m:r>
+                  <w:rPr>
+                    <w:rFonts w:ascii="Cambria Math" w:hAnsi="Cambria Math"/>
+                  </w:rPr>
+                  <m:t>*</m:t>
+                </m:r>
+                <m:sSub>
+                  <m:sSubPr>
+                    <m:ctrlPr>
+                      <w:rPr>
+                        <w:rFonts w:ascii="Cambria Math" w:hAnsi="Cambria Math"/>
+                        <w:i/>
+                      </w:rPr>
+                    </m:ctrlPr>
+                  </m:sSubPr>
+                  <m:e>
+                    <m:r>
+                      <w:rPr>
+                        <w:rFonts w:ascii="Cambria Math" w:hAnsi="Cambria Math"/>
+                      </w:rPr>
+                      <m:t>u</m:t>
+                    </m:r>
+                  </m:e>
+                  <m:sub>
+                    <m:r>
+                      <w:rPr>
+                        <w:rFonts w:ascii="Cambria Math" w:hAnsi="Cambria Math"/>
+                      </w:rPr>
+                      <m:t>i</m:t>
+                    </m:r>
+                  </m:sub>
+                </m:sSub>
+              </m:e>
+            </m:nary>
+          </m:num>
+          <m:den>
+            <m:nary>
+              <m:naryPr>
+                <m:chr m:val="∑"/>
+                <m:limLoc m:val="undOvr"/>
+                <m:ctrlPr>
+                  <w:rPr>
+                    <w:rFonts w:ascii="Cambria Math" w:hAnsi="Cambria Math"/>
+                    <w:i/>
+                  </w:rPr>
+                </m:ctrlPr>
+              </m:naryPr>
+              <m:sub>
+                <m:r>
+                  <w:rPr>
+                    <w:rFonts w:ascii="Cambria Math" w:hAnsi="Cambria Math"/>
+                  </w:rPr>
+                  <m:t>i=1</m:t>
+                </m:r>
+              </m:sub>
+              <m:sup>
+                <m:r>
+                  <w:rPr>
+                    <w:rFonts w:ascii="Cambria Math" w:hAnsi="Cambria Math"/>
+                  </w:rPr>
+                  <m:t>n</m:t>
+                </m:r>
+              </m:sup>
+              <m:e>
+                <m:r>
+                  <w:rPr>
+                    <w:rFonts w:ascii="Cambria Math" w:hAnsi="Cambria Math"/>
+                  </w:rPr>
+                  <m:t>A</m:t>
+                </m:r>
+                <m:d>
+                  <m:dPr>
+                    <m:ctrlPr>
+                      <w:rPr>
+                        <w:rFonts w:ascii="Cambria Math" w:hAnsi="Cambria Math"/>
+                        <w:i/>
+                      </w:rPr>
+                    </m:ctrlPr>
+                  </m:dPr>
+                  <m:e>
+                    <m:sSub>
+                      <m:sSubPr>
+                        <m:ctrlPr>
+                          <w:rPr>
+                            <w:rFonts w:ascii="Cambria Math" w:hAnsi="Cambria Math"/>
+                            <w:i/>
+                          </w:rPr>
+                        </m:ctrlPr>
+                      </m:sSubPr>
+                      <m:e>
+                        <m:r>
+                          <w:rPr>
+                            <w:rFonts w:ascii="Cambria Math" w:hAnsi="Cambria Math"/>
+                          </w:rPr>
+                          <m:t>u</m:t>
+                        </m:r>
+                      </m:e>
+                      <m:sub>
+                        <m:r>
+                          <w:rPr>
+                            <w:rFonts w:ascii="Cambria Math" w:hAnsi="Cambria Math"/>
+                          </w:rPr>
+                          <m:t>i</m:t>
+                        </m:r>
+                      </m:sub>
+                    </m:sSub>
+                  </m:e>
+                </m:d>
+              </m:e>
+            </m:nary>
+          </m:den>
+        </m:f>
+      </m:oMath>
+      <w:r>
+        <w:tab/>
+      </w:r>
+      <w:bookmarkStart w:id="55" w:name="COG"/>
+      <w:r>
+        <w:t>(2)</w:t>
       </w:r>
       <w:bookmarkEnd w:id="55"/>
     </w:p>
     <w:p>
-      <w:r>
-        <w:t>Aproximace DNF</w:t>
-      </w:r>
-    </w:p>
-    <w:p>
-      <w:proofErr w:type="spellStart"/>
-      <w:r>
-        <w:t>Defu</w:t>
-      </w:r>
-      <w:r>
-        <w:t>z</w:t>
-      </w:r>
-      <w:r>
-        <w:t>z</w:t>
-      </w:r>
-      <w:r>
-        <w:t>y</w:t>
-      </w:r>
-      <w:r>
-        <w:t>vikace</w:t>
-      </w:r>
-      <w:proofErr w:type="spellEnd"/>
-      <w:r>
-        <w:t xml:space="preserve"> COG</w:t>
+      <w:pPr>
+        <w:pStyle w:val="normlntext"/>
+      </w:pPr>
+      <w:r>
+        <w:t xml:space="preserve">Výsledkem </w:t>
+      </w:r>
+      <w:r>
+        <w:t>defuzzifikace</w:t>
+      </w:r>
+      <w:r>
+        <w:t xml:space="preserve"> je hledaná hodnota, spočítána na základě vstupních hodnot.</w:t>
+      </w:r>
+      <w:r>
+        <w:t xml:space="preserve"> </w:t>
+      </w:r>
+    </w:p>
+    <w:p>
+      <w:pPr>
+        <w:rPr>
+          <w:rFonts w:ascii="Times New Roman" w:hAnsi="Times New Roman" w:cs="Arial"/>
+          <w:b/>
+          <w:bCs/>
+          <w:iCs/>
+          <w:sz w:val="32"/>
+          <w:szCs w:val="28"/>
+        </w:rPr>
+      </w:pPr>
+      <w:bookmarkStart w:id="56" w:name="_Toc31188548"/>
+      <w:r>
+        <w:br w:type="page"/>
       </w:r>
     </w:p>
     <w:p>
       <w:pPr>
         <w:pStyle w:val="NadpisB"/>
       </w:pPr>
-      <w:bookmarkStart w:id="56" w:name="_Toc31188548"/>
-      <w:r>
+      <w:r>
+        <w:lastRenderedPageBreak/>
         <w:t>Implementace v</w:t>
       </w:r>
       <w:r>
@@ -8202,16 +8735,6 @@
       </w:r>
       <w:r>
         <w:t>.</w:t>
-      </w:r>
-    </w:p>
-    <w:p>
-      <w:pPr>
-        <w:rPr>
-          <w:rFonts w:ascii="Times New Roman" w:hAnsi="Times New Roman"/>
-        </w:rPr>
-      </w:pPr>
-      <w:r>
-        <w:br w:type="page"/>
       </w:r>
     </w:p>
     <w:p>
@@ -8221,7 +8744,6 @@
       <w:bookmarkStart w:id="57" w:name="_Toc31188549"/>
       <w:proofErr w:type="spellStart"/>
       <w:r>
-        <w:lastRenderedPageBreak/>
         <w:t>LFLC</w:t>
       </w:r>
       <w:r>
@@ -8759,7 +9281,13 @@
       </w:r>
       <w:proofErr w:type="spellStart"/>
       <w:r>
-        <w:t>defuzzyfikacie</w:t>
+        <w:t>defuzz</w:t>
+      </w:r>
+      <w:r>
+        <w:t>i</w:t>
+      </w:r>
+      <w:r>
+        <w:t>fikacie</w:t>
       </w:r>
       <w:proofErr w:type="spellEnd"/>
       <w:r>
@@ -8796,7 +9324,13 @@
       </w:r>
       <w:proofErr w:type="spellEnd"/>
       <w:r>
-        <w:t>“ s parametrem všech vstupních hodnot. Jakmile je tato metoda použita, vypočte se výsledná hodnota výpočtem defuzzyfikace COG</w:t>
+        <w:t>“ s parametrem všech vstupních hodnot. Jakmile je tato metoda použita, vypočte se výsledná hodnota výpočtem defuzz</w:t>
+      </w:r>
+      <w:r>
+        <w:t>i</w:t>
+      </w:r>
+      <w:r>
+        <w:t>fikace COG</w:t>
       </w:r>
       <w:r>
         <w:t xml:space="preserve"> </w:t>
@@ -8826,12 +9360,7 @@
         <w:pStyle w:val="normlntext"/>
       </w:pPr>
       <w:r>
-        <w:t xml:space="preserve">Jak již název napovídá, jedna z vytvořených logik se stará o určování rychlosti jízdy jedoucího vozidla, které jede za </w:t>
-      </w:r>
-      <w:bookmarkStart w:id="60" w:name="_GoBack"/>
-      <w:bookmarkEnd w:id="60"/>
-      <w:r>
-        <w:t xml:space="preserve">vozidlem druhým. </w:t>
+        <w:t xml:space="preserve">Jak již název napovídá, jedna z vytvořených logik se stará o určování rychlosti jízdy jedoucího vozidla, které jede za vozidlem druhým. </w:t>
       </w:r>
       <w:r>
         <w:t xml:space="preserve">Vozidlo přizpůsobuje svou rychlost podle dané situace, pokud hrozí kolize vozidlo začne brzdit, naopak pokud je cesta volná, může jet rychlostí stanovenou parametry daného vozidla. </w:t>
@@ -9424,8 +9953,8 @@
         <w:t xml:space="preserve"> </w:t>
       </w:r>
     </w:p>
-    <w:bookmarkStart w:id="61" w:name="_MON_1640148615"/>
-    <w:bookmarkEnd w:id="61"/>
+    <w:bookmarkStart w:id="60" w:name="_MON_1640148615"/>
+    <w:bookmarkEnd w:id="60"/>
     <w:p>
       <w:pPr>
         <w:pStyle w:val="Titulek"/>
@@ -9453,10 +9982,10 @@
             <v:path o:extrusionok="f" gradientshapeok="t" o:connecttype="rect"/>
             <o:lock v:ext="edit" aspectratio="t"/>
           </v:shapetype>
-          <v:shape id="_x0000_i1025" type="#_x0000_t75" style="width:268.9pt;height:172.35pt" o:ole="">
+          <v:shape id="_x0000_i1025" type="#_x0000_t75" style="width:268.5pt;height:172.5pt" o:ole="">
             <v:imagedata r:id="rId21" o:title=""/>
           </v:shape>
-          <o:OLEObject Type="Embed" ProgID="Excel.Sheet.12" ShapeID="_x0000_i1025" DrawAspect="Content" ObjectID="_1643023434" r:id="rId22"/>
+          <o:OLEObject Type="Embed" ProgID="Excel.Sheet.12" ShapeID="_x0000_i1025" DrawAspect="Content" ObjectID="_1645203958" r:id="rId22"/>
         </w:object>
       </w:r>
     </w:p>
@@ -9504,7 +10033,7 @@
       <w:r>
         <w:br w:type="page"/>
       </w:r>
-      <w:bookmarkStart w:id="62" w:name="_Toc31188552"/>
+      <w:bookmarkStart w:id="61" w:name="_Toc31188552"/>
       <w:r>
         <w:lastRenderedPageBreak/>
         <w:t xml:space="preserve">Rozhodnutí </w:t>
@@ -9512,7 +10041,7 @@
       <w:r>
         <w:t>udělení přednosti</w:t>
       </w:r>
-      <w:bookmarkEnd w:id="62"/>
+      <w:bookmarkEnd w:id="61"/>
     </w:p>
     <w:p>
       <w:pPr>
@@ -9544,7 +10073,15 @@
         <w:t>Tato fuzzy logika je řízena parametry dvou vozidel</w:t>
       </w:r>
       <w:r>
-        <w:t>. Pro práci byly zvoleny označení vozidel vozidlo A a B, při čemž vozidlo B je aktuální čili jedoucí po vedlejší silnici, pro které se určuje, zda zpomalí, či projede. Vozidlo A je tedy vozidlo jedoucí na hlavní silnici.</w:t>
+        <w:t xml:space="preserve">. Pro práci byly zvoleny označení vozidel vozidlo A </w:t>
+      </w:r>
+      <w:proofErr w:type="spellStart"/>
+      <w:r>
+        <w:t>a</w:t>
+      </w:r>
+      <w:proofErr w:type="spellEnd"/>
+      <w:r>
+        <w:t xml:space="preserve"> B, při čemž vozidlo B je aktuální čili jedoucí po vedlejší silnici, pro které se určuje, zda zpomalí, či projede. Vozidlo A je tedy vozidlo jedoucí na hlavní silnici.</w:t>
       </w:r>
     </w:p>
     <w:p>
@@ -10001,44 +10538,39 @@
     </w:p>
     <w:p/>
     <w:p>
-      <w:r>
-        <w:br w:type="page"/>
-      </w:r>
-    </w:p>
-    <w:p>
       <w:pPr>
         <w:pStyle w:val="normlntext"/>
       </w:pPr>
       <w:r>
+        <w:t xml:space="preserve">Poslední vstupní fuzzy proměnnou použitou v této logice je </w:t>
+      </w:r>
+      <w:proofErr w:type="spellStart"/>
+      <w:r>
+        <w:t>speedA</w:t>
+      </w:r>
+      <w:proofErr w:type="spellEnd"/>
+      <w:r>
+        <w:t>, což je rychlost vozidla A. Zde byly zvoleny pouze dva fuzzy výrazy určující rychlost, což jsou „</w:t>
+      </w:r>
+      <w:proofErr w:type="spellStart"/>
+      <w:r>
+        <w:t>slow</w:t>
+      </w:r>
+      <w:proofErr w:type="spellEnd"/>
+      <w:r>
+        <w:t>“ a „fast“. Na obrázku 12 lze vidět, že je toto rozdělení celkem jednoduché, avšak ve výsledku účinné.</w:t>
+      </w:r>
+    </w:p>
+    <w:p/>
+    <w:p>
+      <w:pPr>
+        <w:keepNext/>
+      </w:pPr>
+      <w:r>
+        <w:rPr>
+          <w:noProof/>
+        </w:rPr>
         <w:lastRenderedPageBreak/>
-        <w:t xml:space="preserve">Poslední vstupní fuzzy proměnnou použitou v této logice je </w:t>
-      </w:r>
-      <w:proofErr w:type="spellStart"/>
-      <w:r>
-        <w:t>speedA</w:t>
-      </w:r>
-      <w:proofErr w:type="spellEnd"/>
-      <w:r>
-        <w:t>, což je rychlost vozidla A. Zde byly zvoleny pouze dva fuzzy výrazy určující rychlost, což jsou „</w:t>
-      </w:r>
-      <w:proofErr w:type="spellStart"/>
-      <w:r>
-        <w:t>slow</w:t>
-      </w:r>
-      <w:proofErr w:type="spellEnd"/>
-      <w:r>
-        <w:t>“ a „fast“. Na obrázku 12 lze vidět, že je toto rozdělení celkem jednoduché, avšak ve výsledku účinné.</w:t>
-      </w:r>
-    </w:p>
-    <w:p/>
-    <w:p>
-      <w:pPr>
-        <w:keepNext/>
-      </w:pPr>
-      <w:r>
-        <w:rPr>
-          <w:noProof/>
-        </w:rPr>
         <w:drawing>
           <wp:inline distT="0" distB="0" distL="0" distR="0" wp14:anchorId="410D25E8" wp14:editId="5FF6788A">
             <wp:extent cx="4363556" cy="1409065"/>
@@ -10153,11 +10685,6 @@
     <w:p>
       <w:pPr>
         <w:pStyle w:val="normlntext"/>
-      </w:pPr>
-    </w:p>
-    <w:p>
-      <w:pPr>
-        <w:pStyle w:val="normlntext"/>
         <w:keepNext/>
       </w:pPr>
       <w:r>
@@ -10265,8 +10792,8 @@
         <w:t>Následující tabulka obsahuje fuzzy pravidla vytvořená pro danou logiku. Vstupními hodnotami jsou všechny výše popsané proměnné, tedy rychlost a vzdálenost od křižovatky pro vozidlo jedoucí po vedlejší i hlavní silnici</w:t>
       </w:r>
     </w:p>
-    <w:bookmarkStart w:id="63" w:name="_MON_1640149138"/>
-    <w:bookmarkEnd w:id="63"/>
+    <w:bookmarkStart w:id="62" w:name="_MON_1640149138"/>
+    <w:bookmarkEnd w:id="62"/>
     <w:p>
       <w:pPr>
         <w:pStyle w:val="Titulek"/>
@@ -10274,10 +10801,10 @@
       </w:pPr>
       <w:r>
         <w:object w:dxaOrig="5048" w:dyaOrig="2931" w14:anchorId="06883DCB">
-          <v:shape id="_x0000_i1026" type="#_x0000_t75" style="width:258.55pt;height:150pt" o:ole="">
+          <v:shape id="_x0000_i1026" type="#_x0000_t75" style="width:258.75pt;height:150pt" o:ole="">
             <v:imagedata r:id="rId28" o:title=""/>
           </v:shape>
-          <o:OLEObject Type="Embed" ProgID="Excel.Sheet.12" ShapeID="_x0000_i1026" DrawAspect="Content" ObjectID="_1643023435" r:id="rId29"/>
+          <o:OLEObject Type="Embed" ProgID="Excel.Sheet.12" ShapeID="_x0000_i1026" DrawAspect="Content" ObjectID="_1645203959" r:id="rId29"/>
         </w:object>
       </w:r>
     </w:p>
@@ -10334,7 +10861,7 @@
       <w:pPr>
         <w:pStyle w:val="NadpisC"/>
       </w:pPr>
-      <w:bookmarkStart w:id="64" w:name="_Toc31188553"/>
+      <w:bookmarkStart w:id="63" w:name="_Toc31188553"/>
       <w:r>
         <w:lastRenderedPageBreak/>
         <w:t xml:space="preserve">Rozdíl </w:t>
@@ -10348,7 +10875,7 @@
       <w:r>
         <w:t xml:space="preserve"> fuzzy</w:t>
       </w:r>
-      <w:bookmarkEnd w:id="64"/>
+      <w:bookmarkEnd w:id="63"/>
     </w:p>
     <w:p>
       <w:pPr>
@@ -10357,18 +10884,18 @@
       <w:r>
         <w:br w:type="page"/>
       </w:r>
-      <w:bookmarkStart w:id="65" w:name="_Toc209253218"/>
-      <w:bookmarkStart w:id="66" w:name="_Toc209253405"/>
-      <w:bookmarkStart w:id="67" w:name="_Toc209321259"/>
-      <w:bookmarkStart w:id="68" w:name="_Toc31188554"/>
+      <w:bookmarkStart w:id="64" w:name="_Toc209253218"/>
+      <w:bookmarkStart w:id="65" w:name="_Toc209253405"/>
+      <w:bookmarkStart w:id="66" w:name="_Toc209321259"/>
+      <w:bookmarkStart w:id="67" w:name="_Toc31188554"/>
       <w:r>
         <w:lastRenderedPageBreak/>
         <w:t>ZÁVĚR</w:t>
       </w:r>
+      <w:bookmarkEnd w:id="64"/>
       <w:bookmarkEnd w:id="65"/>
       <w:bookmarkEnd w:id="66"/>
       <w:bookmarkEnd w:id="67"/>
-      <w:bookmarkEnd w:id="68"/>
     </w:p>
     <w:p>
       <w:pPr>
@@ -10377,15 +10904,15 @@
       <w:r>
         <w:br w:type="page"/>
       </w:r>
-      <w:bookmarkStart w:id="69" w:name="_Toc31188555"/>
-      <w:bookmarkStart w:id="70" w:name="_Toc209253219"/>
-      <w:bookmarkStart w:id="71" w:name="_Toc209253406"/>
-      <w:bookmarkStart w:id="72" w:name="_Toc209321260"/>
+      <w:bookmarkStart w:id="68" w:name="_Toc31188555"/>
+      <w:bookmarkStart w:id="69" w:name="_Toc209253219"/>
+      <w:bookmarkStart w:id="70" w:name="_Toc209253406"/>
+      <w:bookmarkStart w:id="71" w:name="_Toc209321260"/>
       <w:r>
         <w:lastRenderedPageBreak/>
         <w:t>RESUMÉ</w:t>
       </w:r>
-      <w:bookmarkEnd w:id="69"/>
+      <w:bookmarkEnd w:id="68"/>
     </w:p>
     <w:p>
       <w:pPr>
@@ -10394,12 +10921,12 @@
       <w:r>
         <w:br w:type="page"/>
       </w:r>
-      <w:bookmarkStart w:id="73" w:name="_Toc31188556"/>
+      <w:bookmarkStart w:id="72" w:name="_Toc31188556"/>
       <w:r>
         <w:lastRenderedPageBreak/>
         <w:t>SUMMARY</w:t>
       </w:r>
-      <w:bookmarkEnd w:id="73"/>
+      <w:bookmarkEnd w:id="72"/>
     </w:p>
     <w:p>
       <w:pPr>
@@ -10408,15 +10935,15 @@
       <w:r>
         <w:br w:type="page"/>
       </w:r>
-      <w:bookmarkStart w:id="74" w:name="_Toc31188557"/>
+      <w:bookmarkStart w:id="73" w:name="_Toc31188557"/>
       <w:r>
         <w:lastRenderedPageBreak/>
         <w:t>SEZNAM POUŽITÉ LITERATURY</w:t>
       </w:r>
+      <w:bookmarkEnd w:id="69"/>
       <w:bookmarkEnd w:id="70"/>
       <w:bookmarkEnd w:id="71"/>
-      <w:bookmarkEnd w:id="72"/>
-      <w:bookmarkEnd w:id="74"/>
+      <w:bookmarkEnd w:id="73"/>
     </w:p>
     <w:p>
       <w:pPr>
@@ -10431,7 +10958,7 @@
           <w:color w:val="000000" w:themeColor="text1"/>
         </w:rPr>
       </w:pPr>
-      <w:bookmarkStart w:id="75" w:name="PakHakChol"/>
+      <w:bookmarkStart w:id="74" w:name="PakHakChol"/>
       <w:r>
         <w:rPr>
           <w:rFonts w:ascii="Times New Roman" w:hAnsi="Times New Roman"/>
@@ -10456,7 +10983,7 @@
         </w:rPr>
         <w:t>HakChol</w:t>
       </w:r>
-      <w:bookmarkEnd w:id="75"/>
+      <w:bookmarkEnd w:id="74"/>
       <w:r>
         <w:rPr>
           <w:rFonts w:ascii="Times New Roman" w:hAnsi="Times New Roman"/>
@@ -10528,7 +11055,7 @@
           <w:color w:val="000000" w:themeColor="text1"/>
         </w:rPr>
       </w:pPr>
-      <w:bookmarkStart w:id="76" w:name="GregorIvan"/>
+      <w:bookmarkStart w:id="75" w:name="GregorIvan"/>
       <w:r>
         <w:rPr>
           <w:rFonts w:ascii="Times New Roman" w:hAnsi="Times New Roman"/>
@@ -10539,7 +11066,7 @@
         </w:rPr>
         <w:t>Gregor, Ivan</w:t>
       </w:r>
-      <w:bookmarkEnd w:id="76"/>
+      <w:bookmarkEnd w:id="75"/>
       <w:r>
         <w:rPr>
           <w:rFonts w:ascii="Times New Roman" w:hAnsi="Times New Roman"/>
@@ -10609,7 +11136,7 @@
           <w:color w:val="000000" w:themeColor="text1"/>
         </w:rPr>
       </w:pPr>
-      <w:bookmarkStart w:id="77" w:name="ShadowTree"/>
+      <w:bookmarkStart w:id="76" w:name="ShadowTree"/>
       <w:proofErr w:type="spellStart"/>
       <w:r>
         <w:rPr>
@@ -10619,7 +11146,7 @@
         </w:rPr>
         <w:t>ShadowTree</w:t>
       </w:r>
-      <w:bookmarkEnd w:id="77"/>
+      <w:bookmarkEnd w:id="76"/>
       <w:proofErr w:type="spellEnd"/>
       <w:r>
         <w:rPr>
@@ -10705,8 +11232,12 @@
           <w:numId w:val="24"/>
         </w:numPr>
         <w:spacing w:line="360" w:lineRule="auto"/>
-      </w:pPr>
-      <w:bookmarkStart w:id="78" w:name="IRAFM"/>
+        <w:rPr>
+          <w:rStyle w:val="Hypertextovodkaz"/>
+          <w:color w:val="000000" w:themeColor="text1"/>
+        </w:rPr>
+      </w:pPr>
+      <w:bookmarkStart w:id="77" w:name="IRAFM"/>
       <w:proofErr w:type="gramStart"/>
       <w:r>
         <w:rPr>
@@ -10725,7 +11256,7 @@
         </w:rPr>
         <w:t>Research</w:t>
       </w:r>
-      <w:bookmarkEnd w:id="78"/>
+      <w:bookmarkEnd w:id="77"/>
       <w:proofErr w:type="spellEnd"/>
       <w:proofErr w:type="gramEnd"/>
       <w:r>
@@ -10785,7 +11316,308 @@
         <w:t>&gt;</w:t>
       </w:r>
     </w:p>
-    <w:p/>
+    <w:p>
+      <w:pPr>
+        <w:pStyle w:val="Bibliografie"/>
+        <w:numPr>
+          <w:ilvl w:val="0"/>
+          <w:numId w:val="24"/>
+        </w:numPr>
+        <w:spacing w:line="360" w:lineRule="auto"/>
+        <w:rPr>
+          <w:rFonts w:ascii="Times New Roman" w:hAnsi="Times New Roman"/>
+          <w:color w:val="000000" w:themeColor="text1"/>
+        </w:rPr>
+      </w:pPr>
+      <w:r>
+        <w:rPr>
+          <w:rFonts w:ascii="Times New Roman" w:hAnsi="Times New Roman"/>
+          <w:b/>
+          <w:bCs/>
+          <w:color w:val="000000" w:themeColor="text1"/>
+        </w:rPr>
+        <w:t>NOVÁK, Vilém</w:t>
+      </w:r>
+      <w:r>
+        <w:rPr>
+          <w:rFonts w:ascii="Times New Roman" w:hAnsi="Times New Roman"/>
+          <w:color w:val="000000" w:themeColor="text1"/>
+        </w:rPr>
+        <w:t>. </w:t>
+      </w:r>
+      <w:r>
+        <w:rPr>
+          <w:rFonts w:ascii="Times New Roman" w:hAnsi="Times New Roman"/>
+          <w:i/>
+          <w:iCs/>
+          <w:color w:val="000000" w:themeColor="text1"/>
+        </w:rPr>
+        <w:t>Základy fuzzy modelování</w:t>
+      </w:r>
+      <w:r>
+        <w:rPr>
+          <w:rFonts w:ascii="Times New Roman" w:hAnsi="Times New Roman"/>
+          <w:color w:val="000000" w:themeColor="text1"/>
+        </w:rPr>
+        <w:t>. BEN,</w:t>
+      </w:r>
+      <w:r>
+        <w:rPr>
+          <w:rFonts w:ascii="Times New Roman" w:hAnsi="Times New Roman"/>
+          <w:color w:val="000000" w:themeColor="text1"/>
+        </w:rPr>
+        <w:t xml:space="preserve"> Praha</w:t>
+      </w:r>
+      <w:r>
+        <w:rPr>
+          <w:rFonts w:ascii="Times New Roman" w:hAnsi="Times New Roman"/>
+          <w:color w:val="000000" w:themeColor="text1"/>
+        </w:rPr>
+        <w:t xml:space="preserve"> 2000.</w:t>
+      </w:r>
+    </w:p>
+    <w:p>
+      <w:pPr>
+        <w:pStyle w:val="Bibliografie"/>
+        <w:numPr>
+          <w:ilvl w:val="0"/>
+          <w:numId w:val="24"/>
+        </w:numPr>
+        <w:spacing w:line="360" w:lineRule="auto"/>
+        <w:rPr>
+          <w:rFonts w:ascii="Times New Roman" w:hAnsi="Times New Roman"/>
+          <w:color w:val="000000" w:themeColor="text1"/>
+        </w:rPr>
+      </w:pPr>
+      <w:r>
+        <w:rPr>
+          <w:rFonts w:ascii="Times New Roman" w:hAnsi="Times New Roman"/>
+          <w:b/>
+          <w:bCs/>
+          <w:color w:val="000000" w:themeColor="text1"/>
+        </w:rPr>
+        <w:t>Štěpnička, M</w:t>
+      </w:r>
+      <w:r>
+        <w:rPr>
+          <w:rFonts w:ascii="Times New Roman" w:hAnsi="Times New Roman"/>
+          <w:color w:val="000000" w:themeColor="text1"/>
+        </w:rPr>
+        <w:t xml:space="preserve">.: </w:t>
+      </w:r>
+      <w:r>
+        <w:rPr>
+          <w:rFonts w:ascii="Times New Roman" w:hAnsi="Times New Roman"/>
+          <w:i/>
+          <w:iCs/>
+          <w:color w:val="000000" w:themeColor="text1"/>
+        </w:rPr>
+        <w:t>Matematické metody pro umělou inteligenci</w:t>
+      </w:r>
+      <w:r>
+        <w:rPr>
+          <w:rFonts w:ascii="Times New Roman" w:hAnsi="Times New Roman"/>
+          <w:color w:val="000000" w:themeColor="text1"/>
+        </w:rPr>
+        <w:t>. 2013.</w:t>
+      </w:r>
+    </w:p>
+    <w:p>
+      <w:pPr>
+        <w:pStyle w:val="Bibliografie"/>
+        <w:numPr>
+          <w:ilvl w:val="0"/>
+          <w:numId w:val="24"/>
+        </w:numPr>
+        <w:spacing w:line="360" w:lineRule="auto"/>
+        <w:rPr>
+          <w:rFonts w:ascii="Times New Roman" w:hAnsi="Times New Roman"/>
+          <w:color w:val="000000" w:themeColor="text1"/>
+        </w:rPr>
+      </w:pPr>
+      <w:r>
+        <w:rPr>
+          <w:rFonts w:ascii="Times New Roman" w:hAnsi="Times New Roman"/>
+          <w:b/>
+          <w:bCs/>
+          <w:color w:val="000000" w:themeColor="text1"/>
+        </w:rPr>
+        <w:t xml:space="preserve">Janošek, M., </w:t>
+      </w:r>
+      <w:proofErr w:type="spellStart"/>
+      <w:r>
+        <w:rPr>
+          <w:rFonts w:ascii="Times New Roman" w:hAnsi="Times New Roman"/>
+          <w:b/>
+          <w:bCs/>
+          <w:color w:val="000000" w:themeColor="text1"/>
+        </w:rPr>
+        <w:t>Farana</w:t>
+      </w:r>
+      <w:proofErr w:type="spellEnd"/>
+      <w:r>
+        <w:rPr>
+          <w:rFonts w:ascii="Times New Roman" w:hAnsi="Times New Roman"/>
+          <w:b/>
+          <w:bCs/>
+          <w:color w:val="000000" w:themeColor="text1"/>
+        </w:rPr>
+        <w:t>, R</w:t>
+      </w:r>
+      <w:r>
+        <w:rPr>
+          <w:rFonts w:ascii="Times New Roman" w:hAnsi="Times New Roman"/>
+          <w:color w:val="000000" w:themeColor="text1"/>
+        </w:rPr>
+        <w:t xml:space="preserve">.: </w:t>
+      </w:r>
+      <w:r>
+        <w:rPr>
+          <w:rFonts w:ascii="Times New Roman" w:hAnsi="Times New Roman"/>
+          <w:i/>
+          <w:iCs/>
+          <w:color w:val="000000" w:themeColor="text1"/>
+        </w:rPr>
+        <w:t>Fuzzy modelování a řízení</w:t>
+      </w:r>
+      <w:r>
+        <w:rPr>
+          <w:rFonts w:ascii="Times New Roman" w:hAnsi="Times New Roman"/>
+          <w:color w:val="000000" w:themeColor="text1"/>
+        </w:rPr>
+        <w:t>. Ostrava, 2014.</w:t>
+      </w:r>
+    </w:p>
+    <w:p>
+      <w:pPr>
+        <w:pStyle w:val="Bibliografie"/>
+        <w:numPr>
+          <w:ilvl w:val="0"/>
+          <w:numId w:val="24"/>
+        </w:numPr>
+        <w:spacing w:line="360" w:lineRule="auto"/>
+        <w:rPr>
+          <w:rFonts w:ascii="Times New Roman" w:hAnsi="Times New Roman"/>
+          <w:color w:val="000000" w:themeColor="text1"/>
+        </w:rPr>
+      </w:pPr>
+      <w:r>
+        <w:rPr>
+          <w:rFonts w:ascii="Times New Roman" w:hAnsi="Times New Roman"/>
+          <w:b/>
+          <w:bCs/>
+          <w:color w:val="000000" w:themeColor="text1"/>
+        </w:rPr>
+        <w:t>Štěpnička, M., Vavříková, L</w:t>
+      </w:r>
+      <w:r>
+        <w:rPr>
+          <w:rFonts w:ascii="Times New Roman" w:hAnsi="Times New Roman"/>
+          <w:color w:val="000000" w:themeColor="text1"/>
+        </w:rPr>
+        <w:t xml:space="preserve">.: </w:t>
+      </w:r>
+      <w:r>
+        <w:rPr>
+          <w:rFonts w:ascii="Times New Roman" w:hAnsi="Times New Roman"/>
+          <w:i/>
+          <w:iCs/>
+          <w:color w:val="000000" w:themeColor="text1"/>
+        </w:rPr>
+        <w:t xml:space="preserve">Úvod do soft </w:t>
+      </w:r>
+      <w:proofErr w:type="spellStart"/>
+      <w:r>
+        <w:rPr>
+          <w:rFonts w:ascii="Times New Roman" w:hAnsi="Times New Roman"/>
+          <w:i/>
+          <w:iCs/>
+          <w:color w:val="000000" w:themeColor="text1"/>
+        </w:rPr>
+        <w:t>computingu</w:t>
+      </w:r>
+      <w:proofErr w:type="spellEnd"/>
+      <w:r>
+        <w:rPr>
+          <w:rFonts w:ascii="Times New Roman" w:hAnsi="Times New Roman"/>
+          <w:color w:val="000000" w:themeColor="text1"/>
+        </w:rPr>
+        <w:t>. Ostravská univerzita, 2010.</w:t>
+      </w:r>
+    </w:p>
+    <w:p>
+      <w:pPr>
+        <w:pStyle w:val="Bibliografie"/>
+        <w:numPr>
+          <w:ilvl w:val="0"/>
+          <w:numId w:val="24"/>
+        </w:numPr>
+        <w:spacing w:line="360" w:lineRule="auto"/>
+        <w:rPr>
+          <w:rFonts w:ascii="Times New Roman" w:hAnsi="Times New Roman"/>
+          <w:color w:val="000000" w:themeColor="text1"/>
+        </w:rPr>
+      </w:pPr>
+      <w:r>
+        <w:rPr>
+          <w:rFonts w:ascii="Times New Roman" w:hAnsi="Times New Roman"/>
+          <w:b/>
+          <w:bCs/>
+          <w:color w:val="000000" w:themeColor="text1"/>
+        </w:rPr>
+        <w:t xml:space="preserve">Novák, V., </w:t>
+      </w:r>
+      <w:proofErr w:type="spellStart"/>
+      <w:r>
+        <w:rPr>
+          <w:rFonts w:ascii="Times New Roman" w:hAnsi="Times New Roman"/>
+          <w:b/>
+          <w:bCs/>
+          <w:color w:val="000000" w:themeColor="text1"/>
+        </w:rPr>
+        <w:t>Knybel</w:t>
+      </w:r>
+      <w:proofErr w:type="spellEnd"/>
+      <w:r>
+        <w:rPr>
+          <w:rFonts w:ascii="Times New Roman" w:hAnsi="Times New Roman"/>
+          <w:b/>
+          <w:bCs/>
+          <w:color w:val="000000" w:themeColor="text1"/>
+        </w:rPr>
+        <w:t>, J</w:t>
+      </w:r>
+      <w:r>
+        <w:rPr>
+          <w:rFonts w:ascii="Times New Roman" w:hAnsi="Times New Roman"/>
+          <w:color w:val="000000" w:themeColor="text1"/>
+        </w:rPr>
+        <w:t xml:space="preserve">.: </w:t>
+      </w:r>
+      <w:r>
+        <w:rPr>
+          <w:rFonts w:ascii="Times New Roman" w:hAnsi="Times New Roman"/>
+          <w:i/>
+          <w:iCs/>
+          <w:color w:val="000000" w:themeColor="text1"/>
+        </w:rPr>
+        <w:t xml:space="preserve">Fuzzy modelování. </w:t>
+      </w:r>
+      <w:r>
+        <w:rPr>
+          <w:rFonts w:ascii="Times New Roman" w:hAnsi="Times New Roman"/>
+          <w:color w:val="000000" w:themeColor="text1"/>
+        </w:rPr>
+        <w:t>S</w:t>
+      </w:r>
+      <w:r>
+        <w:rPr>
+          <w:rFonts w:ascii="Times New Roman" w:hAnsi="Times New Roman"/>
+          <w:color w:val="000000" w:themeColor="text1"/>
+        </w:rPr>
+        <w:t>tudijní opora OU, Ostrava, 2005.</w:t>
+      </w:r>
+    </w:p>
     <w:p>
       <w:pPr>
         <w:pStyle w:val="Nadpisy"/>
@@ -10793,18 +11625,18 @@
       <w:r>
         <w:br w:type="page"/>
       </w:r>
-      <w:bookmarkStart w:id="79" w:name="_Toc209253220"/>
-      <w:bookmarkStart w:id="80" w:name="_Toc209253407"/>
-      <w:bookmarkStart w:id="81" w:name="_Toc209321261"/>
-      <w:bookmarkStart w:id="82" w:name="_Toc31188558"/>
+      <w:bookmarkStart w:id="78" w:name="_Toc209253220"/>
+      <w:bookmarkStart w:id="79" w:name="_Toc209253407"/>
+      <w:bookmarkStart w:id="80" w:name="_Toc209321261"/>
+      <w:bookmarkStart w:id="81" w:name="_Toc31188558"/>
       <w:r>
         <w:lastRenderedPageBreak/>
         <w:t>SEZNAM POUŽITÝCH SYMBOLŮ</w:t>
       </w:r>
+      <w:bookmarkEnd w:id="78"/>
       <w:bookmarkEnd w:id="79"/>
       <w:bookmarkEnd w:id="80"/>
       <w:bookmarkEnd w:id="81"/>
-      <w:bookmarkEnd w:id="82"/>
     </w:p>
     <w:tbl>
       <w:tblPr>
@@ -10978,18 +11810,18 @@
       <w:r>
         <w:br w:type="page"/>
       </w:r>
-      <w:bookmarkStart w:id="83" w:name="_Toc209253221"/>
-      <w:bookmarkStart w:id="84" w:name="_Toc209253408"/>
-      <w:bookmarkStart w:id="85" w:name="_Toc209321262"/>
-      <w:bookmarkStart w:id="86" w:name="_Toc31188559"/>
+      <w:bookmarkStart w:id="82" w:name="_Toc209253221"/>
+      <w:bookmarkStart w:id="83" w:name="_Toc209253408"/>
+      <w:bookmarkStart w:id="84" w:name="_Toc209321262"/>
+      <w:bookmarkStart w:id="85" w:name="_Toc31188559"/>
       <w:r>
         <w:lastRenderedPageBreak/>
         <w:t>SEZNAM OBRÁZKŮ</w:t>
       </w:r>
+      <w:bookmarkEnd w:id="82"/>
       <w:bookmarkEnd w:id="83"/>
       <w:bookmarkEnd w:id="84"/>
       <w:bookmarkEnd w:id="85"/>
-      <w:bookmarkEnd w:id="86"/>
     </w:p>
     <w:p>
       <w:pPr>
@@ -10998,18 +11830,18 @@
       <w:r>
         <w:br w:type="page"/>
       </w:r>
-      <w:bookmarkStart w:id="87" w:name="_Toc209253222"/>
-      <w:bookmarkStart w:id="88" w:name="_Toc209253409"/>
-      <w:bookmarkStart w:id="89" w:name="_Toc209321263"/>
-      <w:bookmarkStart w:id="90" w:name="_Toc31188560"/>
+      <w:bookmarkStart w:id="86" w:name="_Toc209253222"/>
+      <w:bookmarkStart w:id="87" w:name="_Toc209253409"/>
+      <w:bookmarkStart w:id="88" w:name="_Toc209321263"/>
+      <w:bookmarkStart w:id="89" w:name="_Toc31188560"/>
       <w:r>
         <w:lastRenderedPageBreak/>
         <w:t>SEZNAM TABULEK</w:t>
       </w:r>
+      <w:bookmarkEnd w:id="86"/>
       <w:bookmarkEnd w:id="87"/>
       <w:bookmarkEnd w:id="88"/>
       <w:bookmarkEnd w:id="89"/>
-      <w:bookmarkEnd w:id="90"/>
     </w:p>
     <w:p>
       <w:pPr>
@@ -11018,18 +11850,18 @@
       <w:r>
         <w:br w:type="page"/>
       </w:r>
-      <w:bookmarkStart w:id="91" w:name="_Toc209253223"/>
-      <w:bookmarkStart w:id="92" w:name="_Toc209253410"/>
-      <w:bookmarkStart w:id="93" w:name="_Toc209321264"/>
-      <w:bookmarkStart w:id="94" w:name="_Toc31188561"/>
+      <w:bookmarkStart w:id="90" w:name="_Toc209253223"/>
+      <w:bookmarkStart w:id="91" w:name="_Toc209253410"/>
+      <w:bookmarkStart w:id="92" w:name="_Toc209321264"/>
+      <w:bookmarkStart w:id="93" w:name="_Toc31188561"/>
       <w:r>
         <w:lastRenderedPageBreak/>
         <w:t>SEZNAM PŘÍLOH</w:t>
       </w:r>
+      <w:bookmarkEnd w:id="90"/>
       <w:bookmarkEnd w:id="91"/>
       <w:bookmarkEnd w:id="92"/>
       <w:bookmarkEnd w:id="93"/>
-      <w:bookmarkEnd w:id="94"/>
     </w:p>
     <w:p>
       <w:pPr>
@@ -11066,60 +11898,18 @@
       </w:r>
     </w:p>
   </w:comment>
-  <w:comment w:id="23" w:author="Marek Vajgl" w:date="2019-12-20T14:02:00Z" w:initials="MV">
-    <w:p>
-      <w:pPr>
-        <w:pStyle w:val="Textkomente"/>
-      </w:pPr>
-      <w:r>
-        <w:rPr>
-          <w:rStyle w:val="Odkaznakoment"/>
-        </w:rPr>
-        <w:annotationRef/>
-      </w:r>
-      <w:r>
-        <w:t>Odkaz na zdroj; totéž i u ostatních</w:t>
-      </w:r>
-    </w:p>
-  </w:comment>
-  <w:comment w:id="53" w:author="Marek Vajgl" w:date="2019-12-20T14:06:00Z" w:initials="MV">
-    <w:p>
-      <w:pPr>
-        <w:pStyle w:val="Textkomente"/>
-      </w:pPr>
-      <w:r>
-        <w:rPr>
-          <w:rStyle w:val="Odkaznakoment"/>
-        </w:rPr>
-        <w:annotationRef/>
-      </w:r>
-      <w:r>
-        <w:t xml:space="preserve">Nechápu, připište příklad. </w:t>
-      </w:r>
-      <w:r>
-        <w:t xml:space="preserve">Obecn, tohle vůbec není dobře popsáno, je to hodně </w:t>
-      </w:r>
-      <w:r>
-        <w:t>vágní a ne moc přesné. Zkuste to nastudovat a lépe popsat podle nějakého textU/učebnice.</w:t>
-      </w:r>
-    </w:p>
-  </w:comment>
 </w:comments>
 </file>
 
 <file path=word/commentsExtended.xml><?xml version="1.0" encoding="utf-8"?>
 <w15:commentsEx xmlns:wpc="http://schemas.microsoft.com/office/word/2010/wordprocessingCanvas" xmlns:cx="http://schemas.microsoft.com/office/drawing/2014/chartex" xmlns:cx1="http://schemas.microsoft.com/office/drawing/2015/9/8/chartex" xmlns:cx2="http://schemas.microsoft.com/office/drawing/2015/10/21/chartex" xmlns:cx3="http://schemas.microsoft.com/office/drawing/2016/5/9/chartex" xmlns:cx4="http://schemas.microsoft.com/office/drawing/2016/5/10/chartex" xmlns:cx5="http://schemas.microsoft.com/office/drawing/2016/5/11/chartex" xmlns:cx6="http://schemas.microsoft.com/office/drawing/2016/5/12/chartex" xmlns:cx7="http://schemas.microsoft.com/office/drawing/2016/5/13/chartex" xmlns:cx8="http://schemas.microsoft.com/office/drawing/2016/5/14/chartex" xmlns:mc="http://schemas.openxmlformats.org/markup-compatibility/2006" xmlns:aink="http://schemas.microsoft.com/office/drawing/2016/ink" xmlns:am3d="http://schemas.microsoft.com/office/drawing/2017/model3d" xmlns:o="urn:schemas-microsoft-com:office:office" xmlns:r="http://schemas.openxmlformats.org/officeDocument/2006/relationships" xmlns:m="http://schemas.openxmlformats.org/officeDocument/2006/math" xmlns:v="urn:schemas-microsoft-com:vml" xmlns:wp14="http://schemas.microsoft.com/office/word/2010/wordprocessingDrawing" xmlns:wp="http://schemas.openxmlformats.org/drawingml/2006/wordprocessingDrawing" xmlns:w10="urn:schemas-microsoft-com:office:word" xmlns:w="http://schemas.openxmlformats.org/wordprocessingml/2006/main" xmlns:w14="http://schemas.microsoft.com/office/word/2010/wordml" xmlns:w15="http://schemas.microsoft.com/office/word/2012/wordml" xmlns:w16cid="http://schemas.microsoft.com/office/word/2016/wordml/cid" xmlns:w16se="http://schemas.microsoft.com/office/word/2015/wordml/symex" xmlns:wpg="http://schemas.microsoft.com/office/word/2010/wordprocessingGroup" xmlns:wpi="http://schemas.microsoft.com/office/word/2010/wordprocessingInk" xmlns:wne="http://schemas.microsoft.com/office/word/2006/wordml" xmlns:wps="http://schemas.microsoft.com/office/word/2010/wordprocessingShape" mc:Ignorable="w14 w15 w16se w16cid wp14">
   <w15:commentEx w15:paraId="6735DFF8" w15:done="0"/>
-  <w15:commentEx w15:paraId="18DE0822" w15:done="0"/>
-  <w15:commentEx w15:paraId="5BD629C5" w15:done="0"/>
 </w15:commentsEx>
 </file>
 
 <file path=word/commentsIds.xml><?xml version="1.0" encoding="utf-8"?>
 <w16cid:commentsIds xmlns:wpc="http://schemas.microsoft.com/office/word/2010/wordprocessingCanvas" xmlns:cx="http://schemas.microsoft.com/office/drawing/2014/chartex" xmlns:cx1="http://schemas.microsoft.com/office/drawing/2015/9/8/chartex" xmlns:cx2="http://schemas.microsoft.com/office/drawing/2015/10/21/chartex" xmlns:cx3="http://schemas.microsoft.com/office/drawing/2016/5/9/chartex" xmlns:cx4="http://schemas.microsoft.com/office/drawing/2016/5/10/chartex" xmlns:cx5="http://schemas.microsoft.com/office/drawing/2016/5/11/chartex" xmlns:cx6="http://schemas.microsoft.com/office/drawing/2016/5/12/chartex" xmlns:cx7="http://schemas.microsoft.com/office/drawing/2016/5/13/chartex" xmlns:cx8="http://schemas.microsoft.com/office/drawing/2016/5/14/chartex" xmlns:mc="http://schemas.openxmlformats.org/markup-compatibility/2006" xmlns:aink="http://schemas.microsoft.com/office/drawing/2016/ink" xmlns:am3d="http://schemas.microsoft.com/office/drawing/2017/model3d" xmlns:o="urn:schemas-microsoft-com:office:office" xmlns:r="http://schemas.openxmlformats.org/officeDocument/2006/relationships" xmlns:m="http://schemas.openxmlformats.org/officeDocument/2006/math" xmlns:v="urn:schemas-microsoft-com:vml" xmlns:wp14="http://schemas.microsoft.com/office/word/2010/wordprocessingDrawing" xmlns:wp="http://schemas.openxmlformats.org/drawingml/2006/wordprocessingDrawing" xmlns:w10="urn:schemas-microsoft-com:office:word" xmlns:w="http://schemas.openxmlformats.org/wordprocessingml/2006/main" xmlns:w14="http://schemas.microsoft.com/office/word/2010/wordml" xmlns:w15="http://schemas.microsoft.com/office/word/2012/wordml" xmlns:w16cid="http://schemas.microsoft.com/office/word/2016/wordml/cid" xmlns:w16se="http://schemas.microsoft.com/office/word/2015/wordml/symex" xmlns:wpg="http://schemas.microsoft.com/office/word/2010/wordprocessingGroup" xmlns:wpi="http://schemas.microsoft.com/office/word/2010/wordprocessingInk" xmlns:wne="http://schemas.microsoft.com/office/word/2006/wordml" xmlns:wps="http://schemas.microsoft.com/office/word/2010/wordprocessingShape" mc:Ignorable="w14 w15 w16se w16cid wp14">
   <w16cid:commentId w16cid:paraId="6735DFF8" w16cid:durableId="21BECD3E"/>
-  <w16cid:commentId w16cid:paraId="18DE0822" w16cid:durableId="21BECD3F"/>
-  <w16cid:commentId w16cid:paraId="5BD629C5" w16cid:durableId="21BECD44"/>
 </w16cid:commentsIds>
 </file>
 
@@ -14787,6 +15577,16 @@
       <w:shd w:val="clear" w:color="auto" w:fill="E1DFDD"/>
     </w:rPr>
   </w:style>
+  <w:style w:type="character" w:styleId="Zstupntext">
+    <w:name w:val="Placeholder Text"/>
+    <w:basedOn w:val="Standardnpsmoodstavce"/>
+    <w:uiPriority w:val="99"/>
+    <w:semiHidden/>
+    <w:rsid w:val="00932003"/>
+    <w:rPr>
+      <w:color w:val="808080"/>
+    </w:rPr>
+  </w:style>
 </w:styles>
 </file>
 
@@ -15080,7 +15880,7 @@
 </file>
 
 <file path=customXml/itemProps1.xml><?xml version="1.0" encoding="utf-8"?>
-<ds:datastoreItem xmlns:ds="http://schemas.openxmlformats.org/officeDocument/2006/customXml" ds:itemID="{9B5F5731-4F95-466A-928A-BCE13C617165}">
+<ds:datastoreItem xmlns:ds="http://schemas.openxmlformats.org/officeDocument/2006/customXml" ds:itemID="{8BF37388-11BD-4B35-9072-DF945FEF9067}">
   <ds:schemaRefs>
     <ds:schemaRef ds:uri="http://schemas.openxmlformats.org/officeDocument/2006/bibliography"/>
   </ds:schemaRefs>

</xml_diff>

<commit_message>
text metodika prace, architektura
</commit_message>
<xml_diff>
--- a/diplomova_prace_mikulik.docx
+++ b/diplomova_prace_mikulik.docx
@@ -7130,7 +7130,19 @@
           <w:rPr>
             <w:rStyle w:val="Hypertextovodkaz"/>
           </w:rPr>
-          <w:t>[3]</w:t>
+          <w:t>[</w:t>
+        </w:r>
+        <w:r>
+          <w:rPr>
+            <w:rStyle w:val="Hypertextovodkaz"/>
+          </w:rPr>
+          <w:t>3</w:t>
+        </w:r>
+        <w:r>
+          <w:rPr>
+            <w:rStyle w:val="Hypertextovodkaz"/>
+          </w:rPr>
+          <w:t>]</w:t>
         </w:r>
       </w:hyperlink>
       <w:r>
@@ -7156,7 +7168,165 @@
     </w:p>
     <w:p>
       <w:pPr>
-        <w:pStyle w:val="NadpisA"/>
+        <w:pStyle w:val="NadpisB"/>
+      </w:pPr>
+      <w:r>
+        <w:t>Tvorba nástroje pro interaktivní řešení dopravních situací</w:t>
+      </w:r>
+      <w:r>
+        <w:t xml:space="preserve"> – Jan Mikulík</w:t>
+      </w:r>
+    </w:p>
+    <w:p>
+      <w:pPr>
+        <w:pStyle w:val="normlntext"/>
+      </w:pPr>
+      <w:r>
+        <w:t>Aplikace byla vytvořena v rámci bakalářské práce</w:t>
+      </w:r>
+      <w:r>
+        <w:t xml:space="preserve"> </w:t>
+      </w:r>
+      <w:hyperlink w:anchor="Mikulik" w:history="1">
+        <w:r>
+          <w:rPr>
+            <w:rStyle w:val="Hypertextovodkaz"/>
+          </w:rPr>
+          <w:t>[4]</w:t>
+        </w:r>
+      </w:hyperlink>
+      <w:r>
+        <w:t xml:space="preserve">, </w:t>
+      </w:r>
+      <w:r>
+        <w:t xml:space="preserve">což je </w:t>
+      </w:r>
+      <w:r>
+        <w:t>první verz</w:t>
+      </w:r>
+      <w:r>
+        <w:t>e</w:t>
+      </w:r>
+      <w:r>
+        <w:t xml:space="preserve"> aplikace vytvořené v rámci této diplomové práce. Práce se zabývá tvorbou aplikace pro simulaci dopravních situací, avšak pohyb vozidel a řízení provozu jsou tvořeny jednoduchými podmínkami, bez lepší logiky. V implementaci fuzzy logiky do </w:t>
+      </w:r>
+      <w:r>
+        <w:t xml:space="preserve">aplikace </w:t>
+      </w:r>
+      <w:r>
+        <w:t xml:space="preserve">diplomové práce je tedy největší rozdíl oproti </w:t>
+      </w:r>
+      <w:r>
+        <w:t>první verzi aplikace.</w:t>
+      </w:r>
+      <w:r>
+        <w:t xml:space="preserve"> </w:t>
+      </w:r>
+    </w:p>
+    <w:p>
+      <w:pPr>
+        <w:pStyle w:val="normlntext"/>
+        <w:keepNext/>
+        <w:spacing w:after="0"/>
+      </w:pPr>
+      <w:r>
+        <w:rPr>
+          <w:noProof/>
+        </w:rPr>
+        <w:drawing>
+          <wp:inline distT="0" distB="0" distL="0" distR="0" wp14:anchorId="6EBC1846" wp14:editId="3A068B9E">
+            <wp:extent cx="3014709" cy="2257425"/>
+            <wp:effectExtent l="0" t="0" r="0" b="0"/>
+            <wp:docPr id="5" name="Obrázek 5"/>
+            <wp:cNvGraphicFramePr>
+              <a:graphicFrameLocks xmlns:a="http://schemas.openxmlformats.org/drawingml/2006/main" noChangeAspect="1"/>
+            </wp:cNvGraphicFramePr>
+            <a:graphic xmlns:a="http://schemas.openxmlformats.org/drawingml/2006/main">
+              <a:graphicData uri="http://schemas.openxmlformats.org/drawingml/2006/picture">
+                <pic:pic xmlns:pic="http://schemas.openxmlformats.org/drawingml/2006/picture">
+                  <pic:nvPicPr>
+                    <pic:cNvPr id="0" name="Picture 1"/>
+                    <pic:cNvPicPr>
+                      <a:picLocks noChangeAspect="1" noChangeArrowheads="1"/>
+                    </pic:cNvPicPr>
+                  </pic:nvPicPr>
+                  <pic:blipFill>
+                    <a:blip r:embed="rId13" cstate="print">
+                      <a:extLst>
+                        <a:ext uri="{28A0092B-C50C-407E-A947-70E740481C1C}">
+                          <a14:useLocalDpi xmlns:a14="http://schemas.microsoft.com/office/drawing/2010/main" val="0"/>
+                        </a:ext>
+                      </a:extLst>
+                    </a:blip>
+                    <a:srcRect/>
+                    <a:stretch>
+                      <a:fillRect/>
+                    </a:stretch>
+                  </pic:blipFill>
+                  <pic:spPr bwMode="auto">
+                    <a:xfrm>
+                      <a:off x="0" y="0"/>
+                      <a:ext cx="3029948" cy="2268836"/>
+                    </a:xfrm>
+                    <a:prstGeom prst="rect">
+                      <a:avLst/>
+                    </a:prstGeom>
+                    <a:noFill/>
+                    <a:ln>
+                      <a:noFill/>
+                    </a:ln>
+                  </pic:spPr>
+                </pic:pic>
+              </a:graphicData>
+            </a:graphic>
+          </wp:inline>
+        </w:drawing>
+      </w:r>
+    </w:p>
+    <w:p>
+      <w:pPr>
+        <w:pStyle w:val="Titulek"/>
+        <w:jc w:val="both"/>
+      </w:pPr>
+      <w:r>
+        <w:fldChar w:fldCharType="begin"/>
+      </w:r>
+      <w:r>
+        <w:instrText xml:space="preserve"> SEQ Obrázek \* ARABIC </w:instrText>
+      </w:r>
+      <w:r>
+        <w:fldChar w:fldCharType="separate"/>
+      </w:r>
+      <w:r>
+        <w:rPr>
+          <w:noProof/>
+        </w:rPr>
+        <w:t>1</w:t>
+      </w:r>
+      <w:r>
+        <w:fldChar w:fldCharType="end"/>
+      </w:r>
+      <w:r>
+        <w:t xml:space="preserve"> Vzhled první verze aplikace</w:t>
+      </w:r>
+    </w:p>
+    <w:p/>
+    <w:p>
+      <w:pPr>
+        <w:pStyle w:val="normlntext"/>
+      </w:pPr>
+      <w:r>
+        <w:t>Vzhled aplikace a rozložení komponent je oproti diplomové práci méně přívětivý, navíc aplikace neobsahuje všechny funkce jako v této práci.</w:t>
+      </w:r>
+    </w:p>
+    <w:p>
+      <w:pPr>
+        <w:pStyle w:val="normlntext"/>
+      </w:pPr>
+    </w:p>
+    <w:p>
+      <w:pPr>
+        <w:pStyle w:val="NadpisB"/>
       </w:pPr>
       <w:r>
         <w:br w:type="page"/>
@@ -7199,14 +7369,14 @@
       <w:pPr>
         <w:pStyle w:val="NadpisC"/>
       </w:pPr>
-      <w:bookmarkStart w:id="27" w:name="_Toc209253214"/>
-      <w:bookmarkStart w:id="28" w:name="_Toc209253401"/>
-      <w:bookmarkStart w:id="29" w:name="_Toc209321255"/>
-      <w:bookmarkStart w:id="30" w:name="_Toc58441584"/>
+      <w:bookmarkStart w:id="27" w:name="_Toc58441584"/>
+      <w:bookmarkStart w:id="28" w:name="_Toc209253214"/>
+      <w:bookmarkStart w:id="29" w:name="_Toc209253401"/>
+      <w:bookmarkStart w:id="30" w:name="_Toc209321255"/>
       <w:r>
         <w:t>Fuzzy logika</w:t>
       </w:r>
-      <w:bookmarkEnd w:id="30"/>
+      <w:bookmarkEnd w:id="27"/>
     </w:p>
     <w:p>
       <w:pPr>
@@ -7566,9 +7736,9 @@
         </w:numPr>
       </w:pPr>
       <w:bookmarkStart w:id="48" w:name="_Toc58441602"/>
-      <w:bookmarkEnd w:id="27"/>
       <w:bookmarkEnd w:id="28"/>
       <w:bookmarkEnd w:id="29"/>
+      <w:bookmarkEnd w:id="30"/>
       <w:r>
         <w:t>Přidané funkce oproti bakalářské práci</w:t>
       </w:r>
@@ -10116,7 +10286,7 @@
                     </pic:cNvPicPr>
                   </pic:nvPicPr>
                   <pic:blipFill>
-                    <a:blip r:embed="rId13">
+                    <a:blip r:embed="rId14">
                       <a:extLst>
                         <a:ext uri="{28A0092B-C50C-407E-A947-70E740481C1C}">
                           <a14:useLocalDpi xmlns:a14="http://schemas.microsoft.com/office/drawing/2010/main" val="0"/>
@@ -10166,7 +10336,7 @@
         <w:rPr>
           <w:noProof/>
         </w:rPr>
-        <w:t>1</w:t>
+        <w:t>2</w:t>
       </w:r>
       <w:r>
         <w:rPr>
@@ -10224,7 +10394,13 @@
         <w:t xml:space="preserve"> </w:t>
       </w:r>
       <w:r>
-        <w:t xml:space="preserve">K tvorbě slouží základní podmiňovací zápis, což je IF podmínka THEN výsledek. Na obrázku 2 lze vidět dvě vstupní fuzzy proměnné a jednu výstupní. Podmínku pro každé pravidlo tedy tvoří kombinace obou vstupních proměnných. Výsledek je určen výstupní proměnnou. </w:t>
+        <w:t xml:space="preserve">K tvorbě slouží základní podmiňovací zápis, což je IF podmínka THEN výsledek. Na obrázku </w:t>
+      </w:r>
+      <w:r>
+        <w:t>3</w:t>
+      </w:r>
+      <w:r>
+        <w:t xml:space="preserve"> lze vidět dvě vstupní fuzzy proměnné a jednu výstupní. Podmínku pro každé pravidlo tedy tvoří kombinace obou vstupních proměnných. Výsledek je určen výstupní proměnnou. </w:t>
       </w:r>
     </w:p>
     <w:p>
@@ -10260,7 +10436,7 @@
                     </pic:cNvPicPr>
                   </pic:nvPicPr>
                   <pic:blipFill>
-                    <a:blip r:embed="rId14">
+                    <a:blip r:embed="rId15">
                       <a:extLst>
                         <a:ext uri="{28A0092B-C50C-407E-A947-70E740481C1C}">
                           <a14:useLocalDpi xmlns:a14="http://schemas.microsoft.com/office/drawing/2010/main" val="0"/>
@@ -10319,7 +10495,7 @@
         <w:rPr>
           <w:noProof/>
         </w:rPr>
-        <w:t>2</w:t>
+        <w:t>3</w:t>
       </w:r>
       <w:r>
         <w:rPr>
@@ -10888,13 +11064,7 @@
           <w:rPr>
             <w:rStyle w:val="Hypertextovodkaz"/>
           </w:rPr>
-          <w:t>[4</w:t>
-        </w:r>
-        <w:r>
-          <w:rPr>
-            <w:rStyle w:val="Hypertextovodkaz"/>
-          </w:rPr>
-          <w:t>]</w:t>
+          <w:t>[4]</w:t>
         </w:r>
       </w:hyperlink>
       <w:r>
@@ -11046,7 +11216,7 @@
                     </pic:cNvPicPr>
                   </pic:nvPicPr>
                   <pic:blipFill>
-                    <a:blip r:embed="rId15">
+                    <a:blip r:embed="rId16">
                       <a:extLst>
                         <a:ext uri="{28A0092B-C50C-407E-A947-70E740481C1C}">
                           <a14:useLocalDpi xmlns:a14="http://schemas.microsoft.com/office/drawing/2010/main" val="0"/>
@@ -11105,7 +11275,7 @@
         <w:rPr>
           <w:noProof/>
         </w:rPr>
-        <w:t>3</w:t>
+        <w:t>4</w:t>
       </w:r>
       <w:r>
         <w:rPr>
@@ -11242,7 +11412,7 @@
                     </pic:cNvPicPr>
                   </pic:nvPicPr>
                   <pic:blipFill>
-                    <a:blip r:embed="rId16">
+                    <a:blip r:embed="rId17">
                       <a:extLst>
                         <a:ext uri="{28A0092B-C50C-407E-A947-70E740481C1C}">
                           <a14:useLocalDpi xmlns:a14="http://schemas.microsoft.com/office/drawing/2010/main" val="0"/>
@@ -11304,7 +11474,7 @@
         <w:rPr>
           <w:noProof/>
         </w:rPr>
-        <w:t>4</w:t>
+        <w:t>5</w:t>
       </w:r>
       <w:r>
         <w:rPr>
@@ -11349,7 +11519,7 @@
                     </pic:cNvPicPr>
                   </pic:nvPicPr>
                   <pic:blipFill>
-                    <a:blip r:embed="rId17">
+                    <a:blip r:embed="rId18">
                       <a:extLst>
                         <a:ext uri="{28A0092B-C50C-407E-A947-70E740481C1C}">
                           <a14:useLocalDpi xmlns:a14="http://schemas.microsoft.com/office/drawing/2010/main" val="0"/>
@@ -11408,7 +11578,7 @@
         <w:rPr>
           <w:noProof/>
         </w:rPr>
-        <w:t>5</w:t>
+        <w:t>6</w:t>
       </w:r>
       <w:r>
         <w:rPr>
@@ -11606,7 +11776,13 @@
         <w:t>.</w:t>
       </w:r>
       <w:r>
-        <w:t xml:space="preserve"> Na obrázku 6 lze vidět vstupní fuzzy proměnnou vzdálenost</w:t>
+        <w:t xml:space="preserve"> Na obrázku </w:t>
+      </w:r>
+      <w:r>
+        <w:t>7</w:t>
+      </w:r>
+      <w:r>
+        <w:t xml:space="preserve"> lze vidět vstupní fuzzy proměnnou vzdálenost</w:t>
       </w:r>
       <w:r>
         <w:t>,</w:t>
@@ -11702,7 +11878,7 @@
                     </pic:cNvPicPr>
                   </pic:nvPicPr>
                   <pic:blipFill>
-                    <a:blip r:embed="rId18">
+                    <a:blip r:embed="rId19">
                       <a:extLst>
                         <a:ext uri="{28A0092B-C50C-407E-A947-70E740481C1C}">
                           <a14:useLocalDpi xmlns:a14="http://schemas.microsoft.com/office/drawing/2010/main" val="0"/>
@@ -11761,7 +11937,7 @@
         <w:rPr>
           <w:noProof/>
         </w:rPr>
-        <w:t>6</w:t>
+        <w:t>7</w:t>
       </w:r>
       <w:r>
         <w:rPr>
@@ -11846,7 +12022,13 @@
       </w:r>
       <w:proofErr w:type="spellEnd"/>
       <w:r>
-        <w:t>“, „fast“, „very fast“. Samotné rozdělení lze vidět na obrázku 7.</w:t>
+        <w:t xml:space="preserve">“, „fast“, „very fast“. Samotné rozdělení lze vidět na obrázku </w:t>
+      </w:r>
+      <w:r>
+        <w:t>8</w:t>
+      </w:r>
+      <w:r>
+        <w:t>.</w:t>
       </w:r>
     </w:p>
     <w:p/>
@@ -11877,7 +12059,7 @@
                     </pic:cNvPicPr>
                   </pic:nvPicPr>
                   <pic:blipFill>
-                    <a:blip r:embed="rId19">
+                    <a:blip r:embed="rId20">
                       <a:extLst>
                         <a:ext uri="{28A0092B-C50C-407E-A947-70E740481C1C}">
                           <a14:useLocalDpi xmlns:a14="http://schemas.microsoft.com/office/drawing/2010/main" val="0"/>
@@ -11911,11 +12093,51 @@
     </w:p>
     <w:p>
       <w:pPr>
+        <w:pStyle w:val="Titulek"/>
+        <w:jc w:val="both"/>
+      </w:pPr>
+      <w:r>
+        <w:fldChar w:fldCharType="begin"/>
+      </w:r>
+      <w:r>
+        <w:instrText xml:space="preserve"> SEQ Obrázek \* ARABIC </w:instrText>
+      </w:r>
+      <w:r>
+        <w:fldChar w:fldCharType="separate"/>
+      </w:r>
+      <w:r>
+        <w:rPr>
+          <w:noProof/>
+        </w:rPr>
+        <w:t>8</w:t>
+      </w:r>
+      <w:r>
+        <w:fldChar w:fldCharType="end"/>
+      </w:r>
+      <w:r>
+        <w:t xml:space="preserve"> </w:t>
+      </w:r>
+      <w:r>
+        <w:t>Vstupní proměnná rychlost</w:t>
+      </w:r>
+      <w:r>
+        <w:t xml:space="preserve"> </w:t>
+      </w:r>
+    </w:p>
+    <w:p/>
+    <w:p>
+      <w:pPr>
         <w:pStyle w:val="normlntext"/>
         <w:keepNext/>
       </w:pPr>
       <w:r>
-        <w:t xml:space="preserve">Výstupní fuzzy proměnná, určující výsledné zrychlení, stejně jako vstupní fuzzy proměnné, je rozdělena na několik fuzzy výrazů. Na obrázku 8 je znázorněno toto rozdělení a použité výrazy, což jsou „rapid </w:t>
+        <w:t xml:space="preserve">Výstupní fuzzy proměnná, určující výsledné zrychlení, stejně jako vstupní fuzzy proměnné, je rozdělena na několik fuzzy výrazů. Na obrázku </w:t>
+      </w:r>
+      <w:r>
+        <w:t>9</w:t>
+      </w:r>
+      <w:r>
+        <w:t xml:space="preserve"> je znázorněno toto rozdělení a použité výrazy, což jsou „rapid </w:t>
       </w:r>
       <w:proofErr w:type="spellStart"/>
       <w:r>
@@ -11963,10 +12185,7 @@
       </w:r>
       <w:proofErr w:type="spellEnd"/>
       <w:r>
-        <w:t>“.</w:t>
-      </w:r>
-      <w:r>
-        <w:t xml:space="preserve"> Pro tuto fuzzy proměnnou bylo použito označení </w:t>
+        <w:t xml:space="preserve">“. Pro tuto fuzzy proměnnou bylo použito označení </w:t>
       </w:r>
       <w:proofErr w:type="spellStart"/>
       <w:r>
@@ -11975,48 +12194,6 @@
       <w:proofErr w:type="spellEnd"/>
       <w:r>
         <w:t>.</w:t>
-      </w:r>
-    </w:p>
-    <w:p>
-      <w:pPr>
-        <w:pStyle w:val="Titulek"/>
-        <w:jc w:val="both"/>
-      </w:pPr>
-      <w:r>
-        <w:rPr>
-          <w:noProof/>
-        </w:rPr>
-        <w:fldChar w:fldCharType="begin"/>
-      </w:r>
-      <w:r>
-        <w:rPr>
-          <w:noProof/>
-        </w:rPr>
-        <w:instrText xml:space="preserve"> SEQ Obrázek \* ARABIC </w:instrText>
-      </w:r>
-      <w:r>
-        <w:rPr>
-          <w:noProof/>
-        </w:rPr>
-        <w:fldChar w:fldCharType="separate"/>
-      </w:r>
-      <w:r>
-        <w:rPr>
-          <w:noProof/>
-        </w:rPr>
-        <w:t>7</w:t>
-      </w:r>
-      <w:r>
-        <w:rPr>
-          <w:noProof/>
-        </w:rPr>
-        <w:fldChar w:fldCharType="end"/>
-      </w:r>
-      <w:r>
-        <w:t xml:space="preserve"> </w:t>
-      </w:r>
-      <w:r>
-        <w:t>Vstupní proměnná rychlost</w:t>
       </w:r>
     </w:p>
     <w:p>
@@ -12046,7 +12223,7 @@
                     </pic:cNvPicPr>
                   </pic:nvPicPr>
                   <pic:blipFill>
-                    <a:blip r:embed="rId20">
+                    <a:blip r:embed="rId21">
                       <a:extLst>
                         <a:ext uri="{28A0092B-C50C-407E-A947-70E740481C1C}">
                           <a14:useLocalDpi xmlns:a14="http://schemas.microsoft.com/office/drawing/2010/main" val="0"/>
@@ -12105,7 +12282,7 @@
         <w:rPr>
           <w:noProof/>
         </w:rPr>
-        <w:t>8</w:t>
+        <w:t>9</w:t>
       </w:r>
       <w:r>
         <w:rPr>
@@ -12214,10 +12391,10 @@
             <v:path o:extrusionok="f" gradientshapeok="t" o:connecttype="rect"/>
             <o:lock v:ext="edit" aspectratio="t"/>
           </v:shapetype>
-          <v:shape id="_x0000_i1025" type="#_x0000_t75" style="width:268.5pt;height:172.5pt" o:ole="">
-            <v:imagedata r:id="rId21" o:title=""/>
+          <v:shape id="_x0000_i1025" type="#_x0000_t75" style="width:268.3pt;height:172.55pt" o:ole="">
+            <v:imagedata r:id="rId22" o:title=""/>
           </v:shape>
-          <o:OLEObject Type="Embed" ProgID="Excel.Sheet.12" ShapeID="_x0000_i1025" DrawAspect="Content" ObjectID="_1669055515" r:id="rId22"/>
+          <o:OLEObject Type="Embed" ProgID="Excel.Sheet.12" ShapeID="_x0000_i1025" DrawAspect="Content" ObjectID="_1669481324" r:id="rId23"/>
         </w:object>
       </w:r>
     </w:p>
@@ -12351,7 +12528,13 @@
       </w:r>
       <w:proofErr w:type="spellEnd"/>
       <w:r>
-        <w:t>“ a „far“. Přesné hodnoty této fuzzy proměnné lze vidět na obrázku 9.</w:t>
+        <w:t xml:space="preserve">“ a „far“. Přesné hodnoty této fuzzy proměnné lze vidět na obrázku </w:t>
+      </w:r>
+      <w:r>
+        <w:t>10</w:t>
+      </w:r>
+      <w:r>
+        <w:t>.</w:t>
       </w:r>
     </w:p>
     <w:p>
@@ -12381,7 +12564,7 @@
                     </pic:cNvPicPr>
                   </pic:nvPicPr>
                   <pic:blipFill>
-                    <a:blip r:embed="rId23">
+                    <a:blip r:embed="rId24">
                       <a:extLst>
                         <a:ext uri="{28A0092B-C50C-407E-A947-70E740481C1C}">
                           <a14:useLocalDpi xmlns:a14="http://schemas.microsoft.com/office/drawing/2010/main" val="0"/>
@@ -12431,7 +12614,7 @@
         <w:rPr>
           <w:noProof/>
         </w:rPr>
-        <w:t>9</w:t>
+        <w:t>10</w:t>
       </w:r>
       <w:r>
         <w:rPr>
@@ -12507,7 +12690,13 @@
       </w:r>
       <w:proofErr w:type="spellEnd"/>
       <w:r>
-        <w:t xml:space="preserve"> lze vidět na obrázku 10. Této fuzzy proměnné se přiřazuje aktuální rychlost vozidla B.</w:t>
+        <w:t xml:space="preserve"> lze vidět na obrázku </w:t>
+      </w:r>
+      <w:r>
+        <w:t>11</w:t>
+      </w:r>
+      <w:r>
+        <w:t>. Této fuzzy proměnné se přiřazuje aktuální rychlost vozidla B.</w:t>
       </w:r>
     </w:p>
     <w:p>
@@ -12537,7 +12726,7 @@
                     </pic:cNvPicPr>
                   </pic:nvPicPr>
                   <pic:blipFill>
-                    <a:blip r:embed="rId24">
+                    <a:blip r:embed="rId25">
                       <a:extLst>
                         <a:ext uri="{28A0092B-C50C-407E-A947-70E740481C1C}">
                           <a14:useLocalDpi xmlns:a14="http://schemas.microsoft.com/office/drawing/2010/main" val="0"/>
@@ -12587,7 +12776,7 @@
         <w:rPr>
           <w:noProof/>
         </w:rPr>
-        <w:t>10</w:t>
+        <w:t>11</w:t>
       </w:r>
       <w:r>
         <w:rPr>
@@ -12663,7 +12852,13 @@
       </w:r>
       <w:proofErr w:type="spellEnd"/>
       <w:r>
-        <w:t>, avšak, jak lze vidět na obrázku 11, rozdělení hodnot jednotlivých výrazů je odlišné.</w:t>
+        <w:t>, avšak, jak lze vidět na obrázku 1</w:t>
+      </w:r>
+      <w:r>
+        <w:t>2</w:t>
+      </w:r>
+      <w:r>
+        <w:t>, rozdělení hodnot jednotlivých výrazů je odlišné.</w:t>
       </w:r>
       <w:r>
         <w:t xml:space="preserve"> </w:t>
@@ -12696,7 +12891,7 @@
                     </pic:cNvPicPr>
                   </pic:nvPicPr>
                   <pic:blipFill rotWithShape="1">
-                    <a:blip r:embed="rId25">
+                    <a:blip r:embed="rId26">
                       <a:extLst>
                         <a:ext uri="{28A0092B-C50C-407E-A947-70E740481C1C}">
                           <a14:useLocalDpi xmlns:a14="http://schemas.microsoft.com/office/drawing/2010/main" val="0"/>
@@ -12748,7 +12943,7 @@
         <w:rPr>
           <w:noProof/>
         </w:rPr>
-        <w:t>11</w:t>
+        <w:t>12</w:t>
       </w:r>
       <w:r>
         <w:rPr>
@@ -12790,7 +12985,13 @@
       </w:r>
       <w:proofErr w:type="spellEnd"/>
       <w:r>
-        <w:t>“ a „fast“. Na obrázku 12 lze vidět, že je toto rozdělení celkem jednoduché, avšak ve výsledku účinné.</w:t>
+        <w:t>“ a „fast“. Na obrázku 1</w:t>
+      </w:r>
+      <w:r>
+        <w:t>3</w:t>
+      </w:r>
+      <w:r>
+        <w:t xml:space="preserve"> lze vidět, že je toto rozdělení celkem jednoduché, avšak ve výsledku účinné.</w:t>
       </w:r>
     </w:p>
     <w:p/>
@@ -12821,7 +13022,7 @@
                     </pic:cNvPicPr>
                   </pic:nvPicPr>
                   <pic:blipFill rotWithShape="1">
-                    <a:blip r:embed="rId26">
+                    <a:blip r:embed="rId27">
                       <a:extLst>
                         <a:ext uri="{28A0092B-C50C-407E-A947-70E740481C1C}">
                           <a14:useLocalDpi xmlns:a14="http://schemas.microsoft.com/office/drawing/2010/main" val="0"/>
@@ -12873,7 +13074,7 @@
         <w:rPr>
           <w:noProof/>
         </w:rPr>
-        <w:t>12</w:t>
+        <w:t>13</w:t>
       </w:r>
       <w:r>
         <w:rPr>
@@ -12902,7 +13103,13 @@
         <w:t>Výstupní fuzzy proměnnou, jak již bylo na začátku této podkapitoly řečeno, je rozhodnutí, zda vozidlo A pojede, či zastaví. Pro toto rozhodnutí</w:t>
       </w:r>
       <w:r>
-        <w:t>, jak lze vidět na obrázku 13,</w:t>
+        <w:t>, jak lze vidět na obrázku 1</w:t>
+      </w:r>
+      <w:r>
+        <w:t>4</w:t>
+      </w:r>
+      <w:r>
+        <w:t>,</w:t>
       </w:r>
       <w:r>
         <w:t xml:space="preserve"> byly použity dva fuzzy výrazy, což jsou „stop“ a „run“. V samotné aplikaci se poté jednoduše rozhoduje, zda je výstupní hodnota větší či menší</w:t>
@@ -12941,7 +13148,7 @@
                     </pic:cNvPicPr>
                   </pic:nvPicPr>
                   <pic:blipFill>
-                    <a:blip r:embed="rId27">
+                    <a:blip r:embed="rId28">
                       <a:extLst>
                         <a:ext uri="{28A0092B-C50C-407E-A947-70E740481C1C}">
                           <a14:useLocalDpi xmlns:a14="http://schemas.microsoft.com/office/drawing/2010/main" val="0"/>
@@ -13000,7 +13207,7 @@
         <w:rPr>
           <w:noProof/>
         </w:rPr>
-        <w:t>13</w:t>
+        <w:t>14</w:t>
       </w:r>
       <w:r>
         <w:rPr>
@@ -13033,10 +13240,10 @@
       </w:pPr>
       <w:r>
         <w:object w:dxaOrig="5048" w:dyaOrig="2931" w14:anchorId="06883DCB">
-          <v:shape id="_x0000_i1026" type="#_x0000_t75" style="width:258.75pt;height:150pt" o:ole="">
-            <v:imagedata r:id="rId28" o:title=""/>
+          <v:shape id="_x0000_i1026" type="#_x0000_t75" style="width:258.8pt;height:150.1pt" o:ole="">
+            <v:imagedata r:id="rId29" o:title=""/>
           </v:shape>
-          <o:OLEObject Type="Embed" ProgID="Excel.Sheet.12" ShapeID="_x0000_i1026" DrawAspect="Content" ObjectID="_1669055516" r:id="rId29"/>
+          <o:OLEObject Type="Embed" ProgID="Excel.Sheet.12" ShapeID="_x0000_i1026" DrawAspect="Content" ObjectID="_1669481325" r:id="rId30"/>
         </w:object>
       </w:r>
     </w:p>
@@ -13170,6 +13377,45 @@
       </w:pPr>
       <w:bookmarkStart w:id="69" w:name="_Toc58441622"/>
       <w:r>
+        <w:t>Uživatelské rozhraní</w:t>
+      </w:r>
+    </w:p>
+    <w:p>
+      <w:pPr>
+        <w:pStyle w:val="NadpisC"/>
+      </w:pPr>
+      <w:r>
+        <w:t>Návrh</w:t>
+      </w:r>
+    </w:p>
+    <w:p>
+      <w:pPr>
+        <w:pStyle w:val="NadpisC"/>
+      </w:pPr>
+      <w:r>
+        <w:t>Testování</w:t>
+      </w:r>
+    </w:p>
+    <w:p>
+      <w:pPr>
+        <w:rPr>
+          <w:rFonts w:ascii="Times New Roman" w:hAnsi="Times New Roman" w:cs="Arial"/>
+          <w:b/>
+          <w:bCs/>
+          <w:sz w:val="28"/>
+          <w:szCs w:val="26"/>
+        </w:rPr>
+      </w:pPr>
+      <w:r>
+        <w:br w:type="page"/>
+      </w:r>
+    </w:p>
+    <w:p>
+      <w:pPr>
+        <w:pStyle w:val="NadpisB"/>
+      </w:pPr>
+      <w:r>
+        <w:lastRenderedPageBreak/>
         <w:t>Funkční prvky aplikace</w:t>
       </w:r>
     </w:p>
@@ -13207,312 +13453,411 @@
       </w:r>
     </w:p>
     <w:p>
+      <w:pPr>
+        <w:pStyle w:val="NadpisC"/>
+      </w:pPr>
+      <w:bookmarkStart w:id="70" w:name="_Toc58441623"/>
+      <w:r>
+        <w:t>Možnosti návrhu</w:t>
+      </w:r>
+      <w:bookmarkEnd w:id="70"/>
+    </w:p>
+    <w:p>
+      <w:pPr>
+        <w:pStyle w:val="normlntext"/>
+      </w:pPr>
+      <w:r>
+        <w:t>Vzhled aplikace je rozložen do několika skupin</w:t>
+      </w:r>
+      <w:r>
+        <w:t xml:space="preserve"> menu. Menu simulace je zobrazena stále, zde lze spustit či zastavit generování vozidel či vypnout a zapnout semafory. Dále je zde možnost nastavit vytížení silnic.</w:t>
+      </w:r>
+    </w:p>
+    <w:p>
+      <w:pPr>
+        <w:pStyle w:val="normlntext"/>
+      </w:pPr>
+      <w:r>
+        <w:t>Kromě nabídky simulace lze přepínat mezi třemi režimy. V režimu „silnic“ lze manipulovat se samotnými silnicemi a nastavovat přednosti v jízdě. Režim „semafory“ slouží ke vložení semaforů, nastavení jejich barvy a tvorbě „časové linie“. Tato časová linie tvoří hlavní část systému semaforů, neboť je zde nastavena posloupnost přepínání semaforů na určitou barvu v určitém čase. Při spuštění simulace semafory mění barvu podle této posloupnosti.</w:t>
+      </w:r>
+    </w:p>
+    <w:p>
+      <w:pPr>
+        <w:pStyle w:val="normlntext"/>
+      </w:pPr>
+      <w:r>
+        <w:t xml:space="preserve">S celým návrhem lze manipulovat. K tomuto slouží režim „mapa“, kde nelze nic jiného než celý návrh posouvat a přiblížit či oddálit. </w:t>
+      </w:r>
+    </w:p>
+    <w:p>
+      <w:pPr>
+        <w:pStyle w:val="NadpisC"/>
+      </w:pPr>
+      <w:bookmarkStart w:id="71" w:name="_Toc58441624"/>
+      <w:r>
+        <w:t>Tvorba</w:t>
+      </w:r>
+      <w:r>
+        <w:t xml:space="preserve"> silnic</w:t>
+      </w:r>
+      <w:bookmarkEnd w:id="71"/>
+    </w:p>
+    <w:p>
+      <w:pPr>
+        <w:pStyle w:val="normlntext"/>
+      </w:pPr>
+      <w:r>
+        <w:t xml:space="preserve">Silnice lze tvořit kliknutím na „kreslící plátno“. Při prvním kliknutí se vytvoří spojovací bod, ze kterého se při dalším kliknutí vytvoří </w:t>
+      </w:r>
+      <w:r>
+        <w:t>křivka</w:t>
+      </w:r>
+      <w:r>
+        <w:t xml:space="preserve">. </w:t>
+      </w:r>
+      <w:r>
+        <w:t xml:space="preserve">Ke spojovacím bodům lze přidávat nové křivky či připojit již existující. Kliknutím pravým tlačítkem na tento bod se zobrazí nabídka pro odstranění bodu nebo rozpojení křivek. </w:t>
+      </w:r>
+    </w:p>
+    <w:p>
+      <w:pPr>
+        <w:pStyle w:val="normlntext"/>
+      </w:pPr>
+      <w:r>
+        <w:t>Silnice jsou tvořeny</w:t>
+      </w:r>
+      <w:r>
+        <w:t xml:space="preserve"> kubickými</w:t>
+      </w:r>
+      <w:r>
+        <w:t xml:space="preserve"> </w:t>
+      </w:r>
+      <w:proofErr w:type="spellStart"/>
+      <w:r>
+        <w:t>Bézierovými</w:t>
+      </w:r>
+      <w:proofErr w:type="spellEnd"/>
+      <w:r>
+        <w:t xml:space="preserve"> křivkami, které </w:t>
+      </w:r>
+      <w:r>
+        <w:t xml:space="preserve">mají čtyři kontrolní body. Těmito body lze jednotlivé části silnic upravovat dle libosti. </w:t>
+      </w:r>
+    </w:p>
+    <w:p>
+      <w:pPr>
+        <w:pStyle w:val="normlntext"/>
+      </w:pPr>
+      <w:r>
+        <w:lastRenderedPageBreak/>
+        <w:t>Aplikace umožňuje vytvořit trasy pro automobily nebo tramvaje. Mezi typy silnice lze přepínat v menu nabídce.</w:t>
+      </w:r>
+    </w:p>
+    <w:p>
+      <w:pPr>
+        <w:pStyle w:val="NadpisC"/>
+      </w:pPr>
+      <w:bookmarkStart w:id="72" w:name="_Toc58441625"/>
+      <w:r>
+        <w:t>Určení předností</w:t>
+      </w:r>
+      <w:bookmarkEnd w:id="72"/>
+    </w:p>
+    <w:p>
+      <w:pPr>
+        <w:pStyle w:val="normlntext"/>
+      </w:pPr>
+      <w:r>
+        <w:t xml:space="preserve">Přednosti v jízdě </w:t>
+      </w:r>
+      <w:r>
+        <w:t>lze vytvořit kliknutím na určitý úsek silnice. První označený úsek je úsek, před kterým vozidlo zastaví, pokud hrozí srážka s vozidlem, které míří k úseku druhému.</w:t>
+      </w:r>
+    </w:p>
+    <w:p>
+      <w:pPr>
+        <w:pStyle w:val="normlntext"/>
+      </w:pPr>
+      <w:r>
+        <w:t xml:space="preserve">Jakmile je označen úsek silnice, lze vybrat mezi typem přednosti. Typ „CP“ – </w:t>
+      </w:r>
+      <w:proofErr w:type="spellStart"/>
+      <w:r>
+        <w:t>check</w:t>
+      </w:r>
+      <w:proofErr w:type="spellEnd"/>
+      <w:r>
+        <w:t xml:space="preserve">-point určuje přednost v jízdě, typ „WP“ – </w:t>
+      </w:r>
+      <w:proofErr w:type="spellStart"/>
+      <w:r>
+        <w:t>watch</w:t>
+      </w:r>
+      <w:proofErr w:type="spellEnd"/>
+      <w:r>
+        <w:t xml:space="preserve">-point naopak slouží ke kontrole, zda je daný úsek cesty volný. Ke každé z předností lze navíc nastavit vzdálenost (v úsecích), o jakou vozidlo zastaví dříve před označeným úsekem. </w:t>
+      </w:r>
+    </w:p>
+    <w:p>
+      <w:pPr>
+        <w:pStyle w:val="NadpisC"/>
+      </w:pPr>
+      <w:bookmarkStart w:id="73" w:name="_Toc58441626"/>
+      <w:r>
+        <w:t>Nastavení</w:t>
+      </w:r>
+      <w:r>
+        <w:t xml:space="preserve"> semaforů</w:t>
+      </w:r>
+      <w:bookmarkEnd w:id="73"/>
+    </w:p>
+    <w:p>
+      <w:pPr>
+        <w:pStyle w:val="normlntext"/>
+      </w:pPr>
+      <w:r>
+        <w:t xml:space="preserve">Semafory lze vkládat jednoduchým kliknutím, poté je možno je přesouvat, případně odstranit. </w:t>
+      </w:r>
+      <w:r>
+        <w:t xml:space="preserve">Jak již bylo dříve zmíněno, semafory se tvoří ve vlastním režimu. </w:t>
+      </w:r>
+    </w:p>
+    <w:p>
+      <w:pPr>
+        <w:pStyle w:val="normlntext"/>
+      </w:pPr>
+      <w:r>
+        <w:t xml:space="preserve">Každému semaforu může uživatel změnit počáteční barvu. </w:t>
+      </w:r>
+    </w:p>
+    <w:p>
+      <w:pPr>
+        <w:pStyle w:val="normlntext"/>
+      </w:pPr>
+      <w:r>
+        <w:t xml:space="preserve">K jednoduchému nastavení přepínání semaforů je vytvořena časová linie, ve které jsou poté skupiny pro přepínání v určitých časech. Do těchto skupin jsou přidány semafory, jež se mají aktivovat v daný čas a přepnou se na zvolenou barvu. </w:t>
+      </w:r>
+    </w:p>
+    <w:p>
+      <w:pPr>
+        <w:pStyle w:val="normlntext"/>
+      </w:pPr>
+      <w:r>
+        <w:t>Jakmile se postupně aktivují všechny časové skupiny, semafory se přepnou na jejich počáteční stavy a tato posloupnost se znovu opakuje.</w:t>
+      </w:r>
+    </w:p>
+    <w:p>
+      <w:pPr>
+        <w:pStyle w:val="NadpisC"/>
+      </w:pPr>
+      <w:bookmarkStart w:id="74" w:name="_Toc58441627"/>
+      <w:r>
+        <w:t>Nastavení vytížení silnic</w:t>
+      </w:r>
+      <w:bookmarkEnd w:id="74"/>
+    </w:p>
+    <w:p>
+      <w:pPr>
+        <w:pStyle w:val="normlntext"/>
+      </w:pPr>
+      <w:r>
+        <w:t>V hlavním menu se nachází dva posuvníky, kterými je možno nastavit vytížení silnic. Jeden posuvník je určen pro vozidla, druhý pro tramvaje. Vytížení je určeno frekvencí generování vozidel, tedy počtem za minutu.</w:t>
+      </w:r>
+    </w:p>
+    <w:p>
+      <w:pPr>
+        <w:pStyle w:val="normlntext"/>
+      </w:pPr>
+      <w:r>
+        <w:t xml:space="preserve">Vytížení silnic je možno nastavit globálně, tedy pro všechny silnice najednou, nebo pro určitou silnici. </w:t>
+      </w:r>
+      <w:r>
+        <w:t xml:space="preserve">Pro nastavení vytížení určité cesty stačí označit počáteční křivku cesty, na které se budou objevovat vozidla. </w:t>
+      </w:r>
+    </w:p>
+    <w:p>
+      <w:pPr>
+        <w:pStyle w:val="NadpisC"/>
+      </w:pPr>
+      <w:bookmarkStart w:id="75" w:name="_Toc58441628"/>
+      <w:r>
+        <w:lastRenderedPageBreak/>
+        <w:t>Uložení návrhu</w:t>
+      </w:r>
+      <w:bookmarkEnd w:id="75"/>
+    </w:p>
+    <w:p>
+      <w:pPr>
+        <w:pStyle w:val="normlntext"/>
+      </w:pPr>
+      <w:r>
+        <w:t>Vytvořený návrh uživatel může uložit do souboru typu XML. V případě, že je vybráno pozadí, se na zvolené místo také uloží obrázek se stejným názvem. Uložený návrh lze opětovně nahrát do aplikace a dále jej upravovat.</w:t>
+      </w:r>
+    </w:p>
+    <w:p>
+      <w:pPr>
+        <w:pStyle w:val="NadpisB"/>
+      </w:pPr>
+      <w:bookmarkStart w:id="76" w:name="_Toc58441634"/>
+      <w:r>
+        <w:t>Architektura aplikace</w:t>
+      </w:r>
+      <w:bookmarkEnd w:id="76"/>
+    </w:p>
+    <w:p>
+      <w:pPr>
+        <w:pStyle w:val="normlntext"/>
+      </w:pPr>
+      <w:r>
+        <w:t xml:space="preserve">Základní architektura aplikace, společně s verzemi komponent, viz obrázek 15. Aplikace je vytvořena v jazyce Java, využívající rozšíření o grafické rozhraní </w:t>
+      </w:r>
+      <w:proofErr w:type="spellStart"/>
+      <w:r>
+        <w:t>JavaFX</w:t>
+      </w:r>
+      <w:proofErr w:type="spellEnd"/>
+      <w:r>
+        <w:t xml:space="preserve">. Spouštěcí soubor je typu JAR. Pro </w:t>
+      </w:r>
+      <w:r>
+        <w:t>uložení návrhu jsou využity soubory typu XML k zápisu informací a soubory ve formátu obrázku k využití pozadí.</w:t>
+      </w:r>
+    </w:p>
+    <w:p>
+      <w:pPr>
+        <w:pStyle w:val="normlntext"/>
+        <w:keepNext/>
+      </w:pPr>
+      <w:r>
+        <w:rPr>
+          <w:noProof/>
+        </w:rPr>
+        <w:drawing>
+          <wp:inline distT="0" distB="0" distL="0" distR="0" wp14:anchorId="709F00F7" wp14:editId="2363D437">
+            <wp:extent cx="2139351" cy="2073066"/>
+            <wp:effectExtent l="0" t="0" r="0" b="3810"/>
+            <wp:docPr id="8" name="Obrázek 8"/>
+            <wp:cNvGraphicFramePr>
+              <a:graphicFrameLocks xmlns:a="http://schemas.openxmlformats.org/drawingml/2006/main" noChangeAspect="1"/>
+            </wp:cNvGraphicFramePr>
+            <a:graphic xmlns:a="http://schemas.openxmlformats.org/drawingml/2006/main">
+              <a:graphicData uri="http://schemas.openxmlformats.org/drawingml/2006/picture">
+                <pic:pic xmlns:pic="http://schemas.openxmlformats.org/drawingml/2006/picture">
+                  <pic:nvPicPr>
+                    <pic:cNvPr id="0" name="Picture 6"/>
+                    <pic:cNvPicPr>
+                      <a:picLocks noChangeAspect="1" noChangeArrowheads="1"/>
+                    </pic:cNvPicPr>
+                  </pic:nvPicPr>
+                  <pic:blipFill>
+                    <a:blip r:embed="rId31">
+                      <a:extLst>
+                        <a:ext uri="{28A0092B-C50C-407E-A947-70E740481C1C}">
+                          <a14:useLocalDpi xmlns:a14="http://schemas.microsoft.com/office/drawing/2010/main" val="0"/>
+                        </a:ext>
+                      </a:extLst>
+                    </a:blip>
+                    <a:srcRect/>
+                    <a:stretch>
+                      <a:fillRect/>
+                    </a:stretch>
+                  </pic:blipFill>
+                  <pic:spPr bwMode="auto">
+                    <a:xfrm>
+                      <a:off x="0" y="0"/>
+                      <a:ext cx="2149376" cy="2082780"/>
+                    </a:xfrm>
+                    <a:prstGeom prst="rect">
+                      <a:avLst/>
+                    </a:prstGeom>
+                    <a:noFill/>
+                    <a:ln>
+                      <a:noFill/>
+                    </a:ln>
+                  </pic:spPr>
+                </pic:pic>
+              </a:graphicData>
+            </a:graphic>
+          </wp:inline>
+        </w:drawing>
+      </w:r>
+    </w:p>
+    <w:p>
+      <w:pPr>
+        <w:pStyle w:val="Titulek"/>
+        <w:jc w:val="both"/>
+      </w:pPr>
+      <w:r>
+        <w:fldChar w:fldCharType="begin"/>
+      </w:r>
+      <w:r>
+        <w:instrText xml:space="preserve"> SEQ Obrázek \* ARABIC </w:instrText>
+      </w:r>
+      <w:r>
+        <w:fldChar w:fldCharType="separate"/>
+      </w:r>
+      <w:r>
+        <w:rPr>
+          <w:noProof/>
+        </w:rPr>
+        <w:t>15</w:t>
+      </w:r>
+      <w:r>
+        <w:fldChar w:fldCharType="end"/>
+      </w:r>
+      <w:r>
+        <w:t xml:space="preserve"> Architektura aplikace</w:t>
+      </w:r>
+    </w:p>
+    <w:p>
+      <w:pPr>
+        <w:pStyle w:val="NadpisC"/>
+      </w:pPr>
+      <w:r>
+        <w:t>Přínosy práce</w:t>
+      </w:r>
+    </w:p>
+    <w:p>
+      <w:pPr>
+        <w:pStyle w:val="normlntext"/>
+      </w:pPr>
+      <w:r>
+        <w:t xml:space="preserve">Aplikace umožňuje otestování znalostí uživatele v silničních pravidlech. Uživatel se zde může připravit na nastání možných situací a vyzkouší zde své reakce. </w:t>
+      </w:r>
+    </w:p>
+    <w:p>
+      <w:pPr>
+        <w:pStyle w:val="normlntext"/>
+      </w:pPr>
+      <w:r>
+        <w:t>Díky přidané fuzzy logice se vozidla pohybují reálně a jejich pohyby jsou plynulé.</w:t>
+      </w:r>
+    </w:p>
+    <w:p>
+      <w:pPr>
+        <w:pStyle w:val="normlntext"/>
+      </w:pPr>
+      <w:r>
+        <w:t>Aplikace také může sloužit pro tvorbu nových, ještě neexistujících silničních situací, křižovatek, či kruhových objezdů, nebo případně pouze systému semaforů.</w:t>
+      </w:r>
+    </w:p>
+    <w:p>
+      <w:pPr>
+        <w:rPr>
+          <w:rFonts w:ascii="Times New Roman" w:hAnsi="Times New Roman"/>
+        </w:rPr>
+      </w:pPr>
       <w:r>
         <w:br w:type="page"/>
       </w:r>
     </w:p>
     <w:p>
       <w:pPr>
-        <w:pStyle w:val="NadpisC"/>
-      </w:pPr>
-      <w:bookmarkStart w:id="70" w:name="_Toc58441623"/>
+        <w:pStyle w:val="NadpisB"/>
+      </w:pPr>
+      <w:bookmarkStart w:id="77" w:name="_Toc58441617"/>
       <w:r>
         <w:lastRenderedPageBreak/>
-        <w:t>Možnosti návrhu</w:t>
-      </w:r>
-      <w:bookmarkEnd w:id="70"/>
-    </w:p>
-    <w:p>
-      <w:pPr>
-        <w:pStyle w:val="normlntext"/>
-      </w:pPr>
-      <w:r>
-        <w:t>Vzhled aplikace je rozložen do několika skupin</w:t>
-      </w:r>
-      <w:r>
-        <w:t xml:space="preserve"> menu. Menu simulace je zobrazena stále, zde lze spustit či zastavit generování vozidel či vypnout a zapnout semafory. Dále je zde možnost nastavit vytížení silnic.</w:t>
-      </w:r>
-    </w:p>
-    <w:p>
-      <w:pPr>
-        <w:pStyle w:val="normlntext"/>
-      </w:pPr>
-      <w:r>
-        <w:t>Kromě nabídky simulace lze přepínat mezi třemi režimy. V režimu „silnic“ lze manipulovat se samotnými silnicemi a nastavovat přednosti v jízdě. Režim „semafory“ slouží ke vložení semaforů, nastavení jejich barvy a tvorbě „časové linie“. Tato časová linie tvoří hlavní část systému semaforů, neboť je zde nastavena posloupnost přepínání semaforů na určitou barvu v určitém čase. Při spuštění simulace semafory mění barvu podle této posloupnosti.</w:t>
-      </w:r>
-    </w:p>
-    <w:p>
-      <w:pPr>
-        <w:pStyle w:val="normlntext"/>
-      </w:pPr>
-      <w:r>
-        <w:t xml:space="preserve">S celým návrhem lze manipulovat. K tomuto slouží režim „mapa“, kde nelze nic jiného než celý návrh posouvat a přiblížit či oddálit. </w:t>
-      </w:r>
-    </w:p>
-    <w:p>
-      <w:pPr>
-        <w:pStyle w:val="NadpisC"/>
-      </w:pPr>
-      <w:bookmarkStart w:id="71" w:name="_Toc58441624"/>
-      <w:r>
-        <w:t>Tvorba</w:t>
-      </w:r>
-      <w:r>
-        <w:t xml:space="preserve"> silnic</w:t>
-      </w:r>
-      <w:bookmarkEnd w:id="71"/>
-    </w:p>
-    <w:p>
-      <w:pPr>
-        <w:pStyle w:val="normlntext"/>
-      </w:pPr>
-      <w:r>
-        <w:t xml:space="preserve">Silnice lze tvořit kliknutím na „kreslící plátno“. Při prvním kliknutí se vytvoří spojovací bod, ze kterého se při dalším kliknutí vytvoří </w:t>
-      </w:r>
-      <w:r>
-        <w:t>křivka</w:t>
-      </w:r>
-      <w:r>
-        <w:t xml:space="preserve">. </w:t>
-      </w:r>
-      <w:r>
-        <w:t xml:space="preserve">Ke spojovacím bodům lze přidávat nové křivky či připojit již existující. Kliknutím pravým tlačítkem na tento bod se zobrazí nabídka pro odstranění bodu nebo rozpojení křivek. </w:t>
-      </w:r>
-    </w:p>
-    <w:p>
-      <w:pPr>
-        <w:pStyle w:val="normlntext"/>
-      </w:pPr>
-      <w:r>
-        <w:t>Silnice jsou tvořeny</w:t>
-      </w:r>
-      <w:r>
-        <w:t xml:space="preserve"> kubickými</w:t>
-      </w:r>
-      <w:r>
-        <w:t xml:space="preserve"> </w:t>
-      </w:r>
-      <w:proofErr w:type="spellStart"/>
-      <w:r>
-        <w:t>Bézierovými</w:t>
-      </w:r>
-      <w:proofErr w:type="spellEnd"/>
-      <w:r>
-        <w:t xml:space="preserve"> křivkami, které </w:t>
-      </w:r>
-      <w:r>
-        <w:t xml:space="preserve">mají čtyři kontrolní body. Těmito body lze jednotlivé části silnic upravovat dle libosti. </w:t>
-      </w:r>
-    </w:p>
-    <w:p>
-      <w:pPr>
-        <w:pStyle w:val="normlntext"/>
-      </w:pPr>
-      <w:r>
-        <w:t>Aplikace umožňuje vytvořit trasy pro automobily nebo tramvaje. Mezi typy silnice lze přepínat v menu nabídce.</w:t>
-      </w:r>
-    </w:p>
-    <w:p>
-      <w:pPr>
-        <w:pStyle w:val="NadpisC"/>
-      </w:pPr>
-      <w:bookmarkStart w:id="72" w:name="_Toc58441625"/>
-      <w:r>
-        <w:t>Určení předností</w:t>
-      </w:r>
-      <w:bookmarkEnd w:id="72"/>
-    </w:p>
-    <w:p>
-      <w:pPr>
-        <w:pStyle w:val="normlntext"/>
-      </w:pPr>
-      <w:r>
-        <w:t xml:space="preserve">Přednosti v jízdě </w:t>
-      </w:r>
-      <w:r>
-        <w:t>lze vytvořit kliknutím na určitý úsek silnice. První označený úsek je úsek, před kterým vozidlo zastaví, pokud hrozí srážka s vozidlem, které míří k úseku druhému.</w:t>
-      </w:r>
-    </w:p>
-    <w:p>
-      <w:pPr>
-        <w:pStyle w:val="normlntext"/>
-      </w:pPr>
-      <w:r>
-        <w:t xml:space="preserve">Jakmile je označen úsek silnice, lze vybrat mezi typem přednosti. Typ „CP“ – </w:t>
-      </w:r>
-      <w:proofErr w:type="spellStart"/>
-      <w:r>
-        <w:t>check</w:t>
-      </w:r>
-      <w:proofErr w:type="spellEnd"/>
-      <w:r>
-        <w:t xml:space="preserve">-point určuje přednost v jízdě, typ „WP“ – </w:t>
-      </w:r>
-      <w:proofErr w:type="spellStart"/>
-      <w:r>
-        <w:t>watch</w:t>
-      </w:r>
-      <w:proofErr w:type="spellEnd"/>
-      <w:r>
-        <w:t xml:space="preserve">-point naopak slouží ke kontrole, zda je daný úsek cesty volný. Ke každé z předností lze navíc nastavit vzdálenost (v úsecích), o jakou vozidlo zastaví dříve před označeným úsekem. </w:t>
-      </w:r>
-    </w:p>
-    <w:p>
-      <w:pPr>
-        <w:pStyle w:val="NadpisC"/>
-      </w:pPr>
-      <w:bookmarkStart w:id="73" w:name="_Toc58441626"/>
-      <w:r>
-        <w:lastRenderedPageBreak/>
-        <w:t>Nastavení</w:t>
-      </w:r>
-      <w:r>
-        <w:t xml:space="preserve"> semaforů</w:t>
-      </w:r>
-      <w:bookmarkEnd w:id="73"/>
-    </w:p>
-    <w:p>
-      <w:pPr>
-        <w:pStyle w:val="normlntext"/>
-      </w:pPr>
-      <w:r>
-        <w:t xml:space="preserve">Semafory lze vkládat jednoduchým kliknutím, poté je možno je přesouvat, případně odstranit. </w:t>
-      </w:r>
-      <w:r>
-        <w:t xml:space="preserve">Jak již bylo dříve zmíněno, semafory se tvoří ve vlastním režimu. </w:t>
-      </w:r>
-    </w:p>
-    <w:p>
-      <w:pPr>
-        <w:pStyle w:val="normlntext"/>
-      </w:pPr>
-      <w:r>
-        <w:t xml:space="preserve">Každému semaforu může uživatel změnit počáteční barvu. </w:t>
-      </w:r>
-    </w:p>
-    <w:p>
-      <w:pPr>
-        <w:pStyle w:val="normlntext"/>
-      </w:pPr>
-      <w:r>
-        <w:t xml:space="preserve">K jednoduchému nastavení přepínání semaforů je vytvořena časová linie, ve které jsou poté skupiny pro přepínání v určitých časech. Do těchto skupin jsou přidány semafory, jež se mají aktivovat v daný čas a přepnou se na zvolenou barvu. </w:t>
-      </w:r>
-    </w:p>
-    <w:p>
-      <w:pPr>
-        <w:pStyle w:val="normlntext"/>
-      </w:pPr>
-      <w:r>
-        <w:t>Jakmile se postupně aktivují všechny časové skupiny, semafory se přepnou na jejich počáteční stavy a tato posloupnost se znovu opakuje.</w:t>
-      </w:r>
-    </w:p>
-    <w:p>
-      <w:pPr>
-        <w:pStyle w:val="NadpisC"/>
-      </w:pPr>
-      <w:bookmarkStart w:id="74" w:name="_Toc58441627"/>
-      <w:r>
-        <w:t>Nastavení vytížení silnic</w:t>
-      </w:r>
-      <w:bookmarkEnd w:id="74"/>
-    </w:p>
-    <w:p>
-      <w:pPr>
-        <w:pStyle w:val="normlntext"/>
-      </w:pPr>
-      <w:r>
-        <w:t>V hlavním menu se nachází dva posuvníky, kterými je možno nastavit vytížení silnic. Jeden posuvník je určen pro vozidla, druhý pro tramvaje. Vytížení je určeno frekvencí generování vozidel, tedy počtem za minutu.</w:t>
-      </w:r>
-    </w:p>
-    <w:p>
-      <w:pPr>
-        <w:pStyle w:val="normlntext"/>
-      </w:pPr>
-      <w:r>
-        <w:t xml:space="preserve">Vytížení silnic je možno nastavit globálně, tedy pro všechny silnice najednou, nebo pro určitou silnici. </w:t>
-      </w:r>
-      <w:r>
-        <w:t xml:space="preserve">Pro nastavení vytížení určité cesty stačí označit počáteční křivku cesty, na které se budou objevovat vozidla. </w:t>
-      </w:r>
-    </w:p>
-    <w:p>
-      <w:pPr>
-        <w:pStyle w:val="NadpisC"/>
-      </w:pPr>
-      <w:bookmarkStart w:id="75" w:name="_Toc58441628"/>
-      <w:r>
-        <w:t>Uložení návrhu</w:t>
-      </w:r>
-      <w:bookmarkEnd w:id="75"/>
-    </w:p>
-    <w:p>
-      <w:pPr>
-        <w:pStyle w:val="normlntext"/>
-      </w:pPr>
-      <w:r>
-        <w:t>Vytvořený návrh uživatel může uložit do souboru typu XML. V případě, že je vybráno pozadí, se na zvolené místo také uloží obrázek se stejným názvem. Uložený návrh lze opětovně nahrát do aplikace a dále jej upravovat.</w:t>
-      </w:r>
-      <w:r>
-        <w:br w:type="page"/>
-      </w:r>
-    </w:p>
-    <w:p>
-      <w:pPr>
-        <w:pStyle w:val="NadpisC"/>
-      </w:pPr>
-      <w:bookmarkStart w:id="76" w:name="_Toc58441634"/>
-      <w:r>
-        <w:lastRenderedPageBreak/>
-        <w:t>Architektura aplikace</w:t>
-      </w:r>
-      <w:bookmarkEnd w:id="76"/>
-    </w:p>
-    <w:p>
-      <w:pPr>
-        <w:pStyle w:val="normlntext"/>
-      </w:pPr>
-      <w:r>
-        <w:t>Tady dám architekturu až nějakou budu mít</w:t>
-      </w:r>
-    </w:p>
-    <w:p>
-      <w:pPr>
-        <w:pStyle w:val="NadpisC"/>
-      </w:pPr>
-      <w:r>
-        <w:t>Přínosy práce</w:t>
-      </w:r>
-    </w:p>
-    <w:p>
-      <w:pPr>
-        <w:pStyle w:val="normlntext"/>
-      </w:pPr>
-      <w:r>
-        <w:t xml:space="preserve">Aplikace umožňuje otestování znalostí uživatele v silničních pravidlech. Uživatel se zde může připravit na nastání možných situací a vyzkouší zde své reakce. </w:t>
-      </w:r>
-    </w:p>
-    <w:p>
-      <w:pPr>
-        <w:pStyle w:val="normlntext"/>
-      </w:pPr>
-      <w:r>
-        <w:t>Díky přidané fuzzy logice se vozidla pohybují reálně a jejich pohyby jsou plynulé.</w:t>
-      </w:r>
-    </w:p>
-    <w:p>
-      <w:pPr>
-        <w:pStyle w:val="normlntext"/>
-      </w:pPr>
-      <w:r>
-        <w:t>Aplikace také může sloužit pro tvorbu nových, ještě neexistujících silničních situací, křižovatek, či kruhových objezdů, nebo případně pouze systému semaforů.</w:t>
-      </w:r>
-    </w:p>
-    <w:p>
-      <w:pPr>
-        <w:pStyle w:val="NadpisB"/>
-      </w:pPr>
-      <w:bookmarkStart w:id="77" w:name="_Toc58441617"/>
-      <w:r>
         <w:t>M</w:t>
       </w:r>
       <w:r>
@@ -13603,34 +13948,127 @@
     </w:p>
     <w:p>
       <w:pPr>
-        <w:pStyle w:val="normlntext"/>
-      </w:pPr>
-    </w:p>
-    <w:p/>
+        <w:pStyle w:val="NadpisB"/>
+      </w:pPr>
+      <w:bookmarkStart w:id="80" w:name="_Toc58441633"/>
+      <w:r>
+        <w:t>Splnění požadavků</w:t>
+      </w:r>
+      <w:bookmarkStart w:id="81" w:name="_GoBack"/>
+      <w:bookmarkEnd w:id="80"/>
+      <w:bookmarkEnd w:id="81"/>
+    </w:p>
+    <w:p>
+      <w:r>
+        <w:br w:type="page"/>
+      </w:r>
+    </w:p>
     <w:p>
       <w:pPr>
         <w:pStyle w:val="NadpisA"/>
       </w:pPr>
-      <w:bookmarkStart w:id="80" w:name="_Toc58441629"/>
+      <w:bookmarkStart w:id="82" w:name="_Toc58441629"/>
       <w:r>
         <w:lastRenderedPageBreak/>
         <w:t>metodika</w:t>
       </w:r>
       <w:r>
-        <w:t xml:space="preserve"> tvorby aplikace</w:t>
-      </w:r>
-      <w:bookmarkEnd w:id="80"/>
+        <w:t xml:space="preserve"> tvorby </w:t>
+      </w:r>
+      <w:bookmarkEnd w:id="82"/>
+      <w:r>
+        <w:t>práce</w:t>
+      </w:r>
+    </w:p>
+    <w:p>
+      <w:pPr>
+        <w:pStyle w:val="normlntext"/>
+      </w:pPr>
+      <w:bookmarkStart w:id="83" w:name="_Toc58441632"/>
+      <w:bookmarkStart w:id="84" w:name="_Toc58441630"/>
+      <w:r>
+        <w:t>V metodice práce je popsán postup při vývoji aplikace a tvorbě textu práce. Je zde zaznamenán způsob komunikace s vedoucím práce, použité nástroje</w:t>
+      </w:r>
+      <w:r>
+        <w:t>, vize aplikace a způsob, jakým byla řízena implementace požadavků.</w:t>
+      </w:r>
     </w:p>
     <w:p>
       <w:pPr>
         <w:pStyle w:val="NadpisB"/>
       </w:pPr>
-      <w:bookmarkStart w:id="81" w:name="_Toc58441630"/>
-      <w:bookmarkStart w:id="82" w:name="_Toc58441632"/>
+      <w:r>
+        <w:t>Vize</w:t>
+      </w:r>
+    </w:p>
+    <w:p>
+      <w:pPr>
+        <w:pStyle w:val="normlntext"/>
+      </w:pPr>
+      <w:r>
+        <w:t>Hlavní vizí práce je rozšíření původní aplikace vytvořené v rámci bakalářské práci o fuzzy logiku. Fuzzy logika slouží k řízení rychlosti jedoucích vozidel a k určení, zda vozidlo na křižovatce zastaví, či ne.</w:t>
+      </w:r>
+    </w:p>
+    <w:p>
+      <w:pPr>
+        <w:pStyle w:val="normlntext"/>
+      </w:pPr>
+      <w:r>
+        <w:t>V aplikaci je uživateli umožněno navrhnout funkční silniční situaci, buďto reálnou, nebo vymyšlenou a nastavit pravidla provozu tak, aby provoz probíhal plynule bez srážek vozidel. O tuto funkci se stará především dříve zmíněná fuzzy logika implementovaná do aplikace.</w:t>
+      </w:r>
+    </w:p>
+    <w:p>
+      <w:pPr>
+        <w:pStyle w:val="NadpisB"/>
+      </w:pPr>
       <w:r>
         <w:t>Způsob práce</w:t>
       </w:r>
-      <w:bookmarkEnd w:id="82"/>
+      <w:bookmarkEnd w:id="83"/>
+    </w:p>
+    <w:p>
+      <w:pPr>
+        <w:pStyle w:val="normlntext"/>
+      </w:pPr>
+      <w:r>
+        <w:t xml:space="preserve">Během práce probíhaly </w:t>
+      </w:r>
+      <w:r>
+        <w:t xml:space="preserve">ze začátku jednou týdně </w:t>
+      </w:r>
+      <w:r>
+        <w:t>konzultace s vedoucím práce</w:t>
+      </w:r>
+      <w:r>
+        <w:t xml:space="preserve">. Při těchto konzultacích se řešily otázky ohledně nových požadavků, možnosti řešení implementace funkcí a jejich úpravy. Na každé konzultaci se také zhodnotily přírůstky na práci od poslední schůzky. </w:t>
+      </w:r>
+    </w:p>
+    <w:p>
+      <w:pPr>
+        <w:pStyle w:val="normlntext"/>
+      </w:pPr>
+      <w:r>
+        <w:t xml:space="preserve">Problém ovšem nastal po příchodu vládních nařízení kvůli </w:t>
+      </w:r>
+      <w:proofErr w:type="spellStart"/>
+      <w:r>
+        <w:t>koronaviru</w:t>
+      </w:r>
+      <w:proofErr w:type="spellEnd"/>
+      <w:r>
+        <w:t xml:space="preserve"> COVID-19. Jelikož již konzultace nebyly možné, zbyla pouze elektronická komunikace, </w:t>
+      </w:r>
+      <w:r>
+        <w:t xml:space="preserve">avšak tímto způsobem bylo velmi těžké pracovat na aplikaci. Vývoj aplikace byl tedy na delší dobu zastaven a čekalo se na znovu-povolení osobních konzultací, což ale nenastalo. Poté byla komunikace řešena prostřednictvím Microsoft </w:t>
+      </w:r>
+      <w:proofErr w:type="spellStart"/>
+      <w:r>
+        <w:t>Teams</w:t>
+      </w:r>
+      <w:proofErr w:type="spellEnd"/>
+      <w:r>
+        <w:t>, avšak ani tímto způsobem to nebylo zcela ideální, bylo zde mnoho nedorozumění, a proto práce není zcela dokonalá.</w:t>
+      </w:r>
     </w:p>
     <w:p>
       <w:pPr>
@@ -13639,39 +14077,549 @@
       <w:r>
         <w:t>Způsob zápisu požadavků</w:t>
       </w:r>
-      <w:bookmarkEnd w:id="81"/>
+      <w:bookmarkEnd w:id="84"/>
+    </w:p>
+    <w:p>
+      <w:pPr>
+        <w:pStyle w:val="normlntext"/>
+      </w:pPr>
+      <w:r>
+        <w:t xml:space="preserve">Při práci byla použita webová aplikace </w:t>
+      </w:r>
+      <w:proofErr w:type="spellStart"/>
+      <w:r>
+        <w:t>Trello</w:t>
+      </w:r>
+      <w:proofErr w:type="spellEnd"/>
+      <w:r>
+        <w:t>, která pomáhá řídit práci</w:t>
+      </w:r>
+      <w:r>
+        <w:t xml:space="preserve"> na</w:t>
+      </w:r>
+      <w:r>
+        <w:t xml:space="preserve"> požadavcích projektu.  </w:t>
+      </w:r>
+    </w:p>
+    <w:p>
+      <w:pPr>
+        <w:pStyle w:val="normlntext"/>
+      </w:pPr>
+      <w:r>
+        <w:lastRenderedPageBreak/>
+        <w:t xml:space="preserve">Do </w:t>
+      </w:r>
+      <w:r>
+        <w:t>sloupečku</w:t>
+      </w:r>
+      <w:r>
+        <w:t xml:space="preserve"> „</w:t>
+      </w:r>
+      <w:proofErr w:type="spellStart"/>
+      <w:r>
+        <w:t>backlog</w:t>
+      </w:r>
+      <w:proofErr w:type="spellEnd"/>
+      <w:r>
+        <w:t xml:space="preserve">“ byly přidávány po konzultacích s vedoucím práce nové požadavky, kterým byla nastavena priorita implementace. </w:t>
+      </w:r>
+      <w:r>
+        <w:t>V tomto sloupečku se nacházely požadavky, které čekaly na implementaci.</w:t>
+      </w:r>
+    </w:p>
+    <w:p>
+      <w:pPr>
+        <w:pStyle w:val="normlntext"/>
+      </w:pPr>
+      <w:r>
+        <w:t>Z </w:t>
+      </w:r>
+      <w:proofErr w:type="spellStart"/>
+      <w:r>
+        <w:t>backlogu</w:t>
+      </w:r>
+      <w:proofErr w:type="spellEnd"/>
+      <w:r>
+        <w:t xml:space="preserve"> byly poté požadavky po jednom přesouvány do sloupečku „rozpracováno“, což znamená, že se na daném požadavku pracuje. </w:t>
+      </w:r>
+    </w:p>
+    <w:p>
+      <w:pPr>
+        <w:pStyle w:val="normlntext"/>
+      </w:pPr>
+      <w:r>
+        <w:t>Po zhotovení daného požadavku byl v </w:t>
+      </w:r>
+      <w:proofErr w:type="spellStart"/>
+      <w:r>
+        <w:t>Trellu</w:t>
+      </w:r>
+      <w:proofErr w:type="spellEnd"/>
+      <w:r>
+        <w:t xml:space="preserve"> přesunut do sloupečku „ke kontrole“. Při další konzultaci byly všechny požadavky z tohoto seznamu zkontrolovány vedoucím práce. Pokud měl vedoucí práce připomínky, byl požadavek přesunut zpátky do sloupečku rozpracováno. </w:t>
+      </w:r>
+      <w:r>
+        <w:t>Požadavky, které vedoucí práce schválil, byly přesunuty do sloupečku „done“ a samotný sloupeček byl poté uložen a vytvořen nový, prázdný.</w:t>
+      </w:r>
+    </w:p>
+    <w:p>
+      <w:pPr>
+        <w:pStyle w:val="normlntext"/>
+      </w:pPr>
+      <w:r>
+        <w:t>Následně se pokračovalo s dalšími požadavky z </w:t>
+      </w:r>
+      <w:proofErr w:type="spellStart"/>
+      <w:r>
+        <w:t>backlogu</w:t>
+      </w:r>
+      <w:proofErr w:type="spellEnd"/>
+      <w:r>
+        <w:t xml:space="preserve">.  </w:t>
+      </w:r>
+    </w:p>
+    <w:p>
+      <w:pPr>
+        <w:pStyle w:val="normlntext"/>
+      </w:pPr>
+      <w:r>
+        <w:t xml:space="preserve">Na obrázku 15 lze vidět nástěnku v </w:t>
+      </w:r>
+      <w:proofErr w:type="spellStart"/>
+      <w:r>
+        <w:t>Trellu</w:t>
+      </w:r>
+      <w:proofErr w:type="spellEnd"/>
+      <w:r>
+        <w:t xml:space="preserve"> a příklad rozložení požadavků.</w:t>
+      </w:r>
+    </w:p>
+    <w:p>
+      <w:pPr>
+        <w:pStyle w:val="normlntext"/>
+        <w:keepNext/>
+      </w:pPr>
+      <w:r>
+        <w:rPr>
+          <w:noProof/>
+        </w:rPr>
+        <w:drawing>
+          <wp:inline distT="0" distB="0" distL="0" distR="0" wp14:anchorId="42914E80" wp14:editId="340E8E3C">
+            <wp:extent cx="5491604" cy="2932981"/>
+            <wp:effectExtent l="0" t="0" r="0" b="1270"/>
+            <wp:docPr id="7" name="Obrázek 7"/>
+            <wp:cNvGraphicFramePr>
+              <a:graphicFrameLocks xmlns:a="http://schemas.openxmlformats.org/drawingml/2006/main" noChangeAspect="1"/>
+            </wp:cNvGraphicFramePr>
+            <a:graphic xmlns:a="http://schemas.openxmlformats.org/drawingml/2006/main">
+              <a:graphicData uri="http://schemas.openxmlformats.org/drawingml/2006/picture">
+                <pic:pic xmlns:pic="http://schemas.openxmlformats.org/drawingml/2006/picture">
+                  <pic:nvPicPr>
+                    <pic:cNvPr id="0" name="Picture 5"/>
+                    <pic:cNvPicPr>
+                      <a:picLocks noChangeAspect="1" noChangeArrowheads="1"/>
+                    </pic:cNvPicPr>
+                  </pic:nvPicPr>
+                  <pic:blipFill>
+                    <a:blip r:embed="rId32" cstate="print">
+                      <a:extLst>
+                        <a:ext uri="{28A0092B-C50C-407E-A947-70E740481C1C}">
+                          <a14:useLocalDpi xmlns:a14="http://schemas.microsoft.com/office/drawing/2010/main" val="0"/>
+                        </a:ext>
+                      </a:extLst>
+                    </a:blip>
+                    <a:srcRect/>
+                    <a:stretch>
+                      <a:fillRect/>
+                    </a:stretch>
+                  </pic:blipFill>
+                  <pic:spPr bwMode="auto">
+                    <a:xfrm>
+                      <a:off x="0" y="0"/>
+                      <a:ext cx="5528382" cy="2952624"/>
+                    </a:xfrm>
+                    <a:prstGeom prst="rect">
+                      <a:avLst/>
+                    </a:prstGeom>
+                    <a:noFill/>
+                    <a:ln>
+                      <a:noFill/>
+                    </a:ln>
+                  </pic:spPr>
+                </pic:pic>
+              </a:graphicData>
+            </a:graphic>
+          </wp:inline>
+        </w:drawing>
+      </w:r>
+    </w:p>
+    <w:p>
+      <w:pPr>
+        <w:pStyle w:val="Titulek"/>
+        <w:jc w:val="both"/>
+      </w:pPr>
+      <w:r>
+        <w:fldChar w:fldCharType="begin"/>
+      </w:r>
+      <w:r>
+        <w:instrText xml:space="preserve"> SEQ Obrázek \* ARABIC </w:instrText>
+      </w:r>
+      <w:r>
+        <w:fldChar w:fldCharType="separate"/>
+      </w:r>
+      <w:r>
+        <w:rPr>
+          <w:noProof/>
+        </w:rPr>
+        <w:t>16</w:t>
+      </w:r>
+      <w:r>
+        <w:fldChar w:fldCharType="end"/>
+      </w:r>
+      <w:r>
+        <w:t xml:space="preserve"> Seznam požadavků v </w:t>
+      </w:r>
+      <w:proofErr w:type="spellStart"/>
+      <w:r>
+        <w:t>Trellu</w:t>
+      </w:r>
+      <w:proofErr w:type="spellEnd"/>
+    </w:p>
+    <w:p/>
+    <w:p>
+      <w:pPr>
+        <w:rPr>
+          <w:rFonts w:ascii="Times New Roman" w:hAnsi="Times New Roman"/>
+        </w:rPr>
+      </w:pPr>
+      <w:r>
+        <w:br w:type="page"/>
+      </w:r>
     </w:p>
     <w:p>
       <w:pPr>
         <w:pStyle w:val="NadpisB"/>
       </w:pPr>
-      <w:bookmarkStart w:id="83" w:name="_Toc58441631"/>
-      <w:r>
-        <w:t>Verzování aplikace</w:t>
-      </w:r>
-      <w:bookmarkEnd w:id="83"/>
+      <w:bookmarkStart w:id="85" w:name="_Toc58441631"/>
+      <w:r>
+        <w:lastRenderedPageBreak/>
+        <w:t>Správa v</w:t>
+      </w:r>
+      <w:r>
+        <w:t>erz</w:t>
+      </w:r>
+      <w:r>
+        <w:t>í</w:t>
+      </w:r>
+      <w:r>
+        <w:t xml:space="preserve"> aplikace</w:t>
+      </w:r>
+      <w:bookmarkEnd w:id="85"/>
+    </w:p>
+    <w:p>
+      <w:pPr>
+        <w:pStyle w:val="normlntext"/>
+      </w:pPr>
+      <w:r>
+        <w:t xml:space="preserve">Ke správě verzí aplikace byl použit systém Git. </w:t>
+      </w:r>
+      <w:r>
+        <w:t>Tento systém</w:t>
+      </w:r>
+      <w:r>
+        <w:t xml:space="preserve"> nabízí možnost vytvoření </w:t>
+      </w:r>
+      <w:r>
+        <w:t>repositáře</w:t>
+      </w:r>
+      <w:r>
+        <w:t xml:space="preserve"> s vyvíjenou aplikací. </w:t>
+      </w:r>
+      <w:r>
+        <w:t>Repositář</w:t>
+      </w:r>
+      <w:r>
+        <w:t xml:space="preserve"> je potom možno dělit na větve, což</w:t>
+      </w:r>
+      <w:r>
+        <w:t xml:space="preserve"> umožňuje mít</w:t>
+      </w:r>
+      <w:r>
+        <w:t xml:space="preserve"> </w:t>
+      </w:r>
+      <w:r>
+        <w:t>několik rozdílných verzí aplikace.</w:t>
+      </w:r>
+    </w:p>
+    <w:p>
+      <w:pPr>
+        <w:pStyle w:val="normlntext"/>
+      </w:pPr>
+      <w:r>
+        <w:t xml:space="preserve">Při implementaci jednotlivých funkcí aplikace byla vždy vytvořena nová větev nazvána podle dané funkce. Během vývoje dané funkce se všechny změny ukládaly do této větve. Jakmile byla funkce hotova a schválena, tato větev byla připojena k hlavní větvi </w:t>
+      </w:r>
+      <w:r>
+        <w:t>repositáře</w:t>
+      </w:r>
+      <w:r>
+        <w:t xml:space="preserve">. </w:t>
+      </w:r>
+    </w:p>
+    <w:p>
+      <w:pPr>
+        <w:pStyle w:val="normlntext"/>
+      </w:pPr>
+      <w:r>
+        <w:t>Projekt se nachází na soukromém repositáři, tudíž k němu kromě určených spolupracovníků nikdo nemá přístup.</w:t>
+      </w:r>
     </w:p>
     <w:p>
       <w:pPr>
         <w:pStyle w:val="NadpisB"/>
       </w:pPr>
-      <w:bookmarkStart w:id="84" w:name="_Toc58441633"/>
-      <w:r>
-        <w:t>Splnění požadavků</w:t>
-      </w:r>
-      <w:bookmarkEnd w:id="84"/>
-    </w:p>
-    <w:p>
-      <w:pPr>
-        <w:pStyle w:val="NadpisB"/>
-      </w:pPr>
-      <w:r>
-        <w:t>Použité nástro</w:t>
-      </w:r>
-      <w:bookmarkStart w:id="85" w:name="_GoBack"/>
-      <w:bookmarkEnd w:id="85"/>
-      <w:r>
-        <w:t>je</w:t>
+      <w:r>
+        <w:t>Použité nástroje</w:t>
+      </w:r>
+    </w:p>
+    <w:p>
+      <w:pPr>
+        <w:pStyle w:val="normlntext"/>
+      </w:pPr>
+      <w:r>
+        <w:t>Během práce na vývoji aplikace a tvorbě textu byly použity různé softwarové nástroje pro usnadnění práce. Nástroje slouží především k usnadnění práce, avšak také ke komunikaci.</w:t>
+      </w:r>
+    </w:p>
+    <w:p>
+      <w:pPr>
+        <w:pStyle w:val="NadpisC"/>
+      </w:pPr>
+      <w:proofErr w:type="spellStart"/>
+      <w:r>
+        <w:t>NetBeans</w:t>
+      </w:r>
+      <w:proofErr w:type="spellEnd"/>
+    </w:p>
+    <w:p>
+      <w:pPr>
+        <w:pStyle w:val="normlntext"/>
+      </w:pPr>
+      <w:r>
+        <w:t xml:space="preserve">K vývoji aplikaci bylo použito vývojové prostředí </w:t>
+      </w:r>
+      <w:proofErr w:type="spellStart"/>
+      <w:r>
+        <w:t>NetBeans</w:t>
+      </w:r>
+      <w:proofErr w:type="spellEnd"/>
+      <w:r>
+        <w:t xml:space="preserve"> IDE 8.2 od společnosti Oracle </w:t>
+      </w:r>
+      <w:proofErr w:type="spellStart"/>
+      <w:r>
+        <w:t>Corporation</w:t>
+      </w:r>
+      <w:proofErr w:type="spellEnd"/>
+      <w:r>
+        <w:t xml:space="preserve">. Prioritním jazykem pro práci v tomto prostředí je Java, avšak podporuje i další programovací jazyky. </w:t>
+      </w:r>
+      <w:r>
+        <w:t xml:space="preserve">Prostředí </w:t>
+      </w:r>
+      <w:proofErr w:type="spellStart"/>
+      <w:r>
+        <w:t>NetBeans</w:t>
+      </w:r>
+      <w:proofErr w:type="spellEnd"/>
+      <w:r>
+        <w:t xml:space="preserve"> nabízí mnoho frameworků, kterými lze usnadnit práci na aplikaci. V rámci tohoto prostředí byl pro vývoj aplikace použit jazyk </w:t>
+      </w:r>
+      <w:proofErr w:type="spellStart"/>
+      <w:r>
+        <w:t>JavaFX</w:t>
+      </w:r>
+      <w:proofErr w:type="spellEnd"/>
+      <w:r>
+        <w:t>.</w:t>
+      </w:r>
+    </w:p>
+    <w:p>
+      <w:pPr>
+        <w:pStyle w:val="normlntext"/>
+      </w:pPr>
+      <w:r>
+        <w:t xml:space="preserve">Samotné prostředí a mnoho komponent se nachází na oficiálních webových stránkách </w:t>
+      </w:r>
+      <w:hyperlink r:id="rId33" w:history="1">
+        <w:r>
+          <w:rPr>
+            <w:rStyle w:val="Hypertextovodkaz"/>
+            <w:color w:val="000000" w:themeColor="text1"/>
+            <w:u w:val="none"/>
+          </w:rPr>
+          <w:t>www.</w:t>
+        </w:r>
+        <w:r>
+          <w:rPr>
+            <w:rStyle w:val="Hypertextovodkaz"/>
+            <w:color w:val="000000" w:themeColor="text1"/>
+            <w:u w:val="none"/>
+          </w:rPr>
+          <w:t>netbeans.apache.org</w:t>
+        </w:r>
+      </w:hyperlink>
+      <w:r>
+        <w:t>.</w:t>
+      </w:r>
+    </w:p>
+    <w:p>
+      <w:pPr>
+        <w:pStyle w:val="normlntext"/>
+      </w:pPr>
+      <w:r>
+        <w:t>Prostřednictvím tohoto prostředí také probíhalo ukládání aplikace do systému Git.</w:t>
+      </w:r>
+    </w:p>
+    <w:p>
+      <w:pPr>
+        <w:rPr>
+          <w:rFonts w:ascii="Times New Roman" w:hAnsi="Times New Roman"/>
+        </w:rPr>
+      </w:pPr>
+      <w:r>
+        <w:br w:type="page"/>
+      </w:r>
+    </w:p>
+    <w:p>
+      <w:pPr>
+        <w:pStyle w:val="NadpisC"/>
+      </w:pPr>
+      <w:r>
+        <w:lastRenderedPageBreak/>
+        <w:t>Git</w:t>
+      </w:r>
+      <w:r>
+        <w:t>Hub</w:t>
+      </w:r>
+    </w:p>
+    <w:p>
+      <w:pPr>
+        <w:pStyle w:val="normlntext"/>
+      </w:pPr>
+      <w:r>
+        <w:t xml:space="preserve">Verzování aplikace je vzhledem k počtu funkcí velmi obtížné, proto existují systému typu Git. Systém slouží pro správu verzí projektu. Nejvíce je uplatněn, pokud na projektu pracuje více vývojářů zároveň. Jednotlivé verze je nutno poté dát nějak dohromady, aniž by se celá aplikace nerozbila. </w:t>
+      </w:r>
+    </w:p>
+    <w:p>
+      <w:pPr>
+        <w:pStyle w:val="normlntext"/>
+      </w:pPr>
+      <w:r>
+        <w:t>Při práci na tomto projektu byla použita webová služba GitHub</w:t>
+      </w:r>
+      <w:r>
+        <w:t xml:space="preserve">, </w:t>
+      </w:r>
+      <w:r>
+        <w:rPr>
+          <w:color w:val="000000" w:themeColor="text1"/>
+        </w:rPr>
+        <w:t xml:space="preserve">nabízející ukládat bezplatně i soukromé repositáře. </w:t>
+      </w:r>
+    </w:p>
+    <w:p>
+      <w:pPr>
+        <w:pStyle w:val="NadpisC"/>
+      </w:pPr>
+      <w:proofErr w:type="spellStart"/>
+      <w:r>
+        <w:t>Trello</w:t>
+      </w:r>
+      <w:proofErr w:type="spellEnd"/>
+    </w:p>
+    <w:p>
+      <w:pPr>
+        <w:pStyle w:val="normlntext"/>
+      </w:pPr>
+      <w:proofErr w:type="spellStart"/>
+      <w:r>
+        <w:t>Trello</w:t>
+      </w:r>
+      <w:proofErr w:type="spellEnd"/>
+      <w:r>
+        <w:t xml:space="preserve"> je webová aplikace sloužící ke správě projektů. Aplikac</w:t>
+      </w:r>
+      <w:r>
+        <w:t xml:space="preserve">e, kterou vytvořila </w:t>
+      </w:r>
+      <w:r>
+        <w:t xml:space="preserve">firma </w:t>
+      </w:r>
+      <w:proofErr w:type="spellStart"/>
+      <w:r>
+        <w:t>Fog</w:t>
+      </w:r>
+      <w:proofErr w:type="spellEnd"/>
+      <w:r>
+        <w:t xml:space="preserve"> Creek Software</w:t>
+      </w:r>
+      <w:r>
+        <w:t xml:space="preserve">, je dostupná na webové stránce </w:t>
+      </w:r>
+      <w:hyperlink r:id="rId34" w:history="1">
+        <w:r>
+          <w:rPr>
+            <w:rStyle w:val="Hypertextovodkaz"/>
+            <w:color w:val="000000" w:themeColor="text1"/>
+            <w:u w:val="none"/>
+          </w:rPr>
+          <w:t>www.trello.com</w:t>
+        </w:r>
+      </w:hyperlink>
+      <w:r>
+        <w:t xml:space="preserve">. </w:t>
+      </w:r>
+      <w:proofErr w:type="spellStart"/>
+      <w:r>
+        <w:t>Trello</w:t>
+      </w:r>
+      <w:proofErr w:type="spellEnd"/>
+      <w:r>
+        <w:t xml:space="preserve"> používá Kanban, což je způsob zastoupení projektu nástěnkou, které obsahují seznamy úkolů. </w:t>
+      </w:r>
+    </w:p>
+    <w:p>
+      <w:pPr>
+        <w:pStyle w:val="NadpisC"/>
+      </w:pPr>
+      <w:r>
+        <w:t xml:space="preserve">MS </w:t>
+      </w:r>
+      <w:proofErr w:type="spellStart"/>
+      <w:r>
+        <w:t>Teams</w:t>
+      </w:r>
+      <w:proofErr w:type="spellEnd"/>
+    </w:p>
+    <w:p>
+      <w:pPr>
+        <w:pStyle w:val="normlntext"/>
+      </w:pPr>
+      <w:r>
+        <w:t xml:space="preserve">Jakmile začaly vládní nařízení kvůli pandemii </w:t>
+      </w:r>
+      <w:r>
+        <w:t>coronaviru</w:t>
+      </w:r>
+      <w:r>
+        <w:t xml:space="preserve">, muselo se přejít na elektronickou komunikaci. Pro komunikaci byla zvolena služba Microsoft </w:t>
+      </w:r>
+      <w:proofErr w:type="spellStart"/>
+      <w:r>
+        <w:t>Teams</w:t>
+      </w:r>
+      <w:proofErr w:type="spellEnd"/>
+      <w:r>
+        <w:t xml:space="preserve">, která umožňuje nejen textovou komunikaci, ale také videohovory s možností sdílení obrazovky. </w:t>
       </w:r>
     </w:p>
     <w:p>
@@ -13701,15 +14649,15 @@
       <w:r>
         <w:br w:type="page"/>
       </w:r>
-      <w:bookmarkStart w:id="90" w:name="_Toc209253219"/>
-      <w:bookmarkStart w:id="91" w:name="_Toc209253406"/>
-      <w:bookmarkStart w:id="92" w:name="_Toc209321260"/>
-      <w:bookmarkStart w:id="93" w:name="_Toc58441636"/>
+      <w:bookmarkStart w:id="90" w:name="_Toc58441636"/>
+      <w:bookmarkStart w:id="91" w:name="_Toc209253219"/>
+      <w:bookmarkStart w:id="92" w:name="_Toc209253406"/>
+      <w:bookmarkStart w:id="93" w:name="_Toc209321260"/>
       <w:r>
         <w:lastRenderedPageBreak/>
         <w:t>RESUMÉ</w:t>
       </w:r>
-      <w:bookmarkEnd w:id="93"/>
+      <w:bookmarkEnd w:id="90"/>
     </w:p>
     <w:p>
       <w:pPr>
@@ -13737,9 +14685,9 @@
         <w:lastRenderedPageBreak/>
         <w:t>SEZNAM POUŽITÉ LITERATURY</w:t>
       </w:r>
-      <w:bookmarkEnd w:id="90"/>
       <w:bookmarkEnd w:id="91"/>
       <w:bookmarkEnd w:id="92"/>
+      <w:bookmarkEnd w:id="93"/>
       <w:bookmarkEnd w:id="95"/>
     </w:p>
     <w:p>
@@ -13821,7 +14769,7 @@
         </w:rPr>
         <w:t>inženýrství, 2010-05-28. [cit. 2018-01-28]. Dostupné z: &lt;</w:t>
       </w:r>
-      <w:hyperlink r:id="rId30" w:history="1">
+      <w:hyperlink r:id="rId35" w:history="1">
         <w:r>
           <w:rPr>
             <w:rStyle w:val="Hypertextovodkaz"/>
@@ -13902,7 +14850,7 @@
         </w:rPr>
         <w:t xml:space="preserve"> Praha, 2006. Bakalářská práce. Univerzita Karlova v Praze, Matematicko-fyzikální fakulta, Katedra teoretické informatiky a matematické logiky. 2006-09-18. [cit. 2018-01-28]. Dostupné z: &lt;</w:t>
       </w:r>
-      <w:hyperlink r:id="rId31" w:history="1">
+      <w:hyperlink r:id="rId36" w:history="1">
         <w:r>
           <w:rPr>
             <w:rStyle w:val="Hypertextovodkaz"/>
@@ -14003,7 +14951,7 @@
         </w:rPr>
         <w:t xml:space="preserve"> [online]. Dostupné z: &lt;</w:t>
       </w:r>
-      <w:hyperlink r:id="rId32" w:history="1">
+      <w:hyperlink r:id="rId37" w:history="1">
         <w:r>
           <w:rPr>
             <w:rStyle w:val="Hypertextovodkaz"/>
@@ -14036,6 +14984,7 @@
           <w:lang w:eastAsia="cs-CZ"/>
         </w:rPr>
       </w:pPr>
+      <w:bookmarkStart w:id="99" w:name="Mikulik"/>
       <w:r>
         <w:rPr>
           <w:rFonts w:ascii="Times New Roman" w:eastAsia="Times New Roman" w:hAnsi="Times New Roman"/>
@@ -14078,7 +15027,17 @@
           <w:szCs w:val="24"/>
           <w:lang w:eastAsia="cs-CZ"/>
         </w:rPr>
-        <w:t xml:space="preserve"> Ostrava, 2018. Bakalářská práce</w:t>
+        <w:t xml:space="preserve"> Ostrava, </w:t>
+      </w:r>
+      <w:bookmarkEnd w:id="99"/>
+      <w:r>
+        <w:rPr>
+          <w:rFonts w:ascii="Times New Roman" w:eastAsia="Times New Roman" w:hAnsi="Times New Roman"/>
+          <w:sz w:val="24"/>
+          <w:szCs w:val="24"/>
+          <w:lang w:eastAsia="cs-CZ"/>
+        </w:rPr>
+        <w:t>2018. Bakalářská práce</w:t>
       </w:r>
       <w:r>
         <w:rPr>
@@ -14103,7 +15062,7 @@
           <w:color w:val="000000" w:themeColor="text1"/>
         </w:rPr>
       </w:pPr>
-      <w:bookmarkStart w:id="99" w:name="Novak"/>
+      <w:bookmarkStart w:id="100" w:name="Novak"/>
       <w:r>
         <w:rPr>
           <w:rFonts w:ascii="Times New Roman" w:hAnsi="Times New Roman"/>
@@ -14113,7 +15072,7 @@
         </w:rPr>
         <w:t>NOVÁK, Vilém</w:t>
       </w:r>
-      <w:bookmarkEnd w:id="99"/>
+      <w:bookmarkEnd w:id="100"/>
       <w:r>
         <w:rPr>
           <w:rFonts w:ascii="Times New Roman" w:hAnsi="Times New Roman"/>
@@ -14211,7 +15170,7 @@
           <w:color w:val="000000" w:themeColor="text1"/>
         </w:rPr>
       </w:pPr>
-      <w:bookmarkStart w:id="100" w:name="JanosekFarana"/>
+      <w:bookmarkStart w:id="101" w:name="JanosekFarana"/>
       <w:r>
         <w:rPr>
           <w:rFonts w:ascii="Times New Roman" w:hAnsi="Times New Roman"/>
@@ -14265,7 +15224,7 @@
         <w:t>. Ostrava, 2014.</w:t>
       </w:r>
     </w:p>
-    <w:bookmarkEnd w:id="100"/>
+    <w:bookmarkEnd w:id="101"/>
     <w:p>
       <w:pPr>
         <w:pStyle w:val="Bibliografie"/>
@@ -14336,7 +15295,7 @@
           <w:color w:val="000000" w:themeColor="text1"/>
         </w:rPr>
       </w:pPr>
-      <w:bookmarkStart w:id="101" w:name="NovakKnybel"/>
+      <w:bookmarkStart w:id="102" w:name="NovakKnybel"/>
       <w:r>
         <w:rPr>
           <w:rFonts w:ascii="Times New Roman" w:hAnsi="Times New Roman"/>
@@ -14373,7 +15332,7 @@
         </w:rPr>
         <w:t xml:space="preserve">.: </w:t>
       </w:r>
-      <w:bookmarkEnd w:id="101"/>
+      <w:bookmarkEnd w:id="102"/>
       <w:r>
         <w:rPr>
           <w:rFonts w:ascii="Times New Roman" w:hAnsi="Times New Roman"/>
@@ -14401,22 +15360,30 @@
     <w:p>
       <w:pPr>
         <w:pStyle w:val="Nadpisy"/>
-      </w:pPr>
-      <w:r>
+        <w:ind w:left="360"/>
+      </w:pPr>
+      <w:r>
+        <w:rPr>
+          <w:caps w:val="0"/>
+          <w:color w:val="000000" w:themeColor="text1"/>
+          <w:kern w:val="0"/>
+          <w:sz w:val="24"/>
+          <w:szCs w:val="24"/>
+        </w:rPr>
         <w:br w:type="page"/>
       </w:r>
-      <w:bookmarkStart w:id="102" w:name="_Toc209253220"/>
-      <w:bookmarkStart w:id="103" w:name="_Toc209253407"/>
-      <w:bookmarkStart w:id="104" w:name="_Toc209321261"/>
-      <w:bookmarkStart w:id="105" w:name="_Toc58441639"/>
+      <w:bookmarkStart w:id="103" w:name="_Toc209253220"/>
+      <w:bookmarkStart w:id="104" w:name="_Toc209253407"/>
+      <w:bookmarkStart w:id="105" w:name="_Toc209321261"/>
+      <w:bookmarkStart w:id="106" w:name="_Toc58441639"/>
       <w:r>
         <w:lastRenderedPageBreak/>
         <w:t>SEZNAM POUŽITÝCH SYMBOLŮ</w:t>
       </w:r>
-      <w:bookmarkEnd w:id="102"/>
       <w:bookmarkEnd w:id="103"/>
       <w:bookmarkEnd w:id="104"/>
       <w:bookmarkEnd w:id="105"/>
+      <w:bookmarkEnd w:id="106"/>
     </w:p>
     <w:tbl>
       <w:tblPr>
@@ -14590,18 +15557,18 @@
       <w:r>
         <w:br w:type="page"/>
       </w:r>
-      <w:bookmarkStart w:id="106" w:name="_Toc209253221"/>
-      <w:bookmarkStart w:id="107" w:name="_Toc209253408"/>
-      <w:bookmarkStart w:id="108" w:name="_Toc209321262"/>
-      <w:bookmarkStart w:id="109" w:name="_Toc58441640"/>
+      <w:bookmarkStart w:id="107" w:name="_Toc209253221"/>
+      <w:bookmarkStart w:id="108" w:name="_Toc209253408"/>
+      <w:bookmarkStart w:id="109" w:name="_Toc209321262"/>
+      <w:bookmarkStart w:id="110" w:name="_Toc58441640"/>
       <w:r>
         <w:lastRenderedPageBreak/>
         <w:t>SEZNAM OBRÁZKŮ</w:t>
       </w:r>
-      <w:bookmarkEnd w:id="106"/>
       <w:bookmarkEnd w:id="107"/>
       <w:bookmarkEnd w:id="108"/>
       <w:bookmarkEnd w:id="109"/>
+      <w:bookmarkEnd w:id="110"/>
     </w:p>
     <w:p>
       <w:pPr>
@@ -14615,18 +15582,18 @@
       <w:r>
         <w:br w:type="page"/>
       </w:r>
-      <w:bookmarkStart w:id="110" w:name="_Toc209253222"/>
-      <w:bookmarkStart w:id="111" w:name="_Toc209253409"/>
-      <w:bookmarkStart w:id="112" w:name="_Toc209321263"/>
-      <w:bookmarkStart w:id="113" w:name="_Toc58441641"/>
+      <w:bookmarkStart w:id="111" w:name="_Toc209253222"/>
+      <w:bookmarkStart w:id="112" w:name="_Toc209253409"/>
+      <w:bookmarkStart w:id="113" w:name="_Toc209321263"/>
+      <w:bookmarkStart w:id="114" w:name="_Toc58441641"/>
       <w:r>
         <w:lastRenderedPageBreak/>
         <w:t>SEZNAM TABULEK</w:t>
       </w:r>
-      <w:bookmarkEnd w:id="110"/>
       <w:bookmarkEnd w:id="111"/>
       <w:bookmarkEnd w:id="112"/>
       <w:bookmarkEnd w:id="113"/>
+      <w:bookmarkEnd w:id="114"/>
     </w:p>
     <w:p>
       <w:pPr>
@@ -14635,18 +15602,18 @@
       <w:r>
         <w:br w:type="page"/>
       </w:r>
-      <w:bookmarkStart w:id="114" w:name="_Toc209253223"/>
-      <w:bookmarkStart w:id="115" w:name="_Toc209253410"/>
-      <w:bookmarkStart w:id="116" w:name="_Toc209321264"/>
-      <w:bookmarkStart w:id="117" w:name="_Toc58441642"/>
+      <w:bookmarkStart w:id="115" w:name="_Toc209253223"/>
+      <w:bookmarkStart w:id="116" w:name="_Toc209253410"/>
+      <w:bookmarkStart w:id="117" w:name="_Toc209321264"/>
+      <w:bookmarkStart w:id="118" w:name="_Toc58441642"/>
       <w:r>
         <w:lastRenderedPageBreak/>
         <w:t>SEZNAM PŘÍLOH</w:t>
       </w:r>
-      <w:bookmarkEnd w:id="114"/>
       <w:bookmarkEnd w:id="115"/>
       <w:bookmarkEnd w:id="116"/>
       <w:bookmarkEnd w:id="117"/>
+      <w:bookmarkEnd w:id="118"/>
     </w:p>
     <w:p>
       <w:pPr>
@@ -14654,8 +15621,8 @@
       </w:pPr>
     </w:p>
     <w:sectPr>
-      <w:headerReference w:type="default" r:id="rId33"/>
-      <w:footerReference w:type="default" r:id="rId34"/>
+      <w:headerReference w:type="default" r:id="rId38"/>
+      <w:footerReference w:type="default" r:id="rId39"/>
       <w:pgSz w:w="11906" w:h="16838"/>
       <w:pgMar w:top="1701" w:right="1134" w:bottom="1134" w:left="1985" w:header="708" w:footer="708" w:gutter="0"/>
       <w:cols w:space="708"/>
@@ -17268,8 +18235,8 @@
   <w:abstractNum w:abstractNumId="22" w15:restartNumberingAfterBreak="0">
     <w:nsid w:val="76D2167E"/>
     <w:multiLevelType w:val="hybridMultilevel"/>
-    <w:tmpl w:val="F0DA89BA"/>
-    <w:lvl w:ilvl="0" w:tplc="24321452">
+    <w:tmpl w:val="63427058"/>
+    <w:lvl w:ilvl="0" w:tplc="7A8A61A4">
       <w:start w:val="1"/>
       <w:numFmt w:val="decimal"/>
       <w:lvlText w:val="%1."/>
@@ -17281,6 +18248,8 @@
         <w:b w:val="0"/>
         <w:i w:val="0"/>
         <w:iCs/>
+        <w:sz w:val="24"/>
+        <w:szCs w:val="24"/>
       </w:rPr>
     </w:lvl>
     <w:lvl w:ilvl="1" w:tplc="04050019">
@@ -19438,7 +20407,7 @@
 </file>
 
 <file path=customXml/itemProps1.xml><?xml version="1.0" encoding="utf-8"?>
-<ds:datastoreItem xmlns:ds="http://schemas.openxmlformats.org/officeDocument/2006/customXml" ds:itemID="{5D92FEBB-1737-4C73-9C01-BF7F33475E5B}">
+<ds:datastoreItem xmlns:ds="http://schemas.openxmlformats.org/officeDocument/2006/customXml" ds:itemID="{4FC9BABD-83CF-4B19-B214-104DA7954869}">
   <ds:schemaRefs>
     <ds:schemaRef ds:uri="http://schemas.openxmlformats.org/officeDocument/2006/bibliography"/>
   </ds:schemaRefs>

</xml_diff>